<commit_message>
FRD: overall system description and assumptions documented
</commit_message>
<xml_diff>
--- a/Documents/Functional Requirements Document.docx
+++ b/Documents/Functional Requirements Document.docx
@@ -76,7 +76,7 @@
     </w:p>
     <w:p>
       <w:r>
-        <w:pict w14:anchorId="307ADB26">
+        <w:pict w14:anchorId="316C49F7">
           <v:rect id="_x0000_i1025" style="width:0;height:.75pt" o:hralign="center" o:hrstd="t" o:hr="t" fillcolor="#a0a0a0" stroked="f"/>
         </w:pict>
       </w:r>
@@ -387,7 +387,7 @@
     </w:p>
     <w:p>
       <w:r>
-        <w:pict w14:anchorId="74360E6D">
+        <w:pict w14:anchorId="225E54EF">
           <v:rect id="_x0000_i1026" style="width:0;height:.75pt" o:hralign="center" o:hrstd="t" o:hr="t" fillcolor="#a0a0a0" stroked="f"/>
         </w:pict>
       </w:r>
@@ -1143,6 +1143,906 @@
         <w:t xml:space="preserve"> AI, beginning with overall system context, progressing through architectural views, and concluding with specific module requirements, non-functional standards, and interface specifications.</w:t>
       </w:r>
     </w:p>
+    <w:p>
+      <w:r>
+        <w:pict w14:anchorId="17ED2440">
+          <v:rect id="_x0000_i1027" style="width:0;height:.75pt" o:hralign="center" o:hrstd="t" o:hr="t" fillcolor="#a0a0a0" stroked="f"/>
+        </w:pict>
+      </w:r>
+    </w:p>
+    <w:p>
+      <w:pPr>
+        <w:rPr>
+          <w:b/>
+          <w:bCs/>
+        </w:rPr>
+      </w:pPr>
+      <w:r>
+        <w:rPr>
+          <w:b/>
+          <w:bCs/>
+        </w:rPr>
+        <w:t>2. Overall Description</w:t>
+      </w:r>
+    </w:p>
+    <w:p>
+      <w:pPr>
+        <w:rPr>
+          <w:b/>
+          <w:bCs/>
+        </w:rPr>
+      </w:pPr>
+      <w:r>
+        <w:rPr>
+          <w:b/>
+          <w:bCs/>
+        </w:rPr>
+        <w:t>2.1. Product Perspective</w:t>
+      </w:r>
+    </w:p>
+    <w:p>
+      <w:proofErr w:type="spellStart"/>
+      <w:r>
+        <w:t>AutoPrice</w:t>
+      </w:r>
+      <w:proofErr w:type="spellEnd"/>
+      <w:r>
+        <w:t xml:space="preserve"> AI operates as a standalone SaaS platform that can also be embedded via APIs into existing automotive platforms. It sits between market data sources (listings, historical sales) and end-users (buyers, sellers, dealers), transforming raw vehicle and market data into actionable price intelligence.</w:t>
+      </w:r>
+    </w:p>
+    <w:p>
+      <w:pPr>
+        <w:rPr>
+          <w:b/>
+          <w:bCs/>
+        </w:rPr>
+      </w:pPr>
+      <w:r>
+        <w:rPr>
+          <w:b/>
+          <w:bCs/>
+        </w:rPr>
+        <w:t>2.2. Product Functions (High-Level Summary)</w:t>
+      </w:r>
+    </w:p>
+    <w:p>
+      <w:pPr>
+        <w:numPr>
+          <w:ilvl w:val="0"/>
+          <w:numId w:val="5"/>
+        </w:numPr>
+      </w:pPr>
+      <w:r>
+        <w:rPr>
+          <w:b/>
+          <w:bCs/>
+        </w:rPr>
+        <w:t>Ingest</w:t>
+      </w:r>
+      <w:r>
+        <w:t> detailed vehicle specifications from users or integrated systems.</w:t>
+      </w:r>
+    </w:p>
+    <w:p>
+      <w:pPr>
+        <w:numPr>
+          <w:ilvl w:val="0"/>
+          <w:numId w:val="5"/>
+        </w:numPr>
+      </w:pPr>
+      <w:r>
+        <w:rPr>
+          <w:b/>
+          <w:bCs/>
+        </w:rPr>
+        <w:t>Validate</w:t>
+      </w:r>
+      <w:r>
+        <w:t> input data against European vehicle databases and logical rules.</w:t>
+      </w:r>
+    </w:p>
+    <w:p>
+      <w:pPr>
+        <w:numPr>
+          <w:ilvl w:val="0"/>
+          <w:numId w:val="5"/>
+        </w:numPr>
+      </w:pPr>
+      <w:r>
+        <w:rPr>
+          <w:b/>
+          <w:bCs/>
+        </w:rPr>
+        <w:t xml:space="preserve">Collect &amp; </w:t>
+      </w:r>
+      <w:proofErr w:type="gramStart"/>
+      <w:r>
+        <w:rPr>
+          <w:b/>
+          <w:bCs/>
+        </w:rPr>
+        <w:t>Process</w:t>
+      </w:r>
+      <w:proofErr w:type="gramEnd"/>
+      <w:r>
+        <w:t> real-time and historical market data from European sources.</w:t>
+      </w:r>
+    </w:p>
+    <w:p>
+      <w:pPr>
+        <w:numPr>
+          <w:ilvl w:val="0"/>
+          <w:numId w:val="5"/>
+        </w:numPr>
+      </w:pPr>
+      <w:r>
+        <w:rPr>
+          <w:b/>
+          <w:bCs/>
+        </w:rPr>
+        <w:t>Analyze</w:t>
+      </w:r>
+      <w:r>
+        <w:t> regulatory factors (emission class, CO₂, local taxes).</w:t>
+      </w:r>
+    </w:p>
+    <w:p>
+      <w:pPr>
+        <w:numPr>
+          <w:ilvl w:val="0"/>
+          <w:numId w:val="5"/>
+        </w:numPr>
+      </w:pPr>
+      <w:r>
+        <w:rPr>
+          <w:b/>
+          <w:bCs/>
+        </w:rPr>
+        <w:t>Execute</w:t>
+      </w:r>
+      <w:r>
+        <w:t> price predictions using dual methodologies: statistical models and LLM-based reasoning.</w:t>
+      </w:r>
+    </w:p>
+    <w:p>
+      <w:pPr>
+        <w:numPr>
+          <w:ilvl w:val="0"/>
+          <w:numId w:val="5"/>
+        </w:numPr>
+      </w:pPr>
+      <w:r>
+        <w:rPr>
+          <w:b/>
+          <w:bCs/>
+        </w:rPr>
+        <w:t>Generate</w:t>
+      </w:r>
+      <w:r>
+        <w:t> comprehensive price reports with confidence intervals and explanations.</w:t>
+      </w:r>
+    </w:p>
+    <w:p>
+      <w:pPr>
+        <w:numPr>
+          <w:ilvl w:val="0"/>
+          <w:numId w:val="5"/>
+        </w:numPr>
+      </w:pPr>
+      <w:r>
+        <w:rPr>
+          <w:b/>
+          <w:bCs/>
+        </w:rPr>
+        <w:t>Provide</w:t>
+      </w:r>
+      <w:r>
+        <w:t> web interface for individual queries and batch processing for dealers.</w:t>
+      </w:r>
+    </w:p>
+    <w:p>
+      <w:pPr>
+        <w:numPr>
+          <w:ilvl w:val="0"/>
+          <w:numId w:val="5"/>
+        </w:numPr>
+      </w:pPr>
+      <w:r>
+        <w:rPr>
+          <w:b/>
+          <w:bCs/>
+        </w:rPr>
+        <w:lastRenderedPageBreak/>
+        <w:t>Expose</w:t>
+      </w:r>
+      <w:r>
+        <w:t> prediction capabilities via secure APIs.</w:t>
+      </w:r>
+    </w:p>
+    <w:p>
+      <w:pPr>
+        <w:numPr>
+          <w:ilvl w:val="0"/>
+          <w:numId w:val="5"/>
+        </w:numPr>
+      </w:pPr>
+      <w:r>
+        <w:rPr>
+          <w:b/>
+          <w:bCs/>
+        </w:rPr>
+        <w:t>Learn</w:t>
+      </w:r>
+      <w:r>
+        <w:t> from user feedback and new market data to improve accuracy.</w:t>
+      </w:r>
+    </w:p>
+    <w:p>
+      <w:pPr>
+        <w:rPr>
+          <w:b/>
+          <w:bCs/>
+        </w:rPr>
+      </w:pPr>
+      <w:r>
+        <w:rPr>
+          <w:b/>
+          <w:bCs/>
+        </w:rPr>
+        <w:t>2.3. User Classes and Characteristics</w:t>
+      </w:r>
+    </w:p>
+    <w:p>
+      <w:r>
+        <w:t>Table: User Classes and Requirements</w:t>
+      </w:r>
+    </w:p>
+    <w:tbl>
+      <w:tblPr>
+        <w:tblStyle w:val="GridTable5Dark-Accent1"/>
+        <w:tblW w:w="10569" w:type="dxa"/>
+        <w:tblLook w:val="04A0" w:firstRow="1" w:lastRow="0" w:firstColumn="1" w:lastColumn="0" w:noHBand="0" w:noVBand="1"/>
+      </w:tblPr>
+      <w:tblGrid>
+        <w:gridCol w:w="2208"/>
+        <w:gridCol w:w="8361"/>
+      </w:tblGrid>
+      <w:tr>
+        <w:trPr>
+          <w:cnfStyle w:val="100000000000" w:firstRow="1" w:lastRow="0" w:firstColumn="0" w:lastColumn="0" w:oddVBand="0" w:evenVBand="0" w:oddHBand="0" w:evenHBand="0" w:firstRowFirstColumn="0" w:firstRowLastColumn="0" w:lastRowFirstColumn="0" w:lastRowLastColumn="0"/>
+          <w:trHeight w:val="500"/>
+        </w:trPr>
+        <w:tc>
+          <w:tcPr>
+            <w:cnfStyle w:val="001000000000" w:firstRow="0" w:lastRow="0" w:firstColumn="1" w:lastColumn="0" w:oddVBand="0" w:evenVBand="0" w:oddHBand="0" w:evenHBand="0" w:firstRowFirstColumn="0" w:firstRowLastColumn="0" w:lastRowFirstColumn="0" w:lastRowLastColumn="0"/>
+            <w:tcW w:w="0" w:type="auto"/>
+            <w:hideMark/>
+          </w:tcPr>
+          <w:p>
+            <w:pPr>
+              <w:spacing w:after="160" w:line="278" w:lineRule="auto"/>
+            </w:pPr>
+            <w:r>
+              <w:t>User Class</w:t>
+            </w:r>
+          </w:p>
+        </w:tc>
+        <w:tc>
+          <w:tcPr>
+            <w:tcW w:w="0" w:type="auto"/>
+            <w:hideMark/>
+          </w:tcPr>
+          <w:p>
+            <w:pPr>
+              <w:spacing w:after="160" w:line="278" w:lineRule="auto"/>
+              <w:cnfStyle w:val="100000000000" w:firstRow="1" w:lastRow="0" w:firstColumn="0" w:lastColumn="0" w:oddVBand="0" w:evenVBand="0" w:oddHBand="0" w:evenHBand="0" w:firstRowFirstColumn="0" w:firstRowLastColumn="0" w:lastRowFirstColumn="0" w:lastRowLastColumn="0"/>
+            </w:pPr>
+            <w:r>
+              <w:t>Characteristics &amp; Key Requirements</w:t>
+            </w:r>
+          </w:p>
+        </w:tc>
+      </w:tr>
+      <w:tr>
+        <w:trPr>
+          <w:cnfStyle w:val="000000100000" w:firstRow="0" w:lastRow="0" w:firstColumn="0" w:lastColumn="0" w:oddVBand="0" w:evenVBand="0" w:oddHBand="1" w:evenHBand="0" w:firstRowFirstColumn="0" w:firstRowLastColumn="0" w:lastRowFirstColumn="0" w:lastRowLastColumn="0"/>
+          <w:trHeight w:val="840"/>
+        </w:trPr>
+        <w:tc>
+          <w:tcPr>
+            <w:cnfStyle w:val="001000000000" w:firstRow="0" w:lastRow="0" w:firstColumn="1" w:lastColumn="0" w:oddVBand="0" w:evenVBand="0" w:oddHBand="0" w:evenHBand="0" w:firstRowFirstColumn="0" w:firstRowLastColumn="0" w:lastRowFirstColumn="0" w:lastRowLastColumn="0"/>
+            <w:tcW w:w="0" w:type="auto"/>
+            <w:hideMark/>
+          </w:tcPr>
+          <w:p>
+            <w:pPr>
+              <w:spacing w:after="160" w:line="278" w:lineRule="auto"/>
+            </w:pPr>
+            <w:r>
+              <w:t>Individual Buyer/Seller</w:t>
+            </w:r>
+          </w:p>
+        </w:tc>
+        <w:tc>
+          <w:tcPr>
+            <w:tcW w:w="0" w:type="auto"/>
+            <w:hideMark/>
+          </w:tcPr>
+          <w:p>
+            <w:pPr>
+              <w:spacing w:after="160" w:line="278" w:lineRule="auto"/>
+              <w:cnfStyle w:val="000000100000" w:firstRow="0" w:lastRow="0" w:firstColumn="0" w:lastColumn="0" w:oddVBand="0" w:evenVBand="0" w:oddHBand="1" w:evenHBand="0" w:firstRowFirstColumn="0" w:firstRowLastColumn="0" w:lastRowFirstColumn="0" w:lastRowLastColumn="0"/>
+            </w:pPr>
+            <w:r>
+              <w:t>Casual user. Needs simple, quick price estimate. Requires transparency and explanation of factors affecting price.</w:t>
+            </w:r>
+          </w:p>
+        </w:tc>
+      </w:tr>
+      <w:tr>
+        <w:trPr>
+          <w:trHeight w:val="840"/>
+        </w:trPr>
+        <w:tc>
+          <w:tcPr>
+            <w:cnfStyle w:val="001000000000" w:firstRow="0" w:lastRow="0" w:firstColumn="1" w:lastColumn="0" w:oddVBand="0" w:evenVBand="0" w:oddHBand="0" w:evenHBand="0" w:firstRowFirstColumn="0" w:firstRowLastColumn="0" w:lastRowFirstColumn="0" w:lastRowLastColumn="0"/>
+            <w:tcW w:w="0" w:type="auto"/>
+            <w:hideMark/>
+          </w:tcPr>
+          <w:p>
+            <w:pPr>
+              <w:spacing w:after="160" w:line="278" w:lineRule="auto"/>
+            </w:pPr>
+            <w:r>
+              <w:t>Used Car Dealer</w:t>
+            </w:r>
+          </w:p>
+        </w:tc>
+        <w:tc>
+          <w:tcPr>
+            <w:tcW w:w="0" w:type="auto"/>
+            <w:hideMark/>
+          </w:tcPr>
+          <w:p>
+            <w:pPr>
+              <w:spacing w:after="160" w:line="278" w:lineRule="auto"/>
+              <w:cnfStyle w:val="000000000000" w:firstRow="0" w:lastRow="0" w:firstColumn="0" w:lastColumn="0" w:oddVBand="0" w:evenVBand="0" w:oddHBand="0" w:evenHBand="0" w:firstRowFirstColumn="0" w:firstRowLastColumn="0" w:lastRowFirstColumn="0" w:lastRowLastColumn="0"/>
+            </w:pPr>
+            <w:r>
+              <w:t>Professional user. Requires batch processing, API integration, detailed analytics, and competitive market analysis.</w:t>
+            </w:r>
+          </w:p>
+        </w:tc>
+      </w:tr>
+      <w:tr>
+        <w:trPr>
+          <w:cnfStyle w:val="000000100000" w:firstRow="0" w:lastRow="0" w:firstColumn="0" w:lastColumn="0" w:oddVBand="0" w:evenVBand="0" w:oddHBand="1" w:evenHBand="0" w:firstRowFirstColumn="0" w:firstRowLastColumn="0" w:lastRowFirstColumn="0" w:lastRowLastColumn="0"/>
+          <w:trHeight w:val="840"/>
+        </w:trPr>
+        <w:tc>
+          <w:tcPr>
+            <w:cnfStyle w:val="001000000000" w:firstRow="0" w:lastRow="0" w:firstColumn="1" w:lastColumn="0" w:oddVBand="0" w:evenVBand="0" w:oddHBand="0" w:evenHBand="0" w:firstRowFirstColumn="0" w:firstRowLastColumn="0" w:lastRowFirstColumn="0" w:lastRowLastColumn="0"/>
+            <w:tcW w:w="0" w:type="auto"/>
+            <w:hideMark/>
+          </w:tcPr>
+          <w:p>
+            <w:pPr>
+              <w:spacing w:after="160" w:line="278" w:lineRule="auto"/>
+            </w:pPr>
+            <w:r>
+              <w:t>Fleet Manager</w:t>
+            </w:r>
+          </w:p>
+        </w:tc>
+        <w:tc>
+          <w:tcPr>
+            <w:tcW w:w="0" w:type="auto"/>
+            <w:hideMark/>
+          </w:tcPr>
+          <w:p>
+            <w:pPr>
+              <w:spacing w:after="160" w:line="278" w:lineRule="auto"/>
+              <w:cnfStyle w:val="000000100000" w:firstRow="0" w:lastRow="0" w:firstColumn="0" w:lastColumn="0" w:oddVBand="0" w:evenVBand="0" w:oddHBand="1" w:evenHBand="0" w:firstRowFirstColumn="0" w:firstRowLastColumn="0" w:lastRowFirstColumn="0" w:lastRowLastColumn="0"/>
+            </w:pPr>
+            <w:r>
+              <w:t>Manages large vehicle portfolios. Needs depreciation forecasting, bulk valuations, and regulatory impact reports.</w:t>
+            </w:r>
+          </w:p>
+        </w:tc>
+      </w:tr>
+      <w:tr>
+        <w:trPr>
+          <w:trHeight w:val="830"/>
+        </w:trPr>
+        <w:tc>
+          <w:tcPr>
+            <w:cnfStyle w:val="001000000000" w:firstRow="0" w:lastRow="0" w:firstColumn="1" w:lastColumn="0" w:oddVBand="0" w:evenVBand="0" w:oddHBand="0" w:evenHBand="0" w:firstRowFirstColumn="0" w:firstRowLastColumn="0" w:lastRowFirstColumn="0" w:lastRowLastColumn="0"/>
+            <w:tcW w:w="0" w:type="auto"/>
+            <w:hideMark/>
+          </w:tcPr>
+          <w:p>
+            <w:pPr>
+              <w:spacing w:after="160" w:line="278" w:lineRule="auto"/>
+            </w:pPr>
+            <w:r>
+              <w:t>Marketplace Admin</w:t>
+            </w:r>
+          </w:p>
+        </w:tc>
+        <w:tc>
+          <w:tcPr>
+            <w:tcW w:w="0" w:type="auto"/>
+            <w:hideMark/>
+          </w:tcPr>
+          <w:p>
+            <w:pPr>
+              <w:spacing w:after="160" w:line="278" w:lineRule="auto"/>
+              <w:cnfStyle w:val="000000000000" w:firstRow="0" w:lastRow="0" w:firstColumn="0" w:lastColumn="0" w:oddVBand="0" w:evenVBand="0" w:oddHBand="0" w:evenHBand="0" w:firstRowFirstColumn="0" w:firstRowLastColumn="0" w:lastRowFirstColumn="0" w:lastRowLastColumn="0"/>
+            </w:pPr>
+            <w:r>
+              <w:t>Integrates pricing into platform. Requires high-volume API access, SLA guarantees, and customizable prediction rules.</w:t>
+            </w:r>
+          </w:p>
+        </w:tc>
+      </w:tr>
+      <w:tr>
+        <w:trPr>
+          <w:cnfStyle w:val="000000100000" w:firstRow="0" w:lastRow="0" w:firstColumn="0" w:lastColumn="0" w:oddVBand="0" w:evenVBand="0" w:oddHBand="1" w:evenHBand="0" w:firstRowFirstColumn="0" w:firstRowLastColumn="0" w:lastRowFirstColumn="0" w:lastRowLastColumn="0"/>
+          <w:trHeight w:val="840"/>
+        </w:trPr>
+        <w:tc>
+          <w:tcPr>
+            <w:cnfStyle w:val="001000000000" w:firstRow="0" w:lastRow="0" w:firstColumn="1" w:lastColumn="0" w:oddVBand="0" w:evenVBand="0" w:oddHBand="0" w:evenHBand="0" w:firstRowFirstColumn="0" w:firstRowLastColumn="0" w:lastRowFirstColumn="0" w:lastRowLastColumn="0"/>
+            <w:tcW w:w="0" w:type="auto"/>
+            <w:hideMark/>
+          </w:tcPr>
+          <w:p>
+            <w:pPr>
+              <w:spacing w:after="160" w:line="278" w:lineRule="auto"/>
+            </w:pPr>
+            <w:r>
+              <w:t>System Administrator</w:t>
+            </w:r>
+          </w:p>
+        </w:tc>
+        <w:tc>
+          <w:tcPr>
+            <w:tcW w:w="0" w:type="auto"/>
+            <w:hideMark/>
+          </w:tcPr>
+          <w:p>
+            <w:pPr>
+              <w:spacing w:after="160" w:line="278" w:lineRule="auto"/>
+              <w:cnfStyle w:val="000000100000" w:firstRow="0" w:lastRow="0" w:firstColumn="0" w:lastColumn="0" w:oddVBand="0" w:evenVBand="0" w:oddHBand="1" w:evenHBand="0" w:firstRowFirstColumn="0" w:firstRowLastColumn="0" w:lastRowFirstColumn="0" w:lastRowLastColumn="0"/>
+            </w:pPr>
+            <w:r>
+              <w:t>Manages system configuration, user accounts, data source connections, and monitors system health.</w:t>
+            </w:r>
+          </w:p>
+        </w:tc>
+      </w:tr>
+    </w:tbl>
+    <w:p>
+      <w:pPr>
+        <w:rPr>
+          <w:b/>
+          <w:bCs/>
+        </w:rPr>
+      </w:pPr>
+      <w:r>
+        <w:rPr>
+          <w:b/>
+          <w:bCs/>
+        </w:rPr>
+        <w:t>2.4. Operating Environment</w:t>
+      </w:r>
+    </w:p>
+    <w:p>
+      <w:r>
+        <w:rPr>
+          <w:b/>
+          <w:bCs/>
+        </w:rPr>
+        <w:t>Software Environment:</w:t>
+      </w:r>
+    </w:p>
+    <w:p>
+      <w:pPr>
+        <w:numPr>
+          <w:ilvl w:val="0"/>
+          <w:numId w:val="6"/>
+        </w:numPr>
+      </w:pPr>
+      <w:r>
+        <w:t>Cloud-native deployment (AWS/Azure/Google Cloud)</w:t>
+      </w:r>
+    </w:p>
+    <w:p>
+      <w:pPr>
+        <w:numPr>
+          <w:ilvl w:val="0"/>
+          <w:numId w:val="6"/>
+        </w:numPr>
+      </w:pPr>
+      <w:r>
+        <w:t>Backend: Python-based microservices, containerized (Docker/Kubernetes)</w:t>
+      </w:r>
+    </w:p>
+    <w:p>
+      <w:pPr>
+        <w:numPr>
+          <w:ilvl w:val="0"/>
+          <w:numId w:val="6"/>
+        </w:numPr>
+      </w:pPr>
+      <w:r>
+        <w:t>Frontend: React/Next.js web application</w:t>
+      </w:r>
+    </w:p>
+    <w:p>
+      <w:pPr>
+        <w:numPr>
+          <w:ilvl w:val="0"/>
+          <w:numId w:val="6"/>
+        </w:numPr>
+      </w:pPr>
+      <w:r>
+        <w:t>Databases: PostgreSQL (structured), Redis (caching), blob storage</w:t>
+      </w:r>
+    </w:p>
+    <w:p>
+      <w:pPr>
+        <w:numPr>
+          <w:ilvl w:val="0"/>
+          <w:numId w:val="6"/>
+        </w:numPr>
+      </w:pPr>
+      <w:r>
+        <w:t>AI/ML: TensorFlow/</w:t>
+      </w:r>
+      <w:proofErr w:type="spellStart"/>
+      <w:r>
+        <w:t>PyTorch</w:t>
+      </w:r>
+      <w:proofErr w:type="spellEnd"/>
+      <w:r>
+        <w:t xml:space="preserve"> for statistical models, OpenAI/Anthropic APIs or local LLMs</w:t>
+      </w:r>
+    </w:p>
+    <w:p>
+      <w:r>
+        <w:rPr>
+          <w:b/>
+          <w:bCs/>
+        </w:rPr>
+        <w:t>Hardware Environment:</w:t>
+      </w:r>
+    </w:p>
+    <w:p>
+      <w:pPr>
+        <w:numPr>
+          <w:ilvl w:val="0"/>
+          <w:numId w:val="7"/>
+        </w:numPr>
+      </w:pPr>
+      <w:r>
+        <w:t>Server-side: Standard cloud compute instances; GPU optional for LLM inference</w:t>
+      </w:r>
+    </w:p>
+    <w:p>
+      <w:pPr>
+        <w:numPr>
+          <w:ilvl w:val="0"/>
+          <w:numId w:val="7"/>
+        </w:numPr>
+      </w:pPr>
+      <w:r>
+        <w:t>Client-side: Modern web browsers (Chrome 90+, Firefox 88+, Safari 14+)</w:t>
+      </w:r>
+    </w:p>
+    <w:p>
+      <w:pPr>
+        <w:rPr>
+          <w:b/>
+          <w:bCs/>
+        </w:rPr>
+      </w:pPr>
+      <w:r>
+        <w:rPr>
+          <w:b/>
+          <w:bCs/>
+        </w:rPr>
+        <w:t>2.5. Design and Implementation Constraints</w:t>
+      </w:r>
+    </w:p>
+    <w:p>
+      <w:pPr>
+        <w:numPr>
+          <w:ilvl w:val="0"/>
+          <w:numId w:val="8"/>
+        </w:numPr>
+      </w:pPr>
+      <w:r>
+        <w:t>Must comply with GDPR for all user data processed and stored</w:t>
+      </w:r>
+    </w:p>
+    <w:p>
+      <w:pPr>
+        <w:numPr>
+          <w:ilvl w:val="0"/>
+          <w:numId w:val="8"/>
+        </w:numPr>
+      </w:pPr>
+      <w:r>
+        <w:lastRenderedPageBreak/>
+        <w:t>Prediction models must be explainable to meet EU "right to explanation" guidelines</w:t>
+      </w:r>
+    </w:p>
+    <w:p>
+      <w:pPr>
+        <w:numPr>
+          <w:ilvl w:val="0"/>
+          <w:numId w:val="8"/>
+        </w:numPr>
+      </w:pPr>
+      <w:r>
+        <w:t>Must support at least 8 major European vehicle brands in initial release</w:t>
+      </w:r>
+    </w:p>
+    <w:p>
+      <w:pPr>
+        <w:numPr>
+          <w:ilvl w:val="0"/>
+          <w:numId w:val="8"/>
+        </w:numPr>
+      </w:pPr>
+      <w:r>
+        <w:t>System must be available in English, French, and Dutch at launch</w:t>
+      </w:r>
+    </w:p>
+    <w:p>
+      <w:pPr>
+        <w:numPr>
+          <w:ilvl w:val="0"/>
+          <w:numId w:val="8"/>
+        </w:numPr>
+      </w:pPr>
+      <w:r>
+        <w:t>API response time must not exceed 2 seconds for 95% of requests</w:t>
+      </w:r>
+    </w:p>
+    <w:p>
+      <w:pPr>
+        <w:numPr>
+          <w:ilvl w:val="0"/>
+          <w:numId w:val="8"/>
+        </w:numPr>
+      </w:pPr>
+      <w:r>
+        <w:t>Must maintain backward compatibility for API versions for at least 12 months</w:t>
+      </w:r>
+    </w:p>
+    <w:p>
+      <w:pPr>
+        <w:rPr>
+          <w:b/>
+          <w:bCs/>
+        </w:rPr>
+      </w:pPr>
+      <w:r>
+        <w:rPr>
+          <w:b/>
+          <w:bCs/>
+        </w:rPr>
+        <w:t>2.6. Assumptions and Dependencies</w:t>
+      </w:r>
+    </w:p>
+    <w:p>
+      <w:r>
+        <w:rPr>
+          <w:b/>
+          <w:bCs/>
+        </w:rPr>
+        <w:t>Assumptions:</w:t>
+      </w:r>
+    </w:p>
+    <w:p>
+      <w:pPr>
+        <w:numPr>
+          <w:ilvl w:val="0"/>
+          <w:numId w:val="9"/>
+        </w:numPr>
+      </w:pPr>
+      <w:r>
+        <w:t>Reliable access to European used vehicle listing data via third-party providers</w:t>
+      </w:r>
+    </w:p>
+    <w:p>
+      <w:pPr>
+        <w:numPr>
+          <w:ilvl w:val="0"/>
+          <w:numId w:val="9"/>
+        </w:numPr>
+      </w:pPr>
+      <w:r>
+        <w:t>Vehicle specification data provided by users is generally accurate</w:t>
+      </w:r>
+    </w:p>
+    <w:p>
+      <w:pPr>
+        <w:numPr>
+          <w:ilvl w:val="0"/>
+          <w:numId w:val="9"/>
+        </w:numPr>
+      </w:pPr>
+      <w:r>
+        <w:t>Market data providers maintain stable API interfaces with reasonable uptime</w:t>
+      </w:r>
+    </w:p>
+    <w:p>
+      <w:pPr>
+        <w:numPr>
+          <w:ilvl w:val="0"/>
+          <w:numId w:val="9"/>
+        </w:numPr>
+      </w:pPr>
+      <w:r>
+        <w:t>European emission standards remain stable during the development period</w:t>
+      </w:r>
+    </w:p>
+    <w:p>
+      <w:r>
+        <w:rPr>
+          <w:b/>
+          <w:bCs/>
+        </w:rPr>
+        <w:t>Dependencies:</w:t>
+      </w:r>
+    </w:p>
+    <w:p>
+      <w:pPr>
+        <w:numPr>
+          <w:ilvl w:val="0"/>
+          <w:numId w:val="10"/>
+        </w:numPr>
+      </w:pPr>
+      <w:r>
+        <w:t>Availability of current and historical EU emission regulation data</w:t>
+      </w:r>
+    </w:p>
+    <w:p>
+      <w:pPr>
+        <w:numPr>
+          <w:ilvl w:val="0"/>
+          <w:numId w:val="10"/>
+        </w:numPr>
+      </w:pPr>
+      <w:r>
+        <w:t>Third-party mapping services for regional price variation adjustments</w:t>
+      </w:r>
+    </w:p>
+    <w:p>
+      <w:pPr>
+        <w:numPr>
+          <w:ilvl w:val="0"/>
+          <w:numId w:val="10"/>
+        </w:numPr>
+      </w:pPr>
+      <w:r>
+        <w:t>Reliable VIN decoding services for European vehicles</w:t>
+      </w:r>
+    </w:p>
+    <w:p>
+      <w:pPr>
+        <w:numPr>
+          <w:ilvl w:val="0"/>
+          <w:numId w:val="10"/>
+        </w:numPr>
+      </w:pPr>
+      <w:r>
+        <w:t>Continuous access to market data APIs from automotive listing platforms</w:t>
+      </w:r>
+    </w:p>
+    <w:p>
+      <w:r>
+        <w:pict w14:anchorId="7F947367">
+          <v:rect id="_x0000_i1028" style="width:0;height:.75pt" o:hralign="center" o:hrstd="t" o:hr="t" fillcolor="#a0a0a0" stroked="f"/>
+        </w:pict>
+      </w:r>
+    </w:p>
+    <w:p>
+      <w:pPr>
+        <w:rPr>
+          <w:b/>
+          <w:bCs/>
+        </w:rPr>
+      </w:pPr>
+      <w:r>
+        <w:rPr>
+          <w:b/>
+          <w:bCs/>
+        </w:rPr>
+        <w:t>3. System Architecture</w:t>
+      </w:r>
+    </w:p>
+    <w:p>
+      <w:pPr>
+        <w:rPr>
+          <w:b/>
+          <w:bCs/>
+        </w:rPr>
+      </w:pPr>
+      <w:r>
+        <w:rPr>
+          <w:b/>
+          <w:bCs/>
+        </w:rPr>
+        <w:t>3.1. High-Level Architectural Overview</w:t>
+      </w:r>
+    </w:p>
+    <w:p>
+      <w:r>
+        <w:t>The system follows a modular microservices architecture with clear separation of concerns:</w:t>
+      </w:r>
+    </w:p>
+    <w:p>
+      <w:r>
+        <w:rPr>
+          <w:b/>
+          <w:bCs/>
+        </w:rPr>
+        <w:t>Presentation Layer:</w:t>
+      </w:r>
+      <w:r>
+        <w:t> Web Application and API Gateway</w:t>
+      </w:r>
+      <w:r>
+        <w:br/>
+      </w:r>
+      <w:r>
+        <w:rPr>
+          <w:b/>
+          <w:bCs/>
+        </w:rPr>
+        <w:t>Application Layer:</w:t>
+      </w:r>
+      <w:r>
+        <w:t> Core business services (Data Ingestion, Prediction Engine, Compliance Service)</w:t>
+      </w:r>
+      <w:r>
+        <w:br/>
+      </w:r>
+      <w:r>
+        <w:rPr>
+          <w:b/>
+          <w:bCs/>
+        </w:rPr>
+        <w:t>Data Layer:</w:t>
+      </w:r>
+      <w:r>
+        <w:t> Multiple databases for different data types (vehicle specs, market data, predictions)</w:t>
+      </w:r>
+      <w:r>
+        <w:br/>
+      </w:r>
+      <w:r>
+        <w:rPr>
+          <w:b/>
+          <w:bCs/>
+        </w:rPr>
+        <w:t>AI/ML Layer:</w:t>
+      </w:r>
+      <w:r>
+        <w:t> Dedicated services for statistical models and LLM orchestration</w:t>
+      </w:r>
+    </w:p>
+    <w:p>
+      <w:r>
+        <w:pict w14:anchorId="7D1C338B">
+          <v:rect id="_x0000_i1029" style="width:0;height:.75pt" o:hralign="center" o:hrstd="t" o:hr="t" fillcolor="#a0a0a0" stroked="f"/>
+        </w:pict>
+      </w:r>
+    </w:p>
     <w:p/>
     <w:sectPr>
       <w:pgSz w:w="12240" w:h="15840"/>
@@ -1157,6 +2057,155 @@
 <file path=word/numbering.xml><?xml version="1.0" encoding="utf-8"?>
 <w:numbering xmlns:wpc="http://schemas.microsoft.com/office/word/2010/wordprocessingCanvas" xmlns:cx="http://schemas.microsoft.com/office/drawing/2014/chartex" xmlns:cx1="http://schemas.microsoft.com/office/drawing/2015/9/8/chartex" xmlns:cx2="http://schemas.microsoft.com/office/drawing/2015/10/21/chartex" xmlns:cx3="http://schemas.microsoft.com/office/drawing/2016/5/9/chartex" xmlns:cx4="http://schemas.microsoft.com/office/drawing/2016/5/10/chartex" xmlns:cx5="http://schemas.microsoft.com/office/drawing/2016/5/11/chartex" xmlns:cx6="http://schemas.microsoft.com/office/drawing/2016/5/12/chartex" xmlns:cx7="http://schemas.microsoft.com/office/drawing/2016/5/13/chartex" xmlns:cx8="http://schemas.microsoft.com/office/drawing/2016/5/14/chartex" xmlns:mc="http://schemas.openxmlformats.org/markup-compatibility/2006" xmlns:aink="http://schemas.microsoft.com/office/drawing/2016/ink" xmlns:am3d="http://schemas.microsoft.com/office/drawing/2017/model3d" xmlns:o="urn:schemas-microsoft-com:office:office" xmlns:oel="http://schemas.microsoft.com/office/2019/extlst" xmlns:r="http://schemas.openxmlformats.org/officeDocument/2006/relationships" xmlns:m="http://schemas.openxmlformats.org/officeDocument/2006/math" xmlns:v="urn:schemas-microsoft-com:vml" xmlns:wp14="http://schemas.microsoft.com/office/word/2010/wordprocessingDrawing" xmlns:wp="http://schemas.openxmlformats.org/drawingml/2006/wordprocessingDrawing" xmlns:w10="urn:schemas-microsoft-com:office:word" xmlns:w="http://schemas.openxmlformats.org/wordprocessingml/2006/main" xmlns:w14="http://schemas.microsoft.com/office/word/2010/wordml" xmlns:w15="http://schemas.microsoft.com/office/word/2012/wordml" xmlns:w16cex="http://schemas.microsoft.com/office/word/2018/wordml/cex" xmlns:w16cid="http://schemas.microsoft.com/office/word/2016/wordml/cid" xmlns:w16="http://schemas.microsoft.com/office/word/2018/wordml" xmlns:w16du="http://schemas.microsoft.com/office/word/2023/wordml/word16du" xmlns:w16sdtdh="http://schemas.microsoft.com/office/word/2020/wordml/sdtdatahash" xmlns:w16sdtfl="http://schemas.microsoft.com/office/word/2024/wordml/sdtformatlock" xmlns:w16se="http://schemas.microsoft.com/office/word/2015/wordml/symex" xmlns:wpg="http://schemas.microsoft.com/office/word/2010/wordprocessingGroup" xmlns:wpi="http://schemas.microsoft.com/office/word/2010/wordprocessingInk" xmlns:wne="http://schemas.microsoft.com/office/word/2006/wordml" xmlns:wps="http://schemas.microsoft.com/office/word/2010/wordprocessingShape" mc:Ignorable="w14 w15 w16se w16cid w16 w16cex w16sdtdh w16sdtfl w16du wp14">
   <w:abstractNum w:abstractNumId="0" w15:restartNumberingAfterBreak="0">
+    <w:nsid w:val="06077304"/>
+    <w:multiLevelType w:val="multilevel"/>
+    <w:tmpl w:val="7B3AC1A6"/>
+    <w:lvl w:ilvl="0">
+      <w:start w:val="1"/>
+      <w:numFmt w:val="bullet"/>
+      <w:lvlText w:val=""/>
+      <w:lvlJc w:val="left"/>
+      <w:pPr>
+        <w:tabs>
+          <w:tab w:val="num" w:pos="720"/>
+        </w:tabs>
+        <w:ind w:left="720" w:hanging="360"/>
+      </w:pPr>
+      <w:rPr>
+        <w:rFonts w:ascii="Symbol" w:hAnsi="Symbol" w:hint="default"/>
+        <w:sz w:val="20"/>
+      </w:rPr>
+    </w:lvl>
+    <w:lvl w:ilvl="1" w:tentative="1">
+      <w:start w:val="1"/>
+      <w:numFmt w:val="bullet"/>
+      <w:lvlText w:val="o"/>
+      <w:lvlJc w:val="left"/>
+      <w:pPr>
+        <w:tabs>
+          <w:tab w:val="num" w:pos="1440"/>
+        </w:tabs>
+        <w:ind w:left="1440" w:hanging="360"/>
+      </w:pPr>
+      <w:rPr>
+        <w:rFonts w:ascii="Courier New" w:hAnsi="Courier New" w:hint="default"/>
+        <w:sz w:val="20"/>
+      </w:rPr>
+    </w:lvl>
+    <w:lvl w:ilvl="2" w:tentative="1">
+      <w:start w:val="1"/>
+      <w:numFmt w:val="bullet"/>
+      <w:lvlText w:val=""/>
+      <w:lvlJc w:val="left"/>
+      <w:pPr>
+        <w:tabs>
+          <w:tab w:val="num" w:pos="2160"/>
+        </w:tabs>
+        <w:ind w:left="2160" w:hanging="360"/>
+      </w:pPr>
+      <w:rPr>
+        <w:rFonts w:ascii="Wingdings" w:hAnsi="Wingdings" w:hint="default"/>
+        <w:sz w:val="20"/>
+      </w:rPr>
+    </w:lvl>
+    <w:lvl w:ilvl="3" w:tentative="1">
+      <w:start w:val="1"/>
+      <w:numFmt w:val="bullet"/>
+      <w:lvlText w:val=""/>
+      <w:lvlJc w:val="left"/>
+      <w:pPr>
+        <w:tabs>
+          <w:tab w:val="num" w:pos="2880"/>
+        </w:tabs>
+        <w:ind w:left="2880" w:hanging="360"/>
+      </w:pPr>
+      <w:rPr>
+        <w:rFonts w:ascii="Wingdings" w:hAnsi="Wingdings" w:hint="default"/>
+        <w:sz w:val="20"/>
+      </w:rPr>
+    </w:lvl>
+    <w:lvl w:ilvl="4" w:tentative="1">
+      <w:start w:val="1"/>
+      <w:numFmt w:val="bullet"/>
+      <w:lvlText w:val=""/>
+      <w:lvlJc w:val="left"/>
+      <w:pPr>
+        <w:tabs>
+          <w:tab w:val="num" w:pos="3600"/>
+        </w:tabs>
+        <w:ind w:left="3600" w:hanging="360"/>
+      </w:pPr>
+      <w:rPr>
+        <w:rFonts w:ascii="Wingdings" w:hAnsi="Wingdings" w:hint="default"/>
+        <w:sz w:val="20"/>
+      </w:rPr>
+    </w:lvl>
+    <w:lvl w:ilvl="5" w:tentative="1">
+      <w:start w:val="1"/>
+      <w:numFmt w:val="bullet"/>
+      <w:lvlText w:val=""/>
+      <w:lvlJc w:val="left"/>
+      <w:pPr>
+        <w:tabs>
+          <w:tab w:val="num" w:pos="4320"/>
+        </w:tabs>
+        <w:ind w:left="4320" w:hanging="360"/>
+      </w:pPr>
+      <w:rPr>
+        <w:rFonts w:ascii="Wingdings" w:hAnsi="Wingdings" w:hint="default"/>
+        <w:sz w:val="20"/>
+      </w:rPr>
+    </w:lvl>
+    <w:lvl w:ilvl="6" w:tentative="1">
+      <w:start w:val="1"/>
+      <w:numFmt w:val="bullet"/>
+      <w:lvlText w:val=""/>
+      <w:lvlJc w:val="left"/>
+      <w:pPr>
+        <w:tabs>
+          <w:tab w:val="num" w:pos="5040"/>
+        </w:tabs>
+        <w:ind w:left="5040" w:hanging="360"/>
+      </w:pPr>
+      <w:rPr>
+        <w:rFonts w:ascii="Wingdings" w:hAnsi="Wingdings" w:hint="default"/>
+        <w:sz w:val="20"/>
+      </w:rPr>
+    </w:lvl>
+    <w:lvl w:ilvl="7" w:tentative="1">
+      <w:start w:val="1"/>
+      <w:numFmt w:val="bullet"/>
+      <w:lvlText w:val=""/>
+      <w:lvlJc w:val="left"/>
+      <w:pPr>
+        <w:tabs>
+          <w:tab w:val="num" w:pos="5760"/>
+        </w:tabs>
+        <w:ind w:left="5760" w:hanging="360"/>
+      </w:pPr>
+      <w:rPr>
+        <w:rFonts w:ascii="Wingdings" w:hAnsi="Wingdings" w:hint="default"/>
+        <w:sz w:val="20"/>
+      </w:rPr>
+    </w:lvl>
+    <w:lvl w:ilvl="8" w:tentative="1">
+      <w:start w:val="1"/>
+      <w:numFmt w:val="bullet"/>
+      <w:lvlText w:val=""/>
+      <w:lvlJc w:val="left"/>
+      <w:pPr>
+        <w:tabs>
+          <w:tab w:val="num" w:pos="6480"/>
+        </w:tabs>
+        <w:ind w:left="6480" w:hanging="360"/>
+      </w:pPr>
+      <w:rPr>
+        <w:rFonts w:ascii="Wingdings" w:hAnsi="Wingdings" w:hint="default"/>
+        <w:sz w:val="20"/>
+      </w:rPr>
+    </w:lvl>
+  </w:abstractNum>
+  <w:abstractNum w:abstractNumId="1" w15:restartNumberingAfterBreak="0">
     <w:nsid w:val="3DE70DDB"/>
     <w:multiLevelType w:val="multilevel"/>
     <w:tmpl w:val="7A9874E4"/>
@@ -1269,7 +2318,269 @@
       </w:pPr>
     </w:lvl>
   </w:abstractNum>
-  <w:abstractNum w:abstractNumId="1" w15:restartNumberingAfterBreak="0">
+  <w:abstractNum w:abstractNumId="2" w15:restartNumberingAfterBreak="0">
+    <w:nsid w:val="3F1C5765"/>
+    <w:multiLevelType w:val="multilevel"/>
+    <w:tmpl w:val="1FC65CB6"/>
+    <w:lvl w:ilvl="0">
+      <w:start w:val="1"/>
+      <w:numFmt w:val="decimal"/>
+      <w:lvlText w:val="%1."/>
+      <w:lvlJc w:val="left"/>
+      <w:pPr>
+        <w:tabs>
+          <w:tab w:val="num" w:pos="720"/>
+        </w:tabs>
+        <w:ind w:left="720" w:hanging="360"/>
+      </w:pPr>
+    </w:lvl>
+    <w:lvl w:ilvl="1" w:tentative="1">
+      <w:start w:val="1"/>
+      <w:numFmt w:val="decimal"/>
+      <w:lvlText w:val="%2."/>
+      <w:lvlJc w:val="left"/>
+      <w:pPr>
+        <w:tabs>
+          <w:tab w:val="num" w:pos="1440"/>
+        </w:tabs>
+        <w:ind w:left="1440" w:hanging="360"/>
+      </w:pPr>
+    </w:lvl>
+    <w:lvl w:ilvl="2" w:tentative="1">
+      <w:start w:val="1"/>
+      <w:numFmt w:val="decimal"/>
+      <w:lvlText w:val="%3."/>
+      <w:lvlJc w:val="left"/>
+      <w:pPr>
+        <w:tabs>
+          <w:tab w:val="num" w:pos="2160"/>
+        </w:tabs>
+        <w:ind w:left="2160" w:hanging="360"/>
+      </w:pPr>
+    </w:lvl>
+    <w:lvl w:ilvl="3" w:tentative="1">
+      <w:start w:val="1"/>
+      <w:numFmt w:val="decimal"/>
+      <w:lvlText w:val="%4."/>
+      <w:lvlJc w:val="left"/>
+      <w:pPr>
+        <w:tabs>
+          <w:tab w:val="num" w:pos="2880"/>
+        </w:tabs>
+        <w:ind w:left="2880" w:hanging="360"/>
+      </w:pPr>
+    </w:lvl>
+    <w:lvl w:ilvl="4" w:tentative="1">
+      <w:start w:val="1"/>
+      <w:numFmt w:val="decimal"/>
+      <w:lvlText w:val="%5."/>
+      <w:lvlJc w:val="left"/>
+      <w:pPr>
+        <w:tabs>
+          <w:tab w:val="num" w:pos="3600"/>
+        </w:tabs>
+        <w:ind w:left="3600" w:hanging="360"/>
+      </w:pPr>
+    </w:lvl>
+    <w:lvl w:ilvl="5" w:tentative="1">
+      <w:start w:val="1"/>
+      <w:numFmt w:val="decimal"/>
+      <w:lvlText w:val="%6."/>
+      <w:lvlJc w:val="left"/>
+      <w:pPr>
+        <w:tabs>
+          <w:tab w:val="num" w:pos="4320"/>
+        </w:tabs>
+        <w:ind w:left="4320" w:hanging="360"/>
+      </w:pPr>
+    </w:lvl>
+    <w:lvl w:ilvl="6" w:tentative="1">
+      <w:start w:val="1"/>
+      <w:numFmt w:val="decimal"/>
+      <w:lvlText w:val="%7."/>
+      <w:lvlJc w:val="left"/>
+      <w:pPr>
+        <w:tabs>
+          <w:tab w:val="num" w:pos="5040"/>
+        </w:tabs>
+        <w:ind w:left="5040" w:hanging="360"/>
+      </w:pPr>
+    </w:lvl>
+    <w:lvl w:ilvl="7" w:tentative="1">
+      <w:start w:val="1"/>
+      <w:numFmt w:val="decimal"/>
+      <w:lvlText w:val="%8."/>
+      <w:lvlJc w:val="left"/>
+      <w:pPr>
+        <w:tabs>
+          <w:tab w:val="num" w:pos="5760"/>
+        </w:tabs>
+        <w:ind w:left="5760" w:hanging="360"/>
+      </w:pPr>
+    </w:lvl>
+    <w:lvl w:ilvl="8" w:tentative="1">
+      <w:start w:val="1"/>
+      <w:numFmt w:val="decimal"/>
+      <w:lvlText w:val="%9."/>
+      <w:lvlJc w:val="left"/>
+      <w:pPr>
+        <w:tabs>
+          <w:tab w:val="num" w:pos="6480"/>
+        </w:tabs>
+        <w:ind w:left="6480" w:hanging="360"/>
+      </w:pPr>
+    </w:lvl>
+  </w:abstractNum>
+  <w:abstractNum w:abstractNumId="3" w15:restartNumberingAfterBreak="0">
+    <w:nsid w:val="51EC0E75"/>
+    <w:multiLevelType w:val="multilevel"/>
+    <w:tmpl w:val="89724414"/>
+    <w:lvl w:ilvl="0">
+      <w:start w:val="1"/>
+      <w:numFmt w:val="bullet"/>
+      <w:lvlText w:val=""/>
+      <w:lvlJc w:val="left"/>
+      <w:pPr>
+        <w:tabs>
+          <w:tab w:val="num" w:pos="720"/>
+        </w:tabs>
+        <w:ind w:left="720" w:hanging="360"/>
+      </w:pPr>
+      <w:rPr>
+        <w:rFonts w:ascii="Symbol" w:hAnsi="Symbol" w:hint="default"/>
+        <w:sz w:val="20"/>
+      </w:rPr>
+    </w:lvl>
+    <w:lvl w:ilvl="1" w:tentative="1">
+      <w:start w:val="1"/>
+      <w:numFmt w:val="bullet"/>
+      <w:lvlText w:val="o"/>
+      <w:lvlJc w:val="left"/>
+      <w:pPr>
+        <w:tabs>
+          <w:tab w:val="num" w:pos="1440"/>
+        </w:tabs>
+        <w:ind w:left="1440" w:hanging="360"/>
+      </w:pPr>
+      <w:rPr>
+        <w:rFonts w:ascii="Courier New" w:hAnsi="Courier New" w:hint="default"/>
+        <w:sz w:val="20"/>
+      </w:rPr>
+    </w:lvl>
+    <w:lvl w:ilvl="2" w:tentative="1">
+      <w:start w:val="1"/>
+      <w:numFmt w:val="bullet"/>
+      <w:lvlText w:val=""/>
+      <w:lvlJc w:val="left"/>
+      <w:pPr>
+        <w:tabs>
+          <w:tab w:val="num" w:pos="2160"/>
+        </w:tabs>
+        <w:ind w:left="2160" w:hanging="360"/>
+      </w:pPr>
+      <w:rPr>
+        <w:rFonts w:ascii="Wingdings" w:hAnsi="Wingdings" w:hint="default"/>
+        <w:sz w:val="20"/>
+      </w:rPr>
+    </w:lvl>
+    <w:lvl w:ilvl="3" w:tentative="1">
+      <w:start w:val="1"/>
+      <w:numFmt w:val="bullet"/>
+      <w:lvlText w:val=""/>
+      <w:lvlJc w:val="left"/>
+      <w:pPr>
+        <w:tabs>
+          <w:tab w:val="num" w:pos="2880"/>
+        </w:tabs>
+        <w:ind w:left="2880" w:hanging="360"/>
+      </w:pPr>
+      <w:rPr>
+        <w:rFonts w:ascii="Wingdings" w:hAnsi="Wingdings" w:hint="default"/>
+        <w:sz w:val="20"/>
+      </w:rPr>
+    </w:lvl>
+    <w:lvl w:ilvl="4" w:tentative="1">
+      <w:start w:val="1"/>
+      <w:numFmt w:val="bullet"/>
+      <w:lvlText w:val=""/>
+      <w:lvlJc w:val="left"/>
+      <w:pPr>
+        <w:tabs>
+          <w:tab w:val="num" w:pos="3600"/>
+        </w:tabs>
+        <w:ind w:left="3600" w:hanging="360"/>
+      </w:pPr>
+      <w:rPr>
+        <w:rFonts w:ascii="Wingdings" w:hAnsi="Wingdings" w:hint="default"/>
+        <w:sz w:val="20"/>
+      </w:rPr>
+    </w:lvl>
+    <w:lvl w:ilvl="5" w:tentative="1">
+      <w:start w:val="1"/>
+      <w:numFmt w:val="bullet"/>
+      <w:lvlText w:val=""/>
+      <w:lvlJc w:val="left"/>
+      <w:pPr>
+        <w:tabs>
+          <w:tab w:val="num" w:pos="4320"/>
+        </w:tabs>
+        <w:ind w:left="4320" w:hanging="360"/>
+      </w:pPr>
+      <w:rPr>
+        <w:rFonts w:ascii="Wingdings" w:hAnsi="Wingdings" w:hint="default"/>
+        <w:sz w:val="20"/>
+      </w:rPr>
+    </w:lvl>
+    <w:lvl w:ilvl="6" w:tentative="1">
+      <w:start w:val="1"/>
+      <w:numFmt w:val="bullet"/>
+      <w:lvlText w:val=""/>
+      <w:lvlJc w:val="left"/>
+      <w:pPr>
+        <w:tabs>
+          <w:tab w:val="num" w:pos="5040"/>
+        </w:tabs>
+        <w:ind w:left="5040" w:hanging="360"/>
+      </w:pPr>
+      <w:rPr>
+        <w:rFonts w:ascii="Wingdings" w:hAnsi="Wingdings" w:hint="default"/>
+        <w:sz w:val="20"/>
+      </w:rPr>
+    </w:lvl>
+    <w:lvl w:ilvl="7" w:tentative="1">
+      <w:start w:val="1"/>
+      <w:numFmt w:val="bullet"/>
+      <w:lvlText w:val=""/>
+      <w:lvlJc w:val="left"/>
+      <w:pPr>
+        <w:tabs>
+          <w:tab w:val="num" w:pos="5760"/>
+        </w:tabs>
+        <w:ind w:left="5760" w:hanging="360"/>
+      </w:pPr>
+      <w:rPr>
+        <w:rFonts w:ascii="Wingdings" w:hAnsi="Wingdings" w:hint="default"/>
+        <w:sz w:val="20"/>
+      </w:rPr>
+    </w:lvl>
+    <w:lvl w:ilvl="8" w:tentative="1">
+      <w:start w:val="1"/>
+      <w:numFmt w:val="bullet"/>
+      <w:lvlText w:val=""/>
+      <w:lvlJc w:val="left"/>
+      <w:pPr>
+        <w:tabs>
+          <w:tab w:val="num" w:pos="6480"/>
+        </w:tabs>
+        <w:ind w:left="6480" w:hanging="360"/>
+      </w:pPr>
+      <w:rPr>
+        <w:rFonts w:ascii="Wingdings" w:hAnsi="Wingdings" w:hint="default"/>
+        <w:sz w:val="20"/>
+      </w:rPr>
+    </w:lvl>
+  </w:abstractNum>
+  <w:abstractNum w:abstractNumId="4" w15:restartNumberingAfterBreak="0">
     <w:nsid w:val="53CE47D0"/>
     <w:multiLevelType w:val="multilevel"/>
     <w:tmpl w:val="592A2B38"/>
@@ -1418,7 +2729,7 @@
       </w:rPr>
     </w:lvl>
   </w:abstractNum>
-  <w:abstractNum w:abstractNumId="2" w15:restartNumberingAfterBreak="0">
+  <w:abstractNum w:abstractNumId="5" w15:restartNumberingAfterBreak="0">
     <w:nsid w:val="55F25E96"/>
     <w:multiLevelType w:val="multilevel"/>
     <w:tmpl w:val="E1DAE218"/>
@@ -1567,7 +2878,418 @@
       </w:rPr>
     </w:lvl>
   </w:abstractNum>
-  <w:abstractNum w:abstractNumId="3" w15:restartNumberingAfterBreak="0">
+  <w:abstractNum w:abstractNumId="6" w15:restartNumberingAfterBreak="0">
+    <w:nsid w:val="59DB6B6B"/>
+    <w:multiLevelType w:val="multilevel"/>
+    <w:tmpl w:val="4AFC26CC"/>
+    <w:lvl w:ilvl="0">
+      <w:start w:val="1"/>
+      <w:numFmt w:val="decimal"/>
+      <w:lvlText w:val="%1."/>
+      <w:lvlJc w:val="left"/>
+      <w:pPr>
+        <w:tabs>
+          <w:tab w:val="num" w:pos="720"/>
+        </w:tabs>
+        <w:ind w:left="720" w:hanging="360"/>
+      </w:pPr>
+    </w:lvl>
+    <w:lvl w:ilvl="1" w:tentative="1">
+      <w:start w:val="1"/>
+      <w:numFmt w:val="decimal"/>
+      <w:lvlText w:val="%2."/>
+      <w:lvlJc w:val="left"/>
+      <w:pPr>
+        <w:tabs>
+          <w:tab w:val="num" w:pos="1440"/>
+        </w:tabs>
+        <w:ind w:left="1440" w:hanging="360"/>
+      </w:pPr>
+    </w:lvl>
+    <w:lvl w:ilvl="2" w:tentative="1">
+      <w:start w:val="1"/>
+      <w:numFmt w:val="decimal"/>
+      <w:lvlText w:val="%3."/>
+      <w:lvlJc w:val="left"/>
+      <w:pPr>
+        <w:tabs>
+          <w:tab w:val="num" w:pos="2160"/>
+        </w:tabs>
+        <w:ind w:left="2160" w:hanging="360"/>
+      </w:pPr>
+    </w:lvl>
+    <w:lvl w:ilvl="3" w:tentative="1">
+      <w:start w:val="1"/>
+      <w:numFmt w:val="decimal"/>
+      <w:lvlText w:val="%4."/>
+      <w:lvlJc w:val="left"/>
+      <w:pPr>
+        <w:tabs>
+          <w:tab w:val="num" w:pos="2880"/>
+        </w:tabs>
+        <w:ind w:left="2880" w:hanging="360"/>
+      </w:pPr>
+    </w:lvl>
+    <w:lvl w:ilvl="4" w:tentative="1">
+      <w:start w:val="1"/>
+      <w:numFmt w:val="decimal"/>
+      <w:lvlText w:val="%5."/>
+      <w:lvlJc w:val="left"/>
+      <w:pPr>
+        <w:tabs>
+          <w:tab w:val="num" w:pos="3600"/>
+        </w:tabs>
+        <w:ind w:left="3600" w:hanging="360"/>
+      </w:pPr>
+    </w:lvl>
+    <w:lvl w:ilvl="5" w:tentative="1">
+      <w:start w:val="1"/>
+      <w:numFmt w:val="decimal"/>
+      <w:lvlText w:val="%6."/>
+      <w:lvlJc w:val="left"/>
+      <w:pPr>
+        <w:tabs>
+          <w:tab w:val="num" w:pos="4320"/>
+        </w:tabs>
+        <w:ind w:left="4320" w:hanging="360"/>
+      </w:pPr>
+    </w:lvl>
+    <w:lvl w:ilvl="6" w:tentative="1">
+      <w:start w:val="1"/>
+      <w:numFmt w:val="decimal"/>
+      <w:lvlText w:val="%7."/>
+      <w:lvlJc w:val="left"/>
+      <w:pPr>
+        <w:tabs>
+          <w:tab w:val="num" w:pos="5040"/>
+        </w:tabs>
+        <w:ind w:left="5040" w:hanging="360"/>
+      </w:pPr>
+    </w:lvl>
+    <w:lvl w:ilvl="7" w:tentative="1">
+      <w:start w:val="1"/>
+      <w:numFmt w:val="decimal"/>
+      <w:lvlText w:val="%8."/>
+      <w:lvlJc w:val="left"/>
+      <w:pPr>
+        <w:tabs>
+          <w:tab w:val="num" w:pos="5760"/>
+        </w:tabs>
+        <w:ind w:left="5760" w:hanging="360"/>
+      </w:pPr>
+    </w:lvl>
+    <w:lvl w:ilvl="8" w:tentative="1">
+      <w:start w:val="1"/>
+      <w:numFmt w:val="decimal"/>
+      <w:lvlText w:val="%9."/>
+      <w:lvlJc w:val="left"/>
+      <w:pPr>
+        <w:tabs>
+          <w:tab w:val="num" w:pos="6480"/>
+        </w:tabs>
+        <w:ind w:left="6480" w:hanging="360"/>
+      </w:pPr>
+    </w:lvl>
+  </w:abstractNum>
+  <w:abstractNum w:abstractNumId="7" w15:restartNumberingAfterBreak="0">
+    <w:nsid w:val="67B31B57"/>
+    <w:multiLevelType w:val="multilevel"/>
+    <w:tmpl w:val="2306E378"/>
+    <w:lvl w:ilvl="0">
+      <w:start w:val="1"/>
+      <w:numFmt w:val="bullet"/>
+      <w:lvlText w:val=""/>
+      <w:lvlJc w:val="left"/>
+      <w:pPr>
+        <w:tabs>
+          <w:tab w:val="num" w:pos="720"/>
+        </w:tabs>
+        <w:ind w:left="720" w:hanging="360"/>
+      </w:pPr>
+      <w:rPr>
+        <w:rFonts w:ascii="Symbol" w:hAnsi="Symbol" w:hint="default"/>
+        <w:sz w:val="20"/>
+      </w:rPr>
+    </w:lvl>
+    <w:lvl w:ilvl="1" w:tentative="1">
+      <w:start w:val="1"/>
+      <w:numFmt w:val="bullet"/>
+      <w:lvlText w:val="o"/>
+      <w:lvlJc w:val="left"/>
+      <w:pPr>
+        <w:tabs>
+          <w:tab w:val="num" w:pos="1440"/>
+        </w:tabs>
+        <w:ind w:left="1440" w:hanging="360"/>
+      </w:pPr>
+      <w:rPr>
+        <w:rFonts w:ascii="Courier New" w:hAnsi="Courier New" w:hint="default"/>
+        <w:sz w:val="20"/>
+      </w:rPr>
+    </w:lvl>
+    <w:lvl w:ilvl="2" w:tentative="1">
+      <w:start w:val="1"/>
+      <w:numFmt w:val="bullet"/>
+      <w:lvlText w:val=""/>
+      <w:lvlJc w:val="left"/>
+      <w:pPr>
+        <w:tabs>
+          <w:tab w:val="num" w:pos="2160"/>
+        </w:tabs>
+        <w:ind w:left="2160" w:hanging="360"/>
+      </w:pPr>
+      <w:rPr>
+        <w:rFonts w:ascii="Wingdings" w:hAnsi="Wingdings" w:hint="default"/>
+        <w:sz w:val="20"/>
+      </w:rPr>
+    </w:lvl>
+    <w:lvl w:ilvl="3" w:tentative="1">
+      <w:start w:val="1"/>
+      <w:numFmt w:val="bullet"/>
+      <w:lvlText w:val=""/>
+      <w:lvlJc w:val="left"/>
+      <w:pPr>
+        <w:tabs>
+          <w:tab w:val="num" w:pos="2880"/>
+        </w:tabs>
+        <w:ind w:left="2880" w:hanging="360"/>
+      </w:pPr>
+      <w:rPr>
+        <w:rFonts w:ascii="Wingdings" w:hAnsi="Wingdings" w:hint="default"/>
+        <w:sz w:val="20"/>
+      </w:rPr>
+    </w:lvl>
+    <w:lvl w:ilvl="4" w:tentative="1">
+      <w:start w:val="1"/>
+      <w:numFmt w:val="bullet"/>
+      <w:lvlText w:val=""/>
+      <w:lvlJc w:val="left"/>
+      <w:pPr>
+        <w:tabs>
+          <w:tab w:val="num" w:pos="3600"/>
+        </w:tabs>
+        <w:ind w:left="3600" w:hanging="360"/>
+      </w:pPr>
+      <w:rPr>
+        <w:rFonts w:ascii="Wingdings" w:hAnsi="Wingdings" w:hint="default"/>
+        <w:sz w:val="20"/>
+      </w:rPr>
+    </w:lvl>
+    <w:lvl w:ilvl="5" w:tentative="1">
+      <w:start w:val="1"/>
+      <w:numFmt w:val="bullet"/>
+      <w:lvlText w:val=""/>
+      <w:lvlJc w:val="left"/>
+      <w:pPr>
+        <w:tabs>
+          <w:tab w:val="num" w:pos="4320"/>
+        </w:tabs>
+        <w:ind w:left="4320" w:hanging="360"/>
+      </w:pPr>
+      <w:rPr>
+        <w:rFonts w:ascii="Wingdings" w:hAnsi="Wingdings" w:hint="default"/>
+        <w:sz w:val="20"/>
+      </w:rPr>
+    </w:lvl>
+    <w:lvl w:ilvl="6" w:tentative="1">
+      <w:start w:val="1"/>
+      <w:numFmt w:val="bullet"/>
+      <w:lvlText w:val=""/>
+      <w:lvlJc w:val="left"/>
+      <w:pPr>
+        <w:tabs>
+          <w:tab w:val="num" w:pos="5040"/>
+        </w:tabs>
+        <w:ind w:left="5040" w:hanging="360"/>
+      </w:pPr>
+      <w:rPr>
+        <w:rFonts w:ascii="Wingdings" w:hAnsi="Wingdings" w:hint="default"/>
+        <w:sz w:val="20"/>
+      </w:rPr>
+    </w:lvl>
+    <w:lvl w:ilvl="7" w:tentative="1">
+      <w:start w:val="1"/>
+      <w:numFmt w:val="bullet"/>
+      <w:lvlText w:val=""/>
+      <w:lvlJc w:val="left"/>
+      <w:pPr>
+        <w:tabs>
+          <w:tab w:val="num" w:pos="5760"/>
+        </w:tabs>
+        <w:ind w:left="5760" w:hanging="360"/>
+      </w:pPr>
+      <w:rPr>
+        <w:rFonts w:ascii="Wingdings" w:hAnsi="Wingdings" w:hint="default"/>
+        <w:sz w:val="20"/>
+      </w:rPr>
+    </w:lvl>
+    <w:lvl w:ilvl="8" w:tentative="1">
+      <w:start w:val="1"/>
+      <w:numFmt w:val="bullet"/>
+      <w:lvlText w:val=""/>
+      <w:lvlJc w:val="left"/>
+      <w:pPr>
+        <w:tabs>
+          <w:tab w:val="num" w:pos="6480"/>
+        </w:tabs>
+        <w:ind w:left="6480" w:hanging="360"/>
+      </w:pPr>
+      <w:rPr>
+        <w:rFonts w:ascii="Wingdings" w:hAnsi="Wingdings" w:hint="default"/>
+        <w:sz w:val="20"/>
+      </w:rPr>
+    </w:lvl>
+  </w:abstractNum>
+  <w:abstractNum w:abstractNumId="8" w15:restartNumberingAfterBreak="0">
+    <w:nsid w:val="691F2805"/>
+    <w:multiLevelType w:val="multilevel"/>
+    <w:tmpl w:val="E48C6C58"/>
+    <w:lvl w:ilvl="0">
+      <w:start w:val="1"/>
+      <w:numFmt w:val="bullet"/>
+      <w:lvlText w:val=""/>
+      <w:lvlJc w:val="left"/>
+      <w:pPr>
+        <w:tabs>
+          <w:tab w:val="num" w:pos="720"/>
+        </w:tabs>
+        <w:ind w:left="720" w:hanging="360"/>
+      </w:pPr>
+      <w:rPr>
+        <w:rFonts w:ascii="Symbol" w:hAnsi="Symbol" w:hint="default"/>
+        <w:sz w:val="20"/>
+      </w:rPr>
+    </w:lvl>
+    <w:lvl w:ilvl="1" w:tentative="1">
+      <w:start w:val="1"/>
+      <w:numFmt w:val="bullet"/>
+      <w:lvlText w:val="o"/>
+      <w:lvlJc w:val="left"/>
+      <w:pPr>
+        <w:tabs>
+          <w:tab w:val="num" w:pos="1440"/>
+        </w:tabs>
+        <w:ind w:left="1440" w:hanging="360"/>
+      </w:pPr>
+      <w:rPr>
+        <w:rFonts w:ascii="Courier New" w:hAnsi="Courier New" w:hint="default"/>
+        <w:sz w:val="20"/>
+      </w:rPr>
+    </w:lvl>
+    <w:lvl w:ilvl="2" w:tentative="1">
+      <w:start w:val="1"/>
+      <w:numFmt w:val="bullet"/>
+      <w:lvlText w:val=""/>
+      <w:lvlJc w:val="left"/>
+      <w:pPr>
+        <w:tabs>
+          <w:tab w:val="num" w:pos="2160"/>
+        </w:tabs>
+        <w:ind w:left="2160" w:hanging="360"/>
+      </w:pPr>
+      <w:rPr>
+        <w:rFonts w:ascii="Wingdings" w:hAnsi="Wingdings" w:hint="default"/>
+        <w:sz w:val="20"/>
+      </w:rPr>
+    </w:lvl>
+    <w:lvl w:ilvl="3" w:tentative="1">
+      <w:start w:val="1"/>
+      <w:numFmt w:val="bullet"/>
+      <w:lvlText w:val=""/>
+      <w:lvlJc w:val="left"/>
+      <w:pPr>
+        <w:tabs>
+          <w:tab w:val="num" w:pos="2880"/>
+        </w:tabs>
+        <w:ind w:left="2880" w:hanging="360"/>
+      </w:pPr>
+      <w:rPr>
+        <w:rFonts w:ascii="Wingdings" w:hAnsi="Wingdings" w:hint="default"/>
+        <w:sz w:val="20"/>
+      </w:rPr>
+    </w:lvl>
+    <w:lvl w:ilvl="4" w:tentative="1">
+      <w:start w:val="1"/>
+      <w:numFmt w:val="bullet"/>
+      <w:lvlText w:val=""/>
+      <w:lvlJc w:val="left"/>
+      <w:pPr>
+        <w:tabs>
+          <w:tab w:val="num" w:pos="3600"/>
+        </w:tabs>
+        <w:ind w:left="3600" w:hanging="360"/>
+      </w:pPr>
+      <w:rPr>
+        <w:rFonts w:ascii="Wingdings" w:hAnsi="Wingdings" w:hint="default"/>
+        <w:sz w:val="20"/>
+      </w:rPr>
+    </w:lvl>
+    <w:lvl w:ilvl="5" w:tentative="1">
+      <w:start w:val="1"/>
+      <w:numFmt w:val="bullet"/>
+      <w:lvlText w:val=""/>
+      <w:lvlJc w:val="left"/>
+      <w:pPr>
+        <w:tabs>
+          <w:tab w:val="num" w:pos="4320"/>
+        </w:tabs>
+        <w:ind w:left="4320" w:hanging="360"/>
+      </w:pPr>
+      <w:rPr>
+        <w:rFonts w:ascii="Wingdings" w:hAnsi="Wingdings" w:hint="default"/>
+        <w:sz w:val="20"/>
+      </w:rPr>
+    </w:lvl>
+    <w:lvl w:ilvl="6" w:tentative="1">
+      <w:start w:val="1"/>
+      <w:numFmt w:val="bullet"/>
+      <w:lvlText w:val=""/>
+      <w:lvlJc w:val="left"/>
+      <w:pPr>
+        <w:tabs>
+          <w:tab w:val="num" w:pos="5040"/>
+        </w:tabs>
+        <w:ind w:left="5040" w:hanging="360"/>
+      </w:pPr>
+      <w:rPr>
+        <w:rFonts w:ascii="Wingdings" w:hAnsi="Wingdings" w:hint="default"/>
+        <w:sz w:val="20"/>
+      </w:rPr>
+    </w:lvl>
+    <w:lvl w:ilvl="7" w:tentative="1">
+      <w:start w:val="1"/>
+      <w:numFmt w:val="bullet"/>
+      <w:lvlText w:val=""/>
+      <w:lvlJc w:val="left"/>
+      <w:pPr>
+        <w:tabs>
+          <w:tab w:val="num" w:pos="5760"/>
+        </w:tabs>
+        <w:ind w:left="5760" w:hanging="360"/>
+      </w:pPr>
+      <w:rPr>
+        <w:rFonts w:ascii="Wingdings" w:hAnsi="Wingdings" w:hint="default"/>
+        <w:sz w:val="20"/>
+      </w:rPr>
+    </w:lvl>
+    <w:lvl w:ilvl="8" w:tentative="1">
+      <w:start w:val="1"/>
+      <w:numFmt w:val="bullet"/>
+      <w:lvlText w:val=""/>
+      <w:lvlJc w:val="left"/>
+      <w:pPr>
+        <w:tabs>
+          <w:tab w:val="num" w:pos="6480"/>
+        </w:tabs>
+        <w:ind w:left="6480" w:hanging="360"/>
+      </w:pPr>
+      <w:rPr>
+        <w:rFonts w:ascii="Wingdings" w:hAnsi="Wingdings" w:hint="default"/>
+        <w:sz w:val="20"/>
+      </w:rPr>
+    </w:lvl>
+  </w:abstractNum>
+  <w:abstractNum w:abstractNumId="9" w15:restartNumberingAfterBreak="0">
     <w:nsid w:val="7B007A9E"/>
     <w:multiLevelType w:val="multilevel"/>
     <w:tmpl w:val="9ACAC570"/>
@@ -1681,16 +3403,34 @@
     </w:lvl>
   </w:abstractNum>
   <w:num w:numId="1" w16cid:durableId="1409226224">
+    <w:abstractNumId w:val="1"/>
+  </w:num>
+  <w:num w:numId="2" w16cid:durableId="455955897">
+    <w:abstractNumId w:val="5"/>
+  </w:num>
+  <w:num w:numId="3" w16cid:durableId="679619228">
+    <w:abstractNumId w:val="4"/>
+  </w:num>
+  <w:num w:numId="4" w16cid:durableId="1980726475">
+    <w:abstractNumId w:val="9"/>
+  </w:num>
+  <w:num w:numId="5" w16cid:durableId="1735465737">
+    <w:abstractNumId w:val="6"/>
+  </w:num>
+  <w:num w:numId="6" w16cid:durableId="2117478234">
+    <w:abstractNumId w:val="7"/>
+  </w:num>
+  <w:num w:numId="7" w16cid:durableId="184904125">
+    <w:abstractNumId w:val="3"/>
+  </w:num>
+  <w:num w:numId="8" w16cid:durableId="112285771">
+    <w:abstractNumId w:val="2"/>
+  </w:num>
+  <w:num w:numId="9" w16cid:durableId="1165052498">
     <w:abstractNumId w:val="0"/>
   </w:num>
-  <w:num w:numId="2" w16cid:durableId="455955897">
-    <w:abstractNumId w:val="2"/>
-  </w:num>
-  <w:num w:numId="3" w16cid:durableId="679619228">
-    <w:abstractNumId w:val="1"/>
-  </w:num>
-  <w:num w:numId="4" w16cid:durableId="1980726475">
-    <w:abstractNumId w:val="3"/>
+  <w:num w:numId="10" w16cid:durableId="1897929944">
+    <w:abstractNumId w:val="8"/>
   </w:num>
 </w:numbering>
 </file>
@@ -2095,7 +3835,7 @@
   <w:style w:type="paragraph" w:default="1" w:styleId="Normal">
     <w:name w:val="Normal"/>
     <w:qFormat/>
-    <w:rsid w:val="00A2734B"/>
+    <w:rsid w:val="005C3AC6"/>
   </w:style>
   <w:style w:type="paragraph" w:styleId="Heading1">
     <w:name w:val="heading 1"/>
@@ -2104,7 +3844,7 @@
     <w:link w:val="Heading1Char"/>
     <w:uiPriority w:val="9"/>
     <w:qFormat/>
-    <w:rsid w:val="00A2734B"/>
+    <w:rsid w:val="005C3AC6"/>
     <w:pPr>
       <w:keepNext/>
       <w:keepLines/>
@@ -2127,7 +3867,7 @@
     <w:semiHidden/>
     <w:unhideWhenUsed/>
     <w:qFormat/>
-    <w:rsid w:val="00A2734B"/>
+    <w:rsid w:val="005C3AC6"/>
     <w:pPr>
       <w:keepNext/>
       <w:keepLines/>
@@ -2150,7 +3890,7 @@
     <w:semiHidden/>
     <w:unhideWhenUsed/>
     <w:qFormat/>
-    <w:rsid w:val="00A2734B"/>
+    <w:rsid w:val="005C3AC6"/>
     <w:pPr>
       <w:keepNext/>
       <w:keepLines/>
@@ -2173,7 +3913,7 @@
     <w:semiHidden/>
     <w:unhideWhenUsed/>
     <w:qFormat/>
-    <w:rsid w:val="00A2734B"/>
+    <w:rsid w:val="005C3AC6"/>
     <w:pPr>
       <w:keepNext/>
       <w:keepLines/>
@@ -2196,7 +3936,7 @@
     <w:semiHidden/>
     <w:unhideWhenUsed/>
     <w:qFormat/>
-    <w:rsid w:val="00A2734B"/>
+    <w:rsid w:val="005C3AC6"/>
     <w:pPr>
       <w:keepNext/>
       <w:keepLines/>
@@ -2217,7 +3957,7 @@
     <w:semiHidden/>
     <w:unhideWhenUsed/>
     <w:qFormat/>
-    <w:rsid w:val="00A2734B"/>
+    <w:rsid w:val="005C3AC6"/>
     <w:pPr>
       <w:keepNext/>
       <w:keepLines/>
@@ -2240,7 +3980,7 @@
     <w:semiHidden/>
     <w:unhideWhenUsed/>
     <w:qFormat/>
-    <w:rsid w:val="00A2734B"/>
+    <w:rsid w:val="005C3AC6"/>
     <w:pPr>
       <w:keepNext/>
       <w:keepLines/>
@@ -2261,7 +4001,7 @@
     <w:semiHidden/>
     <w:unhideWhenUsed/>
     <w:qFormat/>
-    <w:rsid w:val="00A2734B"/>
+    <w:rsid w:val="005C3AC6"/>
     <w:pPr>
       <w:keepNext/>
       <w:keepLines/>
@@ -2284,7 +4024,7 @@
     <w:semiHidden/>
     <w:unhideWhenUsed/>
     <w:qFormat/>
-    <w:rsid w:val="00A2734B"/>
+    <w:rsid w:val="005C3AC6"/>
     <w:pPr>
       <w:keepNext/>
       <w:keepLines/>
@@ -2328,7 +4068,7 @@
     <w:basedOn w:val="DefaultParagraphFont"/>
     <w:link w:val="Heading1"/>
     <w:uiPriority w:val="9"/>
-    <w:rsid w:val="00A2734B"/>
+    <w:rsid w:val="005C3AC6"/>
     <w:rPr>
       <w:rFonts w:asciiTheme="majorHAnsi" w:eastAsiaTheme="majorEastAsia" w:hAnsiTheme="majorHAnsi" w:cstheme="majorBidi"/>
       <w:color w:val="2F5496" w:themeColor="accent1" w:themeShade="BF"/>
@@ -2342,7 +4082,7 @@
     <w:link w:val="Heading2"/>
     <w:uiPriority w:val="9"/>
     <w:semiHidden/>
-    <w:rsid w:val="00A2734B"/>
+    <w:rsid w:val="005C3AC6"/>
     <w:rPr>
       <w:rFonts w:asciiTheme="majorHAnsi" w:eastAsiaTheme="majorEastAsia" w:hAnsiTheme="majorHAnsi" w:cstheme="majorBidi"/>
       <w:color w:val="2F5496" w:themeColor="accent1" w:themeShade="BF"/>
@@ -2356,7 +4096,7 @@
     <w:link w:val="Heading3"/>
     <w:uiPriority w:val="9"/>
     <w:semiHidden/>
-    <w:rsid w:val="00A2734B"/>
+    <w:rsid w:val="005C3AC6"/>
     <w:rPr>
       <w:rFonts w:eastAsiaTheme="majorEastAsia" w:cstheme="majorBidi"/>
       <w:color w:val="2F5496" w:themeColor="accent1" w:themeShade="BF"/>
@@ -2370,7 +4110,7 @@
     <w:link w:val="Heading4"/>
     <w:uiPriority w:val="9"/>
     <w:semiHidden/>
-    <w:rsid w:val="00A2734B"/>
+    <w:rsid w:val="005C3AC6"/>
     <w:rPr>
       <w:rFonts w:eastAsiaTheme="majorEastAsia" w:cstheme="majorBidi"/>
       <w:i/>
@@ -2384,7 +4124,7 @@
     <w:link w:val="Heading5"/>
     <w:uiPriority w:val="9"/>
     <w:semiHidden/>
-    <w:rsid w:val="00A2734B"/>
+    <w:rsid w:val="005C3AC6"/>
     <w:rPr>
       <w:rFonts w:eastAsiaTheme="majorEastAsia" w:cstheme="majorBidi"/>
       <w:color w:val="2F5496" w:themeColor="accent1" w:themeShade="BF"/>
@@ -2396,7 +4136,7 @@
     <w:link w:val="Heading6"/>
     <w:uiPriority w:val="9"/>
     <w:semiHidden/>
-    <w:rsid w:val="00A2734B"/>
+    <w:rsid w:val="005C3AC6"/>
     <w:rPr>
       <w:rFonts w:eastAsiaTheme="majorEastAsia" w:cstheme="majorBidi"/>
       <w:i/>
@@ -2410,7 +4150,7 @@
     <w:link w:val="Heading7"/>
     <w:uiPriority w:val="9"/>
     <w:semiHidden/>
-    <w:rsid w:val="00A2734B"/>
+    <w:rsid w:val="005C3AC6"/>
     <w:rPr>
       <w:rFonts w:eastAsiaTheme="majorEastAsia" w:cstheme="majorBidi"/>
       <w:color w:val="595959" w:themeColor="text1" w:themeTint="A6"/>
@@ -2422,7 +4162,7 @@
     <w:link w:val="Heading8"/>
     <w:uiPriority w:val="9"/>
     <w:semiHidden/>
-    <w:rsid w:val="00A2734B"/>
+    <w:rsid w:val="005C3AC6"/>
     <w:rPr>
       <w:rFonts w:eastAsiaTheme="majorEastAsia" w:cstheme="majorBidi"/>
       <w:i/>
@@ -2436,7 +4176,7 @@
     <w:link w:val="Heading9"/>
     <w:uiPriority w:val="9"/>
     <w:semiHidden/>
-    <w:rsid w:val="00A2734B"/>
+    <w:rsid w:val="005C3AC6"/>
     <w:rPr>
       <w:rFonts w:eastAsiaTheme="majorEastAsia" w:cstheme="majorBidi"/>
       <w:color w:val="272727" w:themeColor="text1" w:themeTint="D8"/>
@@ -2449,7 +4189,7 @@
     <w:link w:val="TitleChar"/>
     <w:uiPriority w:val="10"/>
     <w:qFormat/>
-    <w:rsid w:val="00A2734B"/>
+    <w:rsid w:val="005C3AC6"/>
     <w:pPr>
       <w:spacing w:after="80" w:line="240" w:lineRule="auto"/>
       <w:contextualSpacing/>
@@ -2467,7 +4207,7 @@
     <w:basedOn w:val="DefaultParagraphFont"/>
     <w:link w:val="Title"/>
     <w:uiPriority w:val="10"/>
-    <w:rsid w:val="00A2734B"/>
+    <w:rsid w:val="005C3AC6"/>
     <w:rPr>
       <w:rFonts w:asciiTheme="majorHAnsi" w:eastAsiaTheme="majorEastAsia" w:hAnsiTheme="majorHAnsi" w:cstheme="majorBidi"/>
       <w:spacing w:val="-10"/>
@@ -2483,7 +4223,7 @@
     <w:link w:val="SubtitleChar"/>
     <w:uiPriority w:val="11"/>
     <w:qFormat/>
-    <w:rsid w:val="00A2734B"/>
+    <w:rsid w:val="005C3AC6"/>
     <w:pPr>
       <w:numPr>
         <w:ilvl w:val="1"/>
@@ -2502,7 +4242,7 @@
     <w:basedOn w:val="DefaultParagraphFont"/>
     <w:link w:val="Subtitle"/>
     <w:uiPriority w:val="11"/>
-    <w:rsid w:val="00A2734B"/>
+    <w:rsid w:val="005C3AC6"/>
     <w:rPr>
       <w:rFonts w:eastAsiaTheme="majorEastAsia" w:cstheme="majorBidi"/>
       <w:color w:val="595959" w:themeColor="text1" w:themeTint="A6"/>
@@ -2518,7 +4258,7 @@
     <w:link w:val="QuoteChar"/>
     <w:uiPriority w:val="29"/>
     <w:qFormat/>
-    <w:rsid w:val="00A2734B"/>
+    <w:rsid w:val="005C3AC6"/>
     <w:pPr>
       <w:spacing w:before="160"/>
       <w:jc w:val="center"/>
@@ -2534,7 +4274,7 @@
     <w:basedOn w:val="DefaultParagraphFont"/>
     <w:link w:val="Quote"/>
     <w:uiPriority w:val="29"/>
-    <w:rsid w:val="00A2734B"/>
+    <w:rsid w:val="005C3AC6"/>
     <w:rPr>
       <w:i/>
       <w:iCs/>
@@ -2546,7 +4286,7 @@
     <w:basedOn w:val="Normal"/>
     <w:uiPriority w:val="34"/>
     <w:qFormat/>
-    <w:rsid w:val="00A2734B"/>
+    <w:rsid w:val="005C3AC6"/>
     <w:pPr>
       <w:ind w:left="720"/>
       <w:contextualSpacing/>
@@ -2557,7 +4297,7 @@
     <w:basedOn w:val="DefaultParagraphFont"/>
     <w:uiPriority w:val="21"/>
     <w:qFormat/>
-    <w:rsid w:val="00A2734B"/>
+    <w:rsid w:val="005C3AC6"/>
     <w:rPr>
       <w:i/>
       <w:iCs/>
@@ -2571,7 +4311,7 @@
     <w:link w:val="IntenseQuoteChar"/>
     <w:uiPriority w:val="30"/>
     <w:qFormat/>
-    <w:rsid w:val="00A2734B"/>
+    <w:rsid w:val="005C3AC6"/>
     <w:pPr>
       <w:pBdr>
         <w:top w:val="single" w:sz="4" w:space="10" w:color="2F5496" w:themeColor="accent1" w:themeShade="BF"/>
@@ -2592,7 +4332,7 @@
     <w:basedOn w:val="DefaultParagraphFont"/>
     <w:link w:val="IntenseQuote"/>
     <w:uiPriority w:val="30"/>
-    <w:rsid w:val="00A2734B"/>
+    <w:rsid w:val="005C3AC6"/>
     <w:rPr>
       <w:i/>
       <w:iCs/>
@@ -2604,7 +4344,7 @@
     <w:basedOn w:val="DefaultParagraphFont"/>
     <w:uiPriority w:val="32"/>
     <w:qFormat/>
-    <w:rsid w:val="00A2734B"/>
+    <w:rsid w:val="005C3AC6"/>
     <w:rPr>
       <w:b/>
       <w:bCs/>
@@ -2617,7 +4357,7 @@
     <w:name w:val="Grid Table 5 Dark Accent 1"/>
     <w:basedOn w:val="TableNormal"/>
     <w:uiPriority w:val="50"/>
-    <w:rsid w:val="00A2734B"/>
+    <w:rsid w:val="005C3AC6"/>
     <w:pPr>
       <w:spacing w:after="0" w:line="240" w:lineRule="auto"/>
     </w:pPr>

</xml_diff>

<commit_message>
FRD: system architecture and design diagrams defined
</commit_message>
<xml_diff>
--- a/Documents/Functional Requirements Document.docx
+++ b/Documents/Functional Requirements Document.docx
@@ -76,7 +76,7 @@
     </w:p>
     <w:p>
       <w:r>
-        <w:pict w14:anchorId="316C49F7">
+        <w:pict w14:anchorId="3E6E75B9">
           <v:rect id="_x0000_i1025" style="width:0;height:.75pt" o:hralign="center" o:hrstd="t" o:hr="t" fillcolor="#a0a0a0" stroked="f"/>
         </w:pict>
       </w:r>
@@ -387,7 +387,7 @@
     </w:p>
     <w:p>
       <w:r>
-        <w:pict w14:anchorId="225E54EF">
+        <w:pict w14:anchorId="2EA71F96">
           <v:rect id="_x0000_i1026" style="width:0;height:.75pt" o:hralign="center" o:hrstd="t" o:hr="t" fillcolor="#a0a0a0" stroked="f"/>
         </w:pict>
       </w:r>
@@ -1145,7 +1145,7 @@
     </w:p>
     <w:p>
       <w:r>
-        <w:pict w14:anchorId="17ED2440">
+        <w:pict w14:anchorId="5C738E1D">
           <v:rect id="_x0000_i1027" style="width:0;height:.75pt" o:hralign="center" o:hrstd="t" o:hr="t" fillcolor="#a0a0a0" stroked="f"/>
         </w:pict>
       </w:r>
@@ -1945,7 +1945,7 @@
     </w:p>
     <w:p>
       <w:r>
-        <w:pict w14:anchorId="7F947367">
+        <w:pict w14:anchorId="581FD975">
           <v:rect id="_x0000_i1028" style="width:0;height:.75pt" o:hralign="center" o:hrstd="t" o:hr="t" fillcolor="#a0a0a0" stroked="f"/>
         </w:pict>
       </w:r>
@@ -2037,12 +2037,3605 @@
       </w:r>
     </w:p>
     <w:p>
-      <w:r>
-        <w:pict w14:anchorId="7D1C338B">
+      <w:pPr>
+        <w:rPr>
+          <w:b/>
+          <w:bCs/>
+        </w:rPr>
+      </w:pPr>
+      <w:r>
+        <w:rPr>
+          <w:b/>
+          <w:bCs/>
+        </w:rPr>
+        <w:t>3.2. Component Diagram</w:t>
+      </w:r>
+    </w:p>
+    <w:p>
+      <w:pPr>
+        <w:rPr>
+          <w:b/>
+          <w:bCs/>
+        </w:rPr>
+      </w:pPr>
+      <w:r>
+        <w:rPr>
+          <w:b/>
+          <w:bCs/>
+        </w:rPr>
+        <w:t>3.3. Data Flow Diagram</w:t>
+      </w:r>
+    </w:p>
+    <w:p>
+      <w:pPr>
+        <w:rPr>
+          <w:b/>
+          <w:bCs/>
+        </w:rPr>
+      </w:pPr>
+      <w:r>
+        <w:rPr>
+          <w:b/>
+          <w:bCs/>
+        </w:rPr>
+        <w:lastRenderedPageBreak/>
+        <w:t>3.4. Use Case Diagram</w:t>
+      </w:r>
+    </w:p>
+    <w:p>
+      <w:r>
+        <w:pict w14:anchorId="58E63F0F">
           <v:rect id="_x0000_i1029" style="width:0;height:.75pt" o:hralign="center" o:hrstd="t" o:hr="t" fillcolor="#a0a0a0" stroked="f"/>
         </w:pict>
       </w:r>
     </w:p>
+    <w:p>
+      <w:pPr>
+        <w:rPr>
+          <w:b/>
+          <w:bCs/>
+        </w:rPr>
+      </w:pPr>
+      <w:r>
+        <w:rPr>
+          <w:b/>
+          <w:bCs/>
+        </w:rPr>
+        <w:t>4. Functional Requirements</w:t>
+      </w:r>
+    </w:p>
+    <w:p>
+      <w:pPr>
+        <w:rPr>
+          <w:b/>
+          <w:bCs/>
+        </w:rPr>
+      </w:pPr>
+      <w:r>
+        <w:rPr>
+          <w:b/>
+          <w:bCs/>
+        </w:rPr>
+        <w:t>4.1. Module 1: Vehicle Data Input &amp; Validation</w:t>
+      </w:r>
+    </w:p>
+    <w:p>
+      <w:r>
+        <w:t>Table: Vehicle Data Input Requirements</w:t>
+      </w:r>
+    </w:p>
+    <w:tbl>
+      <w:tblPr>
+        <w:tblStyle w:val="GridTable5Dark-Accent1"/>
+        <w:tblW w:w="10558" w:type="dxa"/>
+        <w:tblLook w:val="04A0" w:firstRow="1" w:lastRow="0" w:firstColumn="1" w:lastColumn="0" w:noHBand="0" w:noVBand="1"/>
+      </w:tblPr>
+      <w:tblGrid>
+        <w:gridCol w:w="818"/>
+        <w:gridCol w:w="8510"/>
+        <w:gridCol w:w="1230"/>
+      </w:tblGrid>
+      <w:tr>
+        <w:trPr>
+          <w:cnfStyle w:val="100000000000" w:firstRow="1" w:lastRow="0" w:firstColumn="0" w:lastColumn="0" w:oddVBand="0" w:evenVBand="0" w:oddHBand="0" w:evenHBand="0" w:firstRowFirstColumn="0" w:firstRowLastColumn="0" w:lastRowFirstColumn="0" w:lastRowLastColumn="0"/>
+          <w:trHeight w:val="842"/>
+        </w:trPr>
+        <w:tc>
+          <w:tcPr>
+            <w:cnfStyle w:val="001000000000" w:firstRow="0" w:lastRow="0" w:firstColumn="1" w:lastColumn="0" w:oddVBand="0" w:evenVBand="0" w:oddHBand="0" w:evenHBand="0" w:firstRowFirstColumn="0" w:firstRowLastColumn="0" w:lastRowFirstColumn="0" w:lastRowLastColumn="0"/>
+            <w:tcW w:w="0" w:type="auto"/>
+            <w:hideMark/>
+          </w:tcPr>
+          <w:p>
+            <w:pPr>
+              <w:spacing w:after="160" w:line="278" w:lineRule="auto"/>
+            </w:pPr>
+            <w:r>
+              <w:t>Req. ID</w:t>
+            </w:r>
+          </w:p>
+        </w:tc>
+        <w:tc>
+          <w:tcPr>
+            <w:tcW w:w="0" w:type="auto"/>
+            <w:hideMark/>
+          </w:tcPr>
+          <w:p>
+            <w:pPr>
+              <w:spacing w:after="160" w:line="278" w:lineRule="auto"/>
+              <w:cnfStyle w:val="100000000000" w:firstRow="1" w:lastRow="0" w:firstColumn="0" w:lastColumn="0" w:oddVBand="0" w:evenVBand="0" w:oddHBand="0" w:evenHBand="0" w:firstRowFirstColumn="0" w:firstRowLastColumn="0" w:lastRowFirstColumn="0" w:lastRowLastColumn="0"/>
+            </w:pPr>
+            <w:r>
+              <w:t>Requirement Description</w:t>
+            </w:r>
+          </w:p>
+        </w:tc>
+        <w:tc>
+          <w:tcPr>
+            <w:tcW w:w="0" w:type="auto"/>
+            <w:hideMark/>
+          </w:tcPr>
+          <w:p>
+            <w:pPr>
+              <w:spacing w:after="160" w:line="278" w:lineRule="auto"/>
+              <w:cnfStyle w:val="100000000000" w:firstRow="1" w:lastRow="0" w:firstColumn="0" w:lastColumn="0" w:oddVBand="0" w:evenVBand="0" w:oddHBand="0" w:evenHBand="0" w:firstRowFirstColumn="0" w:firstRowLastColumn="0" w:lastRowFirstColumn="0" w:lastRowLastColumn="0"/>
+            </w:pPr>
+            <w:r>
+              <w:t>Priority</w:t>
+            </w:r>
+          </w:p>
+        </w:tc>
+      </w:tr>
+      <w:tr>
+        <w:trPr>
+          <w:cnfStyle w:val="000000100000" w:firstRow="0" w:lastRow="0" w:firstColumn="0" w:lastColumn="0" w:oddVBand="0" w:evenVBand="0" w:oddHBand="1" w:evenHBand="0" w:firstRowFirstColumn="0" w:firstRowLastColumn="0" w:lastRowFirstColumn="0" w:lastRowLastColumn="0"/>
+          <w:trHeight w:val="842"/>
+        </w:trPr>
+        <w:tc>
+          <w:tcPr>
+            <w:cnfStyle w:val="001000000000" w:firstRow="0" w:lastRow="0" w:firstColumn="1" w:lastColumn="0" w:oddVBand="0" w:evenVBand="0" w:oddHBand="0" w:evenHBand="0" w:firstRowFirstColumn="0" w:firstRowLastColumn="0" w:lastRowFirstColumn="0" w:lastRowLastColumn="0"/>
+            <w:tcW w:w="0" w:type="auto"/>
+            <w:hideMark/>
+          </w:tcPr>
+          <w:p>
+            <w:pPr>
+              <w:spacing w:after="160" w:line="278" w:lineRule="auto"/>
+            </w:pPr>
+            <w:r>
+              <w:t>FR-1.1</w:t>
+            </w:r>
+          </w:p>
+        </w:tc>
+        <w:tc>
+          <w:tcPr>
+            <w:tcW w:w="0" w:type="auto"/>
+            <w:hideMark/>
+          </w:tcPr>
+          <w:p>
+            <w:pPr>
+              <w:spacing w:after="160" w:line="278" w:lineRule="auto"/>
+              <w:cnfStyle w:val="000000100000" w:firstRow="0" w:lastRow="0" w:firstColumn="0" w:lastColumn="0" w:oddVBand="0" w:evenVBand="0" w:oddHBand="1" w:evenHBand="0" w:firstRowFirstColumn="0" w:firstRowLastColumn="0" w:lastRowFirstColumn="0" w:lastRowLastColumn="0"/>
+            </w:pPr>
+            <w:r>
+              <w:t>The system shall provide a web form for manual entry of vehicle specifications: Make, Model, Year, Mileage, Fuel Type, Transmission, etc.</w:t>
+            </w:r>
+          </w:p>
+        </w:tc>
+        <w:tc>
+          <w:tcPr>
+            <w:tcW w:w="0" w:type="auto"/>
+            <w:hideMark/>
+          </w:tcPr>
+          <w:p>
+            <w:pPr>
+              <w:spacing w:after="160" w:line="278" w:lineRule="auto"/>
+              <w:cnfStyle w:val="000000100000" w:firstRow="0" w:lastRow="0" w:firstColumn="0" w:lastColumn="0" w:oddVBand="0" w:evenVBand="0" w:oddHBand="1" w:evenHBand="0" w:firstRowFirstColumn="0" w:firstRowLastColumn="0" w:lastRowFirstColumn="0" w:lastRowLastColumn="0"/>
+            </w:pPr>
+            <w:r>
+              <w:t>Must Have</w:t>
+            </w:r>
+          </w:p>
+        </w:tc>
+      </w:tr>
+      <w:tr>
+        <w:trPr>
+          <w:trHeight w:val="842"/>
+        </w:trPr>
+        <w:tc>
+          <w:tcPr>
+            <w:cnfStyle w:val="001000000000" w:firstRow="0" w:lastRow="0" w:firstColumn="1" w:lastColumn="0" w:oddVBand="0" w:evenVBand="0" w:oddHBand="0" w:evenHBand="0" w:firstRowFirstColumn="0" w:firstRowLastColumn="0" w:lastRowFirstColumn="0" w:lastRowLastColumn="0"/>
+            <w:tcW w:w="0" w:type="auto"/>
+            <w:hideMark/>
+          </w:tcPr>
+          <w:p>
+            <w:pPr>
+              <w:spacing w:after="160" w:line="278" w:lineRule="auto"/>
+            </w:pPr>
+            <w:r>
+              <w:t>FR-1.2</w:t>
+            </w:r>
+          </w:p>
+        </w:tc>
+        <w:tc>
+          <w:tcPr>
+            <w:tcW w:w="0" w:type="auto"/>
+            <w:hideMark/>
+          </w:tcPr>
+          <w:p>
+            <w:pPr>
+              <w:spacing w:after="160" w:line="278" w:lineRule="auto"/>
+              <w:cnfStyle w:val="000000000000" w:firstRow="0" w:lastRow="0" w:firstColumn="0" w:lastColumn="0" w:oddVBand="0" w:evenVBand="0" w:oddHBand="0" w:evenHBand="0" w:firstRowFirstColumn="0" w:firstRowLastColumn="0" w:lastRowFirstColumn="0" w:lastRowLastColumn="0"/>
+            </w:pPr>
+            <w:r>
+              <w:t>The system shall accept vehicle data via VIN (Vehicle Identification Number) decoding for supported European brands.</w:t>
+            </w:r>
+          </w:p>
+        </w:tc>
+        <w:tc>
+          <w:tcPr>
+            <w:tcW w:w="0" w:type="auto"/>
+            <w:hideMark/>
+          </w:tcPr>
+          <w:p>
+            <w:pPr>
+              <w:spacing w:after="160" w:line="278" w:lineRule="auto"/>
+              <w:cnfStyle w:val="000000000000" w:firstRow="0" w:lastRow="0" w:firstColumn="0" w:lastColumn="0" w:oddVBand="0" w:evenVBand="0" w:oddHBand="0" w:evenHBand="0" w:firstRowFirstColumn="0" w:firstRowLastColumn="0" w:lastRowFirstColumn="0" w:lastRowLastColumn="0"/>
+            </w:pPr>
+            <w:r>
+              <w:t>Must Have</w:t>
+            </w:r>
+          </w:p>
+        </w:tc>
+      </w:tr>
+      <w:tr>
+        <w:trPr>
+          <w:cnfStyle w:val="000000100000" w:firstRow="0" w:lastRow="0" w:firstColumn="0" w:lastColumn="0" w:oddVBand="0" w:evenVBand="0" w:oddHBand="1" w:evenHBand="0" w:firstRowFirstColumn="0" w:firstRowLastColumn="0" w:lastRowFirstColumn="0" w:lastRowLastColumn="0"/>
+          <w:trHeight w:val="832"/>
+        </w:trPr>
+        <w:tc>
+          <w:tcPr>
+            <w:cnfStyle w:val="001000000000" w:firstRow="0" w:lastRow="0" w:firstColumn="1" w:lastColumn="0" w:oddVBand="0" w:evenVBand="0" w:oddHBand="0" w:evenHBand="0" w:firstRowFirstColumn="0" w:firstRowLastColumn="0" w:lastRowFirstColumn="0" w:lastRowLastColumn="0"/>
+            <w:tcW w:w="0" w:type="auto"/>
+            <w:hideMark/>
+          </w:tcPr>
+          <w:p>
+            <w:pPr>
+              <w:spacing w:after="160" w:line="278" w:lineRule="auto"/>
+            </w:pPr>
+            <w:r>
+              <w:t>FR-1.3</w:t>
+            </w:r>
+          </w:p>
+        </w:tc>
+        <w:tc>
+          <w:tcPr>
+            <w:tcW w:w="0" w:type="auto"/>
+            <w:hideMark/>
+          </w:tcPr>
+          <w:p>
+            <w:pPr>
+              <w:spacing w:after="160" w:line="278" w:lineRule="auto"/>
+              <w:cnfStyle w:val="000000100000" w:firstRow="0" w:lastRow="0" w:firstColumn="0" w:lastColumn="0" w:oddVBand="0" w:evenVBand="0" w:oddHBand="1" w:evenHBand="0" w:firstRowFirstColumn="0" w:firstRowLastColumn="0" w:lastRowFirstColumn="0" w:lastRowLastColumn="0"/>
+            </w:pPr>
+            <w:r>
+              <w:t>The system shall validate all input fields (e.g., mileage must be positive number, year within valid range 1990-current).</w:t>
+            </w:r>
+          </w:p>
+        </w:tc>
+        <w:tc>
+          <w:tcPr>
+            <w:tcW w:w="0" w:type="auto"/>
+            <w:hideMark/>
+          </w:tcPr>
+          <w:p>
+            <w:pPr>
+              <w:spacing w:after="160" w:line="278" w:lineRule="auto"/>
+              <w:cnfStyle w:val="000000100000" w:firstRow="0" w:lastRow="0" w:firstColumn="0" w:lastColumn="0" w:oddVBand="0" w:evenVBand="0" w:oddHBand="1" w:evenHBand="0" w:firstRowFirstColumn="0" w:firstRowLastColumn="0" w:lastRowFirstColumn="0" w:lastRowLastColumn="0"/>
+            </w:pPr>
+            <w:r>
+              <w:t>Must Have</w:t>
+            </w:r>
+          </w:p>
+        </w:tc>
+      </w:tr>
+      <w:tr>
+        <w:trPr>
+          <w:trHeight w:val="842"/>
+        </w:trPr>
+        <w:tc>
+          <w:tcPr>
+            <w:cnfStyle w:val="001000000000" w:firstRow="0" w:lastRow="0" w:firstColumn="1" w:lastColumn="0" w:oddVBand="0" w:evenVBand="0" w:oddHBand="0" w:evenHBand="0" w:firstRowFirstColumn="0" w:firstRowLastColumn="0" w:lastRowFirstColumn="0" w:lastRowLastColumn="0"/>
+            <w:tcW w:w="0" w:type="auto"/>
+            <w:hideMark/>
+          </w:tcPr>
+          <w:p>
+            <w:pPr>
+              <w:spacing w:after="160" w:line="278" w:lineRule="auto"/>
+            </w:pPr>
+            <w:r>
+              <w:t>FR-1.4</w:t>
+            </w:r>
+          </w:p>
+        </w:tc>
+        <w:tc>
+          <w:tcPr>
+            <w:tcW w:w="0" w:type="auto"/>
+            <w:hideMark/>
+          </w:tcPr>
+          <w:p>
+            <w:pPr>
+              <w:spacing w:after="160" w:line="278" w:lineRule="auto"/>
+              <w:cnfStyle w:val="000000000000" w:firstRow="0" w:lastRow="0" w:firstColumn="0" w:lastColumn="0" w:oddVBand="0" w:evenVBand="0" w:oddHBand="0" w:evenHBand="0" w:firstRowFirstColumn="0" w:firstRowLastColumn="0" w:lastRowFirstColumn="0" w:lastRowLastColumn="0"/>
+            </w:pPr>
+            <w:r>
+              <w:t>The system shall cross-reference input data with European vehicle databases to verify model configurations exist.</w:t>
+            </w:r>
+          </w:p>
+        </w:tc>
+        <w:tc>
+          <w:tcPr>
+            <w:tcW w:w="0" w:type="auto"/>
+            <w:hideMark/>
+          </w:tcPr>
+          <w:p>
+            <w:pPr>
+              <w:spacing w:after="160" w:line="278" w:lineRule="auto"/>
+              <w:cnfStyle w:val="000000000000" w:firstRow="0" w:lastRow="0" w:firstColumn="0" w:lastColumn="0" w:oddVBand="0" w:evenVBand="0" w:oddHBand="0" w:evenHBand="0" w:firstRowFirstColumn="0" w:firstRowLastColumn="0" w:lastRowFirstColumn="0" w:lastRowLastColumn="0"/>
+            </w:pPr>
+            <w:r>
+              <w:t>Should Have</w:t>
+            </w:r>
+          </w:p>
+        </w:tc>
+      </w:tr>
+      <w:tr>
+        <w:trPr>
+          <w:cnfStyle w:val="000000100000" w:firstRow="0" w:lastRow="0" w:firstColumn="0" w:lastColumn="0" w:oddVBand="0" w:evenVBand="0" w:oddHBand="1" w:evenHBand="0" w:firstRowFirstColumn="0" w:firstRowLastColumn="0" w:lastRowFirstColumn="0" w:lastRowLastColumn="0"/>
+          <w:trHeight w:val="842"/>
+        </w:trPr>
+        <w:tc>
+          <w:tcPr>
+            <w:cnfStyle w:val="001000000000" w:firstRow="0" w:lastRow="0" w:firstColumn="1" w:lastColumn="0" w:oddVBand="0" w:evenVBand="0" w:oddHBand="0" w:evenHBand="0" w:firstRowFirstColumn="0" w:firstRowLastColumn="0" w:lastRowFirstColumn="0" w:lastRowLastColumn="0"/>
+            <w:tcW w:w="0" w:type="auto"/>
+            <w:hideMark/>
+          </w:tcPr>
+          <w:p>
+            <w:pPr>
+              <w:spacing w:after="160" w:line="278" w:lineRule="auto"/>
+            </w:pPr>
+            <w:r>
+              <w:t>FR-1.5</w:t>
+            </w:r>
+          </w:p>
+        </w:tc>
+        <w:tc>
+          <w:tcPr>
+            <w:tcW w:w="0" w:type="auto"/>
+            <w:hideMark/>
+          </w:tcPr>
+          <w:p>
+            <w:pPr>
+              <w:spacing w:after="160" w:line="278" w:lineRule="auto"/>
+              <w:cnfStyle w:val="000000100000" w:firstRow="0" w:lastRow="0" w:firstColumn="0" w:lastColumn="0" w:oddVBand="0" w:evenVBand="0" w:oddHBand="1" w:evenHBand="0" w:firstRowFirstColumn="0" w:firstRowLastColumn="0" w:lastRowFirstColumn="0" w:lastRowLastColumn="0"/>
+            </w:pPr>
+            <w:r>
+              <w:t>The system shall support batch upload of vehicle data via CSV/Excel templates for dealer users.</w:t>
+            </w:r>
+          </w:p>
+        </w:tc>
+        <w:tc>
+          <w:tcPr>
+            <w:tcW w:w="0" w:type="auto"/>
+            <w:hideMark/>
+          </w:tcPr>
+          <w:p>
+            <w:pPr>
+              <w:spacing w:after="160" w:line="278" w:lineRule="auto"/>
+              <w:cnfStyle w:val="000000100000" w:firstRow="0" w:lastRow="0" w:firstColumn="0" w:lastColumn="0" w:oddVBand="0" w:evenVBand="0" w:oddHBand="1" w:evenHBand="0" w:firstRowFirstColumn="0" w:firstRowLastColumn="0" w:lastRowFirstColumn="0" w:lastRowLastColumn="0"/>
+            </w:pPr>
+            <w:r>
+              <w:t>Must Have</w:t>
+            </w:r>
+          </w:p>
+        </w:tc>
+      </w:tr>
+      <w:tr>
+        <w:trPr>
+          <w:trHeight w:val="842"/>
+        </w:trPr>
+        <w:tc>
+          <w:tcPr>
+            <w:cnfStyle w:val="001000000000" w:firstRow="0" w:lastRow="0" w:firstColumn="1" w:lastColumn="0" w:oddVBand="0" w:evenVBand="0" w:oddHBand="0" w:evenHBand="0" w:firstRowFirstColumn="0" w:firstRowLastColumn="0" w:lastRowFirstColumn="0" w:lastRowLastColumn="0"/>
+            <w:tcW w:w="0" w:type="auto"/>
+            <w:hideMark/>
+          </w:tcPr>
+          <w:p>
+            <w:pPr>
+              <w:spacing w:after="160" w:line="278" w:lineRule="auto"/>
+            </w:pPr>
+            <w:r>
+              <w:t>FR-1.6</w:t>
+            </w:r>
+          </w:p>
+        </w:tc>
+        <w:tc>
+          <w:tcPr>
+            <w:tcW w:w="0" w:type="auto"/>
+            <w:hideMark/>
+          </w:tcPr>
+          <w:p>
+            <w:pPr>
+              <w:spacing w:after="160" w:line="278" w:lineRule="auto"/>
+              <w:cnfStyle w:val="000000000000" w:firstRow="0" w:lastRow="0" w:firstColumn="0" w:lastColumn="0" w:oddVBand="0" w:evenVBand="0" w:oddHBand="0" w:evenHBand="0" w:firstRowFirstColumn="0" w:firstRowLastColumn="0" w:lastRowFirstColumn="0" w:lastRowLastColumn="0"/>
+            </w:pPr>
+            <w:r>
+              <w:t>The system shall calculate and display vehicle age based on model year and current date.</w:t>
+            </w:r>
+          </w:p>
+        </w:tc>
+        <w:tc>
+          <w:tcPr>
+            <w:tcW w:w="0" w:type="auto"/>
+            <w:hideMark/>
+          </w:tcPr>
+          <w:p>
+            <w:pPr>
+              <w:spacing w:after="160" w:line="278" w:lineRule="auto"/>
+              <w:cnfStyle w:val="000000000000" w:firstRow="0" w:lastRow="0" w:firstColumn="0" w:lastColumn="0" w:oddVBand="0" w:evenVBand="0" w:oddHBand="0" w:evenHBand="0" w:firstRowFirstColumn="0" w:firstRowLastColumn="0" w:lastRowFirstColumn="0" w:lastRowLastColumn="0"/>
+            </w:pPr>
+            <w:r>
+              <w:t>Must Have</w:t>
+            </w:r>
+          </w:p>
+        </w:tc>
+      </w:tr>
+      <w:tr>
+        <w:trPr>
+          <w:cnfStyle w:val="000000100000" w:firstRow="0" w:lastRow="0" w:firstColumn="0" w:lastColumn="0" w:oddVBand="0" w:evenVBand="0" w:oddHBand="1" w:evenHBand="0" w:firstRowFirstColumn="0" w:firstRowLastColumn="0" w:lastRowFirstColumn="0" w:lastRowLastColumn="0"/>
+          <w:trHeight w:val="842"/>
+        </w:trPr>
+        <w:tc>
+          <w:tcPr>
+            <w:cnfStyle w:val="001000000000" w:firstRow="0" w:lastRow="0" w:firstColumn="1" w:lastColumn="0" w:oddVBand="0" w:evenVBand="0" w:oddHBand="0" w:evenHBand="0" w:firstRowFirstColumn="0" w:firstRowLastColumn="0" w:lastRowFirstColumn="0" w:lastRowLastColumn="0"/>
+            <w:tcW w:w="0" w:type="auto"/>
+            <w:hideMark/>
+          </w:tcPr>
+          <w:p>
+            <w:pPr>
+              <w:spacing w:after="160" w:line="278" w:lineRule="auto"/>
+            </w:pPr>
+            <w:r>
+              <w:t>FR-1.7</w:t>
+            </w:r>
+          </w:p>
+        </w:tc>
+        <w:tc>
+          <w:tcPr>
+            <w:tcW w:w="0" w:type="auto"/>
+            <w:hideMark/>
+          </w:tcPr>
+          <w:p>
+            <w:pPr>
+              <w:spacing w:after="160" w:line="278" w:lineRule="auto"/>
+              <w:cnfStyle w:val="000000100000" w:firstRow="0" w:lastRow="0" w:firstColumn="0" w:lastColumn="0" w:oddVBand="0" w:evenVBand="0" w:oddHBand="1" w:evenHBand="0" w:firstRowFirstColumn="0" w:firstRowLastColumn="0" w:lastRowFirstColumn="0" w:lastRowLastColumn="0"/>
+            </w:pPr>
+            <w:r>
+              <w:t>The system shall infer missing but inferable data (e.g., emission standard based on model year and fuel type if not provided).</w:t>
+            </w:r>
+          </w:p>
+        </w:tc>
+        <w:tc>
+          <w:tcPr>
+            <w:tcW w:w="0" w:type="auto"/>
+            <w:hideMark/>
+          </w:tcPr>
+          <w:p>
+            <w:pPr>
+              <w:spacing w:after="160" w:line="278" w:lineRule="auto"/>
+              <w:cnfStyle w:val="000000100000" w:firstRow="0" w:lastRow="0" w:firstColumn="0" w:lastColumn="0" w:oddVBand="0" w:evenVBand="0" w:oddHBand="1" w:evenHBand="0" w:firstRowFirstColumn="0" w:firstRowLastColumn="0" w:lastRowFirstColumn="0" w:lastRowLastColumn="0"/>
+            </w:pPr>
+            <w:r>
+              <w:t>Should Have</w:t>
+            </w:r>
+          </w:p>
+        </w:tc>
+      </w:tr>
+      <w:tr>
+        <w:trPr>
+          <w:trHeight w:val="842"/>
+        </w:trPr>
+        <w:tc>
+          <w:tcPr>
+            <w:cnfStyle w:val="001000000000" w:firstRow="0" w:lastRow="0" w:firstColumn="1" w:lastColumn="0" w:oddVBand="0" w:evenVBand="0" w:oddHBand="0" w:evenHBand="0" w:firstRowFirstColumn="0" w:firstRowLastColumn="0" w:lastRowFirstColumn="0" w:lastRowLastColumn="0"/>
+            <w:tcW w:w="0" w:type="auto"/>
+            <w:hideMark/>
+          </w:tcPr>
+          <w:p>
+            <w:pPr>
+              <w:spacing w:after="160" w:line="278" w:lineRule="auto"/>
+            </w:pPr>
+            <w:r>
+              <w:t>FR-1.8</w:t>
+            </w:r>
+          </w:p>
+        </w:tc>
+        <w:tc>
+          <w:tcPr>
+            <w:tcW w:w="0" w:type="auto"/>
+            <w:hideMark/>
+          </w:tcPr>
+          <w:p>
+            <w:pPr>
+              <w:spacing w:after="160" w:line="278" w:lineRule="auto"/>
+              <w:cnfStyle w:val="000000000000" w:firstRow="0" w:lastRow="0" w:firstColumn="0" w:lastColumn="0" w:oddVBand="0" w:evenVBand="0" w:oddHBand="0" w:evenHBand="0" w:firstRowFirstColumn="0" w:firstRowLastColumn="0" w:lastRowFirstColumn="0" w:lastRowLastColumn="0"/>
+            </w:pPr>
+            <w:r>
+              <w:t>The system shall provide autocomplete suggestions for Make and Model fields based on popular European vehicles.</w:t>
+            </w:r>
+          </w:p>
+        </w:tc>
+        <w:tc>
+          <w:tcPr>
+            <w:tcW w:w="0" w:type="auto"/>
+            <w:hideMark/>
+          </w:tcPr>
+          <w:p>
+            <w:pPr>
+              <w:spacing w:after="160" w:line="278" w:lineRule="auto"/>
+              <w:cnfStyle w:val="000000000000" w:firstRow="0" w:lastRow="0" w:firstColumn="0" w:lastColumn="0" w:oddVBand="0" w:evenVBand="0" w:oddHBand="0" w:evenHBand="0" w:firstRowFirstColumn="0" w:firstRowLastColumn="0" w:lastRowFirstColumn="0" w:lastRowLastColumn="0"/>
+            </w:pPr>
+            <w:r>
+              <w:t>Must Have</w:t>
+            </w:r>
+          </w:p>
+        </w:tc>
+      </w:tr>
+      <w:tr>
+        <w:trPr>
+          <w:cnfStyle w:val="000000100000" w:firstRow="0" w:lastRow="0" w:firstColumn="0" w:lastColumn="0" w:oddVBand="0" w:evenVBand="0" w:oddHBand="1" w:evenHBand="0" w:firstRowFirstColumn="0" w:firstRowLastColumn="0" w:lastRowFirstColumn="0" w:lastRowLastColumn="0"/>
+          <w:trHeight w:val="842"/>
+        </w:trPr>
+        <w:tc>
+          <w:tcPr>
+            <w:cnfStyle w:val="001000000000" w:firstRow="0" w:lastRow="0" w:firstColumn="1" w:lastColumn="0" w:oddVBand="0" w:evenVBand="0" w:oddHBand="0" w:evenHBand="0" w:firstRowFirstColumn="0" w:firstRowLastColumn="0" w:lastRowFirstColumn="0" w:lastRowLastColumn="0"/>
+            <w:tcW w:w="0" w:type="auto"/>
+            <w:hideMark/>
+          </w:tcPr>
+          <w:p>
+            <w:pPr>
+              <w:spacing w:after="160" w:line="278" w:lineRule="auto"/>
+            </w:pPr>
+            <w:r>
+              <w:t>FR-1.9</w:t>
+            </w:r>
+          </w:p>
+        </w:tc>
+        <w:tc>
+          <w:tcPr>
+            <w:tcW w:w="0" w:type="auto"/>
+            <w:hideMark/>
+          </w:tcPr>
+          <w:p>
+            <w:pPr>
+              <w:spacing w:after="160" w:line="278" w:lineRule="auto"/>
+              <w:cnfStyle w:val="000000100000" w:firstRow="0" w:lastRow="0" w:firstColumn="0" w:lastColumn="0" w:oddVBand="0" w:evenVBand="0" w:oddHBand="1" w:evenHBand="0" w:firstRowFirstColumn="0" w:firstRowLastColumn="0" w:lastRowFirstColumn="0" w:lastRowLastColumn="0"/>
+            </w:pPr>
+            <w:r>
+              <w:t>The system shall validate that provided CO₂ emissions are within reasonable range for the vehicle type and fuel.</w:t>
+            </w:r>
+          </w:p>
+        </w:tc>
+        <w:tc>
+          <w:tcPr>
+            <w:tcW w:w="0" w:type="auto"/>
+            <w:hideMark/>
+          </w:tcPr>
+          <w:p>
+            <w:pPr>
+              <w:spacing w:after="160" w:line="278" w:lineRule="auto"/>
+              <w:cnfStyle w:val="000000100000" w:firstRow="0" w:lastRow="0" w:firstColumn="0" w:lastColumn="0" w:oddVBand="0" w:evenVBand="0" w:oddHBand="1" w:evenHBand="0" w:firstRowFirstColumn="0" w:firstRowLastColumn="0" w:lastRowFirstColumn="0" w:lastRowLastColumn="0"/>
+            </w:pPr>
+            <w:r>
+              <w:t>Should Have</w:t>
+            </w:r>
+          </w:p>
+        </w:tc>
+      </w:tr>
+    </w:tbl>
+    <w:p>
+      <w:pPr>
+        <w:rPr>
+          <w:b/>
+          <w:bCs/>
+        </w:rPr>
+      </w:pPr>
+      <w:r>
+        <w:rPr>
+          <w:b/>
+          <w:bCs/>
+        </w:rPr>
+        <w:t>4.2. Module 2: Market Data Integration &amp; Processing</w:t>
+      </w:r>
+    </w:p>
+    <w:p>
+      <w:r>
+        <w:t>Table: Market Data Requirements</w:t>
+      </w:r>
+    </w:p>
+    <w:tbl>
+      <w:tblPr>
+        <w:tblStyle w:val="GridTable5Dark-Accent1"/>
+        <w:tblW w:w="10639" w:type="dxa"/>
+        <w:tblLook w:val="04A0" w:firstRow="1" w:lastRow="0" w:firstColumn="1" w:lastColumn="0" w:noHBand="0" w:noVBand="1"/>
+      </w:tblPr>
+      <w:tblGrid>
+        <w:gridCol w:w="798"/>
+        <w:gridCol w:w="8646"/>
+        <w:gridCol w:w="1195"/>
+      </w:tblGrid>
+      <w:tr>
+        <w:trPr>
+          <w:cnfStyle w:val="100000000000" w:firstRow="1" w:lastRow="0" w:firstColumn="0" w:lastColumn="0" w:oddVBand="0" w:evenVBand="0" w:oddHBand="0" w:evenHBand="0" w:firstRowFirstColumn="0" w:firstRowLastColumn="0" w:lastRowFirstColumn="0" w:lastRowLastColumn="0"/>
+          <w:trHeight w:val="843"/>
+        </w:trPr>
+        <w:tc>
+          <w:tcPr>
+            <w:cnfStyle w:val="001000000000" w:firstRow="0" w:lastRow="0" w:firstColumn="1" w:lastColumn="0" w:oddVBand="0" w:evenVBand="0" w:oddHBand="0" w:evenHBand="0" w:firstRowFirstColumn="0" w:firstRowLastColumn="0" w:lastRowFirstColumn="0" w:lastRowLastColumn="0"/>
+            <w:tcW w:w="0" w:type="auto"/>
+            <w:hideMark/>
+          </w:tcPr>
+          <w:p>
+            <w:pPr>
+              <w:spacing w:after="160" w:line="278" w:lineRule="auto"/>
+            </w:pPr>
+            <w:r>
+              <w:t>Req. ID</w:t>
+            </w:r>
+          </w:p>
+        </w:tc>
+        <w:tc>
+          <w:tcPr>
+            <w:tcW w:w="0" w:type="auto"/>
+            <w:hideMark/>
+          </w:tcPr>
+          <w:p>
+            <w:pPr>
+              <w:spacing w:after="160" w:line="278" w:lineRule="auto"/>
+              <w:cnfStyle w:val="100000000000" w:firstRow="1" w:lastRow="0" w:firstColumn="0" w:lastColumn="0" w:oddVBand="0" w:evenVBand="0" w:oddHBand="0" w:evenHBand="0" w:firstRowFirstColumn="0" w:firstRowLastColumn="0" w:lastRowFirstColumn="0" w:lastRowLastColumn="0"/>
+            </w:pPr>
+            <w:r>
+              <w:t>Requirement Description</w:t>
+            </w:r>
+          </w:p>
+        </w:tc>
+        <w:tc>
+          <w:tcPr>
+            <w:tcW w:w="0" w:type="auto"/>
+            <w:hideMark/>
+          </w:tcPr>
+          <w:p>
+            <w:pPr>
+              <w:spacing w:after="160" w:line="278" w:lineRule="auto"/>
+              <w:cnfStyle w:val="100000000000" w:firstRow="1" w:lastRow="0" w:firstColumn="0" w:lastColumn="0" w:oddVBand="0" w:evenVBand="0" w:oddHBand="0" w:evenHBand="0" w:firstRowFirstColumn="0" w:firstRowLastColumn="0" w:lastRowFirstColumn="0" w:lastRowLastColumn="0"/>
+            </w:pPr>
+            <w:r>
+              <w:t>Priority</w:t>
+            </w:r>
+          </w:p>
+        </w:tc>
+      </w:tr>
+      <w:tr>
+        <w:trPr>
+          <w:cnfStyle w:val="000000100000" w:firstRow="0" w:lastRow="0" w:firstColumn="0" w:lastColumn="0" w:oddVBand="0" w:evenVBand="0" w:oddHBand="1" w:evenHBand="0" w:firstRowFirstColumn="0" w:firstRowLastColumn="0" w:lastRowFirstColumn="0" w:lastRowLastColumn="0"/>
+          <w:trHeight w:val="843"/>
+        </w:trPr>
+        <w:tc>
+          <w:tcPr>
+            <w:cnfStyle w:val="001000000000" w:firstRow="0" w:lastRow="0" w:firstColumn="1" w:lastColumn="0" w:oddVBand="0" w:evenVBand="0" w:oddHBand="0" w:evenHBand="0" w:firstRowFirstColumn="0" w:firstRowLastColumn="0" w:lastRowFirstColumn="0" w:lastRowLastColumn="0"/>
+            <w:tcW w:w="0" w:type="auto"/>
+            <w:hideMark/>
+          </w:tcPr>
+          <w:p>
+            <w:pPr>
+              <w:spacing w:after="160" w:line="278" w:lineRule="auto"/>
+            </w:pPr>
+            <w:r>
+              <w:lastRenderedPageBreak/>
+              <w:t>FR-2.1</w:t>
+            </w:r>
+          </w:p>
+        </w:tc>
+        <w:tc>
+          <w:tcPr>
+            <w:tcW w:w="0" w:type="auto"/>
+            <w:hideMark/>
+          </w:tcPr>
+          <w:p>
+            <w:pPr>
+              <w:spacing w:after="160" w:line="278" w:lineRule="auto"/>
+              <w:cnfStyle w:val="000000100000" w:firstRow="0" w:lastRow="0" w:firstColumn="0" w:lastColumn="0" w:oddVBand="0" w:evenVBand="0" w:oddHBand="1" w:evenHBand="0" w:firstRowFirstColumn="0" w:firstRowLastColumn="0" w:lastRowFirstColumn="0" w:lastRowLastColumn="0"/>
+            </w:pPr>
+            <w:r>
+              <w:t>The system shall connect to at least three (3) major European used vehicle listing platforms via API to collect current asking prices.</w:t>
+            </w:r>
+          </w:p>
+        </w:tc>
+        <w:tc>
+          <w:tcPr>
+            <w:tcW w:w="0" w:type="auto"/>
+            <w:hideMark/>
+          </w:tcPr>
+          <w:p>
+            <w:pPr>
+              <w:spacing w:after="160" w:line="278" w:lineRule="auto"/>
+              <w:cnfStyle w:val="000000100000" w:firstRow="0" w:lastRow="0" w:firstColumn="0" w:lastColumn="0" w:oddVBand="0" w:evenVBand="0" w:oddHBand="1" w:evenHBand="0" w:firstRowFirstColumn="0" w:firstRowLastColumn="0" w:lastRowFirstColumn="0" w:lastRowLastColumn="0"/>
+            </w:pPr>
+            <w:r>
+              <w:t>Must Have</w:t>
+            </w:r>
+          </w:p>
+        </w:tc>
+      </w:tr>
+      <w:tr>
+        <w:trPr>
+          <w:trHeight w:val="843"/>
+        </w:trPr>
+        <w:tc>
+          <w:tcPr>
+            <w:cnfStyle w:val="001000000000" w:firstRow="0" w:lastRow="0" w:firstColumn="1" w:lastColumn="0" w:oddVBand="0" w:evenVBand="0" w:oddHBand="0" w:evenHBand="0" w:firstRowFirstColumn="0" w:firstRowLastColumn="0" w:lastRowFirstColumn="0" w:lastRowLastColumn="0"/>
+            <w:tcW w:w="0" w:type="auto"/>
+            <w:hideMark/>
+          </w:tcPr>
+          <w:p>
+            <w:pPr>
+              <w:spacing w:after="160" w:line="278" w:lineRule="auto"/>
+            </w:pPr>
+            <w:r>
+              <w:t>FR-2.2</w:t>
+            </w:r>
+          </w:p>
+        </w:tc>
+        <w:tc>
+          <w:tcPr>
+            <w:tcW w:w="0" w:type="auto"/>
+            <w:hideMark/>
+          </w:tcPr>
+          <w:p>
+            <w:pPr>
+              <w:spacing w:after="160" w:line="278" w:lineRule="auto"/>
+              <w:cnfStyle w:val="000000000000" w:firstRow="0" w:lastRow="0" w:firstColumn="0" w:lastColumn="0" w:oddVBand="0" w:evenVBand="0" w:oddHBand="0" w:evenHBand="0" w:firstRowFirstColumn="0" w:firstRowLastColumn="0" w:lastRowFirstColumn="0" w:lastRowLastColumn="0"/>
+            </w:pPr>
+            <w:r>
+              <w:t>The system shall collect historical sales transaction data from partnered dealership networks (anonymized).</w:t>
+            </w:r>
+          </w:p>
+        </w:tc>
+        <w:tc>
+          <w:tcPr>
+            <w:tcW w:w="0" w:type="auto"/>
+            <w:hideMark/>
+          </w:tcPr>
+          <w:p>
+            <w:pPr>
+              <w:spacing w:after="160" w:line="278" w:lineRule="auto"/>
+              <w:cnfStyle w:val="000000000000" w:firstRow="0" w:lastRow="0" w:firstColumn="0" w:lastColumn="0" w:oddVBand="0" w:evenVBand="0" w:oddHBand="0" w:evenHBand="0" w:firstRowFirstColumn="0" w:firstRowLastColumn="0" w:lastRowFirstColumn="0" w:lastRowLastColumn="0"/>
+            </w:pPr>
+            <w:r>
+              <w:t>Should Have</w:t>
+            </w:r>
+          </w:p>
+        </w:tc>
+      </w:tr>
+      <w:tr>
+        <w:trPr>
+          <w:cnfStyle w:val="000000100000" w:firstRow="0" w:lastRow="0" w:firstColumn="0" w:lastColumn="0" w:oddVBand="0" w:evenVBand="0" w:oddHBand="1" w:evenHBand="0" w:firstRowFirstColumn="0" w:firstRowLastColumn="0" w:lastRowFirstColumn="0" w:lastRowLastColumn="0"/>
+          <w:trHeight w:val="843"/>
+        </w:trPr>
+        <w:tc>
+          <w:tcPr>
+            <w:cnfStyle w:val="001000000000" w:firstRow="0" w:lastRow="0" w:firstColumn="1" w:lastColumn="0" w:oddVBand="0" w:evenVBand="0" w:oddHBand="0" w:evenHBand="0" w:firstRowFirstColumn="0" w:firstRowLastColumn="0" w:lastRowFirstColumn="0" w:lastRowLastColumn="0"/>
+            <w:tcW w:w="0" w:type="auto"/>
+            <w:hideMark/>
+          </w:tcPr>
+          <w:p>
+            <w:pPr>
+              <w:spacing w:after="160" w:line="278" w:lineRule="auto"/>
+            </w:pPr>
+            <w:r>
+              <w:t>FR-2.3</w:t>
+            </w:r>
+          </w:p>
+        </w:tc>
+        <w:tc>
+          <w:tcPr>
+            <w:tcW w:w="0" w:type="auto"/>
+            <w:hideMark/>
+          </w:tcPr>
+          <w:p>
+            <w:pPr>
+              <w:spacing w:after="160" w:line="278" w:lineRule="auto"/>
+              <w:cnfStyle w:val="000000100000" w:firstRow="0" w:lastRow="0" w:firstColumn="0" w:lastColumn="0" w:oddVBand="0" w:evenVBand="0" w:oddHBand="1" w:evenHBand="0" w:firstRowFirstColumn="0" w:firstRowLastColumn="0" w:lastRowFirstColumn="0" w:lastRowLastColumn="0"/>
+            </w:pPr>
+            <w:r>
+              <w:t>The system shall process raw market data to clean outliers (e.g., remove prices &gt;200% or &lt;20% of market average for same spec).</w:t>
+            </w:r>
+          </w:p>
+        </w:tc>
+        <w:tc>
+          <w:tcPr>
+            <w:tcW w:w="0" w:type="auto"/>
+            <w:hideMark/>
+          </w:tcPr>
+          <w:p>
+            <w:pPr>
+              <w:spacing w:after="160" w:line="278" w:lineRule="auto"/>
+              <w:cnfStyle w:val="000000100000" w:firstRow="0" w:lastRow="0" w:firstColumn="0" w:lastColumn="0" w:oddVBand="0" w:evenVBand="0" w:oddHBand="1" w:evenHBand="0" w:firstRowFirstColumn="0" w:firstRowLastColumn="0" w:lastRowFirstColumn="0" w:lastRowLastColumn="0"/>
+            </w:pPr>
+            <w:r>
+              <w:t>Must Have</w:t>
+            </w:r>
+          </w:p>
+        </w:tc>
+      </w:tr>
+      <w:tr>
+        <w:trPr>
+          <w:trHeight w:val="833"/>
+        </w:trPr>
+        <w:tc>
+          <w:tcPr>
+            <w:cnfStyle w:val="001000000000" w:firstRow="0" w:lastRow="0" w:firstColumn="1" w:lastColumn="0" w:oddVBand="0" w:evenVBand="0" w:oddHBand="0" w:evenHBand="0" w:firstRowFirstColumn="0" w:firstRowLastColumn="0" w:lastRowFirstColumn="0" w:lastRowLastColumn="0"/>
+            <w:tcW w:w="0" w:type="auto"/>
+            <w:hideMark/>
+          </w:tcPr>
+          <w:p>
+            <w:pPr>
+              <w:spacing w:after="160" w:line="278" w:lineRule="auto"/>
+            </w:pPr>
+            <w:r>
+              <w:t>FR-2.4</w:t>
+            </w:r>
+          </w:p>
+        </w:tc>
+        <w:tc>
+          <w:tcPr>
+            <w:tcW w:w="0" w:type="auto"/>
+            <w:hideMark/>
+          </w:tcPr>
+          <w:p>
+            <w:pPr>
+              <w:spacing w:after="160" w:line="278" w:lineRule="auto"/>
+              <w:cnfStyle w:val="000000000000" w:firstRow="0" w:lastRow="0" w:firstColumn="0" w:lastColumn="0" w:oddVBand="0" w:evenVBand="0" w:oddHBand="0" w:evenHBand="0" w:firstRowFirstColumn="0" w:firstRowLastColumn="0" w:lastRowFirstColumn="0" w:lastRowLastColumn="0"/>
+            </w:pPr>
+            <w:r>
+              <w:t>The system shall calculate regional price adjustments for major European regions/countries (e.g., price premium in Germany vs. Belgium for same vehicle).</w:t>
+            </w:r>
+          </w:p>
+        </w:tc>
+        <w:tc>
+          <w:tcPr>
+            <w:tcW w:w="0" w:type="auto"/>
+            <w:hideMark/>
+          </w:tcPr>
+          <w:p>
+            <w:pPr>
+              <w:spacing w:after="160" w:line="278" w:lineRule="auto"/>
+              <w:cnfStyle w:val="000000000000" w:firstRow="0" w:lastRow="0" w:firstColumn="0" w:lastColumn="0" w:oddVBand="0" w:evenVBand="0" w:oddHBand="0" w:evenHBand="0" w:firstRowFirstColumn="0" w:firstRowLastColumn="0" w:lastRowFirstColumn="0" w:lastRowLastColumn="0"/>
+            </w:pPr>
+            <w:r>
+              <w:t>Must Have</w:t>
+            </w:r>
+          </w:p>
+        </w:tc>
+      </w:tr>
+      <w:tr>
+        <w:trPr>
+          <w:cnfStyle w:val="000000100000" w:firstRow="0" w:lastRow="0" w:firstColumn="0" w:lastColumn="0" w:oddVBand="0" w:evenVBand="0" w:oddHBand="1" w:evenHBand="0" w:firstRowFirstColumn="0" w:firstRowLastColumn="0" w:lastRowFirstColumn="0" w:lastRowLastColumn="0"/>
+          <w:trHeight w:val="843"/>
+        </w:trPr>
+        <w:tc>
+          <w:tcPr>
+            <w:cnfStyle w:val="001000000000" w:firstRow="0" w:lastRow="0" w:firstColumn="1" w:lastColumn="0" w:oddVBand="0" w:evenVBand="0" w:oddHBand="0" w:evenHBand="0" w:firstRowFirstColumn="0" w:firstRowLastColumn="0" w:lastRowFirstColumn="0" w:lastRowLastColumn="0"/>
+            <w:tcW w:w="0" w:type="auto"/>
+            <w:hideMark/>
+          </w:tcPr>
+          <w:p>
+            <w:pPr>
+              <w:spacing w:after="160" w:line="278" w:lineRule="auto"/>
+            </w:pPr>
+            <w:r>
+              <w:t>FR-2.5</w:t>
+            </w:r>
+          </w:p>
+        </w:tc>
+        <w:tc>
+          <w:tcPr>
+            <w:tcW w:w="0" w:type="auto"/>
+            <w:hideMark/>
+          </w:tcPr>
+          <w:p>
+            <w:pPr>
+              <w:spacing w:after="160" w:line="278" w:lineRule="auto"/>
+              <w:cnfStyle w:val="000000100000" w:firstRow="0" w:lastRow="0" w:firstColumn="0" w:lastColumn="0" w:oddVBand="0" w:evenVBand="0" w:oddHBand="1" w:evenHBand="0" w:firstRowFirstColumn="0" w:firstRowLastColumn="0" w:lastRowFirstColumn="0" w:lastRowLastColumn="0"/>
+            </w:pPr>
+            <w:r>
+              <w:t>The system shall track supply/demand metrics (days on market, listing views) for popular models.</w:t>
+            </w:r>
+          </w:p>
+        </w:tc>
+        <w:tc>
+          <w:tcPr>
+            <w:tcW w:w="0" w:type="auto"/>
+            <w:hideMark/>
+          </w:tcPr>
+          <w:p>
+            <w:pPr>
+              <w:spacing w:after="160" w:line="278" w:lineRule="auto"/>
+              <w:cnfStyle w:val="000000100000" w:firstRow="0" w:lastRow="0" w:firstColumn="0" w:lastColumn="0" w:oddVBand="0" w:evenVBand="0" w:oddHBand="1" w:evenHBand="0" w:firstRowFirstColumn="0" w:firstRowLastColumn="0" w:lastRowFirstColumn="0" w:lastRowLastColumn="0"/>
+            </w:pPr>
+            <w:r>
+              <w:t>Could Have</w:t>
+            </w:r>
+          </w:p>
+        </w:tc>
+      </w:tr>
+      <w:tr>
+        <w:trPr>
+          <w:trHeight w:val="843"/>
+        </w:trPr>
+        <w:tc>
+          <w:tcPr>
+            <w:cnfStyle w:val="001000000000" w:firstRow="0" w:lastRow="0" w:firstColumn="1" w:lastColumn="0" w:oddVBand="0" w:evenVBand="0" w:oddHBand="0" w:evenHBand="0" w:firstRowFirstColumn="0" w:firstRowLastColumn="0" w:lastRowFirstColumn="0" w:lastRowLastColumn="0"/>
+            <w:tcW w:w="0" w:type="auto"/>
+            <w:hideMark/>
+          </w:tcPr>
+          <w:p>
+            <w:pPr>
+              <w:spacing w:after="160" w:line="278" w:lineRule="auto"/>
+            </w:pPr>
+            <w:r>
+              <w:t>FR-2.6</w:t>
+            </w:r>
+          </w:p>
+        </w:tc>
+        <w:tc>
+          <w:tcPr>
+            <w:tcW w:w="0" w:type="auto"/>
+            <w:hideMark/>
+          </w:tcPr>
+          <w:p>
+            <w:pPr>
+              <w:spacing w:after="160" w:line="278" w:lineRule="auto"/>
+              <w:cnfStyle w:val="000000000000" w:firstRow="0" w:lastRow="0" w:firstColumn="0" w:lastColumn="0" w:oddVBand="0" w:evenVBand="0" w:oddHBand="0" w:evenHBand="0" w:firstRowFirstColumn="0" w:firstRowLastColumn="0" w:lastRowFirstColumn="0" w:lastRowLastColumn="0"/>
+            </w:pPr>
+            <w:r>
+              <w:t>The system shall update market data at least once every 24 hours.</w:t>
+            </w:r>
+          </w:p>
+        </w:tc>
+        <w:tc>
+          <w:tcPr>
+            <w:tcW w:w="0" w:type="auto"/>
+            <w:hideMark/>
+          </w:tcPr>
+          <w:p>
+            <w:pPr>
+              <w:spacing w:after="160" w:line="278" w:lineRule="auto"/>
+              <w:cnfStyle w:val="000000000000" w:firstRow="0" w:lastRow="0" w:firstColumn="0" w:lastColumn="0" w:oddVBand="0" w:evenVBand="0" w:oddHBand="0" w:evenHBand="0" w:firstRowFirstColumn="0" w:firstRowLastColumn="0" w:lastRowFirstColumn="0" w:lastRowLastColumn="0"/>
+            </w:pPr>
+            <w:r>
+              <w:t>Must Have</w:t>
+            </w:r>
+          </w:p>
+        </w:tc>
+      </w:tr>
+      <w:tr>
+        <w:trPr>
+          <w:cnfStyle w:val="000000100000" w:firstRow="0" w:lastRow="0" w:firstColumn="0" w:lastColumn="0" w:oddVBand="0" w:evenVBand="0" w:oddHBand="1" w:evenHBand="0" w:firstRowFirstColumn="0" w:firstRowLastColumn="0" w:lastRowFirstColumn="0" w:lastRowLastColumn="0"/>
+          <w:trHeight w:val="843"/>
+        </w:trPr>
+        <w:tc>
+          <w:tcPr>
+            <w:cnfStyle w:val="001000000000" w:firstRow="0" w:lastRow="0" w:firstColumn="1" w:lastColumn="0" w:oddVBand="0" w:evenVBand="0" w:oddHBand="0" w:evenHBand="0" w:firstRowFirstColumn="0" w:firstRowLastColumn="0" w:lastRowFirstColumn="0" w:lastRowLastColumn="0"/>
+            <w:tcW w:w="0" w:type="auto"/>
+            <w:hideMark/>
+          </w:tcPr>
+          <w:p>
+            <w:pPr>
+              <w:spacing w:after="160" w:line="278" w:lineRule="auto"/>
+            </w:pPr>
+            <w:r>
+              <w:t>FR-2.7</w:t>
+            </w:r>
+          </w:p>
+        </w:tc>
+        <w:tc>
+          <w:tcPr>
+            <w:tcW w:w="0" w:type="auto"/>
+            <w:hideMark/>
+          </w:tcPr>
+          <w:p>
+            <w:pPr>
+              <w:spacing w:after="160" w:line="278" w:lineRule="auto"/>
+              <w:cnfStyle w:val="000000100000" w:firstRow="0" w:lastRow="0" w:firstColumn="0" w:lastColumn="0" w:oddVBand="0" w:evenVBand="0" w:oddHBand="1" w:evenHBand="0" w:firstRowFirstColumn="0" w:firstRowLastColumn="0" w:lastRowFirstColumn="0" w:lastRowLastColumn="0"/>
+            </w:pPr>
+            <w:r>
+              <w:t>The system shall maintain a 90-day history of market price trends for major vehicle segments.</w:t>
+            </w:r>
+          </w:p>
+        </w:tc>
+        <w:tc>
+          <w:tcPr>
+            <w:tcW w:w="0" w:type="auto"/>
+            <w:hideMark/>
+          </w:tcPr>
+          <w:p>
+            <w:pPr>
+              <w:spacing w:after="160" w:line="278" w:lineRule="auto"/>
+              <w:cnfStyle w:val="000000100000" w:firstRow="0" w:lastRow="0" w:firstColumn="0" w:lastColumn="0" w:oddVBand="0" w:evenVBand="0" w:oddHBand="1" w:evenHBand="0" w:firstRowFirstColumn="0" w:firstRowLastColumn="0" w:lastRowFirstColumn="0" w:lastRowLastColumn="0"/>
+            </w:pPr>
+            <w:r>
+              <w:t>Must Have</w:t>
+            </w:r>
+          </w:p>
+        </w:tc>
+      </w:tr>
+      <w:tr>
+        <w:trPr>
+          <w:trHeight w:val="843"/>
+        </w:trPr>
+        <w:tc>
+          <w:tcPr>
+            <w:cnfStyle w:val="001000000000" w:firstRow="0" w:lastRow="0" w:firstColumn="1" w:lastColumn="0" w:oddVBand="0" w:evenVBand="0" w:oddHBand="0" w:evenHBand="0" w:firstRowFirstColumn="0" w:firstRowLastColumn="0" w:lastRowFirstColumn="0" w:lastRowLastColumn="0"/>
+            <w:tcW w:w="0" w:type="auto"/>
+            <w:hideMark/>
+          </w:tcPr>
+          <w:p>
+            <w:pPr>
+              <w:spacing w:after="160" w:line="278" w:lineRule="auto"/>
+            </w:pPr>
+            <w:r>
+              <w:t>FR-2.8</w:t>
+            </w:r>
+          </w:p>
+        </w:tc>
+        <w:tc>
+          <w:tcPr>
+            <w:tcW w:w="0" w:type="auto"/>
+            <w:hideMark/>
+          </w:tcPr>
+          <w:p>
+            <w:pPr>
+              <w:spacing w:after="160" w:line="278" w:lineRule="auto"/>
+              <w:cnfStyle w:val="000000000000" w:firstRow="0" w:lastRow="0" w:firstColumn="0" w:lastColumn="0" w:oddVBand="0" w:evenVBand="0" w:oddHBand="0" w:evenHBand="0" w:firstRowFirstColumn="0" w:firstRowLastColumn="0" w:lastRowFirstColumn="0" w:lastRowLastColumn="0"/>
+            </w:pPr>
+            <w:r>
+              <w:t>The system shall identify seasonal price patterns (e.g., convertible prices in summer vs. winter).</w:t>
+            </w:r>
+          </w:p>
+        </w:tc>
+        <w:tc>
+          <w:tcPr>
+            <w:tcW w:w="0" w:type="auto"/>
+            <w:hideMark/>
+          </w:tcPr>
+          <w:p>
+            <w:pPr>
+              <w:spacing w:after="160" w:line="278" w:lineRule="auto"/>
+              <w:cnfStyle w:val="000000000000" w:firstRow="0" w:lastRow="0" w:firstColumn="0" w:lastColumn="0" w:oddVBand="0" w:evenVBand="0" w:oddHBand="0" w:evenHBand="0" w:firstRowFirstColumn="0" w:firstRowLastColumn="0" w:lastRowFirstColumn="0" w:lastRowLastColumn="0"/>
+            </w:pPr>
+            <w:r>
+              <w:t>Could Have</w:t>
+            </w:r>
+          </w:p>
+        </w:tc>
+      </w:tr>
+    </w:tbl>
+    <w:p>
+      <w:pPr>
+        <w:rPr>
+          <w:b/>
+          <w:bCs/>
+        </w:rPr>
+      </w:pPr>
+      <w:r>
+        <w:rPr>
+          <w:b/>
+          <w:bCs/>
+        </w:rPr>
+        <w:t>4.3. Module 3: Price Prediction Engine</w:t>
+      </w:r>
+    </w:p>
+    <w:p>
+      <w:r>
+        <w:t>Table: Prediction Engine Requirements</w:t>
+      </w:r>
+    </w:p>
+    <w:tbl>
+      <w:tblPr>
+        <w:tblStyle w:val="GridTable5Dark-Accent1"/>
+        <w:tblW w:w="10608" w:type="dxa"/>
+        <w:tblLook w:val="04A0" w:firstRow="1" w:lastRow="0" w:firstColumn="1" w:lastColumn="0" w:noHBand="0" w:noVBand="1"/>
+      </w:tblPr>
+      <w:tblGrid>
+        <w:gridCol w:w="788"/>
+        <w:gridCol w:w="8641"/>
+        <w:gridCol w:w="1179"/>
+      </w:tblGrid>
+      <w:tr>
+        <w:trPr>
+          <w:cnfStyle w:val="100000000000" w:firstRow="1" w:lastRow="0" w:firstColumn="0" w:lastColumn="0" w:oddVBand="0" w:evenVBand="0" w:oddHBand="0" w:evenHBand="0" w:firstRowFirstColumn="0" w:firstRowLastColumn="0" w:lastRowFirstColumn="0" w:lastRowLastColumn="0"/>
+          <w:trHeight w:val="829"/>
+        </w:trPr>
+        <w:tc>
+          <w:tcPr>
+            <w:cnfStyle w:val="001000000000" w:firstRow="0" w:lastRow="0" w:firstColumn="1" w:lastColumn="0" w:oddVBand="0" w:evenVBand="0" w:oddHBand="0" w:evenHBand="0" w:firstRowFirstColumn="0" w:firstRowLastColumn="0" w:lastRowFirstColumn="0" w:lastRowLastColumn="0"/>
+            <w:tcW w:w="0" w:type="auto"/>
+            <w:hideMark/>
+          </w:tcPr>
+          <w:p>
+            <w:pPr>
+              <w:spacing w:after="160" w:line="278" w:lineRule="auto"/>
+            </w:pPr>
+            <w:r>
+              <w:t>Req. ID</w:t>
+            </w:r>
+          </w:p>
+        </w:tc>
+        <w:tc>
+          <w:tcPr>
+            <w:tcW w:w="0" w:type="auto"/>
+            <w:hideMark/>
+          </w:tcPr>
+          <w:p>
+            <w:pPr>
+              <w:spacing w:after="160" w:line="278" w:lineRule="auto"/>
+              <w:cnfStyle w:val="100000000000" w:firstRow="1" w:lastRow="0" w:firstColumn="0" w:lastColumn="0" w:oddVBand="0" w:evenVBand="0" w:oddHBand="0" w:evenHBand="0" w:firstRowFirstColumn="0" w:firstRowLastColumn="0" w:lastRowFirstColumn="0" w:lastRowLastColumn="0"/>
+            </w:pPr>
+            <w:r>
+              <w:t>Requirement Description</w:t>
+            </w:r>
+          </w:p>
+        </w:tc>
+        <w:tc>
+          <w:tcPr>
+            <w:tcW w:w="0" w:type="auto"/>
+            <w:hideMark/>
+          </w:tcPr>
+          <w:p>
+            <w:pPr>
+              <w:spacing w:after="160" w:line="278" w:lineRule="auto"/>
+              <w:cnfStyle w:val="100000000000" w:firstRow="1" w:lastRow="0" w:firstColumn="0" w:lastColumn="0" w:oddVBand="0" w:evenVBand="0" w:oddHBand="0" w:evenHBand="0" w:firstRowFirstColumn="0" w:firstRowLastColumn="0" w:lastRowFirstColumn="0" w:lastRowLastColumn="0"/>
+            </w:pPr>
+            <w:r>
+              <w:t>Priority</w:t>
+            </w:r>
+          </w:p>
+        </w:tc>
+      </w:tr>
+      <w:tr>
+        <w:trPr>
+          <w:cnfStyle w:val="000000100000" w:firstRow="0" w:lastRow="0" w:firstColumn="0" w:lastColumn="0" w:oddVBand="0" w:evenVBand="0" w:oddHBand="1" w:evenHBand="0" w:firstRowFirstColumn="0" w:firstRowLastColumn="0" w:lastRowFirstColumn="0" w:lastRowLastColumn="0"/>
+          <w:trHeight w:val="829"/>
+        </w:trPr>
+        <w:tc>
+          <w:tcPr>
+            <w:cnfStyle w:val="001000000000" w:firstRow="0" w:lastRow="0" w:firstColumn="1" w:lastColumn="0" w:oddVBand="0" w:evenVBand="0" w:oddHBand="0" w:evenHBand="0" w:firstRowFirstColumn="0" w:firstRowLastColumn="0" w:lastRowFirstColumn="0" w:lastRowLastColumn="0"/>
+            <w:tcW w:w="0" w:type="auto"/>
+            <w:hideMark/>
+          </w:tcPr>
+          <w:p>
+            <w:pPr>
+              <w:spacing w:after="160" w:line="278" w:lineRule="auto"/>
+            </w:pPr>
+            <w:r>
+              <w:t>FR-3.1</w:t>
+            </w:r>
+          </w:p>
+        </w:tc>
+        <w:tc>
+          <w:tcPr>
+            <w:tcW w:w="0" w:type="auto"/>
+            <w:hideMark/>
+          </w:tcPr>
+          <w:p>
+            <w:pPr>
+              <w:spacing w:after="160" w:line="278" w:lineRule="auto"/>
+              <w:cnfStyle w:val="000000100000" w:firstRow="0" w:lastRow="0" w:firstColumn="0" w:lastColumn="0" w:oddVBand="0" w:evenVBand="0" w:oddHBand="1" w:evenHBand="0" w:firstRowFirstColumn="0" w:firstRowLastColumn="0" w:lastRowFirstColumn="0" w:lastRowLastColumn="0"/>
+            </w:pPr>
+            <w:r>
+              <w:t>The system shall implement a statistical prediction model (e.g., Gradient Boosting, Random Forest) trained on historical European market data.</w:t>
+            </w:r>
+          </w:p>
+        </w:tc>
+        <w:tc>
+          <w:tcPr>
+            <w:tcW w:w="0" w:type="auto"/>
+            <w:hideMark/>
+          </w:tcPr>
+          <w:p>
+            <w:pPr>
+              <w:spacing w:after="160" w:line="278" w:lineRule="auto"/>
+              <w:cnfStyle w:val="000000100000" w:firstRow="0" w:lastRow="0" w:firstColumn="0" w:lastColumn="0" w:oddVBand="0" w:evenVBand="0" w:oddHBand="1" w:evenHBand="0" w:firstRowFirstColumn="0" w:firstRowLastColumn="0" w:lastRowFirstColumn="0" w:lastRowLastColumn="0"/>
+            </w:pPr>
+            <w:r>
+              <w:t>Must Have</w:t>
+            </w:r>
+          </w:p>
+        </w:tc>
+      </w:tr>
+      <w:tr>
+        <w:trPr>
+          <w:trHeight w:val="829"/>
+        </w:trPr>
+        <w:tc>
+          <w:tcPr>
+            <w:cnfStyle w:val="001000000000" w:firstRow="0" w:lastRow="0" w:firstColumn="1" w:lastColumn="0" w:oddVBand="0" w:evenVBand="0" w:oddHBand="0" w:evenHBand="0" w:firstRowFirstColumn="0" w:firstRowLastColumn="0" w:lastRowFirstColumn="0" w:lastRowLastColumn="0"/>
+            <w:tcW w:w="0" w:type="auto"/>
+            <w:hideMark/>
+          </w:tcPr>
+          <w:p>
+            <w:pPr>
+              <w:spacing w:after="160" w:line="278" w:lineRule="auto"/>
+            </w:pPr>
+            <w:r>
+              <w:t>FR-3.2</w:t>
+            </w:r>
+          </w:p>
+        </w:tc>
+        <w:tc>
+          <w:tcPr>
+            <w:tcW w:w="0" w:type="auto"/>
+            <w:hideMark/>
+          </w:tcPr>
+          <w:p>
+            <w:pPr>
+              <w:spacing w:after="160" w:line="278" w:lineRule="auto"/>
+              <w:cnfStyle w:val="000000000000" w:firstRow="0" w:lastRow="0" w:firstColumn="0" w:lastColumn="0" w:oddVBand="0" w:evenVBand="0" w:oddHBand="0" w:evenHBand="0" w:firstRowFirstColumn="0" w:firstRowLastColumn="0" w:lastRowFirstColumn="0" w:lastRowLastColumn="0"/>
+            </w:pPr>
+            <w:r>
+              <w:t>The system shall implement an LLM-based reasoning engine that analyzes vehicle context, market trends, and qualitative factors to adjust base statistical predictions.</w:t>
+            </w:r>
+          </w:p>
+        </w:tc>
+        <w:tc>
+          <w:tcPr>
+            <w:tcW w:w="0" w:type="auto"/>
+            <w:hideMark/>
+          </w:tcPr>
+          <w:p>
+            <w:pPr>
+              <w:spacing w:after="160" w:line="278" w:lineRule="auto"/>
+              <w:cnfStyle w:val="000000000000" w:firstRow="0" w:lastRow="0" w:firstColumn="0" w:lastColumn="0" w:oddVBand="0" w:evenVBand="0" w:oddHBand="0" w:evenHBand="0" w:firstRowFirstColumn="0" w:firstRowLastColumn="0" w:lastRowFirstColumn="0" w:lastRowLastColumn="0"/>
+            </w:pPr>
+            <w:r>
+              <w:t>Must Have</w:t>
+            </w:r>
+          </w:p>
+        </w:tc>
+      </w:tr>
+      <w:tr>
+        <w:trPr>
+          <w:cnfStyle w:val="000000100000" w:firstRow="0" w:lastRow="0" w:firstColumn="0" w:lastColumn="0" w:oddVBand="0" w:evenVBand="0" w:oddHBand="1" w:evenHBand="0" w:firstRowFirstColumn="0" w:firstRowLastColumn="0" w:lastRowFirstColumn="0" w:lastRowLastColumn="0"/>
+          <w:trHeight w:val="819"/>
+        </w:trPr>
+        <w:tc>
+          <w:tcPr>
+            <w:cnfStyle w:val="001000000000" w:firstRow="0" w:lastRow="0" w:firstColumn="1" w:lastColumn="0" w:oddVBand="0" w:evenVBand="0" w:oddHBand="0" w:evenHBand="0" w:firstRowFirstColumn="0" w:firstRowLastColumn="0" w:lastRowFirstColumn="0" w:lastRowLastColumn="0"/>
+            <w:tcW w:w="0" w:type="auto"/>
+            <w:hideMark/>
+          </w:tcPr>
+          <w:p>
+            <w:pPr>
+              <w:spacing w:after="160" w:line="278" w:lineRule="auto"/>
+            </w:pPr>
+            <w:r>
+              <w:t>FR-3.3</w:t>
+            </w:r>
+          </w:p>
+        </w:tc>
+        <w:tc>
+          <w:tcPr>
+            <w:tcW w:w="0" w:type="auto"/>
+            <w:hideMark/>
+          </w:tcPr>
+          <w:p>
+            <w:pPr>
+              <w:spacing w:after="160" w:line="278" w:lineRule="auto"/>
+              <w:cnfStyle w:val="000000100000" w:firstRow="0" w:lastRow="0" w:firstColumn="0" w:lastColumn="0" w:oddVBand="0" w:evenVBand="0" w:oddHBand="1" w:evenHBand="0" w:firstRowFirstColumn="0" w:firstRowLastColumn="0" w:lastRowFirstColumn="0" w:lastRowLastColumn="0"/>
+            </w:pPr>
+            <w:r>
+              <w:t>The system shall allow users to select the prediction methodology (Statistical, LLM-Reasoned, or Combined).</w:t>
+            </w:r>
+          </w:p>
+        </w:tc>
+        <w:tc>
+          <w:tcPr>
+            <w:tcW w:w="0" w:type="auto"/>
+            <w:hideMark/>
+          </w:tcPr>
+          <w:p>
+            <w:pPr>
+              <w:spacing w:after="160" w:line="278" w:lineRule="auto"/>
+              <w:cnfStyle w:val="000000100000" w:firstRow="0" w:lastRow="0" w:firstColumn="0" w:lastColumn="0" w:oddVBand="0" w:evenVBand="0" w:oddHBand="1" w:evenHBand="0" w:firstRowFirstColumn="0" w:firstRowLastColumn="0" w:lastRowFirstColumn="0" w:lastRowLastColumn="0"/>
+            </w:pPr>
+            <w:r>
+              <w:t>Must Have</w:t>
+            </w:r>
+          </w:p>
+        </w:tc>
+      </w:tr>
+      <w:tr>
+        <w:trPr>
+          <w:trHeight w:val="829"/>
+        </w:trPr>
+        <w:tc>
+          <w:tcPr>
+            <w:cnfStyle w:val="001000000000" w:firstRow="0" w:lastRow="0" w:firstColumn="1" w:lastColumn="0" w:oddVBand="0" w:evenVBand="0" w:oddHBand="0" w:evenHBand="0" w:firstRowFirstColumn="0" w:firstRowLastColumn="0" w:lastRowFirstColumn="0" w:lastRowLastColumn="0"/>
+            <w:tcW w:w="0" w:type="auto"/>
+            <w:hideMark/>
+          </w:tcPr>
+          <w:p>
+            <w:pPr>
+              <w:spacing w:after="160" w:line="278" w:lineRule="auto"/>
+            </w:pPr>
+            <w:r>
+              <w:t>FR-3.4</w:t>
+            </w:r>
+          </w:p>
+        </w:tc>
+        <w:tc>
+          <w:tcPr>
+            <w:tcW w:w="0" w:type="auto"/>
+            <w:hideMark/>
+          </w:tcPr>
+          <w:p>
+            <w:pPr>
+              <w:spacing w:after="160" w:line="278" w:lineRule="auto"/>
+              <w:cnfStyle w:val="000000000000" w:firstRow="0" w:lastRow="0" w:firstColumn="0" w:lastColumn="0" w:oddVBand="0" w:evenVBand="0" w:oddHBand="0" w:evenHBand="0" w:firstRowFirstColumn="0" w:firstRowLastColumn="0" w:lastRowFirstColumn="0" w:lastRowLastColumn="0"/>
+            </w:pPr>
+            <w:r>
+              <w:t>For each prediction, the system shall generate a price range (low, fair, high) with confidence intervals.</w:t>
+            </w:r>
+          </w:p>
+        </w:tc>
+        <w:tc>
+          <w:tcPr>
+            <w:tcW w:w="0" w:type="auto"/>
+            <w:hideMark/>
+          </w:tcPr>
+          <w:p>
+            <w:pPr>
+              <w:spacing w:after="160" w:line="278" w:lineRule="auto"/>
+              <w:cnfStyle w:val="000000000000" w:firstRow="0" w:lastRow="0" w:firstColumn="0" w:lastColumn="0" w:oddVBand="0" w:evenVBand="0" w:oddHBand="0" w:evenHBand="0" w:firstRowFirstColumn="0" w:firstRowLastColumn="0" w:lastRowFirstColumn="0" w:lastRowLastColumn="0"/>
+            </w:pPr>
+            <w:r>
+              <w:t>Must Have</w:t>
+            </w:r>
+          </w:p>
+        </w:tc>
+      </w:tr>
+      <w:tr>
+        <w:trPr>
+          <w:cnfStyle w:val="000000100000" w:firstRow="0" w:lastRow="0" w:firstColumn="0" w:lastColumn="0" w:oddVBand="0" w:evenVBand="0" w:oddHBand="1" w:evenHBand="0" w:firstRowFirstColumn="0" w:firstRowLastColumn="0" w:lastRowFirstColumn="0" w:lastRowLastColumn="0"/>
+          <w:trHeight w:val="829"/>
+        </w:trPr>
+        <w:tc>
+          <w:tcPr>
+            <w:cnfStyle w:val="001000000000" w:firstRow="0" w:lastRow="0" w:firstColumn="1" w:lastColumn="0" w:oddVBand="0" w:evenVBand="0" w:oddHBand="0" w:evenHBand="0" w:firstRowFirstColumn="0" w:firstRowLastColumn="0" w:lastRowFirstColumn="0" w:lastRowLastColumn="0"/>
+            <w:tcW w:w="0" w:type="auto"/>
+            <w:hideMark/>
+          </w:tcPr>
+          <w:p>
+            <w:pPr>
+              <w:spacing w:after="160" w:line="278" w:lineRule="auto"/>
+            </w:pPr>
+            <w:r>
+              <w:t>FR-3.5</w:t>
+            </w:r>
+          </w:p>
+        </w:tc>
+        <w:tc>
+          <w:tcPr>
+            <w:tcW w:w="0" w:type="auto"/>
+            <w:hideMark/>
+          </w:tcPr>
+          <w:p>
+            <w:pPr>
+              <w:spacing w:after="160" w:line="278" w:lineRule="auto"/>
+              <w:cnfStyle w:val="000000100000" w:firstRow="0" w:lastRow="0" w:firstColumn="0" w:lastColumn="0" w:oddVBand="0" w:evenVBand="0" w:oddHBand="1" w:evenHBand="0" w:firstRowFirstColumn="0" w:firstRowLastColumn="0" w:lastRowFirstColumn="0" w:lastRowLastColumn="0"/>
+            </w:pPr>
+            <w:r>
+              <w:t>The system shall provide a feature importance breakdown showing which factors (mileage, age, etc.) most impacted the prediction.</w:t>
+            </w:r>
+          </w:p>
+        </w:tc>
+        <w:tc>
+          <w:tcPr>
+            <w:tcW w:w="0" w:type="auto"/>
+            <w:hideMark/>
+          </w:tcPr>
+          <w:p>
+            <w:pPr>
+              <w:spacing w:after="160" w:line="278" w:lineRule="auto"/>
+              <w:cnfStyle w:val="000000100000" w:firstRow="0" w:lastRow="0" w:firstColumn="0" w:lastColumn="0" w:oddVBand="0" w:evenVBand="0" w:oddHBand="1" w:evenHBand="0" w:firstRowFirstColumn="0" w:firstRowLastColumn="0" w:lastRowFirstColumn="0" w:lastRowLastColumn="0"/>
+            </w:pPr>
+            <w:r>
+              <w:t>Must Have</w:t>
+            </w:r>
+          </w:p>
+        </w:tc>
+      </w:tr>
+      <w:tr>
+        <w:trPr>
+          <w:trHeight w:val="829"/>
+        </w:trPr>
+        <w:tc>
+          <w:tcPr>
+            <w:cnfStyle w:val="001000000000" w:firstRow="0" w:lastRow="0" w:firstColumn="1" w:lastColumn="0" w:oddVBand="0" w:evenVBand="0" w:oddHBand="0" w:evenHBand="0" w:firstRowFirstColumn="0" w:firstRowLastColumn="0" w:lastRowFirstColumn="0" w:lastRowLastColumn="0"/>
+            <w:tcW w:w="0" w:type="auto"/>
+            <w:hideMark/>
+          </w:tcPr>
+          <w:p>
+            <w:pPr>
+              <w:spacing w:after="160" w:line="278" w:lineRule="auto"/>
+            </w:pPr>
+            <w:r>
+              <w:lastRenderedPageBreak/>
+              <w:t>FR-3.6</w:t>
+            </w:r>
+          </w:p>
+        </w:tc>
+        <w:tc>
+          <w:tcPr>
+            <w:tcW w:w="0" w:type="auto"/>
+            <w:hideMark/>
+          </w:tcPr>
+          <w:p>
+            <w:pPr>
+              <w:spacing w:after="160" w:line="278" w:lineRule="auto"/>
+              <w:cnfStyle w:val="000000000000" w:firstRow="0" w:lastRow="0" w:firstColumn="0" w:lastColumn="0" w:oddVBand="0" w:evenVBand="0" w:oddHBand="0" w:evenHBand="0" w:firstRowFirstColumn="0" w:firstRowLastColumn="0" w:lastRowFirstColumn="0" w:lastRowLastColumn="0"/>
+            </w:pPr>
+            <w:r>
+              <w:t>The LLM engine shall generate a natural language explanation of the predicted price (e.g., "Price is reduced by 15% due to high mileage relative to age").</w:t>
+            </w:r>
+          </w:p>
+        </w:tc>
+        <w:tc>
+          <w:tcPr>
+            <w:tcW w:w="0" w:type="auto"/>
+            <w:hideMark/>
+          </w:tcPr>
+          <w:p>
+            <w:pPr>
+              <w:spacing w:after="160" w:line="278" w:lineRule="auto"/>
+              <w:cnfStyle w:val="000000000000" w:firstRow="0" w:lastRow="0" w:firstColumn="0" w:lastColumn="0" w:oddVBand="0" w:evenVBand="0" w:oddHBand="0" w:evenHBand="0" w:firstRowFirstColumn="0" w:firstRowLastColumn="0" w:lastRowFirstColumn="0" w:lastRowLastColumn="0"/>
+            </w:pPr>
+            <w:r>
+              <w:t>Must Have</w:t>
+            </w:r>
+          </w:p>
+        </w:tc>
+      </w:tr>
+      <w:tr>
+        <w:trPr>
+          <w:cnfStyle w:val="000000100000" w:firstRow="0" w:lastRow="0" w:firstColumn="0" w:lastColumn="0" w:oddVBand="0" w:evenVBand="0" w:oddHBand="1" w:evenHBand="0" w:firstRowFirstColumn="0" w:firstRowLastColumn="0" w:lastRowFirstColumn="0" w:lastRowLastColumn="0"/>
+          <w:trHeight w:val="819"/>
+        </w:trPr>
+        <w:tc>
+          <w:tcPr>
+            <w:cnfStyle w:val="001000000000" w:firstRow="0" w:lastRow="0" w:firstColumn="1" w:lastColumn="0" w:oddVBand="0" w:evenVBand="0" w:oddHBand="0" w:evenHBand="0" w:firstRowFirstColumn="0" w:firstRowLastColumn="0" w:lastRowFirstColumn="0" w:lastRowLastColumn="0"/>
+            <w:tcW w:w="0" w:type="auto"/>
+            <w:hideMark/>
+          </w:tcPr>
+          <w:p>
+            <w:pPr>
+              <w:spacing w:after="160" w:line="278" w:lineRule="auto"/>
+            </w:pPr>
+            <w:r>
+              <w:t>FR-3.7</w:t>
+            </w:r>
+          </w:p>
+        </w:tc>
+        <w:tc>
+          <w:tcPr>
+            <w:tcW w:w="0" w:type="auto"/>
+            <w:hideMark/>
+          </w:tcPr>
+          <w:p>
+            <w:pPr>
+              <w:spacing w:after="160" w:line="278" w:lineRule="auto"/>
+              <w:cnfStyle w:val="000000100000" w:firstRow="0" w:lastRow="0" w:firstColumn="0" w:lastColumn="0" w:oddVBand="0" w:evenVBand="0" w:oddHBand="1" w:evenHBand="0" w:firstRowFirstColumn="0" w:firstRowLastColumn="0" w:lastRowFirstColumn="0" w:lastRowLastColumn="0"/>
+            </w:pPr>
+            <w:r>
+              <w:t>The system shall achieve a Mean Absolute Error (MAE) of less than 8% compared to actual sales prices for the Belgian market.</w:t>
+            </w:r>
+          </w:p>
+        </w:tc>
+        <w:tc>
+          <w:tcPr>
+            <w:tcW w:w="0" w:type="auto"/>
+            <w:hideMark/>
+          </w:tcPr>
+          <w:p>
+            <w:pPr>
+              <w:spacing w:after="160" w:line="278" w:lineRule="auto"/>
+              <w:cnfStyle w:val="000000100000" w:firstRow="0" w:lastRow="0" w:firstColumn="0" w:lastColumn="0" w:oddVBand="0" w:evenVBand="0" w:oddHBand="1" w:evenHBand="0" w:firstRowFirstColumn="0" w:firstRowLastColumn="0" w:lastRowFirstColumn="0" w:lastRowLastColumn="0"/>
+            </w:pPr>
+            <w:r>
+              <w:t>Must Have</w:t>
+            </w:r>
+          </w:p>
+        </w:tc>
+      </w:tr>
+      <w:tr>
+        <w:trPr>
+          <w:trHeight w:val="829"/>
+        </w:trPr>
+        <w:tc>
+          <w:tcPr>
+            <w:cnfStyle w:val="001000000000" w:firstRow="0" w:lastRow="0" w:firstColumn="1" w:lastColumn="0" w:oddVBand="0" w:evenVBand="0" w:oddHBand="0" w:evenHBand="0" w:firstRowFirstColumn="0" w:firstRowLastColumn="0" w:lastRowFirstColumn="0" w:lastRowLastColumn="0"/>
+            <w:tcW w:w="0" w:type="auto"/>
+            <w:hideMark/>
+          </w:tcPr>
+          <w:p>
+            <w:pPr>
+              <w:spacing w:after="160" w:line="278" w:lineRule="auto"/>
+            </w:pPr>
+            <w:r>
+              <w:t>FR-3.8</w:t>
+            </w:r>
+          </w:p>
+        </w:tc>
+        <w:tc>
+          <w:tcPr>
+            <w:tcW w:w="0" w:type="auto"/>
+            <w:hideMark/>
+          </w:tcPr>
+          <w:p>
+            <w:pPr>
+              <w:spacing w:after="160" w:line="278" w:lineRule="auto"/>
+              <w:cnfStyle w:val="000000000000" w:firstRow="0" w:lastRow="0" w:firstColumn="0" w:lastColumn="0" w:oddVBand="0" w:evenVBand="0" w:oddHBand="0" w:evenHBand="0" w:firstRowFirstColumn="0" w:firstRowLastColumn="0" w:lastRowFirstColumn="0" w:lastRowLastColumn="0"/>
+            </w:pPr>
+            <w:r>
+              <w:t>The system shall provide a "market competitiveness" score indicating how the predicted price compares to similar listings.</w:t>
+            </w:r>
+          </w:p>
+        </w:tc>
+        <w:tc>
+          <w:tcPr>
+            <w:tcW w:w="0" w:type="auto"/>
+            <w:hideMark/>
+          </w:tcPr>
+          <w:p>
+            <w:pPr>
+              <w:spacing w:after="160" w:line="278" w:lineRule="auto"/>
+              <w:cnfStyle w:val="000000000000" w:firstRow="0" w:lastRow="0" w:firstColumn="0" w:lastColumn="0" w:oddVBand="0" w:evenVBand="0" w:oddHBand="0" w:evenHBand="0" w:firstRowFirstColumn="0" w:firstRowLastColumn="0" w:lastRowFirstColumn="0" w:lastRowLastColumn="0"/>
+            </w:pPr>
+            <w:r>
+              <w:t>Should Have</w:t>
+            </w:r>
+          </w:p>
+        </w:tc>
+      </w:tr>
+      <w:tr>
+        <w:trPr>
+          <w:cnfStyle w:val="000000100000" w:firstRow="0" w:lastRow="0" w:firstColumn="0" w:lastColumn="0" w:oddVBand="0" w:evenVBand="0" w:oddHBand="1" w:evenHBand="0" w:firstRowFirstColumn="0" w:firstRowLastColumn="0" w:lastRowFirstColumn="0" w:lastRowLastColumn="0"/>
+          <w:trHeight w:val="829"/>
+        </w:trPr>
+        <w:tc>
+          <w:tcPr>
+            <w:cnfStyle w:val="001000000000" w:firstRow="0" w:lastRow="0" w:firstColumn="1" w:lastColumn="0" w:oddVBand="0" w:evenVBand="0" w:oddHBand="0" w:evenHBand="0" w:firstRowFirstColumn="0" w:firstRowLastColumn="0" w:lastRowFirstColumn="0" w:lastRowLastColumn="0"/>
+            <w:tcW w:w="0" w:type="auto"/>
+            <w:hideMark/>
+          </w:tcPr>
+          <w:p>
+            <w:pPr>
+              <w:spacing w:after="160" w:line="278" w:lineRule="auto"/>
+            </w:pPr>
+            <w:r>
+              <w:t>FR-3.9</w:t>
+            </w:r>
+          </w:p>
+        </w:tc>
+        <w:tc>
+          <w:tcPr>
+            <w:tcW w:w="0" w:type="auto"/>
+            <w:hideMark/>
+          </w:tcPr>
+          <w:p>
+            <w:pPr>
+              <w:spacing w:after="160" w:line="278" w:lineRule="auto"/>
+              <w:cnfStyle w:val="000000100000" w:firstRow="0" w:lastRow="0" w:firstColumn="0" w:lastColumn="0" w:oddVBand="0" w:evenVBand="0" w:oddHBand="1" w:evenHBand="0" w:firstRowFirstColumn="0" w:firstRowLastColumn="0" w:lastRowFirstColumn="0" w:lastRowLastColumn="0"/>
+            </w:pPr>
+            <w:r>
+              <w:t>The system shall adjust predictions based on vehicle color popularity for the specific region.</w:t>
+            </w:r>
+          </w:p>
+        </w:tc>
+        <w:tc>
+          <w:tcPr>
+            <w:tcW w:w="0" w:type="auto"/>
+            <w:hideMark/>
+          </w:tcPr>
+          <w:p>
+            <w:pPr>
+              <w:spacing w:after="160" w:line="278" w:lineRule="auto"/>
+              <w:cnfStyle w:val="000000100000" w:firstRow="0" w:lastRow="0" w:firstColumn="0" w:lastColumn="0" w:oddVBand="0" w:evenVBand="0" w:oddHBand="1" w:evenHBand="0" w:firstRowFirstColumn="0" w:firstRowLastColumn="0" w:lastRowFirstColumn="0" w:lastRowLastColumn="0"/>
+            </w:pPr>
+            <w:r>
+              <w:t>Could Have</w:t>
+            </w:r>
+          </w:p>
+        </w:tc>
+      </w:tr>
+    </w:tbl>
+    <w:p>
+      <w:pPr>
+        <w:rPr>
+          <w:b/>
+          <w:bCs/>
+        </w:rPr>
+      </w:pPr>
+      <w:r>
+        <w:rPr>
+          <w:b/>
+          <w:bCs/>
+        </w:rPr>
+        <w:t>4.4. Module 4: Regulatory Compliance Module</w:t>
+      </w:r>
+    </w:p>
+    <w:p>
+      <w:r>
+        <w:t>Table: Regulatory Compliance Requirements</w:t>
+      </w:r>
+    </w:p>
+    <w:tbl>
+      <w:tblPr>
+        <w:tblStyle w:val="GridTable5Dark-Accent1"/>
+        <w:tblW w:w="10519" w:type="dxa"/>
+        <w:tblLook w:val="04A0" w:firstRow="1" w:lastRow="0" w:firstColumn="1" w:lastColumn="0" w:noHBand="0" w:noVBand="1"/>
+      </w:tblPr>
+      <w:tblGrid>
+        <w:gridCol w:w="822"/>
+        <w:gridCol w:w="8458"/>
+        <w:gridCol w:w="1239"/>
+      </w:tblGrid>
+      <w:tr>
+        <w:trPr>
+          <w:cnfStyle w:val="100000000000" w:firstRow="1" w:lastRow="0" w:firstColumn="0" w:lastColumn="0" w:oddVBand="0" w:evenVBand="0" w:oddHBand="0" w:evenHBand="0" w:firstRowFirstColumn="0" w:firstRowLastColumn="0" w:lastRowFirstColumn="0" w:lastRowLastColumn="0"/>
+          <w:trHeight w:val="844"/>
+        </w:trPr>
+        <w:tc>
+          <w:tcPr>
+            <w:cnfStyle w:val="001000000000" w:firstRow="0" w:lastRow="0" w:firstColumn="1" w:lastColumn="0" w:oddVBand="0" w:evenVBand="0" w:oddHBand="0" w:evenHBand="0" w:firstRowFirstColumn="0" w:firstRowLastColumn="0" w:lastRowFirstColumn="0" w:lastRowLastColumn="0"/>
+            <w:tcW w:w="0" w:type="auto"/>
+            <w:hideMark/>
+          </w:tcPr>
+          <w:p>
+            <w:pPr>
+              <w:spacing w:after="160" w:line="278" w:lineRule="auto"/>
+            </w:pPr>
+            <w:r>
+              <w:t>Req. ID</w:t>
+            </w:r>
+          </w:p>
+        </w:tc>
+        <w:tc>
+          <w:tcPr>
+            <w:tcW w:w="0" w:type="auto"/>
+            <w:hideMark/>
+          </w:tcPr>
+          <w:p>
+            <w:pPr>
+              <w:spacing w:after="160" w:line="278" w:lineRule="auto"/>
+              <w:cnfStyle w:val="100000000000" w:firstRow="1" w:lastRow="0" w:firstColumn="0" w:lastColumn="0" w:oddVBand="0" w:evenVBand="0" w:oddHBand="0" w:evenHBand="0" w:firstRowFirstColumn="0" w:firstRowLastColumn="0" w:lastRowFirstColumn="0" w:lastRowLastColumn="0"/>
+            </w:pPr>
+            <w:r>
+              <w:t>Requirement Description</w:t>
+            </w:r>
+          </w:p>
+        </w:tc>
+        <w:tc>
+          <w:tcPr>
+            <w:tcW w:w="0" w:type="auto"/>
+            <w:hideMark/>
+          </w:tcPr>
+          <w:p>
+            <w:pPr>
+              <w:spacing w:after="160" w:line="278" w:lineRule="auto"/>
+              <w:cnfStyle w:val="100000000000" w:firstRow="1" w:lastRow="0" w:firstColumn="0" w:lastColumn="0" w:oddVBand="0" w:evenVBand="0" w:oddHBand="0" w:evenHBand="0" w:firstRowFirstColumn="0" w:firstRowLastColumn="0" w:lastRowFirstColumn="0" w:lastRowLastColumn="0"/>
+            </w:pPr>
+            <w:r>
+              <w:t>Priority</w:t>
+            </w:r>
+          </w:p>
+        </w:tc>
+      </w:tr>
+      <w:tr>
+        <w:trPr>
+          <w:cnfStyle w:val="000000100000" w:firstRow="0" w:lastRow="0" w:firstColumn="0" w:lastColumn="0" w:oddVBand="0" w:evenVBand="0" w:oddHBand="1" w:evenHBand="0" w:firstRowFirstColumn="0" w:firstRowLastColumn="0" w:lastRowFirstColumn="0" w:lastRowLastColumn="0"/>
+          <w:trHeight w:val="844"/>
+        </w:trPr>
+        <w:tc>
+          <w:tcPr>
+            <w:cnfStyle w:val="001000000000" w:firstRow="0" w:lastRow="0" w:firstColumn="1" w:lastColumn="0" w:oddVBand="0" w:evenVBand="0" w:oddHBand="0" w:evenHBand="0" w:firstRowFirstColumn="0" w:firstRowLastColumn="0" w:lastRowFirstColumn="0" w:lastRowLastColumn="0"/>
+            <w:tcW w:w="0" w:type="auto"/>
+            <w:hideMark/>
+          </w:tcPr>
+          <w:p>
+            <w:pPr>
+              <w:spacing w:after="160" w:line="278" w:lineRule="auto"/>
+            </w:pPr>
+            <w:r>
+              <w:t>FR-4.1</w:t>
+            </w:r>
+          </w:p>
+        </w:tc>
+        <w:tc>
+          <w:tcPr>
+            <w:tcW w:w="0" w:type="auto"/>
+            <w:hideMark/>
+          </w:tcPr>
+          <w:p>
+            <w:pPr>
+              <w:spacing w:after="160" w:line="278" w:lineRule="auto"/>
+              <w:cnfStyle w:val="000000100000" w:firstRow="0" w:lastRow="0" w:firstColumn="0" w:lastColumn="0" w:oddVBand="0" w:evenVBand="0" w:oddHBand="1" w:evenHBand="0" w:firstRowFirstColumn="0" w:firstRowLastColumn="0" w:lastRowFirstColumn="0" w:lastRowLastColumn="0"/>
+            </w:pPr>
+            <w:r>
+              <w:t>The system shall map vehicle specifications (year, fuel type) to EU emission standard (Euro 1-6).</w:t>
+            </w:r>
+          </w:p>
+        </w:tc>
+        <w:tc>
+          <w:tcPr>
+            <w:tcW w:w="0" w:type="auto"/>
+            <w:hideMark/>
+          </w:tcPr>
+          <w:p>
+            <w:pPr>
+              <w:spacing w:after="160" w:line="278" w:lineRule="auto"/>
+              <w:cnfStyle w:val="000000100000" w:firstRow="0" w:lastRow="0" w:firstColumn="0" w:lastColumn="0" w:oddVBand="0" w:evenVBand="0" w:oddHBand="1" w:evenHBand="0" w:firstRowFirstColumn="0" w:firstRowLastColumn="0" w:lastRowFirstColumn="0" w:lastRowLastColumn="0"/>
+            </w:pPr>
+            <w:r>
+              <w:t>Must Have</w:t>
+            </w:r>
+          </w:p>
+        </w:tc>
+      </w:tr>
+      <w:tr>
+        <w:trPr>
+          <w:trHeight w:val="844"/>
+        </w:trPr>
+        <w:tc>
+          <w:tcPr>
+            <w:cnfStyle w:val="001000000000" w:firstRow="0" w:lastRow="0" w:firstColumn="1" w:lastColumn="0" w:oddVBand="0" w:evenVBand="0" w:oddHBand="0" w:evenHBand="0" w:firstRowFirstColumn="0" w:firstRowLastColumn="0" w:lastRowFirstColumn="0" w:lastRowLastColumn="0"/>
+            <w:tcW w:w="0" w:type="auto"/>
+            <w:hideMark/>
+          </w:tcPr>
+          <w:p>
+            <w:pPr>
+              <w:spacing w:after="160" w:line="278" w:lineRule="auto"/>
+            </w:pPr>
+            <w:r>
+              <w:t>FR-4.2</w:t>
+            </w:r>
+          </w:p>
+        </w:tc>
+        <w:tc>
+          <w:tcPr>
+            <w:tcW w:w="0" w:type="auto"/>
+            <w:hideMark/>
+          </w:tcPr>
+          <w:p>
+            <w:pPr>
+              <w:spacing w:after="160" w:line="278" w:lineRule="auto"/>
+              <w:cnfStyle w:val="000000000000" w:firstRow="0" w:lastRow="0" w:firstColumn="0" w:lastColumn="0" w:oddVBand="0" w:evenVBand="0" w:oddHBand="0" w:evenHBand="0" w:firstRowFirstColumn="0" w:firstRowLastColumn="0" w:lastRowFirstColumn="0" w:lastRowLastColumn="0"/>
+            </w:pPr>
+            <w:r>
+              <w:t>The system shall incorporate known future regulatory changes (e.g., low-emission zone expansions) into price depreciation forecasts.</w:t>
+            </w:r>
+          </w:p>
+        </w:tc>
+        <w:tc>
+          <w:tcPr>
+            <w:tcW w:w="0" w:type="auto"/>
+            <w:hideMark/>
+          </w:tcPr>
+          <w:p>
+            <w:pPr>
+              <w:spacing w:after="160" w:line="278" w:lineRule="auto"/>
+              <w:cnfStyle w:val="000000000000" w:firstRow="0" w:lastRow="0" w:firstColumn="0" w:lastColumn="0" w:oddVBand="0" w:evenVBand="0" w:oddHBand="0" w:evenHBand="0" w:firstRowFirstColumn="0" w:firstRowLastColumn="0" w:lastRowFirstColumn="0" w:lastRowLastColumn="0"/>
+            </w:pPr>
+            <w:r>
+              <w:t>Should Have</w:t>
+            </w:r>
+          </w:p>
+        </w:tc>
+      </w:tr>
+      <w:tr>
+        <w:trPr>
+          <w:cnfStyle w:val="000000100000" w:firstRow="0" w:lastRow="0" w:firstColumn="0" w:lastColumn="0" w:oddVBand="0" w:evenVBand="0" w:oddHBand="1" w:evenHBand="0" w:firstRowFirstColumn="0" w:firstRowLastColumn="0" w:lastRowFirstColumn="0" w:lastRowLastColumn="0"/>
+          <w:trHeight w:val="834"/>
+        </w:trPr>
+        <w:tc>
+          <w:tcPr>
+            <w:cnfStyle w:val="001000000000" w:firstRow="0" w:lastRow="0" w:firstColumn="1" w:lastColumn="0" w:oddVBand="0" w:evenVBand="0" w:oddHBand="0" w:evenHBand="0" w:firstRowFirstColumn="0" w:firstRowLastColumn="0" w:lastRowFirstColumn="0" w:lastRowLastColumn="0"/>
+            <w:tcW w:w="0" w:type="auto"/>
+            <w:hideMark/>
+          </w:tcPr>
+          <w:p>
+            <w:pPr>
+              <w:spacing w:after="160" w:line="278" w:lineRule="auto"/>
+            </w:pPr>
+            <w:r>
+              <w:t>FR-4.3</w:t>
+            </w:r>
+          </w:p>
+        </w:tc>
+        <w:tc>
+          <w:tcPr>
+            <w:tcW w:w="0" w:type="auto"/>
+            <w:hideMark/>
+          </w:tcPr>
+          <w:p>
+            <w:pPr>
+              <w:spacing w:after="160" w:line="278" w:lineRule="auto"/>
+              <w:cnfStyle w:val="000000100000" w:firstRow="0" w:lastRow="0" w:firstColumn="0" w:lastColumn="0" w:oddVBand="0" w:evenVBand="0" w:oddHBand="1" w:evenHBand="0" w:firstRowFirstColumn="0" w:firstRowLastColumn="0" w:lastRowFirstColumn="0" w:lastRowLastColumn="0"/>
+            </w:pPr>
+            <w:r>
+              <w:t>The system shall adjust predicted price based on CO₂ emissions and local tax structures for key European countries.</w:t>
+            </w:r>
+          </w:p>
+        </w:tc>
+        <w:tc>
+          <w:tcPr>
+            <w:tcW w:w="0" w:type="auto"/>
+            <w:hideMark/>
+          </w:tcPr>
+          <w:p>
+            <w:pPr>
+              <w:spacing w:after="160" w:line="278" w:lineRule="auto"/>
+              <w:cnfStyle w:val="000000100000" w:firstRow="0" w:lastRow="0" w:firstColumn="0" w:lastColumn="0" w:oddVBand="0" w:evenVBand="0" w:oddHBand="1" w:evenHBand="0" w:firstRowFirstColumn="0" w:firstRowLastColumn="0" w:lastRowFirstColumn="0" w:lastRowLastColumn="0"/>
+            </w:pPr>
+            <w:r>
+              <w:t>Must Have</w:t>
+            </w:r>
+          </w:p>
+        </w:tc>
+      </w:tr>
+      <w:tr>
+        <w:trPr>
+          <w:trHeight w:val="844"/>
+        </w:trPr>
+        <w:tc>
+          <w:tcPr>
+            <w:cnfStyle w:val="001000000000" w:firstRow="0" w:lastRow="0" w:firstColumn="1" w:lastColumn="0" w:oddVBand="0" w:evenVBand="0" w:oddHBand="0" w:evenHBand="0" w:firstRowFirstColumn="0" w:firstRowLastColumn="0" w:lastRowFirstColumn="0" w:lastRowLastColumn="0"/>
+            <w:tcW w:w="0" w:type="auto"/>
+            <w:hideMark/>
+          </w:tcPr>
+          <w:p>
+            <w:pPr>
+              <w:spacing w:after="160" w:line="278" w:lineRule="auto"/>
+            </w:pPr>
+            <w:r>
+              <w:t>FR-4.4</w:t>
+            </w:r>
+          </w:p>
+        </w:tc>
+        <w:tc>
+          <w:tcPr>
+            <w:tcW w:w="0" w:type="auto"/>
+            <w:hideMark/>
+          </w:tcPr>
+          <w:p>
+            <w:pPr>
+              <w:spacing w:after="160" w:line="278" w:lineRule="auto"/>
+              <w:cnfStyle w:val="000000000000" w:firstRow="0" w:lastRow="0" w:firstColumn="0" w:lastColumn="0" w:oddVBand="0" w:evenVBand="0" w:oddHBand="0" w:evenHBand="0" w:firstRowFirstColumn="0" w:firstRowLastColumn="0" w:lastRowFirstColumn="0" w:lastRowLastColumn="0"/>
+            </w:pPr>
+            <w:r>
+              <w:t>The system shall flag vehicles at risk of regulatory obsolescence (e.g., diesel vehicles banned from certain city centers).</w:t>
+            </w:r>
+          </w:p>
+        </w:tc>
+        <w:tc>
+          <w:tcPr>
+            <w:tcW w:w="0" w:type="auto"/>
+            <w:hideMark/>
+          </w:tcPr>
+          <w:p>
+            <w:pPr>
+              <w:spacing w:after="160" w:line="278" w:lineRule="auto"/>
+              <w:cnfStyle w:val="000000000000" w:firstRow="0" w:lastRow="0" w:firstColumn="0" w:lastColumn="0" w:oddVBand="0" w:evenVBand="0" w:oddHBand="0" w:evenHBand="0" w:firstRowFirstColumn="0" w:firstRowLastColumn="0" w:lastRowFirstColumn="0" w:lastRowLastColumn="0"/>
+            </w:pPr>
+            <w:r>
+              <w:t>Must Have</w:t>
+            </w:r>
+          </w:p>
+        </w:tc>
+      </w:tr>
+      <w:tr>
+        <w:trPr>
+          <w:cnfStyle w:val="000000100000" w:firstRow="0" w:lastRow="0" w:firstColumn="0" w:lastColumn="0" w:oddVBand="0" w:evenVBand="0" w:oddHBand="1" w:evenHBand="0" w:firstRowFirstColumn="0" w:firstRowLastColumn="0" w:lastRowFirstColumn="0" w:lastRowLastColumn="0"/>
+          <w:trHeight w:val="844"/>
+        </w:trPr>
+        <w:tc>
+          <w:tcPr>
+            <w:cnfStyle w:val="001000000000" w:firstRow="0" w:lastRow="0" w:firstColumn="1" w:lastColumn="0" w:oddVBand="0" w:evenVBand="0" w:oddHBand="0" w:evenHBand="0" w:firstRowFirstColumn="0" w:firstRowLastColumn="0" w:lastRowFirstColumn="0" w:lastRowLastColumn="0"/>
+            <w:tcW w:w="0" w:type="auto"/>
+            <w:hideMark/>
+          </w:tcPr>
+          <w:p>
+            <w:pPr>
+              <w:spacing w:after="160" w:line="278" w:lineRule="auto"/>
+            </w:pPr>
+            <w:r>
+              <w:t>FR-4.5</w:t>
+            </w:r>
+          </w:p>
+        </w:tc>
+        <w:tc>
+          <w:tcPr>
+            <w:tcW w:w="0" w:type="auto"/>
+            <w:hideMark/>
+          </w:tcPr>
+          <w:p>
+            <w:pPr>
+              <w:spacing w:after="160" w:line="278" w:lineRule="auto"/>
+              <w:cnfStyle w:val="000000100000" w:firstRow="0" w:lastRow="0" w:firstColumn="0" w:lastColumn="0" w:oddVBand="0" w:evenVBand="0" w:oddHBand="1" w:evenHBand="0" w:firstRowFirstColumn="0" w:firstRowLastColumn="0" w:lastRowFirstColumn="0" w:lastRowLastColumn="0"/>
+            </w:pPr>
+            <w:r>
+              <w:t>The system shall provide a "compliance score" (0-100) indicating how well a vehicle meets current and near-future regulations.</w:t>
+            </w:r>
+          </w:p>
+        </w:tc>
+        <w:tc>
+          <w:tcPr>
+            <w:tcW w:w="0" w:type="auto"/>
+            <w:hideMark/>
+          </w:tcPr>
+          <w:p>
+            <w:pPr>
+              <w:spacing w:after="160" w:line="278" w:lineRule="auto"/>
+              <w:cnfStyle w:val="000000100000" w:firstRow="0" w:lastRow="0" w:firstColumn="0" w:lastColumn="0" w:oddVBand="0" w:evenVBand="0" w:oddHBand="1" w:evenHBand="0" w:firstRowFirstColumn="0" w:firstRowLastColumn="0" w:lastRowFirstColumn="0" w:lastRowLastColumn="0"/>
+            </w:pPr>
+            <w:r>
+              <w:t>Could Have</w:t>
+            </w:r>
+          </w:p>
+        </w:tc>
+      </w:tr>
+      <w:tr>
+        <w:trPr>
+          <w:trHeight w:val="844"/>
+        </w:trPr>
+        <w:tc>
+          <w:tcPr>
+            <w:cnfStyle w:val="001000000000" w:firstRow="0" w:lastRow="0" w:firstColumn="1" w:lastColumn="0" w:oddVBand="0" w:evenVBand="0" w:oddHBand="0" w:evenHBand="0" w:firstRowFirstColumn="0" w:firstRowLastColumn="0" w:lastRowFirstColumn="0" w:lastRowLastColumn="0"/>
+            <w:tcW w:w="0" w:type="auto"/>
+            <w:hideMark/>
+          </w:tcPr>
+          <w:p>
+            <w:pPr>
+              <w:spacing w:after="160" w:line="278" w:lineRule="auto"/>
+            </w:pPr>
+            <w:r>
+              <w:t>FR-4.6</w:t>
+            </w:r>
+          </w:p>
+        </w:tc>
+        <w:tc>
+          <w:tcPr>
+            <w:tcW w:w="0" w:type="auto"/>
+            <w:hideMark/>
+          </w:tcPr>
+          <w:p>
+            <w:pPr>
+              <w:spacing w:after="160" w:line="278" w:lineRule="auto"/>
+              <w:cnfStyle w:val="000000000000" w:firstRow="0" w:lastRow="0" w:firstColumn="0" w:lastColumn="0" w:oddVBand="0" w:evenVBand="0" w:oddHBand="0" w:evenHBand="0" w:firstRowFirstColumn="0" w:firstRowLastColumn="0" w:lastRowFirstColumn="0" w:lastRowLastColumn="0"/>
+            </w:pPr>
+            <w:r>
+              <w:t>The system shall calculate estimated annual tax liability for the vehicle in selected European countries.</w:t>
+            </w:r>
+          </w:p>
+        </w:tc>
+        <w:tc>
+          <w:tcPr>
+            <w:tcW w:w="0" w:type="auto"/>
+            <w:hideMark/>
+          </w:tcPr>
+          <w:p>
+            <w:pPr>
+              <w:spacing w:after="160" w:line="278" w:lineRule="auto"/>
+              <w:cnfStyle w:val="000000000000" w:firstRow="0" w:lastRow="0" w:firstColumn="0" w:lastColumn="0" w:oddVBand="0" w:evenVBand="0" w:oddHBand="0" w:evenHBand="0" w:firstRowFirstColumn="0" w:firstRowLastColumn="0" w:lastRowFirstColumn="0" w:lastRowLastColumn="0"/>
+            </w:pPr>
+            <w:r>
+              <w:t>Should Have</w:t>
+            </w:r>
+          </w:p>
+        </w:tc>
+      </w:tr>
+      <w:tr>
+        <w:trPr>
+          <w:cnfStyle w:val="000000100000" w:firstRow="0" w:lastRow="0" w:firstColumn="0" w:lastColumn="0" w:oddVBand="0" w:evenVBand="0" w:oddHBand="1" w:evenHBand="0" w:firstRowFirstColumn="0" w:firstRowLastColumn="0" w:lastRowFirstColumn="0" w:lastRowLastColumn="0"/>
+          <w:trHeight w:val="844"/>
+        </w:trPr>
+        <w:tc>
+          <w:tcPr>
+            <w:cnfStyle w:val="001000000000" w:firstRow="0" w:lastRow="0" w:firstColumn="1" w:lastColumn="0" w:oddVBand="0" w:evenVBand="0" w:oddHBand="0" w:evenHBand="0" w:firstRowFirstColumn="0" w:firstRowLastColumn="0" w:lastRowFirstColumn="0" w:lastRowLastColumn="0"/>
+            <w:tcW w:w="0" w:type="auto"/>
+            <w:hideMark/>
+          </w:tcPr>
+          <w:p>
+            <w:pPr>
+              <w:spacing w:after="160" w:line="278" w:lineRule="auto"/>
+            </w:pPr>
+            <w:r>
+              <w:t>FR-4.7</w:t>
+            </w:r>
+          </w:p>
+        </w:tc>
+        <w:tc>
+          <w:tcPr>
+            <w:tcW w:w="0" w:type="auto"/>
+            <w:hideMark/>
+          </w:tcPr>
+          <w:p>
+            <w:pPr>
+              <w:spacing w:after="160" w:line="278" w:lineRule="auto"/>
+              <w:cnfStyle w:val="000000100000" w:firstRow="0" w:lastRow="0" w:firstColumn="0" w:lastColumn="0" w:oddVBand="0" w:evenVBand="0" w:oddHBand="1" w:evenHBand="0" w:firstRowFirstColumn="0" w:firstRowLastColumn="0" w:lastRowFirstColumn="0" w:lastRowLastColumn="0"/>
+            </w:pPr>
+            <w:r>
+              <w:t>The system shall identify vehicles eligible for green vehicle incentives or subsidies in specific regions.</w:t>
+            </w:r>
+          </w:p>
+        </w:tc>
+        <w:tc>
+          <w:tcPr>
+            <w:tcW w:w="0" w:type="auto"/>
+            <w:hideMark/>
+          </w:tcPr>
+          <w:p>
+            <w:pPr>
+              <w:spacing w:after="160" w:line="278" w:lineRule="auto"/>
+              <w:cnfStyle w:val="000000100000" w:firstRow="0" w:lastRow="0" w:firstColumn="0" w:lastColumn="0" w:oddVBand="0" w:evenVBand="0" w:oddHBand="1" w:evenHBand="0" w:firstRowFirstColumn="0" w:firstRowLastColumn="0" w:lastRowFirstColumn="0" w:lastRowLastColumn="0"/>
+            </w:pPr>
+            <w:r>
+              <w:t>Could Have</w:t>
+            </w:r>
+          </w:p>
+        </w:tc>
+      </w:tr>
+    </w:tbl>
+    <w:p>
+      <w:pPr>
+        <w:rPr>
+          <w:b/>
+          <w:bCs/>
+        </w:rPr>
+      </w:pPr>
+      <w:r>
+        <w:rPr>
+          <w:b/>
+          <w:bCs/>
+        </w:rPr>
+        <w:t>4.5. Module 5: User Interface &amp; Experience</w:t>
+      </w:r>
+    </w:p>
+    <w:p>
+      <w:r>
+        <w:t>Table: User Interface Requirements</w:t>
+      </w:r>
+    </w:p>
+    <w:tbl>
+      <w:tblPr>
+        <w:tblStyle w:val="GridTable5Dark-Accent1"/>
+        <w:tblW w:w="10608" w:type="dxa"/>
+        <w:tblLook w:val="04A0" w:firstRow="1" w:lastRow="0" w:firstColumn="1" w:lastColumn="0" w:noHBand="0" w:noVBand="1"/>
+      </w:tblPr>
+      <w:tblGrid>
+        <w:gridCol w:w="817"/>
+        <w:gridCol w:w="8562"/>
+        <w:gridCol w:w="1229"/>
+      </w:tblGrid>
+      <w:tr>
+        <w:trPr>
+          <w:cnfStyle w:val="100000000000" w:firstRow="1" w:lastRow="0" w:firstColumn="0" w:lastColumn="0" w:oddVBand="0" w:evenVBand="0" w:oddHBand="0" w:evenHBand="0" w:firstRowFirstColumn="0" w:firstRowLastColumn="0" w:lastRowFirstColumn="0" w:lastRowLastColumn="0"/>
+          <w:trHeight w:val="843"/>
+        </w:trPr>
+        <w:tc>
+          <w:tcPr>
+            <w:cnfStyle w:val="001000000000" w:firstRow="0" w:lastRow="0" w:firstColumn="1" w:lastColumn="0" w:oddVBand="0" w:evenVBand="0" w:oddHBand="0" w:evenHBand="0" w:firstRowFirstColumn="0" w:firstRowLastColumn="0" w:lastRowFirstColumn="0" w:lastRowLastColumn="0"/>
+            <w:tcW w:w="0" w:type="auto"/>
+            <w:hideMark/>
+          </w:tcPr>
+          <w:p>
+            <w:pPr>
+              <w:spacing w:after="160" w:line="278" w:lineRule="auto"/>
+            </w:pPr>
+            <w:r>
+              <w:lastRenderedPageBreak/>
+              <w:t>Req. ID</w:t>
+            </w:r>
+          </w:p>
+        </w:tc>
+        <w:tc>
+          <w:tcPr>
+            <w:tcW w:w="0" w:type="auto"/>
+            <w:hideMark/>
+          </w:tcPr>
+          <w:p>
+            <w:pPr>
+              <w:spacing w:after="160" w:line="278" w:lineRule="auto"/>
+              <w:cnfStyle w:val="100000000000" w:firstRow="1" w:lastRow="0" w:firstColumn="0" w:lastColumn="0" w:oddVBand="0" w:evenVBand="0" w:oddHBand="0" w:evenHBand="0" w:firstRowFirstColumn="0" w:firstRowLastColumn="0" w:lastRowFirstColumn="0" w:lastRowLastColumn="0"/>
+            </w:pPr>
+            <w:r>
+              <w:t>Requirement Description</w:t>
+            </w:r>
+          </w:p>
+        </w:tc>
+        <w:tc>
+          <w:tcPr>
+            <w:tcW w:w="0" w:type="auto"/>
+            <w:hideMark/>
+          </w:tcPr>
+          <w:p>
+            <w:pPr>
+              <w:spacing w:after="160" w:line="278" w:lineRule="auto"/>
+              <w:cnfStyle w:val="100000000000" w:firstRow="1" w:lastRow="0" w:firstColumn="0" w:lastColumn="0" w:oddVBand="0" w:evenVBand="0" w:oddHBand="0" w:evenHBand="0" w:firstRowFirstColumn="0" w:firstRowLastColumn="0" w:lastRowFirstColumn="0" w:lastRowLastColumn="0"/>
+            </w:pPr>
+            <w:r>
+              <w:t>Priority</w:t>
+            </w:r>
+          </w:p>
+        </w:tc>
+      </w:tr>
+      <w:tr>
+        <w:trPr>
+          <w:cnfStyle w:val="000000100000" w:firstRow="0" w:lastRow="0" w:firstColumn="0" w:lastColumn="0" w:oddVBand="0" w:evenVBand="0" w:oddHBand="1" w:evenHBand="0" w:firstRowFirstColumn="0" w:firstRowLastColumn="0" w:lastRowFirstColumn="0" w:lastRowLastColumn="0"/>
+          <w:trHeight w:val="843"/>
+        </w:trPr>
+        <w:tc>
+          <w:tcPr>
+            <w:cnfStyle w:val="001000000000" w:firstRow="0" w:lastRow="0" w:firstColumn="1" w:lastColumn="0" w:oddVBand="0" w:evenVBand="0" w:oddHBand="0" w:evenHBand="0" w:firstRowFirstColumn="0" w:firstRowLastColumn="0" w:lastRowFirstColumn="0" w:lastRowLastColumn="0"/>
+            <w:tcW w:w="0" w:type="auto"/>
+            <w:hideMark/>
+          </w:tcPr>
+          <w:p>
+            <w:pPr>
+              <w:spacing w:after="160" w:line="278" w:lineRule="auto"/>
+            </w:pPr>
+            <w:r>
+              <w:t>FR-5.1</w:t>
+            </w:r>
+          </w:p>
+        </w:tc>
+        <w:tc>
+          <w:tcPr>
+            <w:tcW w:w="0" w:type="auto"/>
+            <w:hideMark/>
+          </w:tcPr>
+          <w:p>
+            <w:pPr>
+              <w:spacing w:after="160" w:line="278" w:lineRule="auto"/>
+              <w:cnfStyle w:val="000000100000" w:firstRow="0" w:lastRow="0" w:firstColumn="0" w:lastColumn="0" w:oddVBand="0" w:evenVBand="0" w:oddHBand="1" w:evenHBand="0" w:firstRowFirstColumn="0" w:firstRowLastColumn="0" w:lastRowFirstColumn="0" w:lastRowLastColumn="0"/>
+            </w:pPr>
+            <w:r>
+              <w:t>The web interface shall provide a simple "Quick Estimate" form for casual users with minimal required fields (Make, Model, Year, Mileage).</w:t>
+            </w:r>
+          </w:p>
+        </w:tc>
+        <w:tc>
+          <w:tcPr>
+            <w:tcW w:w="0" w:type="auto"/>
+            <w:hideMark/>
+          </w:tcPr>
+          <w:p>
+            <w:pPr>
+              <w:spacing w:after="160" w:line="278" w:lineRule="auto"/>
+              <w:cnfStyle w:val="000000100000" w:firstRow="0" w:lastRow="0" w:firstColumn="0" w:lastColumn="0" w:oddVBand="0" w:evenVBand="0" w:oddHBand="1" w:evenHBand="0" w:firstRowFirstColumn="0" w:firstRowLastColumn="0" w:lastRowFirstColumn="0" w:lastRowLastColumn="0"/>
+            </w:pPr>
+            <w:r>
+              <w:t>Must Have</w:t>
+            </w:r>
+          </w:p>
+        </w:tc>
+      </w:tr>
+      <w:tr>
+        <w:trPr>
+          <w:trHeight w:val="843"/>
+        </w:trPr>
+        <w:tc>
+          <w:tcPr>
+            <w:cnfStyle w:val="001000000000" w:firstRow="0" w:lastRow="0" w:firstColumn="1" w:lastColumn="0" w:oddVBand="0" w:evenVBand="0" w:oddHBand="0" w:evenHBand="0" w:firstRowFirstColumn="0" w:firstRowLastColumn="0" w:lastRowFirstColumn="0" w:lastRowLastColumn="0"/>
+            <w:tcW w:w="0" w:type="auto"/>
+            <w:hideMark/>
+          </w:tcPr>
+          <w:p>
+            <w:pPr>
+              <w:spacing w:after="160" w:line="278" w:lineRule="auto"/>
+            </w:pPr>
+            <w:r>
+              <w:t>FR-5.2</w:t>
+            </w:r>
+          </w:p>
+        </w:tc>
+        <w:tc>
+          <w:tcPr>
+            <w:tcW w:w="0" w:type="auto"/>
+            <w:hideMark/>
+          </w:tcPr>
+          <w:p>
+            <w:pPr>
+              <w:spacing w:after="160" w:line="278" w:lineRule="auto"/>
+              <w:cnfStyle w:val="000000000000" w:firstRow="0" w:lastRow="0" w:firstColumn="0" w:lastColumn="0" w:oddVBand="0" w:evenVBand="0" w:oddHBand="0" w:evenHBand="0" w:firstRowFirstColumn="0" w:firstRowLastColumn="0" w:lastRowFirstColumn="0" w:lastRowLastColumn="0"/>
+            </w:pPr>
+            <w:r>
+              <w:t>The interface shall provide an "Advanced Estimate" form with all vehicle specification options for professional users.</w:t>
+            </w:r>
+          </w:p>
+        </w:tc>
+        <w:tc>
+          <w:tcPr>
+            <w:tcW w:w="0" w:type="auto"/>
+            <w:hideMark/>
+          </w:tcPr>
+          <w:p>
+            <w:pPr>
+              <w:spacing w:after="160" w:line="278" w:lineRule="auto"/>
+              <w:cnfStyle w:val="000000000000" w:firstRow="0" w:lastRow="0" w:firstColumn="0" w:lastColumn="0" w:oddVBand="0" w:evenVBand="0" w:oddHBand="0" w:evenHBand="0" w:firstRowFirstColumn="0" w:firstRowLastColumn="0" w:lastRowFirstColumn="0" w:lastRowLastColumn="0"/>
+            </w:pPr>
+            <w:r>
+              <w:t>Must Have</w:t>
+            </w:r>
+          </w:p>
+        </w:tc>
+      </w:tr>
+      <w:tr>
+        <w:trPr>
+          <w:cnfStyle w:val="000000100000" w:firstRow="0" w:lastRow="0" w:firstColumn="0" w:lastColumn="0" w:oddVBand="0" w:evenVBand="0" w:oddHBand="1" w:evenHBand="0" w:firstRowFirstColumn="0" w:firstRowLastColumn="0" w:lastRowFirstColumn="0" w:lastRowLastColumn="0"/>
+          <w:trHeight w:val="833"/>
+        </w:trPr>
+        <w:tc>
+          <w:tcPr>
+            <w:cnfStyle w:val="001000000000" w:firstRow="0" w:lastRow="0" w:firstColumn="1" w:lastColumn="0" w:oddVBand="0" w:evenVBand="0" w:oddHBand="0" w:evenHBand="0" w:firstRowFirstColumn="0" w:firstRowLastColumn="0" w:lastRowFirstColumn="0" w:lastRowLastColumn="0"/>
+            <w:tcW w:w="0" w:type="auto"/>
+            <w:hideMark/>
+          </w:tcPr>
+          <w:p>
+            <w:pPr>
+              <w:spacing w:after="160" w:line="278" w:lineRule="auto"/>
+            </w:pPr>
+            <w:r>
+              <w:t>FR-5.3</w:t>
+            </w:r>
+          </w:p>
+        </w:tc>
+        <w:tc>
+          <w:tcPr>
+            <w:tcW w:w="0" w:type="auto"/>
+            <w:hideMark/>
+          </w:tcPr>
+          <w:p>
+            <w:pPr>
+              <w:spacing w:after="160" w:line="278" w:lineRule="auto"/>
+              <w:cnfStyle w:val="000000100000" w:firstRow="0" w:lastRow="0" w:firstColumn="0" w:lastColumn="0" w:oddVBand="0" w:evenVBand="0" w:oddHBand="1" w:evenHBand="0" w:firstRowFirstColumn="0" w:firstRowLastColumn="0" w:lastRowFirstColumn="0" w:lastRowLastColumn="0"/>
+            </w:pPr>
+            <w:r>
+              <w:t>Results shall be displayed in a clear report format with visual indicators (price gauge, trend graphs).</w:t>
+            </w:r>
+          </w:p>
+        </w:tc>
+        <w:tc>
+          <w:tcPr>
+            <w:tcW w:w="0" w:type="auto"/>
+            <w:hideMark/>
+          </w:tcPr>
+          <w:p>
+            <w:pPr>
+              <w:spacing w:after="160" w:line="278" w:lineRule="auto"/>
+              <w:cnfStyle w:val="000000100000" w:firstRow="0" w:lastRow="0" w:firstColumn="0" w:lastColumn="0" w:oddVBand="0" w:evenVBand="0" w:oddHBand="1" w:evenHBand="0" w:firstRowFirstColumn="0" w:firstRowLastColumn="0" w:lastRowFirstColumn="0" w:lastRowLastColumn="0"/>
+            </w:pPr>
+            <w:r>
+              <w:t>Must Have</w:t>
+            </w:r>
+          </w:p>
+        </w:tc>
+      </w:tr>
+      <w:tr>
+        <w:trPr>
+          <w:trHeight w:val="843"/>
+        </w:trPr>
+        <w:tc>
+          <w:tcPr>
+            <w:cnfStyle w:val="001000000000" w:firstRow="0" w:lastRow="0" w:firstColumn="1" w:lastColumn="0" w:oddVBand="0" w:evenVBand="0" w:oddHBand="0" w:evenHBand="0" w:firstRowFirstColumn="0" w:firstRowLastColumn="0" w:lastRowFirstColumn="0" w:lastRowLastColumn="0"/>
+            <w:tcW w:w="0" w:type="auto"/>
+            <w:hideMark/>
+          </w:tcPr>
+          <w:p>
+            <w:pPr>
+              <w:spacing w:after="160" w:line="278" w:lineRule="auto"/>
+            </w:pPr>
+            <w:r>
+              <w:t>FR-5.4</w:t>
+            </w:r>
+          </w:p>
+        </w:tc>
+        <w:tc>
+          <w:tcPr>
+            <w:tcW w:w="0" w:type="auto"/>
+            <w:hideMark/>
+          </w:tcPr>
+          <w:p>
+            <w:pPr>
+              <w:spacing w:after="160" w:line="278" w:lineRule="auto"/>
+              <w:cnfStyle w:val="000000000000" w:firstRow="0" w:lastRow="0" w:firstColumn="0" w:lastColumn="0" w:oddVBand="0" w:evenVBand="0" w:oddHBand="0" w:evenHBand="0" w:firstRowFirstColumn="0" w:firstRowLastColumn="0" w:lastRowFirstColumn="0" w:lastRowLastColumn="0"/>
+            </w:pPr>
+            <w:r>
+              <w:t>Users shall be able to save vehicle profiles and predictions to their account.</w:t>
+            </w:r>
+          </w:p>
+        </w:tc>
+        <w:tc>
+          <w:tcPr>
+            <w:tcW w:w="0" w:type="auto"/>
+            <w:hideMark/>
+          </w:tcPr>
+          <w:p>
+            <w:pPr>
+              <w:spacing w:after="160" w:line="278" w:lineRule="auto"/>
+              <w:cnfStyle w:val="000000000000" w:firstRow="0" w:lastRow="0" w:firstColumn="0" w:lastColumn="0" w:oddVBand="0" w:evenVBand="0" w:oddHBand="0" w:evenHBand="0" w:firstRowFirstColumn="0" w:firstRowLastColumn="0" w:lastRowFirstColumn="0" w:lastRowLastColumn="0"/>
+            </w:pPr>
+            <w:r>
+              <w:t>Must Have</w:t>
+            </w:r>
+          </w:p>
+        </w:tc>
+      </w:tr>
+      <w:tr>
+        <w:trPr>
+          <w:cnfStyle w:val="000000100000" w:firstRow="0" w:lastRow="0" w:firstColumn="0" w:lastColumn="0" w:oddVBand="0" w:evenVBand="0" w:oddHBand="1" w:evenHBand="0" w:firstRowFirstColumn="0" w:firstRowLastColumn="0" w:lastRowFirstColumn="0" w:lastRowLastColumn="0"/>
+          <w:trHeight w:val="843"/>
+        </w:trPr>
+        <w:tc>
+          <w:tcPr>
+            <w:cnfStyle w:val="001000000000" w:firstRow="0" w:lastRow="0" w:firstColumn="1" w:lastColumn="0" w:oddVBand="0" w:evenVBand="0" w:oddHBand="0" w:evenHBand="0" w:firstRowFirstColumn="0" w:firstRowLastColumn="0" w:lastRowFirstColumn="0" w:lastRowLastColumn="0"/>
+            <w:tcW w:w="0" w:type="auto"/>
+            <w:hideMark/>
+          </w:tcPr>
+          <w:p>
+            <w:pPr>
+              <w:spacing w:after="160" w:line="278" w:lineRule="auto"/>
+            </w:pPr>
+            <w:r>
+              <w:t>FR-5.5</w:t>
+            </w:r>
+          </w:p>
+        </w:tc>
+        <w:tc>
+          <w:tcPr>
+            <w:tcW w:w="0" w:type="auto"/>
+            <w:hideMark/>
+          </w:tcPr>
+          <w:p>
+            <w:pPr>
+              <w:spacing w:after="160" w:line="278" w:lineRule="auto"/>
+              <w:cnfStyle w:val="000000100000" w:firstRow="0" w:lastRow="0" w:firstColumn="0" w:lastColumn="0" w:oddVBand="0" w:evenVBand="0" w:oddHBand="1" w:evenHBand="0" w:firstRowFirstColumn="0" w:firstRowLastColumn="0" w:lastRowFirstColumn="0" w:lastRowLastColumn="0"/>
+            </w:pPr>
+            <w:r>
+              <w:t>The interface shall allow side-by-side comparison of up to 3 vehicles.</w:t>
+            </w:r>
+          </w:p>
+        </w:tc>
+        <w:tc>
+          <w:tcPr>
+            <w:tcW w:w="0" w:type="auto"/>
+            <w:hideMark/>
+          </w:tcPr>
+          <w:p>
+            <w:pPr>
+              <w:spacing w:after="160" w:line="278" w:lineRule="auto"/>
+              <w:cnfStyle w:val="000000100000" w:firstRow="0" w:lastRow="0" w:firstColumn="0" w:lastColumn="0" w:oddVBand="0" w:evenVBand="0" w:oddHBand="1" w:evenHBand="0" w:firstRowFirstColumn="0" w:firstRowLastColumn="0" w:lastRowFirstColumn="0" w:lastRowLastColumn="0"/>
+            </w:pPr>
+            <w:r>
+              <w:t>Should Have</w:t>
+            </w:r>
+          </w:p>
+        </w:tc>
+      </w:tr>
+      <w:tr>
+        <w:trPr>
+          <w:trHeight w:val="843"/>
+        </w:trPr>
+        <w:tc>
+          <w:tcPr>
+            <w:cnfStyle w:val="001000000000" w:firstRow="0" w:lastRow="0" w:firstColumn="1" w:lastColumn="0" w:oddVBand="0" w:evenVBand="0" w:oddHBand="0" w:evenHBand="0" w:firstRowFirstColumn="0" w:firstRowLastColumn="0" w:lastRowFirstColumn="0" w:lastRowLastColumn="0"/>
+            <w:tcW w:w="0" w:type="auto"/>
+            <w:hideMark/>
+          </w:tcPr>
+          <w:p>
+            <w:pPr>
+              <w:spacing w:after="160" w:line="278" w:lineRule="auto"/>
+            </w:pPr>
+            <w:r>
+              <w:t>FR-5.6</w:t>
+            </w:r>
+          </w:p>
+        </w:tc>
+        <w:tc>
+          <w:tcPr>
+            <w:tcW w:w="0" w:type="auto"/>
+            <w:hideMark/>
+          </w:tcPr>
+          <w:p>
+            <w:pPr>
+              <w:spacing w:after="160" w:line="278" w:lineRule="auto"/>
+              <w:cnfStyle w:val="000000000000" w:firstRow="0" w:lastRow="0" w:firstColumn="0" w:lastColumn="0" w:oddVBand="0" w:evenVBand="0" w:oddHBand="0" w:evenHBand="0" w:firstRowFirstColumn="0" w:firstRowLastColumn="0" w:lastRowFirstColumn="0" w:lastRowLastColumn="0"/>
+            </w:pPr>
+            <w:r>
+              <w:t>The system shall provide localized interfaces in English, French, and Dutch, including currency (EUR) and unit (km) formatting.</w:t>
+            </w:r>
+          </w:p>
+        </w:tc>
+        <w:tc>
+          <w:tcPr>
+            <w:tcW w:w="0" w:type="auto"/>
+            <w:hideMark/>
+          </w:tcPr>
+          <w:p>
+            <w:pPr>
+              <w:spacing w:after="160" w:line="278" w:lineRule="auto"/>
+              <w:cnfStyle w:val="000000000000" w:firstRow="0" w:lastRow="0" w:firstColumn="0" w:lastColumn="0" w:oddVBand="0" w:evenVBand="0" w:oddHBand="0" w:evenHBand="0" w:firstRowFirstColumn="0" w:firstRowLastColumn="0" w:lastRowFirstColumn="0" w:lastRowLastColumn="0"/>
+            </w:pPr>
+            <w:r>
+              <w:t>Must Have</w:t>
+            </w:r>
+          </w:p>
+        </w:tc>
+      </w:tr>
+      <w:tr>
+        <w:trPr>
+          <w:cnfStyle w:val="000000100000" w:firstRow="0" w:lastRow="0" w:firstColumn="0" w:lastColumn="0" w:oddVBand="0" w:evenVBand="0" w:oddHBand="1" w:evenHBand="0" w:firstRowFirstColumn="0" w:firstRowLastColumn="0" w:lastRowFirstColumn="0" w:lastRowLastColumn="0"/>
+          <w:trHeight w:val="843"/>
+        </w:trPr>
+        <w:tc>
+          <w:tcPr>
+            <w:cnfStyle w:val="001000000000" w:firstRow="0" w:lastRow="0" w:firstColumn="1" w:lastColumn="0" w:oddVBand="0" w:evenVBand="0" w:oddHBand="0" w:evenHBand="0" w:firstRowFirstColumn="0" w:firstRowLastColumn="0" w:lastRowFirstColumn="0" w:lastRowLastColumn="0"/>
+            <w:tcW w:w="0" w:type="auto"/>
+            <w:hideMark/>
+          </w:tcPr>
+          <w:p>
+            <w:pPr>
+              <w:spacing w:after="160" w:line="278" w:lineRule="auto"/>
+            </w:pPr>
+            <w:r>
+              <w:t>FR-5.7</w:t>
+            </w:r>
+          </w:p>
+        </w:tc>
+        <w:tc>
+          <w:tcPr>
+            <w:tcW w:w="0" w:type="auto"/>
+            <w:hideMark/>
+          </w:tcPr>
+          <w:p>
+            <w:pPr>
+              <w:spacing w:after="160" w:line="278" w:lineRule="auto"/>
+              <w:cnfStyle w:val="000000100000" w:firstRow="0" w:lastRow="0" w:firstColumn="0" w:lastColumn="0" w:oddVBand="0" w:evenVBand="0" w:oddHBand="1" w:evenHBand="0" w:firstRowFirstColumn="0" w:firstRowLastColumn="0" w:lastRowFirstColumn="0" w:lastRowLastColumn="0"/>
+            </w:pPr>
+            <w:r>
+              <w:t>The interface shall be fully responsive and functional on mobile devices (smartphones, tablets).</w:t>
+            </w:r>
+          </w:p>
+        </w:tc>
+        <w:tc>
+          <w:tcPr>
+            <w:tcW w:w="0" w:type="auto"/>
+            <w:hideMark/>
+          </w:tcPr>
+          <w:p>
+            <w:pPr>
+              <w:spacing w:after="160" w:line="278" w:lineRule="auto"/>
+              <w:cnfStyle w:val="000000100000" w:firstRow="0" w:lastRow="0" w:firstColumn="0" w:lastColumn="0" w:oddVBand="0" w:evenVBand="0" w:oddHBand="1" w:evenHBand="0" w:firstRowFirstColumn="0" w:firstRowLastColumn="0" w:lastRowFirstColumn="0" w:lastRowLastColumn="0"/>
+            </w:pPr>
+            <w:r>
+              <w:t>Must Have</w:t>
+            </w:r>
+          </w:p>
+        </w:tc>
+      </w:tr>
+      <w:tr>
+        <w:trPr>
+          <w:trHeight w:val="843"/>
+        </w:trPr>
+        <w:tc>
+          <w:tcPr>
+            <w:cnfStyle w:val="001000000000" w:firstRow="0" w:lastRow="0" w:firstColumn="1" w:lastColumn="0" w:oddVBand="0" w:evenVBand="0" w:oddHBand="0" w:evenHBand="0" w:firstRowFirstColumn="0" w:firstRowLastColumn="0" w:lastRowFirstColumn="0" w:lastRowLastColumn="0"/>
+            <w:tcW w:w="0" w:type="auto"/>
+            <w:hideMark/>
+          </w:tcPr>
+          <w:p>
+            <w:pPr>
+              <w:spacing w:after="160" w:line="278" w:lineRule="auto"/>
+            </w:pPr>
+            <w:r>
+              <w:t>FR-5.8</w:t>
+            </w:r>
+          </w:p>
+        </w:tc>
+        <w:tc>
+          <w:tcPr>
+            <w:tcW w:w="0" w:type="auto"/>
+            <w:hideMark/>
+          </w:tcPr>
+          <w:p>
+            <w:pPr>
+              <w:spacing w:after="160" w:line="278" w:lineRule="auto"/>
+              <w:cnfStyle w:val="000000000000" w:firstRow="0" w:lastRow="0" w:firstColumn="0" w:lastColumn="0" w:oddVBand="0" w:evenVBand="0" w:oddHBand="0" w:evenHBand="0" w:firstRowFirstColumn="0" w:firstRowLastColumn="0" w:lastRowFirstColumn="0" w:lastRowLastColumn="0"/>
+            </w:pPr>
+            <w:r>
+              <w:t>Users shall be able to download prediction reports as PDF documents.</w:t>
+            </w:r>
+          </w:p>
+        </w:tc>
+        <w:tc>
+          <w:tcPr>
+            <w:tcW w:w="0" w:type="auto"/>
+            <w:hideMark/>
+          </w:tcPr>
+          <w:p>
+            <w:pPr>
+              <w:spacing w:after="160" w:line="278" w:lineRule="auto"/>
+              <w:cnfStyle w:val="000000000000" w:firstRow="0" w:lastRow="0" w:firstColumn="0" w:lastColumn="0" w:oddVBand="0" w:evenVBand="0" w:oddHBand="0" w:evenHBand="0" w:firstRowFirstColumn="0" w:firstRowLastColumn="0" w:lastRowFirstColumn="0" w:lastRowLastColumn="0"/>
+            </w:pPr>
+            <w:r>
+              <w:t>Should Have</w:t>
+            </w:r>
+          </w:p>
+        </w:tc>
+      </w:tr>
+      <w:tr>
+        <w:trPr>
+          <w:cnfStyle w:val="000000100000" w:firstRow="0" w:lastRow="0" w:firstColumn="0" w:lastColumn="0" w:oddVBand="0" w:evenVBand="0" w:oddHBand="1" w:evenHBand="0" w:firstRowFirstColumn="0" w:firstRowLastColumn="0" w:lastRowFirstColumn="0" w:lastRowLastColumn="0"/>
+          <w:trHeight w:val="843"/>
+        </w:trPr>
+        <w:tc>
+          <w:tcPr>
+            <w:cnfStyle w:val="001000000000" w:firstRow="0" w:lastRow="0" w:firstColumn="1" w:lastColumn="0" w:oddVBand="0" w:evenVBand="0" w:oddHBand="0" w:evenHBand="0" w:firstRowFirstColumn="0" w:firstRowLastColumn="0" w:lastRowFirstColumn="0" w:lastRowLastColumn="0"/>
+            <w:tcW w:w="0" w:type="auto"/>
+            <w:hideMark/>
+          </w:tcPr>
+          <w:p>
+            <w:pPr>
+              <w:spacing w:after="160" w:line="278" w:lineRule="auto"/>
+            </w:pPr>
+            <w:r>
+              <w:t>FR-5.9</w:t>
+            </w:r>
+          </w:p>
+        </w:tc>
+        <w:tc>
+          <w:tcPr>
+            <w:tcW w:w="0" w:type="auto"/>
+            <w:hideMark/>
+          </w:tcPr>
+          <w:p>
+            <w:pPr>
+              <w:spacing w:after="160" w:line="278" w:lineRule="auto"/>
+              <w:cnfStyle w:val="000000100000" w:firstRow="0" w:lastRow="0" w:firstColumn="0" w:lastColumn="0" w:oddVBand="0" w:evenVBand="0" w:oddHBand="1" w:evenHBand="0" w:firstRowFirstColumn="0" w:firstRowLastColumn="0" w:lastRowFirstColumn="0" w:lastRowLastColumn="0"/>
+            </w:pPr>
+            <w:r>
+              <w:t>The system shall provide tooltips and help text explaining each input field and result metric.</w:t>
+            </w:r>
+          </w:p>
+        </w:tc>
+        <w:tc>
+          <w:tcPr>
+            <w:tcW w:w="0" w:type="auto"/>
+            <w:hideMark/>
+          </w:tcPr>
+          <w:p>
+            <w:pPr>
+              <w:spacing w:after="160" w:line="278" w:lineRule="auto"/>
+              <w:cnfStyle w:val="000000100000" w:firstRow="0" w:lastRow="0" w:firstColumn="0" w:lastColumn="0" w:oddVBand="0" w:evenVBand="0" w:oddHBand="1" w:evenHBand="0" w:firstRowFirstColumn="0" w:firstRowLastColumn="0" w:lastRowFirstColumn="0" w:lastRowLastColumn="0"/>
+            </w:pPr>
+            <w:r>
+              <w:t>Must Have</w:t>
+            </w:r>
+          </w:p>
+        </w:tc>
+      </w:tr>
+    </w:tbl>
+    <w:p>
+      <w:pPr>
+        <w:rPr>
+          <w:b/>
+          <w:bCs/>
+        </w:rPr>
+      </w:pPr>
+      <w:r>
+        <w:rPr>
+          <w:b/>
+          <w:bCs/>
+        </w:rPr>
+        <w:t>4.6. Module 6: Integration &amp; API Services</w:t>
+      </w:r>
+    </w:p>
+    <w:p>
+      <w:r>
+        <w:t>Table: Integration Requirements</w:t>
+      </w:r>
+    </w:p>
+    <w:tbl>
+      <w:tblPr>
+        <w:tblStyle w:val="GridTable5Dark-Accent1"/>
+        <w:tblW w:w="10659" w:type="dxa"/>
+        <w:tblLook w:val="04A0" w:firstRow="1" w:lastRow="0" w:firstColumn="1" w:lastColumn="0" w:noHBand="0" w:noVBand="1"/>
+      </w:tblPr>
+      <w:tblGrid>
+        <w:gridCol w:w="853"/>
+        <w:gridCol w:w="8516"/>
+        <w:gridCol w:w="1290"/>
+      </w:tblGrid>
+      <w:tr>
+        <w:trPr>
+          <w:cnfStyle w:val="100000000000" w:firstRow="1" w:lastRow="0" w:firstColumn="0" w:lastColumn="0" w:oddVBand="0" w:evenVBand="0" w:oddHBand="0" w:evenHBand="0" w:firstRowFirstColumn="0" w:firstRowLastColumn="0" w:lastRowFirstColumn="0" w:lastRowLastColumn="0"/>
+          <w:trHeight w:val="839"/>
+        </w:trPr>
+        <w:tc>
+          <w:tcPr>
+            <w:cnfStyle w:val="001000000000" w:firstRow="0" w:lastRow="0" w:firstColumn="1" w:lastColumn="0" w:oddVBand="0" w:evenVBand="0" w:oddHBand="0" w:evenHBand="0" w:firstRowFirstColumn="0" w:firstRowLastColumn="0" w:lastRowFirstColumn="0" w:lastRowLastColumn="0"/>
+            <w:tcW w:w="0" w:type="auto"/>
+            <w:hideMark/>
+          </w:tcPr>
+          <w:p>
+            <w:pPr>
+              <w:spacing w:after="160" w:line="278" w:lineRule="auto"/>
+            </w:pPr>
+            <w:r>
+              <w:t>Req. ID</w:t>
+            </w:r>
+          </w:p>
+        </w:tc>
+        <w:tc>
+          <w:tcPr>
+            <w:tcW w:w="0" w:type="auto"/>
+            <w:hideMark/>
+          </w:tcPr>
+          <w:p>
+            <w:pPr>
+              <w:spacing w:after="160" w:line="278" w:lineRule="auto"/>
+              <w:cnfStyle w:val="100000000000" w:firstRow="1" w:lastRow="0" w:firstColumn="0" w:lastColumn="0" w:oddVBand="0" w:evenVBand="0" w:oddHBand="0" w:evenHBand="0" w:firstRowFirstColumn="0" w:firstRowLastColumn="0" w:lastRowFirstColumn="0" w:lastRowLastColumn="0"/>
+            </w:pPr>
+            <w:r>
+              <w:t>Requirement Description</w:t>
+            </w:r>
+          </w:p>
+        </w:tc>
+        <w:tc>
+          <w:tcPr>
+            <w:tcW w:w="0" w:type="auto"/>
+            <w:hideMark/>
+          </w:tcPr>
+          <w:p>
+            <w:pPr>
+              <w:spacing w:after="160" w:line="278" w:lineRule="auto"/>
+              <w:cnfStyle w:val="100000000000" w:firstRow="1" w:lastRow="0" w:firstColumn="0" w:lastColumn="0" w:oddVBand="0" w:evenVBand="0" w:oddHBand="0" w:evenHBand="0" w:firstRowFirstColumn="0" w:firstRowLastColumn="0" w:lastRowFirstColumn="0" w:lastRowLastColumn="0"/>
+            </w:pPr>
+            <w:r>
+              <w:t>Priority</w:t>
+            </w:r>
+          </w:p>
+        </w:tc>
+      </w:tr>
+      <w:tr>
+        <w:trPr>
+          <w:cnfStyle w:val="000000100000" w:firstRow="0" w:lastRow="0" w:firstColumn="0" w:lastColumn="0" w:oddVBand="0" w:evenVBand="0" w:oddHBand="1" w:evenHBand="0" w:firstRowFirstColumn="0" w:firstRowLastColumn="0" w:lastRowFirstColumn="0" w:lastRowLastColumn="0"/>
+          <w:trHeight w:val="499"/>
+        </w:trPr>
+        <w:tc>
+          <w:tcPr>
+            <w:cnfStyle w:val="001000000000" w:firstRow="0" w:lastRow="0" w:firstColumn="1" w:lastColumn="0" w:oddVBand="0" w:evenVBand="0" w:oddHBand="0" w:evenHBand="0" w:firstRowFirstColumn="0" w:firstRowLastColumn="0" w:lastRowFirstColumn="0" w:lastRowLastColumn="0"/>
+            <w:tcW w:w="0" w:type="auto"/>
+            <w:hideMark/>
+          </w:tcPr>
+          <w:p>
+            <w:pPr>
+              <w:spacing w:after="160" w:line="278" w:lineRule="auto"/>
+            </w:pPr>
+            <w:r>
+              <w:t>FR-6.1</w:t>
+            </w:r>
+          </w:p>
+        </w:tc>
+        <w:tc>
+          <w:tcPr>
+            <w:tcW w:w="0" w:type="auto"/>
+            <w:hideMark/>
+          </w:tcPr>
+          <w:p>
+            <w:pPr>
+              <w:spacing w:after="160" w:line="278" w:lineRule="auto"/>
+              <w:cnfStyle w:val="000000100000" w:firstRow="0" w:lastRow="0" w:firstColumn="0" w:lastColumn="0" w:oddVBand="0" w:evenVBand="0" w:oddHBand="1" w:evenHBand="0" w:firstRowFirstColumn="0" w:firstRowLastColumn="0" w:lastRowFirstColumn="0" w:lastRowLastColumn="0"/>
+            </w:pPr>
+            <w:r>
+              <w:t>The system shall expose a RESTful API for single vehicle price prediction.</w:t>
+            </w:r>
+          </w:p>
+        </w:tc>
+        <w:tc>
+          <w:tcPr>
+            <w:tcW w:w="0" w:type="auto"/>
+            <w:hideMark/>
+          </w:tcPr>
+          <w:p>
+            <w:pPr>
+              <w:spacing w:after="160" w:line="278" w:lineRule="auto"/>
+              <w:cnfStyle w:val="000000100000" w:firstRow="0" w:lastRow="0" w:firstColumn="0" w:lastColumn="0" w:oddVBand="0" w:evenVBand="0" w:oddHBand="1" w:evenHBand="0" w:firstRowFirstColumn="0" w:firstRowLastColumn="0" w:lastRowFirstColumn="0" w:lastRowLastColumn="0"/>
+            </w:pPr>
+            <w:r>
+              <w:t>Must Have</w:t>
+            </w:r>
+          </w:p>
+        </w:tc>
+      </w:tr>
+      <w:tr>
+        <w:trPr>
+          <w:trHeight w:val="499"/>
+        </w:trPr>
+        <w:tc>
+          <w:tcPr>
+            <w:cnfStyle w:val="001000000000" w:firstRow="0" w:lastRow="0" w:firstColumn="1" w:lastColumn="0" w:oddVBand="0" w:evenVBand="0" w:oddHBand="0" w:evenHBand="0" w:firstRowFirstColumn="0" w:firstRowLastColumn="0" w:lastRowFirstColumn="0" w:lastRowLastColumn="0"/>
+            <w:tcW w:w="0" w:type="auto"/>
+            <w:hideMark/>
+          </w:tcPr>
+          <w:p>
+            <w:pPr>
+              <w:spacing w:after="160" w:line="278" w:lineRule="auto"/>
+            </w:pPr>
+            <w:r>
+              <w:t>FR-6.2</w:t>
+            </w:r>
+          </w:p>
+        </w:tc>
+        <w:tc>
+          <w:tcPr>
+            <w:tcW w:w="0" w:type="auto"/>
+            <w:hideMark/>
+          </w:tcPr>
+          <w:p>
+            <w:pPr>
+              <w:spacing w:after="160" w:line="278" w:lineRule="auto"/>
+              <w:cnfStyle w:val="000000000000" w:firstRow="0" w:lastRow="0" w:firstColumn="0" w:lastColumn="0" w:oddVBand="0" w:evenVBand="0" w:oddHBand="0" w:evenHBand="0" w:firstRowFirstColumn="0" w:firstRowLastColumn="0" w:lastRowFirstColumn="0" w:lastRowLastColumn="0"/>
+            </w:pPr>
+            <w:r>
+              <w:t>The API shall support batch prediction requests (up to 100 vehicles per call).</w:t>
+            </w:r>
+          </w:p>
+        </w:tc>
+        <w:tc>
+          <w:tcPr>
+            <w:tcW w:w="0" w:type="auto"/>
+            <w:hideMark/>
+          </w:tcPr>
+          <w:p>
+            <w:pPr>
+              <w:spacing w:after="160" w:line="278" w:lineRule="auto"/>
+              <w:cnfStyle w:val="000000000000" w:firstRow="0" w:lastRow="0" w:firstColumn="0" w:lastColumn="0" w:oddVBand="0" w:evenVBand="0" w:oddHBand="0" w:evenHBand="0" w:firstRowFirstColumn="0" w:firstRowLastColumn="0" w:lastRowFirstColumn="0" w:lastRowLastColumn="0"/>
+            </w:pPr>
+            <w:r>
+              <w:t>Must Have</w:t>
+            </w:r>
+          </w:p>
+        </w:tc>
+      </w:tr>
+      <w:tr>
+        <w:trPr>
+          <w:cnfStyle w:val="000000100000" w:firstRow="0" w:lastRow="0" w:firstColumn="0" w:lastColumn="0" w:oddVBand="0" w:evenVBand="0" w:oddHBand="1" w:evenHBand="0" w:firstRowFirstColumn="0" w:firstRowLastColumn="0" w:lastRowFirstColumn="0" w:lastRowLastColumn="0"/>
+          <w:trHeight w:val="839"/>
+        </w:trPr>
+        <w:tc>
+          <w:tcPr>
+            <w:cnfStyle w:val="001000000000" w:firstRow="0" w:lastRow="0" w:firstColumn="1" w:lastColumn="0" w:oddVBand="0" w:evenVBand="0" w:oddHBand="0" w:evenHBand="0" w:firstRowFirstColumn="0" w:firstRowLastColumn="0" w:lastRowFirstColumn="0" w:lastRowLastColumn="0"/>
+            <w:tcW w:w="0" w:type="auto"/>
+            <w:hideMark/>
+          </w:tcPr>
+          <w:p>
+            <w:pPr>
+              <w:spacing w:after="160" w:line="278" w:lineRule="auto"/>
+            </w:pPr>
+            <w:r>
+              <w:t>FR-6.3</w:t>
+            </w:r>
+          </w:p>
+        </w:tc>
+        <w:tc>
+          <w:tcPr>
+            <w:tcW w:w="0" w:type="auto"/>
+            <w:hideMark/>
+          </w:tcPr>
+          <w:p>
+            <w:pPr>
+              <w:spacing w:after="160" w:line="278" w:lineRule="auto"/>
+              <w:cnfStyle w:val="000000100000" w:firstRow="0" w:lastRow="0" w:firstColumn="0" w:lastColumn="0" w:oddVBand="0" w:evenVBand="0" w:oddHBand="1" w:evenHBand="0" w:firstRowFirstColumn="0" w:firstRowLastColumn="0" w:lastRowFirstColumn="0" w:lastRowLastColumn="0"/>
+            </w:pPr>
+            <w:r>
+              <w:t>API responses shall include structured data (JSON) with prediction, confidence, explanation, and regulatory flags.</w:t>
+            </w:r>
+          </w:p>
+        </w:tc>
+        <w:tc>
+          <w:tcPr>
+            <w:tcW w:w="0" w:type="auto"/>
+            <w:hideMark/>
+          </w:tcPr>
+          <w:p>
+            <w:pPr>
+              <w:spacing w:after="160" w:line="278" w:lineRule="auto"/>
+              <w:cnfStyle w:val="000000100000" w:firstRow="0" w:lastRow="0" w:firstColumn="0" w:lastColumn="0" w:oddVBand="0" w:evenVBand="0" w:oddHBand="1" w:evenHBand="0" w:firstRowFirstColumn="0" w:firstRowLastColumn="0" w:lastRowFirstColumn="0" w:lastRowLastColumn="0"/>
+            </w:pPr>
+            <w:r>
+              <w:t>Must Have</w:t>
+            </w:r>
+          </w:p>
+        </w:tc>
+      </w:tr>
+      <w:tr>
+        <w:trPr>
+          <w:trHeight w:val="839"/>
+        </w:trPr>
+        <w:tc>
+          <w:tcPr>
+            <w:cnfStyle w:val="001000000000" w:firstRow="0" w:lastRow="0" w:firstColumn="1" w:lastColumn="0" w:oddVBand="0" w:evenVBand="0" w:oddHBand="0" w:evenHBand="0" w:firstRowFirstColumn="0" w:firstRowLastColumn="0" w:lastRowFirstColumn="0" w:lastRowLastColumn="0"/>
+            <w:tcW w:w="0" w:type="auto"/>
+            <w:hideMark/>
+          </w:tcPr>
+          <w:p>
+            <w:pPr>
+              <w:spacing w:after="160" w:line="278" w:lineRule="auto"/>
+            </w:pPr>
+            <w:r>
+              <w:lastRenderedPageBreak/>
+              <w:t>FR-6.4</w:t>
+            </w:r>
+          </w:p>
+        </w:tc>
+        <w:tc>
+          <w:tcPr>
+            <w:tcW w:w="0" w:type="auto"/>
+            <w:hideMark/>
+          </w:tcPr>
+          <w:p>
+            <w:pPr>
+              <w:spacing w:after="160" w:line="278" w:lineRule="auto"/>
+              <w:cnfStyle w:val="000000000000" w:firstRow="0" w:lastRow="0" w:firstColumn="0" w:lastColumn="0" w:oddVBand="0" w:evenVBand="0" w:oddHBand="0" w:evenHBand="0" w:firstRowFirstColumn="0" w:firstRowLastColumn="0" w:lastRowFirstColumn="0" w:lastRowLastColumn="0"/>
+            </w:pPr>
+            <w:r>
+              <w:t>The system shall provide webhook notifications for completed batch jobs.</w:t>
+            </w:r>
+          </w:p>
+        </w:tc>
+        <w:tc>
+          <w:tcPr>
+            <w:tcW w:w="0" w:type="auto"/>
+            <w:hideMark/>
+          </w:tcPr>
+          <w:p>
+            <w:pPr>
+              <w:spacing w:after="160" w:line="278" w:lineRule="auto"/>
+              <w:cnfStyle w:val="000000000000" w:firstRow="0" w:lastRow="0" w:firstColumn="0" w:lastColumn="0" w:oddVBand="0" w:evenVBand="0" w:oddHBand="0" w:evenHBand="0" w:firstRowFirstColumn="0" w:firstRowLastColumn="0" w:lastRowFirstColumn="0" w:lastRowLastColumn="0"/>
+            </w:pPr>
+            <w:r>
+              <w:t>Should Have</w:t>
+            </w:r>
+          </w:p>
+        </w:tc>
+      </w:tr>
+      <w:tr>
+        <w:trPr>
+          <w:cnfStyle w:val="000000100000" w:firstRow="0" w:lastRow="0" w:firstColumn="0" w:lastColumn="0" w:oddVBand="0" w:evenVBand="0" w:oddHBand="1" w:evenHBand="0" w:firstRowFirstColumn="0" w:firstRowLastColumn="0" w:lastRowFirstColumn="0" w:lastRowLastColumn="0"/>
+          <w:trHeight w:val="839"/>
+        </w:trPr>
+        <w:tc>
+          <w:tcPr>
+            <w:cnfStyle w:val="001000000000" w:firstRow="0" w:lastRow="0" w:firstColumn="1" w:lastColumn="0" w:oddVBand="0" w:evenVBand="0" w:oddHBand="0" w:evenHBand="0" w:firstRowFirstColumn="0" w:firstRowLastColumn="0" w:lastRowFirstColumn="0" w:lastRowLastColumn="0"/>
+            <w:tcW w:w="0" w:type="auto"/>
+            <w:hideMark/>
+          </w:tcPr>
+          <w:p>
+            <w:pPr>
+              <w:spacing w:after="160" w:line="278" w:lineRule="auto"/>
+            </w:pPr>
+            <w:r>
+              <w:t>FR-6.5</w:t>
+            </w:r>
+          </w:p>
+        </w:tc>
+        <w:tc>
+          <w:tcPr>
+            <w:tcW w:w="0" w:type="auto"/>
+            <w:hideMark/>
+          </w:tcPr>
+          <w:p>
+            <w:pPr>
+              <w:spacing w:after="160" w:line="278" w:lineRule="auto"/>
+              <w:cnfStyle w:val="000000100000" w:firstRow="0" w:lastRow="0" w:firstColumn="0" w:lastColumn="0" w:oddVBand="0" w:evenVBand="0" w:oddHBand="1" w:evenHBand="0" w:firstRowFirstColumn="0" w:firstRowLastColumn="0" w:lastRowFirstColumn="0" w:lastRowLastColumn="0"/>
+            </w:pPr>
+            <w:r>
+              <w:t>The system shall offer pre-built connectors/plugins for popular Dealer Management Systems (DMS).</w:t>
+            </w:r>
+          </w:p>
+        </w:tc>
+        <w:tc>
+          <w:tcPr>
+            <w:tcW w:w="0" w:type="auto"/>
+            <w:hideMark/>
+          </w:tcPr>
+          <w:p>
+            <w:pPr>
+              <w:spacing w:after="160" w:line="278" w:lineRule="auto"/>
+              <w:cnfStyle w:val="000000100000" w:firstRow="0" w:lastRow="0" w:firstColumn="0" w:lastColumn="0" w:oddVBand="0" w:evenVBand="0" w:oddHBand="1" w:evenHBand="0" w:firstRowFirstColumn="0" w:firstRowLastColumn="0" w:lastRowFirstColumn="0" w:lastRowLastColumn="0"/>
+            </w:pPr>
+            <w:r>
+              <w:t>Could Have</w:t>
+            </w:r>
+          </w:p>
+        </w:tc>
+      </w:tr>
+      <w:tr>
+        <w:trPr>
+          <w:trHeight w:val="839"/>
+        </w:trPr>
+        <w:tc>
+          <w:tcPr>
+            <w:cnfStyle w:val="001000000000" w:firstRow="0" w:lastRow="0" w:firstColumn="1" w:lastColumn="0" w:oddVBand="0" w:evenVBand="0" w:oddHBand="0" w:evenHBand="0" w:firstRowFirstColumn="0" w:firstRowLastColumn="0" w:lastRowFirstColumn="0" w:lastRowLastColumn="0"/>
+            <w:tcW w:w="0" w:type="auto"/>
+            <w:hideMark/>
+          </w:tcPr>
+          <w:p>
+            <w:pPr>
+              <w:spacing w:after="160" w:line="278" w:lineRule="auto"/>
+            </w:pPr>
+            <w:r>
+              <w:t>FR-6.6</w:t>
+            </w:r>
+          </w:p>
+        </w:tc>
+        <w:tc>
+          <w:tcPr>
+            <w:tcW w:w="0" w:type="auto"/>
+            <w:hideMark/>
+          </w:tcPr>
+          <w:p>
+            <w:pPr>
+              <w:spacing w:after="160" w:line="278" w:lineRule="auto"/>
+              <w:cnfStyle w:val="000000000000" w:firstRow="0" w:lastRow="0" w:firstColumn="0" w:lastColumn="0" w:oddVBand="0" w:evenVBand="0" w:oddHBand="0" w:evenHBand="0" w:firstRowFirstColumn="0" w:firstRowLastColumn="0" w:lastRowFirstColumn="0" w:lastRowLastColumn="0"/>
+            </w:pPr>
+            <w:r>
+              <w:t>The API shall implement versioning (e.g., /</w:t>
+            </w:r>
+            <w:proofErr w:type="spellStart"/>
+            <w:r>
+              <w:t>api</w:t>
+            </w:r>
+            <w:proofErr w:type="spellEnd"/>
+            <w:r>
+              <w:t>/v1/, /</w:t>
+            </w:r>
+            <w:proofErr w:type="spellStart"/>
+            <w:r>
+              <w:t>api</w:t>
+            </w:r>
+            <w:proofErr w:type="spellEnd"/>
+            <w:r>
+              <w:t>/v2/) to maintain backward compatibility.</w:t>
+            </w:r>
+          </w:p>
+        </w:tc>
+        <w:tc>
+          <w:tcPr>
+            <w:tcW w:w="0" w:type="auto"/>
+            <w:hideMark/>
+          </w:tcPr>
+          <w:p>
+            <w:pPr>
+              <w:spacing w:after="160" w:line="278" w:lineRule="auto"/>
+              <w:cnfStyle w:val="000000000000" w:firstRow="0" w:lastRow="0" w:firstColumn="0" w:lastColumn="0" w:oddVBand="0" w:evenVBand="0" w:oddHBand="0" w:evenHBand="0" w:firstRowFirstColumn="0" w:firstRowLastColumn="0" w:lastRowFirstColumn="0" w:lastRowLastColumn="0"/>
+            </w:pPr>
+            <w:r>
+              <w:t>Must Have</w:t>
+            </w:r>
+          </w:p>
+        </w:tc>
+      </w:tr>
+      <w:tr>
+        <w:trPr>
+          <w:cnfStyle w:val="000000100000" w:firstRow="0" w:lastRow="0" w:firstColumn="0" w:lastColumn="0" w:oddVBand="0" w:evenVBand="0" w:oddHBand="1" w:evenHBand="0" w:firstRowFirstColumn="0" w:firstRowLastColumn="0" w:lastRowFirstColumn="0" w:lastRowLastColumn="0"/>
+          <w:trHeight w:val="829"/>
+        </w:trPr>
+        <w:tc>
+          <w:tcPr>
+            <w:cnfStyle w:val="001000000000" w:firstRow="0" w:lastRow="0" w:firstColumn="1" w:lastColumn="0" w:oddVBand="0" w:evenVBand="0" w:oddHBand="0" w:evenHBand="0" w:firstRowFirstColumn="0" w:firstRowLastColumn="0" w:lastRowFirstColumn="0" w:lastRowLastColumn="0"/>
+            <w:tcW w:w="0" w:type="auto"/>
+            <w:hideMark/>
+          </w:tcPr>
+          <w:p>
+            <w:pPr>
+              <w:spacing w:after="160" w:line="278" w:lineRule="auto"/>
+            </w:pPr>
+            <w:r>
+              <w:t>FR-6.7</w:t>
+            </w:r>
+          </w:p>
+        </w:tc>
+        <w:tc>
+          <w:tcPr>
+            <w:tcW w:w="0" w:type="auto"/>
+            <w:hideMark/>
+          </w:tcPr>
+          <w:p>
+            <w:pPr>
+              <w:spacing w:after="160" w:line="278" w:lineRule="auto"/>
+              <w:cnfStyle w:val="000000100000" w:firstRow="0" w:lastRow="0" w:firstColumn="0" w:lastColumn="0" w:oddVBand="0" w:evenVBand="0" w:oddHBand="1" w:evenHBand="0" w:firstRowFirstColumn="0" w:firstRowLastColumn="0" w:lastRowFirstColumn="0" w:lastRowLastColumn="0"/>
+            </w:pPr>
+            <w:r>
+              <w:t>The system shall provide comprehensive API documentation with code examples in multiple languages.</w:t>
+            </w:r>
+          </w:p>
+        </w:tc>
+        <w:tc>
+          <w:tcPr>
+            <w:tcW w:w="0" w:type="auto"/>
+            <w:hideMark/>
+          </w:tcPr>
+          <w:p>
+            <w:pPr>
+              <w:spacing w:after="160" w:line="278" w:lineRule="auto"/>
+              <w:cnfStyle w:val="000000100000" w:firstRow="0" w:lastRow="0" w:firstColumn="0" w:lastColumn="0" w:oddVBand="0" w:evenVBand="0" w:oddHBand="1" w:evenHBand="0" w:firstRowFirstColumn="0" w:firstRowLastColumn="0" w:lastRowFirstColumn="0" w:lastRowLastColumn="0"/>
+            </w:pPr>
+            <w:r>
+              <w:t>Must Have</w:t>
+            </w:r>
+          </w:p>
+        </w:tc>
+      </w:tr>
+      <w:tr>
+        <w:trPr>
+          <w:trHeight w:val="499"/>
+        </w:trPr>
+        <w:tc>
+          <w:tcPr>
+            <w:cnfStyle w:val="001000000000" w:firstRow="0" w:lastRow="0" w:firstColumn="1" w:lastColumn="0" w:oddVBand="0" w:evenVBand="0" w:oddHBand="0" w:evenHBand="0" w:firstRowFirstColumn="0" w:firstRowLastColumn="0" w:lastRowFirstColumn="0" w:lastRowLastColumn="0"/>
+            <w:tcW w:w="0" w:type="auto"/>
+            <w:hideMark/>
+          </w:tcPr>
+          <w:p>
+            <w:pPr>
+              <w:spacing w:after="160" w:line="278" w:lineRule="auto"/>
+            </w:pPr>
+            <w:r>
+              <w:t>FR-6.8</w:t>
+            </w:r>
+          </w:p>
+        </w:tc>
+        <w:tc>
+          <w:tcPr>
+            <w:tcW w:w="0" w:type="auto"/>
+            <w:hideMark/>
+          </w:tcPr>
+          <w:p>
+            <w:pPr>
+              <w:spacing w:after="160" w:line="278" w:lineRule="auto"/>
+              <w:cnfStyle w:val="000000000000" w:firstRow="0" w:lastRow="0" w:firstColumn="0" w:lastColumn="0" w:oddVBand="0" w:evenVBand="0" w:oddHBand="0" w:evenHBand="0" w:firstRowFirstColumn="0" w:firstRowLastColumn="0" w:lastRowFirstColumn="0" w:lastRowLastColumn="0"/>
+            </w:pPr>
+            <w:r>
+              <w:t>API usage shall be metered and rate-limited based on subscription tier.</w:t>
+            </w:r>
+          </w:p>
+        </w:tc>
+        <w:tc>
+          <w:tcPr>
+            <w:tcW w:w="0" w:type="auto"/>
+            <w:hideMark/>
+          </w:tcPr>
+          <w:p>
+            <w:pPr>
+              <w:spacing w:after="160" w:line="278" w:lineRule="auto"/>
+              <w:cnfStyle w:val="000000000000" w:firstRow="0" w:lastRow="0" w:firstColumn="0" w:lastColumn="0" w:oddVBand="0" w:evenVBand="0" w:oddHBand="0" w:evenHBand="0" w:firstRowFirstColumn="0" w:firstRowLastColumn="0" w:lastRowFirstColumn="0" w:lastRowLastColumn="0"/>
+            </w:pPr>
+            <w:r>
+              <w:t>Must Have</w:t>
+            </w:r>
+          </w:p>
+        </w:tc>
+      </w:tr>
+    </w:tbl>
+    <w:p>
+      <w:pPr>
+        <w:rPr>
+          <w:b/>
+          <w:bCs/>
+        </w:rPr>
+      </w:pPr>
+      <w:r>
+        <w:rPr>
+          <w:b/>
+          <w:bCs/>
+        </w:rPr>
+        <w:t>4.7. Module 7: Administration &amp; Analytics</w:t>
+      </w:r>
+    </w:p>
+    <w:p>
+      <w:r>
+        <w:t>Table: Administration Requirements</w:t>
+      </w:r>
+    </w:p>
+    <w:tbl>
+      <w:tblPr>
+        <w:tblStyle w:val="GridTable5Dark-Accent1"/>
+        <w:tblW w:w="10689" w:type="dxa"/>
+        <w:tblLook w:val="04A0" w:firstRow="1" w:lastRow="0" w:firstColumn="1" w:lastColumn="0" w:noHBand="0" w:noVBand="1"/>
+      </w:tblPr>
+      <w:tblGrid>
+        <w:gridCol w:w="858"/>
+        <w:gridCol w:w="8530"/>
+        <w:gridCol w:w="1301"/>
+      </w:tblGrid>
+      <w:tr>
+        <w:trPr>
+          <w:cnfStyle w:val="100000000000" w:firstRow="1" w:lastRow="0" w:firstColumn="0" w:lastColumn="0" w:oddVBand="0" w:evenVBand="0" w:oddHBand="0" w:evenHBand="0" w:firstRowFirstColumn="0" w:firstRowLastColumn="0" w:lastRowFirstColumn="0" w:lastRowLastColumn="0"/>
+          <w:trHeight w:val="850"/>
+        </w:trPr>
+        <w:tc>
+          <w:tcPr>
+            <w:cnfStyle w:val="001000000000" w:firstRow="0" w:lastRow="0" w:firstColumn="1" w:lastColumn="0" w:oddVBand="0" w:evenVBand="0" w:oddHBand="0" w:evenHBand="0" w:firstRowFirstColumn="0" w:firstRowLastColumn="0" w:lastRowFirstColumn="0" w:lastRowLastColumn="0"/>
+            <w:tcW w:w="0" w:type="auto"/>
+            <w:hideMark/>
+          </w:tcPr>
+          <w:p>
+            <w:pPr>
+              <w:spacing w:after="160" w:line="278" w:lineRule="auto"/>
+            </w:pPr>
+            <w:r>
+              <w:t>Req. ID</w:t>
+            </w:r>
+          </w:p>
+        </w:tc>
+        <w:tc>
+          <w:tcPr>
+            <w:tcW w:w="0" w:type="auto"/>
+            <w:hideMark/>
+          </w:tcPr>
+          <w:p>
+            <w:pPr>
+              <w:spacing w:after="160" w:line="278" w:lineRule="auto"/>
+              <w:cnfStyle w:val="100000000000" w:firstRow="1" w:lastRow="0" w:firstColumn="0" w:lastColumn="0" w:oddVBand="0" w:evenVBand="0" w:oddHBand="0" w:evenHBand="0" w:firstRowFirstColumn="0" w:firstRowLastColumn="0" w:lastRowFirstColumn="0" w:lastRowLastColumn="0"/>
+            </w:pPr>
+            <w:r>
+              <w:t>Requirement Description</w:t>
+            </w:r>
+          </w:p>
+        </w:tc>
+        <w:tc>
+          <w:tcPr>
+            <w:tcW w:w="0" w:type="auto"/>
+            <w:hideMark/>
+          </w:tcPr>
+          <w:p>
+            <w:pPr>
+              <w:spacing w:after="160" w:line="278" w:lineRule="auto"/>
+              <w:cnfStyle w:val="100000000000" w:firstRow="1" w:lastRow="0" w:firstColumn="0" w:lastColumn="0" w:oddVBand="0" w:evenVBand="0" w:oddHBand="0" w:evenHBand="0" w:firstRowFirstColumn="0" w:firstRowLastColumn="0" w:lastRowFirstColumn="0" w:lastRowLastColumn="0"/>
+            </w:pPr>
+            <w:r>
+              <w:t>Priority</w:t>
+            </w:r>
+          </w:p>
+        </w:tc>
+      </w:tr>
+      <w:tr>
+        <w:trPr>
+          <w:cnfStyle w:val="000000100000" w:firstRow="0" w:lastRow="0" w:firstColumn="0" w:lastColumn="0" w:oddVBand="0" w:evenVBand="0" w:oddHBand="1" w:evenHBand="0" w:firstRowFirstColumn="0" w:firstRowLastColumn="0" w:lastRowFirstColumn="0" w:lastRowLastColumn="0"/>
+          <w:trHeight w:val="850"/>
+        </w:trPr>
+        <w:tc>
+          <w:tcPr>
+            <w:cnfStyle w:val="001000000000" w:firstRow="0" w:lastRow="0" w:firstColumn="1" w:lastColumn="0" w:oddVBand="0" w:evenVBand="0" w:oddHBand="0" w:evenHBand="0" w:firstRowFirstColumn="0" w:firstRowLastColumn="0" w:lastRowFirstColumn="0" w:lastRowLastColumn="0"/>
+            <w:tcW w:w="0" w:type="auto"/>
+            <w:hideMark/>
+          </w:tcPr>
+          <w:p>
+            <w:pPr>
+              <w:spacing w:after="160" w:line="278" w:lineRule="auto"/>
+            </w:pPr>
+            <w:r>
+              <w:t>FR-7.1</w:t>
+            </w:r>
+          </w:p>
+        </w:tc>
+        <w:tc>
+          <w:tcPr>
+            <w:tcW w:w="0" w:type="auto"/>
+            <w:hideMark/>
+          </w:tcPr>
+          <w:p>
+            <w:pPr>
+              <w:spacing w:after="160" w:line="278" w:lineRule="auto"/>
+              <w:cnfStyle w:val="000000100000" w:firstRow="0" w:lastRow="0" w:firstColumn="0" w:lastColumn="0" w:oddVBand="0" w:evenVBand="0" w:oddHBand="1" w:evenHBand="0" w:firstRowFirstColumn="0" w:firstRowLastColumn="0" w:lastRowFirstColumn="0" w:lastRowLastColumn="0"/>
+            </w:pPr>
+            <w:r>
+              <w:t>Administrators shall manage user accounts, roles (Individual, Dealer, Admin), and API key issuance.</w:t>
+            </w:r>
+          </w:p>
+        </w:tc>
+        <w:tc>
+          <w:tcPr>
+            <w:tcW w:w="0" w:type="auto"/>
+            <w:hideMark/>
+          </w:tcPr>
+          <w:p>
+            <w:pPr>
+              <w:spacing w:after="160" w:line="278" w:lineRule="auto"/>
+              <w:cnfStyle w:val="000000100000" w:firstRow="0" w:lastRow="0" w:firstColumn="0" w:lastColumn="0" w:oddVBand="0" w:evenVBand="0" w:oddHBand="1" w:evenHBand="0" w:firstRowFirstColumn="0" w:firstRowLastColumn="0" w:lastRowFirstColumn="0" w:lastRowLastColumn="0"/>
+            </w:pPr>
+            <w:r>
+              <w:t>Must Have</w:t>
+            </w:r>
+          </w:p>
+        </w:tc>
+      </w:tr>
+      <w:tr>
+        <w:trPr>
+          <w:trHeight w:val="850"/>
+        </w:trPr>
+        <w:tc>
+          <w:tcPr>
+            <w:cnfStyle w:val="001000000000" w:firstRow="0" w:lastRow="0" w:firstColumn="1" w:lastColumn="0" w:oddVBand="0" w:evenVBand="0" w:oddHBand="0" w:evenHBand="0" w:firstRowFirstColumn="0" w:firstRowLastColumn="0" w:lastRowFirstColumn="0" w:lastRowLastColumn="0"/>
+            <w:tcW w:w="0" w:type="auto"/>
+            <w:hideMark/>
+          </w:tcPr>
+          <w:p>
+            <w:pPr>
+              <w:spacing w:after="160" w:line="278" w:lineRule="auto"/>
+            </w:pPr>
+            <w:r>
+              <w:t>FR-7.2</w:t>
+            </w:r>
+          </w:p>
+        </w:tc>
+        <w:tc>
+          <w:tcPr>
+            <w:tcW w:w="0" w:type="auto"/>
+            <w:hideMark/>
+          </w:tcPr>
+          <w:p>
+            <w:pPr>
+              <w:spacing w:after="160" w:line="278" w:lineRule="auto"/>
+              <w:cnfStyle w:val="000000000000" w:firstRow="0" w:lastRow="0" w:firstColumn="0" w:lastColumn="0" w:oddVBand="0" w:evenVBand="0" w:oddHBand="0" w:evenHBand="0" w:firstRowFirstColumn="0" w:firstRowLastColumn="0" w:lastRowFirstColumn="0" w:lastRowLastColumn="0"/>
+            </w:pPr>
+            <w:r>
+              <w:t>The admin dashboard shall display system health metrics (API usage, prediction latency, error rates).</w:t>
+            </w:r>
+          </w:p>
+        </w:tc>
+        <w:tc>
+          <w:tcPr>
+            <w:tcW w:w="0" w:type="auto"/>
+            <w:hideMark/>
+          </w:tcPr>
+          <w:p>
+            <w:pPr>
+              <w:spacing w:after="160" w:line="278" w:lineRule="auto"/>
+              <w:cnfStyle w:val="000000000000" w:firstRow="0" w:lastRow="0" w:firstColumn="0" w:lastColumn="0" w:oddVBand="0" w:evenVBand="0" w:oddHBand="0" w:evenHBand="0" w:firstRowFirstColumn="0" w:firstRowLastColumn="0" w:lastRowFirstColumn="0" w:lastRowLastColumn="0"/>
+            </w:pPr>
+            <w:r>
+              <w:t>Must Have</w:t>
+            </w:r>
+          </w:p>
+        </w:tc>
+      </w:tr>
+      <w:tr>
+        <w:trPr>
+          <w:cnfStyle w:val="000000100000" w:firstRow="0" w:lastRow="0" w:firstColumn="0" w:lastColumn="0" w:oddVBand="0" w:evenVBand="0" w:oddHBand="1" w:evenHBand="0" w:firstRowFirstColumn="0" w:firstRowLastColumn="0" w:lastRowFirstColumn="0" w:lastRowLastColumn="0"/>
+          <w:trHeight w:val="840"/>
+        </w:trPr>
+        <w:tc>
+          <w:tcPr>
+            <w:cnfStyle w:val="001000000000" w:firstRow="0" w:lastRow="0" w:firstColumn="1" w:lastColumn="0" w:oddVBand="0" w:evenVBand="0" w:oddHBand="0" w:evenHBand="0" w:firstRowFirstColumn="0" w:firstRowLastColumn="0" w:lastRowFirstColumn="0" w:lastRowLastColumn="0"/>
+            <w:tcW w:w="0" w:type="auto"/>
+            <w:hideMark/>
+          </w:tcPr>
+          <w:p>
+            <w:pPr>
+              <w:spacing w:after="160" w:line="278" w:lineRule="auto"/>
+            </w:pPr>
+            <w:r>
+              <w:t>FR-7.3</w:t>
+            </w:r>
+          </w:p>
+        </w:tc>
+        <w:tc>
+          <w:tcPr>
+            <w:tcW w:w="0" w:type="auto"/>
+            <w:hideMark/>
+          </w:tcPr>
+          <w:p>
+            <w:pPr>
+              <w:spacing w:after="160" w:line="278" w:lineRule="auto"/>
+              <w:cnfStyle w:val="000000100000" w:firstRow="0" w:lastRow="0" w:firstColumn="0" w:lastColumn="0" w:oddVBand="0" w:evenVBand="0" w:oddHBand="1" w:evenHBand="0" w:firstRowFirstColumn="0" w:firstRowLastColumn="0" w:lastRowFirstColumn="0" w:lastRowLastColumn="0"/>
+            </w:pPr>
+            <w:r>
+              <w:t>Administrators shall configure data source connections and update API keys for market data providers.</w:t>
+            </w:r>
+          </w:p>
+        </w:tc>
+        <w:tc>
+          <w:tcPr>
+            <w:tcW w:w="0" w:type="auto"/>
+            <w:hideMark/>
+          </w:tcPr>
+          <w:p>
+            <w:pPr>
+              <w:spacing w:after="160" w:line="278" w:lineRule="auto"/>
+              <w:cnfStyle w:val="000000100000" w:firstRow="0" w:lastRow="0" w:firstColumn="0" w:lastColumn="0" w:oddVBand="0" w:evenVBand="0" w:oddHBand="1" w:evenHBand="0" w:firstRowFirstColumn="0" w:firstRowLastColumn="0" w:lastRowFirstColumn="0" w:lastRowLastColumn="0"/>
+            </w:pPr>
+            <w:r>
+              <w:t>Must Have</w:t>
+            </w:r>
+          </w:p>
+        </w:tc>
+      </w:tr>
+      <w:tr>
+        <w:trPr>
+          <w:trHeight w:val="850"/>
+        </w:trPr>
+        <w:tc>
+          <w:tcPr>
+            <w:cnfStyle w:val="001000000000" w:firstRow="0" w:lastRow="0" w:firstColumn="1" w:lastColumn="0" w:oddVBand="0" w:evenVBand="0" w:oddHBand="0" w:evenHBand="0" w:firstRowFirstColumn="0" w:firstRowLastColumn="0" w:lastRowFirstColumn="0" w:lastRowLastColumn="0"/>
+            <w:tcW w:w="0" w:type="auto"/>
+            <w:hideMark/>
+          </w:tcPr>
+          <w:p>
+            <w:pPr>
+              <w:spacing w:after="160" w:line="278" w:lineRule="auto"/>
+            </w:pPr>
+            <w:r>
+              <w:t>FR-7.4</w:t>
+            </w:r>
+          </w:p>
+        </w:tc>
+        <w:tc>
+          <w:tcPr>
+            <w:tcW w:w="0" w:type="auto"/>
+            <w:hideMark/>
+          </w:tcPr>
+          <w:p>
+            <w:pPr>
+              <w:spacing w:after="160" w:line="278" w:lineRule="auto"/>
+              <w:cnfStyle w:val="000000000000" w:firstRow="0" w:lastRow="0" w:firstColumn="0" w:lastColumn="0" w:oddVBand="0" w:evenVBand="0" w:oddHBand="0" w:evenHBand="0" w:firstRowFirstColumn="0" w:firstRowLastColumn="0" w:lastRowFirstColumn="0" w:lastRowLastColumn="0"/>
+            </w:pPr>
+            <w:r>
+              <w:t>The system shall generate monthly accuracy reports comparing predictions to actual market outcomes.</w:t>
+            </w:r>
+          </w:p>
+        </w:tc>
+        <w:tc>
+          <w:tcPr>
+            <w:tcW w:w="0" w:type="auto"/>
+            <w:hideMark/>
+          </w:tcPr>
+          <w:p>
+            <w:pPr>
+              <w:spacing w:after="160" w:line="278" w:lineRule="auto"/>
+              <w:cnfStyle w:val="000000000000" w:firstRow="0" w:lastRow="0" w:firstColumn="0" w:lastColumn="0" w:oddVBand="0" w:evenVBand="0" w:oddHBand="0" w:evenHBand="0" w:firstRowFirstColumn="0" w:firstRowLastColumn="0" w:lastRowFirstColumn="0" w:lastRowLastColumn="0"/>
+            </w:pPr>
+            <w:r>
+              <w:t>Must Have</w:t>
+            </w:r>
+          </w:p>
+        </w:tc>
+      </w:tr>
+      <w:tr>
+        <w:trPr>
+          <w:cnfStyle w:val="000000100000" w:firstRow="0" w:lastRow="0" w:firstColumn="0" w:lastColumn="0" w:oddVBand="0" w:evenVBand="0" w:oddHBand="1" w:evenHBand="0" w:firstRowFirstColumn="0" w:firstRowLastColumn="0" w:lastRowFirstColumn="0" w:lastRowLastColumn="0"/>
+          <w:trHeight w:val="850"/>
+        </w:trPr>
+        <w:tc>
+          <w:tcPr>
+            <w:cnfStyle w:val="001000000000" w:firstRow="0" w:lastRow="0" w:firstColumn="1" w:lastColumn="0" w:oddVBand="0" w:evenVBand="0" w:oddHBand="0" w:evenHBand="0" w:firstRowFirstColumn="0" w:firstRowLastColumn="0" w:lastRowFirstColumn="0" w:lastRowLastColumn="0"/>
+            <w:tcW w:w="0" w:type="auto"/>
+            <w:hideMark/>
+          </w:tcPr>
+          <w:p>
+            <w:pPr>
+              <w:spacing w:after="160" w:line="278" w:lineRule="auto"/>
+            </w:pPr>
+            <w:r>
+              <w:t>FR-7.5</w:t>
+            </w:r>
+          </w:p>
+        </w:tc>
+        <w:tc>
+          <w:tcPr>
+            <w:tcW w:w="0" w:type="auto"/>
+            <w:hideMark/>
+          </w:tcPr>
+          <w:p>
+            <w:pPr>
+              <w:spacing w:after="160" w:line="278" w:lineRule="auto"/>
+              <w:cnfStyle w:val="000000100000" w:firstRow="0" w:lastRow="0" w:firstColumn="0" w:lastColumn="0" w:oddVBand="0" w:evenVBand="0" w:oddHBand="1" w:evenHBand="0" w:firstRowFirstColumn="0" w:firstRowLastColumn="0" w:lastRowFirstColumn="0" w:lastRowLastColumn="0"/>
+            </w:pPr>
+            <w:r>
+              <w:t>Administrators shall trigger manual retraining of statistical models with updated data.</w:t>
+            </w:r>
+          </w:p>
+        </w:tc>
+        <w:tc>
+          <w:tcPr>
+            <w:tcW w:w="0" w:type="auto"/>
+            <w:hideMark/>
+          </w:tcPr>
+          <w:p>
+            <w:pPr>
+              <w:spacing w:after="160" w:line="278" w:lineRule="auto"/>
+              <w:cnfStyle w:val="000000100000" w:firstRow="0" w:lastRow="0" w:firstColumn="0" w:lastColumn="0" w:oddVBand="0" w:evenVBand="0" w:oddHBand="1" w:evenHBand="0" w:firstRowFirstColumn="0" w:firstRowLastColumn="0" w:lastRowFirstColumn="0" w:lastRowLastColumn="0"/>
+            </w:pPr>
+            <w:r>
+              <w:t>Should Have</w:t>
+            </w:r>
+          </w:p>
+        </w:tc>
+      </w:tr>
+      <w:tr>
+        <w:trPr>
+          <w:trHeight w:val="850"/>
+        </w:trPr>
+        <w:tc>
+          <w:tcPr>
+            <w:cnfStyle w:val="001000000000" w:firstRow="0" w:lastRow="0" w:firstColumn="1" w:lastColumn="0" w:oddVBand="0" w:evenVBand="0" w:oddHBand="0" w:evenHBand="0" w:firstRowFirstColumn="0" w:firstRowLastColumn="0" w:lastRowFirstColumn="0" w:lastRowLastColumn="0"/>
+            <w:tcW w:w="0" w:type="auto"/>
+            <w:hideMark/>
+          </w:tcPr>
+          <w:p>
+            <w:pPr>
+              <w:spacing w:after="160" w:line="278" w:lineRule="auto"/>
+            </w:pPr>
+            <w:r>
+              <w:t>FR-7.6</w:t>
+            </w:r>
+          </w:p>
+        </w:tc>
+        <w:tc>
+          <w:tcPr>
+            <w:tcW w:w="0" w:type="auto"/>
+            <w:hideMark/>
+          </w:tcPr>
+          <w:p>
+            <w:pPr>
+              <w:spacing w:after="160" w:line="278" w:lineRule="auto"/>
+              <w:cnfStyle w:val="000000000000" w:firstRow="0" w:lastRow="0" w:firstColumn="0" w:lastColumn="0" w:oddVBand="0" w:evenVBand="0" w:oddHBand="0" w:evenHBand="0" w:firstRowFirstColumn="0" w:firstRowLastColumn="0" w:lastRowFirstColumn="0" w:lastRowLastColumn="0"/>
+            </w:pPr>
+            <w:r>
+              <w:t>The admin interface shall display geographical usage heatmaps showing where predictions are being requested.</w:t>
+            </w:r>
+          </w:p>
+        </w:tc>
+        <w:tc>
+          <w:tcPr>
+            <w:tcW w:w="0" w:type="auto"/>
+            <w:hideMark/>
+          </w:tcPr>
+          <w:p>
+            <w:pPr>
+              <w:spacing w:after="160" w:line="278" w:lineRule="auto"/>
+              <w:cnfStyle w:val="000000000000" w:firstRow="0" w:lastRow="0" w:firstColumn="0" w:lastColumn="0" w:oddVBand="0" w:evenVBand="0" w:oddHBand="0" w:evenHBand="0" w:firstRowFirstColumn="0" w:firstRowLastColumn="0" w:lastRowFirstColumn="0" w:lastRowLastColumn="0"/>
+            </w:pPr>
+            <w:r>
+              <w:t>Could Have</w:t>
+            </w:r>
+          </w:p>
+        </w:tc>
+      </w:tr>
+      <w:tr>
+        <w:trPr>
+          <w:cnfStyle w:val="000000100000" w:firstRow="0" w:lastRow="0" w:firstColumn="0" w:lastColumn="0" w:oddVBand="0" w:evenVBand="0" w:oddHBand="1" w:evenHBand="0" w:firstRowFirstColumn="0" w:firstRowLastColumn="0" w:lastRowFirstColumn="0" w:lastRowLastColumn="0"/>
+          <w:trHeight w:val="850"/>
+        </w:trPr>
+        <w:tc>
+          <w:tcPr>
+            <w:cnfStyle w:val="001000000000" w:firstRow="0" w:lastRow="0" w:firstColumn="1" w:lastColumn="0" w:oddVBand="0" w:evenVBand="0" w:oddHBand="0" w:evenHBand="0" w:firstRowFirstColumn="0" w:firstRowLastColumn="0" w:lastRowFirstColumn="0" w:lastRowLastColumn="0"/>
+            <w:tcW w:w="0" w:type="auto"/>
+            <w:hideMark/>
+          </w:tcPr>
+          <w:p>
+            <w:pPr>
+              <w:spacing w:after="160" w:line="278" w:lineRule="auto"/>
+            </w:pPr>
+            <w:r>
+              <w:t>FR-7.7</w:t>
+            </w:r>
+          </w:p>
+        </w:tc>
+        <w:tc>
+          <w:tcPr>
+            <w:tcW w:w="0" w:type="auto"/>
+            <w:hideMark/>
+          </w:tcPr>
+          <w:p>
+            <w:pPr>
+              <w:spacing w:after="160" w:line="278" w:lineRule="auto"/>
+              <w:cnfStyle w:val="000000100000" w:firstRow="0" w:lastRow="0" w:firstColumn="0" w:lastColumn="0" w:oddVBand="0" w:evenVBand="0" w:oddHBand="1" w:evenHBand="0" w:firstRowFirstColumn="0" w:firstRowLastColumn="0" w:lastRowFirstColumn="0" w:lastRowLastColumn="0"/>
+            </w:pPr>
+            <w:r>
+              <w:t>Administrators shall be able to set price adjustment multipliers for specific vehicle categories or regions.</w:t>
+            </w:r>
+          </w:p>
+        </w:tc>
+        <w:tc>
+          <w:tcPr>
+            <w:tcW w:w="0" w:type="auto"/>
+            <w:hideMark/>
+          </w:tcPr>
+          <w:p>
+            <w:pPr>
+              <w:spacing w:after="160" w:line="278" w:lineRule="auto"/>
+              <w:cnfStyle w:val="000000100000" w:firstRow="0" w:lastRow="0" w:firstColumn="0" w:lastColumn="0" w:oddVBand="0" w:evenVBand="0" w:oddHBand="1" w:evenHBand="0" w:firstRowFirstColumn="0" w:firstRowLastColumn="0" w:lastRowFirstColumn="0" w:lastRowLastColumn="0"/>
+            </w:pPr>
+            <w:r>
+              <w:t>Should Have</w:t>
+            </w:r>
+          </w:p>
+        </w:tc>
+      </w:tr>
+      <w:tr>
+        <w:trPr>
+          <w:trHeight w:val="506"/>
+        </w:trPr>
+        <w:tc>
+          <w:tcPr>
+            <w:cnfStyle w:val="001000000000" w:firstRow="0" w:lastRow="0" w:firstColumn="1" w:lastColumn="0" w:oddVBand="0" w:evenVBand="0" w:oddHBand="0" w:evenHBand="0" w:firstRowFirstColumn="0" w:firstRowLastColumn="0" w:lastRowFirstColumn="0" w:lastRowLastColumn="0"/>
+            <w:tcW w:w="0" w:type="auto"/>
+            <w:hideMark/>
+          </w:tcPr>
+          <w:p>
+            <w:pPr>
+              <w:spacing w:after="160" w:line="278" w:lineRule="auto"/>
+            </w:pPr>
+            <w:r>
+              <w:t>FR-7.8</w:t>
+            </w:r>
+          </w:p>
+        </w:tc>
+        <w:tc>
+          <w:tcPr>
+            <w:tcW w:w="0" w:type="auto"/>
+            <w:hideMark/>
+          </w:tcPr>
+          <w:p>
+            <w:pPr>
+              <w:spacing w:after="160" w:line="278" w:lineRule="auto"/>
+              <w:cnfStyle w:val="000000000000" w:firstRow="0" w:lastRow="0" w:firstColumn="0" w:lastColumn="0" w:oddVBand="0" w:evenVBand="0" w:oddHBand="0" w:evenHBand="0" w:firstRowFirstColumn="0" w:firstRowLastColumn="0" w:lastRowFirstColumn="0" w:lastRowLastColumn="0"/>
+            </w:pPr>
+            <w:r>
+              <w:t>The system shall log all prediction requests for audit and analytics purposes.</w:t>
+            </w:r>
+          </w:p>
+        </w:tc>
+        <w:tc>
+          <w:tcPr>
+            <w:tcW w:w="0" w:type="auto"/>
+            <w:hideMark/>
+          </w:tcPr>
+          <w:p>
+            <w:pPr>
+              <w:spacing w:after="160" w:line="278" w:lineRule="auto"/>
+              <w:cnfStyle w:val="000000000000" w:firstRow="0" w:lastRow="0" w:firstColumn="0" w:lastColumn="0" w:oddVBand="0" w:evenVBand="0" w:oddHBand="0" w:evenHBand="0" w:firstRowFirstColumn="0" w:firstRowLastColumn="0" w:lastRowFirstColumn="0" w:lastRowLastColumn="0"/>
+            </w:pPr>
+            <w:r>
+              <w:t>Must Have</w:t>
+            </w:r>
+          </w:p>
+        </w:tc>
+      </w:tr>
+    </w:tbl>
     <w:p/>
     <w:sectPr>
       <w:pgSz w:w="12240" w:h="15840"/>
@@ -3835,7 +7428,7 @@
   <w:style w:type="paragraph" w:default="1" w:styleId="Normal">
     <w:name w:val="Normal"/>
     <w:qFormat/>
-    <w:rsid w:val="005C3AC6"/>
+    <w:rsid w:val="005D34EF"/>
   </w:style>
   <w:style w:type="paragraph" w:styleId="Heading1">
     <w:name w:val="heading 1"/>
@@ -3844,7 +7437,7 @@
     <w:link w:val="Heading1Char"/>
     <w:uiPriority w:val="9"/>
     <w:qFormat/>
-    <w:rsid w:val="005C3AC6"/>
+    <w:rsid w:val="005D34EF"/>
     <w:pPr>
       <w:keepNext/>
       <w:keepLines/>
@@ -3867,7 +7460,7 @@
     <w:semiHidden/>
     <w:unhideWhenUsed/>
     <w:qFormat/>
-    <w:rsid w:val="005C3AC6"/>
+    <w:rsid w:val="005D34EF"/>
     <w:pPr>
       <w:keepNext/>
       <w:keepLines/>
@@ -3890,7 +7483,7 @@
     <w:semiHidden/>
     <w:unhideWhenUsed/>
     <w:qFormat/>
-    <w:rsid w:val="005C3AC6"/>
+    <w:rsid w:val="005D34EF"/>
     <w:pPr>
       <w:keepNext/>
       <w:keepLines/>
@@ -3913,7 +7506,7 @@
     <w:semiHidden/>
     <w:unhideWhenUsed/>
     <w:qFormat/>
-    <w:rsid w:val="005C3AC6"/>
+    <w:rsid w:val="005D34EF"/>
     <w:pPr>
       <w:keepNext/>
       <w:keepLines/>
@@ -3936,7 +7529,7 @@
     <w:semiHidden/>
     <w:unhideWhenUsed/>
     <w:qFormat/>
-    <w:rsid w:val="005C3AC6"/>
+    <w:rsid w:val="005D34EF"/>
     <w:pPr>
       <w:keepNext/>
       <w:keepLines/>
@@ -3957,7 +7550,7 @@
     <w:semiHidden/>
     <w:unhideWhenUsed/>
     <w:qFormat/>
-    <w:rsid w:val="005C3AC6"/>
+    <w:rsid w:val="005D34EF"/>
     <w:pPr>
       <w:keepNext/>
       <w:keepLines/>
@@ -3980,7 +7573,7 @@
     <w:semiHidden/>
     <w:unhideWhenUsed/>
     <w:qFormat/>
-    <w:rsid w:val="005C3AC6"/>
+    <w:rsid w:val="005D34EF"/>
     <w:pPr>
       <w:keepNext/>
       <w:keepLines/>
@@ -4001,7 +7594,7 @@
     <w:semiHidden/>
     <w:unhideWhenUsed/>
     <w:qFormat/>
-    <w:rsid w:val="005C3AC6"/>
+    <w:rsid w:val="005D34EF"/>
     <w:pPr>
       <w:keepNext/>
       <w:keepLines/>
@@ -4024,7 +7617,7 @@
     <w:semiHidden/>
     <w:unhideWhenUsed/>
     <w:qFormat/>
-    <w:rsid w:val="005C3AC6"/>
+    <w:rsid w:val="005D34EF"/>
     <w:pPr>
       <w:keepNext/>
       <w:keepLines/>
@@ -4068,7 +7661,7 @@
     <w:basedOn w:val="DefaultParagraphFont"/>
     <w:link w:val="Heading1"/>
     <w:uiPriority w:val="9"/>
-    <w:rsid w:val="005C3AC6"/>
+    <w:rsid w:val="005D34EF"/>
     <w:rPr>
       <w:rFonts w:asciiTheme="majorHAnsi" w:eastAsiaTheme="majorEastAsia" w:hAnsiTheme="majorHAnsi" w:cstheme="majorBidi"/>
       <w:color w:val="2F5496" w:themeColor="accent1" w:themeShade="BF"/>
@@ -4082,7 +7675,7 @@
     <w:link w:val="Heading2"/>
     <w:uiPriority w:val="9"/>
     <w:semiHidden/>
-    <w:rsid w:val="005C3AC6"/>
+    <w:rsid w:val="005D34EF"/>
     <w:rPr>
       <w:rFonts w:asciiTheme="majorHAnsi" w:eastAsiaTheme="majorEastAsia" w:hAnsiTheme="majorHAnsi" w:cstheme="majorBidi"/>
       <w:color w:val="2F5496" w:themeColor="accent1" w:themeShade="BF"/>
@@ -4096,7 +7689,7 @@
     <w:link w:val="Heading3"/>
     <w:uiPriority w:val="9"/>
     <w:semiHidden/>
-    <w:rsid w:val="005C3AC6"/>
+    <w:rsid w:val="005D34EF"/>
     <w:rPr>
       <w:rFonts w:eastAsiaTheme="majorEastAsia" w:cstheme="majorBidi"/>
       <w:color w:val="2F5496" w:themeColor="accent1" w:themeShade="BF"/>
@@ -4110,7 +7703,7 @@
     <w:link w:val="Heading4"/>
     <w:uiPriority w:val="9"/>
     <w:semiHidden/>
-    <w:rsid w:val="005C3AC6"/>
+    <w:rsid w:val="005D34EF"/>
     <w:rPr>
       <w:rFonts w:eastAsiaTheme="majorEastAsia" w:cstheme="majorBidi"/>
       <w:i/>
@@ -4124,7 +7717,7 @@
     <w:link w:val="Heading5"/>
     <w:uiPriority w:val="9"/>
     <w:semiHidden/>
-    <w:rsid w:val="005C3AC6"/>
+    <w:rsid w:val="005D34EF"/>
     <w:rPr>
       <w:rFonts w:eastAsiaTheme="majorEastAsia" w:cstheme="majorBidi"/>
       <w:color w:val="2F5496" w:themeColor="accent1" w:themeShade="BF"/>
@@ -4136,7 +7729,7 @@
     <w:link w:val="Heading6"/>
     <w:uiPriority w:val="9"/>
     <w:semiHidden/>
-    <w:rsid w:val="005C3AC6"/>
+    <w:rsid w:val="005D34EF"/>
     <w:rPr>
       <w:rFonts w:eastAsiaTheme="majorEastAsia" w:cstheme="majorBidi"/>
       <w:i/>
@@ -4150,7 +7743,7 @@
     <w:link w:val="Heading7"/>
     <w:uiPriority w:val="9"/>
     <w:semiHidden/>
-    <w:rsid w:val="005C3AC6"/>
+    <w:rsid w:val="005D34EF"/>
     <w:rPr>
       <w:rFonts w:eastAsiaTheme="majorEastAsia" w:cstheme="majorBidi"/>
       <w:color w:val="595959" w:themeColor="text1" w:themeTint="A6"/>
@@ -4162,7 +7755,7 @@
     <w:link w:val="Heading8"/>
     <w:uiPriority w:val="9"/>
     <w:semiHidden/>
-    <w:rsid w:val="005C3AC6"/>
+    <w:rsid w:val="005D34EF"/>
     <w:rPr>
       <w:rFonts w:eastAsiaTheme="majorEastAsia" w:cstheme="majorBidi"/>
       <w:i/>
@@ -4176,7 +7769,7 @@
     <w:link w:val="Heading9"/>
     <w:uiPriority w:val="9"/>
     <w:semiHidden/>
-    <w:rsid w:val="005C3AC6"/>
+    <w:rsid w:val="005D34EF"/>
     <w:rPr>
       <w:rFonts w:eastAsiaTheme="majorEastAsia" w:cstheme="majorBidi"/>
       <w:color w:val="272727" w:themeColor="text1" w:themeTint="D8"/>
@@ -4189,7 +7782,7 @@
     <w:link w:val="TitleChar"/>
     <w:uiPriority w:val="10"/>
     <w:qFormat/>
-    <w:rsid w:val="005C3AC6"/>
+    <w:rsid w:val="005D34EF"/>
     <w:pPr>
       <w:spacing w:after="80" w:line="240" w:lineRule="auto"/>
       <w:contextualSpacing/>
@@ -4207,7 +7800,7 @@
     <w:basedOn w:val="DefaultParagraphFont"/>
     <w:link w:val="Title"/>
     <w:uiPriority w:val="10"/>
-    <w:rsid w:val="005C3AC6"/>
+    <w:rsid w:val="005D34EF"/>
     <w:rPr>
       <w:rFonts w:asciiTheme="majorHAnsi" w:eastAsiaTheme="majorEastAsia" w:hAnsiTheme="majorHAnsi" w:cstheme="majorBidi"/>
       <w:spacing w:val="-10"/>
@@ -4223,7 +7816,7 @@
     <w:link w:val="SubtitleChar"/>
     <w:uiPriority w:val="11"/>
     <w:qFormat/>
-    <w:rsid w:val="005C3AC6"/>
+    <w:rsid w:val="005D34EF"/>
     <w:pPr>
       <w:numPr>
         <w:ilvl w:val="1"/>
@@ -4242,7 +7835,7 @@
     <w:basedOn w:val="DefaultParagraphFont"/>
     <w:link w:val="Subtitle"/>
     <w:uiPriority w:val="11"/>
-    <w:rsid w:val="005C3AC6"/>
+    <w:rsid w:val="005D34EF"/>
     <w:rPr>
       <w:rFonts w:eastAsiaTheme="majorEastAsia" w:cstheme="majorBidi"/>
       <w:color w:val="595959" w:themeColor="text1" w:themeTint="A6"/>
@@ -4258,7 +7851,7 @@
     <w:link w:val="QuoteChar"/>
     <w:uiPriority w:val="29"/>
     <w:qFormat/>
-    <w:rsid w:val="005C3AC6"/>
+    <w:rsid w:val="005D34EF"/>
     <w:pPr>
       <w:spacing w:before="160"/>
       <w:jc w:val="center"/>
@@ -4274,7 +7867,7 @@
     <w:basedOn w:val="DefaultParagraphFont"/>
     <w:link w:val="Quote"/>
     <w:uiPriority w:val="29"/>
-    <w:rsid w:val="005C3AC6"/>
+    <w:rsid w:val="005D34EF"/>
     <w:rPr>
       <w:i/>
       <w:iCs/>
@@ -4286,7 +7879,7 @@
     <w:basedOn w:val="Normal"/>
     <w:uiPriority w:val="34"/>
     <w:qFormat/>
-    <w:rsid w:val="005C3AC6"/>
+    <w:rsid w:val="005D34EF"/>
     <w:pPr>
       <w:ind w:left="720"/>
       <w:contextualSpacing/>
@@ -4297,7 +7890,7 @@
     <w:basedOn w:val="DefaultParagraphFont"/>
     <w:uiPriority w:val="21"/>
     <w:qFormat/>
-    <w:rsid w:val="005C3AC6"/>
+    <w:rsid w:val="005D34EF"/>
     <w:rPr>
       <w:i/>
       <w:iCs/>
@@ -4311,7 +7904,7 @@
     <w:link w:val="IntenseQuoteChar"/>
     <w:uiPriority w:val="30"/>
     <w:qFormat/>
-    <w:rsid w:val="005C3AC6"/>
+    <w:rsid w:val="005D34EF"/>
     <w:pPr>
       <w:pBdr>
         <w:top w:val="single" w:sz="4" w:space="10" w:color="2F5496" w:themeColor="accent1" w:themeShade="BF"/>
@@ -4332,7 +7925,7 @@
     <w:basedOn w:val="DefaultParagraphFont"/>
     <w:link w:val="IntenseQuote"/>
     <w:uiPriority w:val="30"/>
-    <w:rsid w:val="005C3AC6"/>
+    <w:rsid w:val="005D34EF"/>
     <w:rPr>
       <w:i/>
       <w:iCs/>
@@ -4344,7 +7937,7 @@
     <w:basedOn w:val="DefaultParagraphFont"/>
     <w:uiPriority w:val="32"/>
     <w:qFormat/>
-    <w:rsid w:val="005C3AC6"/>
+    <w:rsid w:val="005D34EF"/>
     <w:rPr>
       <w:b/>
       <w:bCs/>
@@ -4357,7 +7950,7 @@
     <w:name w:val="Grid Table 5 Dark Accent 1"/>
     <w:basedOn w:val="TableNormal"/>
     <w:uiPriority w:val="50"/>
-    <w:rsid w:val="005C3AC6"/>
+    <w:rsid w:val="005D34EF"/>
     <w:pPr>
       <w:spacing w:after="0" w:line="240" w:lineRule="auto"/>
     </w:pPr>

</xml_diff>

<commit_message>
FRD: detailed functional requirements specified
</commit_message>
<xml_diff>
--- a/Documents/Functional Requirements Document.docx
+++ b/Documents/Functional Requirements Document.docx
@@ -76,7 +76,7 @@
     </w:p>
     <w:p>
       <w:r>
-        <w:pict w14:anchorId="3E6E75B9">
+        <w:pict w14:anchorId="39B58377">
           <v:rect id="_x0000_i1025" style="width:0;height:.75pt" o:hralign="center" o:hrstd="t" o:hr="t" fillcolor="#a0a0a0" stroked="f"/>
         </w:pict>
       </w:r>
@@ -387,7 +387,7 @@
     </w:p>
     <w:p>
       <w:r>
-        <w:pict w14:anchorId="2EA71F96">
+        <w:pict w14:anchorId="038148EC">
           <v:rect id="_x0000_i1026" style="width:0;height:.75pt" o:hralign="center" o:hrstd="t" o:hr="t" fillcolor="#a0a0a0" stroked="f"/>
         </w:pict>
       </w:r>
@@ -1145,7 +1145,7 @@
     </w:p>
     <w:p>
       <w:r>
-        <w:pict w14:anchorId="5C738E1D">
+        <w:pict w14:anchorId="11D72D4D">
           <v:rect id="_x0000_i1027" style="width:0;height:.75pt" o:hralign="center" o:hrstd="t" o:hr="t" fillcolor="#a0a0a0" stroked="f"/>
         </w:pict>
       </w:r>
@@ -1945,7 +1945,7 @@
     </w:p>
     <w:p>
       <w:r>
-        <w:pict w14:anchorId="581FD975">
+        <w:pict w14:anchorId="06F192DB">
           <v:rect id="_x0000_i1028" style="width:0;height:.75pt" o:hralign="center" o:hrstd="t" o:hr="t" fillcolor="#a0a0a0" stroked="f"/>
         </w:pict>
       </w:r>
@@ -2084,7 +2084,7 @@
     </w:p>
     <w:p>
       <w:r>
-        <w:pict w14:anchorId="58E63F0F">
+        <w:pict w14:anchorId="7C9B91A7">
           <v:rect id="_x0000_i1029" style="width:0;height:.75pt" o:hralign="center" o:hrstd="t" o:hr="t" fillcolor="#a0a0a0" stroked="f"/>
         </w:pict>
       </w:r>
@@ -5636,6 +5636,2253 @@
         </w:tc>
       </w:tr>
     </w:tbl>
+    <w:p>
+      <w:r>
+        <w:pict w14:anchorId="772FB969">
+          <v:rect id="_x0000_i1030" style="width:0;height:.75pt" o:hralign="center" o:hrstd="t" o:hr="t" fillcolor="#a0a0a0" stroked="f"/>
+        </w:pict>
+      </w:r>
+    </w:p>
+    <w:p>
+      <w:pPr>
+        <w:rPr>
+          <w:b/>
+          <w:bCs/>
+        </w:rPr>
+      </w:pPr>
+      <w:r>
+        <w:rPr>
+          <w:b/>
+          <w:bCs/>
+        </w:rPr>
+        <w:lastRenderedPageBreak/>
+        <w:t>5. Non-Functional Requirements</w:t>
+      </w:r>
+    </w:p>
+    <w:p>
+      <w:pPr>
+        <w:rPr>
+          <w:b/>
+          <w:bCs/>
+        </w:rPr>
+      </w:pPr>
+      <w:r>
+        <w:rPr>
+          <w:b/>
+          <w:bCs/>
+        </w:rPr>
+        <w:t>5.1. Performance Requirements</w:t>
+      </w:r>
+    </w:p>
+    <w:p>
+      <w:r>
+        <w:t>Table: Performance Metrics</w:t>
+      </w:r>
+    </w:p>
+    <w:tbl>
+      <w:tblPr>
+        <w:tblStyle w:val="GridTable5Dark-Accent1"/>
+        <w:tblW w:w="10639" w:type="dxa"/>
+        <w:tblLook w:val="04A0" w:firstRow="1" w:lastRow="0" w:firstColumn="1" w:lastColumn="0" w:noHBand="0" w:noVBand="1"/>
+      </w:tblPr>
+      <w:tblGrid>
+        <w:gridCol w:w="919"/>
+        <w:gridCol w:w="8645"/>
+        <w:gridCol w:w="1075"/>
+      </w:tblGrid>
+      <w:tr>
+        <w:trPr>
+          <w:cnfStyle w:val="100000000000" w:firstRow="1" w:lastRow="0" w:firstColumn="0" w:lastColumn="0" w:oddVBand="0" w:evenVBand="0" w:oddHBand="0" w:evenHBand="0" w:firstRowFirstColumn="0" w:firstRowLastColumn="0" w:lastRowFirstColumn="0" w:lastRowLastColumn="0"/>
+          <w:trHeight w:val="500"/>
+        </w:trPr>
+        <w:tc>
+          <w:tcPr>
+            <w:cnfStyle w:val="001000000000" w:firstRow="0" w:lastRow="0" w:firstColumn="1" w:lastColumn="0" w:oddVBand="0" w:evenVBand="0" w:oddHBand="0" w:evenHBand="0" w:firstRowFirstColumn="0" w:firstRowLastColumn="0" w:lastRowFirstColumn="0" w:lastRowLastColumn="0"/>
+            <w:tcW w:w="0" w:type="auto"/>
+            <w:hideMark/>
+          </w:tcPr>
+          <w:p>
+            <w:pPr>
+              <w:spacing w:after="160" w:line="278" w:lineRule="auto"/>
+            </w:pPr>
+            <w:r>
+              <w:t>Req. ID</w:t>
+            </w:r>
+          </w:p>
+        </w:tc>
+        <w:tc>
+          <w:tcPr>
+            <w:tcW w:w="0" w:type="auto"/>
+            <w:hideMark/>
+          </w:tcPr>
+          <w:p>
+            <w:pPr>
+              <w:spacing w:after="160" w:line="278" w:lineRule="auto"/>
+              <w:cnfStyle w:val="100000000000" w:firstRow="1" w:lastRow="0" w:firstColumn="0" w:lastColumn="0" w:oddVBand="0" w:evenVBand="0" w:oddHBand="0" w:evenHBand="0" w:firstRowFirstColumn="0" w:firstRowLastColumn="0" w:lastRowFirstColumn="0" w:lastRowLastColumn="0"/>
+            </w:pPr>
+            <w:r>
+              <w:t>Requirement Description</w:t>
+            </w:r>
+          </w:p>
+        </w:tc>
+        <w:tc>
+          <w:tcPr>
+            <w:tcW w:w="0" w:type="auto"/>
+            <w:hideMark/>
+          </w:tcPr>
+          <w:p>
+            <w:pPr>
+              <w:spacing w:after="160" w:line="278" w:lineRule="auto"/>
+              <w:cnfStyle w:val="100000000000" w:firstRow="1" w:lastRow="0" w:firstColumn="0" w:lastColumn="0" w:oddVBand="0" w:evenVBand="0" w:oddHBand="0" w:evenHBand="0" w:firstRowFirstColumn="0" w:firstRowLastColumn="0" w:lastRowFirstColumn="0" w:lastRowLastColumn="0"/>
+            </w:pPr>
+            <w:r>
+              <w:t>Metric</w:t>
+            </w:r>
+          </w:p>
+        </w:tc>
+      </w:tr>
+      <w:tr>
+        <w:trPr>
+          <w:cnfStyle w:val="000000100000" w:firstRow="0" w:lastRow="0" w:firstColumn="0" w:lastColumn="0" w:oddVBand="0" w:evenVBand="0" w:oddHBand="1" w:evenHBand="0" w:firstRowFirstColumn="0" w:firstRowLastColumn="0" w:lastRowFirstColumn="0" w:lastRowLastColumn="0"/>
+          <w:trHeight w:val="841"/>
+        </w:trPr>
+        <w:tc>
+          <w:tcPr>
+            <w:cnfStyle w:val="001000000000" w:firstRow="0" w:lastRow="0" w:firstColumn="1" w:lastColumn="0" w:oddVBand="0" w:evenVBand="0" w:oddHBand="0" w:evenHBand="0" w:firstRowFirstColumn="0" w:firstRowLastColumn="0" w:lastRowFirstColumn="0" w:lastRowLastColumn="0"/>
+            <w:tcW w:w="0" w:type="auto"/>
+            <w:hideMark/>
+          </w:tcPr>
+          <w:p>
+            <w:pPr>
+              <w:spacing w:after="160" w:line="278" w:lineRule="auto"/>
+            </w:pPr>
+            <w:r>
+              <w:t>NFR-1.1</w:t>
+            </w:r>
+          </w:p>
+        </w:tc>
+        <w:tc>
+          <w:tcPr>
+            <w:tcW w:w="0" w:type="auto"/>
+            <w:hideMark/>
+          </w:tcPr>
+          <w:p>
+            <w:pPr>
+              <w:spacing w:after="160" w:line="278" w:lineRule="auto"/>
+              <w:cnfStyle w:val="000000100000" w:firstRow="0" w:lastRow="0" w:firstColumn="0" w:lastColumn="0" w:oddVBand="0" w:evenVBand="0" w:oddHBand="1" w:evenHBand="0" w:firstRowFirstColumn="0" w:firstRowLastColumn="0" w:lastRowFirstColumn="0" w:lastRowLastColumn="0"/>
+            </w:pPr>
+            <w:r>
+              <w:t>The system shall return a price prediction for a single vehicle via web interface within 3 seconds (95th percentile).</w:t>
+            </w:r>
+          </w:p>
+        </w:tc>
+        <w:tc>
+          <w:tcPr>
+            <w:tcW w:w="0" w:type="auto"/>
+            <w:hideMark/>
+          </w:tcPr>
+          <w:p>
+            <w:pPr>
+              <w:spacing w:after="160" w:line="278" w:lineRule="auto"/>
+              <w:cnfStyle w:val="000000100000" w:firstRow="0" w:lastRow="0" w:firstColumn="0" w:lastColumn="0" w:oddVBand="0" w:evenVBand="0" w:oddHBand="1" w:evenHBand="0" w:firstRowFirstColumn="0" w:firstRowLastColumn="0" w:lastRowFirstColumn="0" w:lastRowLastColumn="0"/>
+            </w:pPr>
+            <w:r>
+              <w:t>&lt; 3 sec</w:t>
+            </w:r>
+          </w:p>
+        </w:tc>
+      </w:tr>
+      <w:tr>
+        <w:trPr>
+          <w:trHeight w:val="841"/>
+        </w:trPr>
+        <w:tc>
+          <w:tcPr>
+            <w:cnfStyle w:val="001000000000" w:firstRow="0" w:lastRow="0" w:firstColumn="1" w:lastColumn="0" w:oddVBand="0" w:evenVBand="0" w:oddHBand="0" w:evenHBand="0" w:firstRowFirstColumn="0" w:firstRowLastColumn="0" w:lastRowFirstColumn="0" w:lastRowLastColumn="0"/>
+            <w:tcW w:w="0" w:type="auto"/>
+            <w:hideMark/>
+          </w:tcPr>
+          <w:p>
+            <w:pPr>
+              <w:spacing w:after="160" w:line="278" w:lineRule="auto"/>
+            </w:pPr>
+            <w:r>
+              <w:t>NFR-1.2</w:t>
+            </w:r>
+          </w:p>
+        </w:tc>
+        <w:tc>
+          <w:tcPr>
+            <w:tcW w:w="0" w:type="auto"/>
+            <w:hideMark/>
+          </w:tcPr>
+          <w:p>
+            <w:pPr>
+              <w:spacing w:after="160" w:line="278" w:lineRule="auto"/>
+              <w:cnfStyle w:val="000000000000" w:firstRow="0" w:lastRow="0" w:firstColumn="0" w:lastColumn="0" w:oddVBand="0" w:evenVBand="0" w:oddHBand="0" w:evenHBand="0" w:firstRowFirstColumn="0" w:firstRowLastColumn="0" w:lastRowFirstColumn="0" w:lastRowLastColumn="0"/>
+            </w:pPr>
+            <w:r>
+              <w:t>API response time for a single prediction shall be under 2 seconds (95th percentile).</w:t>
+            </w:r>
+          </w:p>
+        </w:tc>
+        <w:tc>
+          <w:tcPr>
+            <w:tcW w:w="0" w:type="auto"/>
+            <w:hideMark/>
+          </w:tcPr>
+          <w:p>
+            <w:pPr>
+              <w:spacing w:after="160" w:line="278" w:lineRule="auto"/>
+              <w:cnfStyle w:val="000000000000" w:firstRow="0" w:lastRow="0" w:firstColumn="0" w:lastColumn="0" w:oddVBand="0" w:evenVBand="0" w:oddHBand="0" w:evenHBand="0" w:firstRowFirstColumn="0" w:firstRowLastColumn="0" w:lastRowFirstColumn="0" w:lastRowLastColumn="0"/>
+            </w:pPr>
+            <w:r>
+              <w:t>&lt; 2 sec</w:t>
+            </w:r>
+          </w:p>
+        </w:tc>
+      </w:tr>
+      <w:tr>
+        <w:trPr>
+          <w:cnfStyle w:val="000000100000" w:firstRow="0" w:lastRow="0" w:firstColumn="0" w:lastColumn="0" w:oddVBand="0" w:evenVBand="0" w:oddHBand="1" w:evenHBand="0" w:firstRowFirstColumn="0" w:firstRowLastColumn="0" w:lastRowFirstColumn="0" w:lastRowLastColumn="0"/>
+          <w:trHeight w:val="841"/>
+        </w:trPr>
+        <w:tc>
+          <w:tcPr>
+            <w:cnfStyle w:val="001000000000" w:firstRow="0" w:lastRow="0" w:firstColumn="1" w:lastColumn="0" w:oddVBand="0" w:evenVBand="0" w:oddHBand="0" w:evenHBand="0" w:firstRowFirstColumn="0" w:firstRowLastColumn="0" w:lastRowFirstColumn="0" w:lastRowLastColumn="0"/>
+            <w:tcW w:w="0" w:type="auto"/>
+            <w:hideMark/>
+          </w:tcPr>
+          <w:p>
+            <w:pPr>
+              <w:spacing w:after="160" w:line="278" w:lineRule="auto"/>
+            </w:pPr>
+            <w:r>
+              <w:t>NFR-1.3</w:t>
+            </w:r>
+          </w:p>
+        </w:tc>
+        <w:tc>
+          <w:tcPr>
+            <w:tcW w:w="0" w:type="auto"/>
+            <w:hideMark/>
+          </w:tcPr>
+          <w:p>
+            <w:pPr>
+              <w:spacing w:after="160" w:line="278" w:lineRule="auto"/>
+              <w:cnfStyle w:val="000000100000" w:firstRow="0" w:lastRow="0" w:firstColumn="0" w:lastColumn="0" w:oddVBand="0" w:evenVBand="0" w:oddHBand="1" w:evenHBand="0" w:firstRowFirstColumn="0" w:firstRowLastColumn="0" w:lastRowFirstColumn="0" w:lastRowLastColumn="0"/>
+            </w:pPr>
+            <w:r>
+              <w:t>Batch processing of 100 vehicles shall complete within 60 seconds.</w:t>
+            </w:r>
+          </w:p>
+        </w:tc>
+        <w:tc>
+          <w:tcPr>
+            <w:tcW w:w="0" w:type="auto"/>
+            <w:hideMark/>
+          </w:tcPr>
+          <w:p>
+            <w:pPr>
+              <w:spacing w:after="160" w:line="278" w:lineRule="auto"/>
+              <w:cnfStyle w:val="000000100000" w:firstRow="0" w:lastRow="0" w:firstColumn="0" w:lastColumn="0" w:oddVBand="0" w:evenVBand="0" w:oddHBand="1" w:evenHBand="0" w:firstRowFirstColumn="0" w:firstRowLastColumn="0" w:lastRowFirstColumn="0" w:lastRowLastColumn="0"/>
+            </w:pPr>
+            <w:r>
+              <w:t>&lt; 60 sec</w:t>
+            </w:r>
+          </w:p>
+        </w:tc>
+      </w:tr>
+      <w:tr>
+        <w:trPr>
+          <w:trHeight w:val="831"/>
+        </w:trPr>
+        <w:tc>
+          <w:tcPr>
+            <w:cnfStyle w:val="001000000000" w:firstRow="0" w:lastRow="0" w:firstColumn="1" w:lastColumn="0" w:oddVBand="0" w:evenVBand="0" w:oddHBand="0" w:evenHBand="0" w:firstRowFirstColumn="0" w:firstRowLastColumn="0" w:lastRowFirstColumn="0" w:lastRowLastColumn="0"/>
+            <w:tcW w:w="0" w:type="auto"/>
+            <w:hideMark/>
+          </w:tcPr>
+          <w:p>
+            <w:pPr>
+              <w:spacing w:after="160" w:line="278" w:lineRule="auto"/>
+            </w:pPr>
+            <w:r>
+              <w:t>NFR-1.4</w:t>
+            </w:r>
+          </w:p>
+        </w:tc>
+        <w:tc>
+          <w:tcPr>
+            <w:tcW w:w="0" w:type="auto"/>
+            <w:hideMark/>
+          </w:tcPr>
+          <w:p>
+            <w:pPr>
+              <w:spacing w:after="160" w:line="278" w:lineRule="auto"/>
+              <w:cnfStyle w:val="000000000000" w:firstRow="0" w:lastRow="0" w:firstColumn="0" w:lastColumn="0" w:oddVBand="0" w:evenVBand="0" w:oddHBand="0" w:evenHBand="0" w:firstRowFirstColumn="0" w:firstRowLastColumn="0" w:lastRowFirstColumn="0" w:lastRowLastColumn="0"/>
+            </w:pPr>
+            <w:r>
+              <w:t>The system shall support at least 100 concurrent users.</w:t>
+            </w:r>
+          </w:p>
+        </w:tc>
+        <w:tc>
+          <w:tcPr>
+            <w:tcW w:w="0" w:type="auto"/>
+            <w:hideMark/>
+          </w:tcPr>
+          <w:p>
+            <w:pPr>
+              <w:spacing w:after="160" w:line="278" w:lineRule="auto"/>
+              <w:cnfStyle w:val="000000000000" w:firstRow="0" w:lastRow="0" w:firstColumn="0" w:lastColumn="0" w:oddVBand="0" w:evenVBand="0" w:oddHBand="0" w:evenHBand="0" w:firstRowFirstColumn="0" w:firstRowLastColumn="0" w:lastRowFirstColumn="0" w:lastRowLastColumn="0"/>
+            </w:pPr>
+            <w:r>
+              <w:t>100 users</w:t>
+            </w:r>
+          </w:p>
+        </w:tc>
+      </w:tr>
+      <w:tr>
+        <w:trPr>
+          <w:cnfStyle w:val="000000100000" w:firstRow="0" w:lastRow="0" w:firstColumn="0" w:lastColumn="0" w:oddVBand="0" w:evenVBand="0" w:oddHBand="1" w:evenHBand="0" w:firstRowFirstColumn="0" w:firstRowLastColumn="0" w:lastRowFirstColumn="0" w:lastRowLastColumn="0"/>
+          <w:trHeight w:val="841"/>
+        </w:trPr>
+        <w:tc>
+          <w:tcPr>
+            <w:cnfStyle w:val="001000000000" w:firstRow="0" w:lastRow="0" w:firstColumn="1" w:lastColumn="0" w:oddVBand="0" w:evenVBand="0" w:oddHBand="0" w:evenHBand="0" w:firstRowFirstColumn="0" w:firstRowLastColumn="0" w:lastRowFirstColumn="0" w:lastRowLastColumn="0"/>
+            <w:tcW w:w="0" w:type="auto"/>
+            <w:hideMark/>
+          </w:tcPr>
+          <w:p>
+            <w:pPr>
+              <w:spacing w:after="160" w:line="278" w:lineRule="auto"/>
+            </w:pPr>
+            <w:r>
+              <w:t>NFR-1.5</w:t>
+            </w:r>
+          </w:p>
+        </w:tc>
+        <w:tc>
+          <w:tcPr>
+            <w:tcW w:w="0" w:type="auto"/>
+            <w:hideMark/>
+          </w:tcPr>
+          <w:p>
+            <w:pPr>
+              <w:spacing w:after="160" w:line="278" w:lineRule="auto"/>
+              <w:cnfStyle w:val="000000100000" w:firstRow="0" w:lastRow="0" w:firstColumn="0" w:lastColumn="0" w:oddVBand="0" w:evenVBand="0" w:oddHBand="1" w:evenHBand="0" w:firstRowFirstColumn="0" w:firstRowLastColumn="0" w:lastRowFirstColumn="0" w:lastRowLastColumn="0"/>
+            </w:pPr>
+            <w:r>
+              <w:t>Page load time for the main application shall be under 2 seconds.</w:t>
+            </w:r>
+          </w:p>
+        </w:tc>
+        <w:tc>
+          <w:tcPr>
+            <w:tcW w:w="0" w:type="auto"/>
+            <w:hideMark/>
+          </w:tcPr>
+          <w:p>
+            <w:pPr>
+              <w:spacing w:after="160" w:line="278" w:lineRule="auto"/>
+              <w:cnfStyle w:val="000000100000" w:firstRow="0" w:lastRow="0" w:firstColumn="0" w:lastColumn="0" w:oddVBand="0" w:evenVBand="0" w:oddHBand="1" w:evenHBand="0" w:firstRowFirstColumn="0" w:firstRowLastColumn="0" w:lastRowFirstColumn="0" w:lastRowLastColumn="0"/>
+            </w:pPr>
+            <w:r>
+              <w:t>&lt; 2 sec</w:t>
+            </w:r>
+          </w:p>
+        </w:tc>
+      </w:tr>
+      <w:tr>
+        <w:trPr>
+          <w:trHeight w:val="841"/>
+        </w:trPr>
+        <w:tc>
+          <w:tcPr>
+            <w:cnfStyle w:val="001000000000" w:firstRow="0" w:lastRow="0" w:firstColumn="1" w:lastColumn="0" w:oddVBand="0" w:evenVBand="0" w:oddHBand="0" w:evenHBand="0" w:firstRowFirstColumn="0" w:firstRowLastColumn="0" w:lastRowFirstColumn="0" w:lastRowLastColumn="0"/>
+            <w:tcW w:w="0" w:type="auto"/>
+            <w:hideMark/>
+          </w:tcPr>
+          <w:p>
+            <w:pPr>
+              <w:spacing w:after="160" w:line="278" w:lineRule="auto"/>
+            </w:pPr>
+            <w:r>
+              <w:t>NFR-1.6</w:t>
+            </w:r>
+          </w:p>
+        </w:tc>
+        <w:tc>
+          <w:tcPr>
+            <w:tcW w:w="0" w:type="auto"/>
+            <w:hideMark/>
+          </w:tcPr>
+          <w:p>
+            <w:pPr>
+              <w:spacing w:after="160" w:line="278" w:lineRule="auto"/>
+              <w:cnfStyle w:val="000000000000" w:firstRow="0" w:lastRow="0" w:firstColumn="0" w:lastColumn="0" w:oddVBand="0" w:evenVBand="0" w:oddHBand="0" w:evenHBand="0" w:firstRowFirstColumn="0" w:firstRowLastColumn="0" w:lastRowFirstColumn="0" w:lastRowLastColumn="0"/>
+            </w:pPr>
+            <w:r>
+              <w:t>Market data update process shall complete within 30 minutes for full refresh.</w:t>
+            </w:r>
+          </w:p>
+        </w:tc>
+        <w:tc>
+          <w:tcPr>
+            <w:tcW w:w="0" w:type="auto"/>
+            <w:hideMark/>
+          </w:tcPr>
+          <w:p>
+            <w:pPr>
+              <w:spacing w:after="160" w:line="278" w:lineRule="auto"/>
+              <w:cnfStyle w:val="000000000000" w:firstRow="0" w:lastRow="0" w:firstColumn="0" w:lastColumn="0" w:oddVBand="0" w:evenVBand="0" w:oddHBand="0" w:evenHBand="0" w:firstRowFirstColumn="0" w:firstRowLastColumn="0" w:lastRowFirstColumn="0" w:lastRowLastColumn="0"/>
+            </w:pPr>
+            <w:r>
+              <w:t>&lt; 30 min</w:t>
+            </w:r>
+          </w:p>
+        </w:tc>
+      </w:tr>
+    </w:tbl>
+    <w:p>
+      <w:pPr>
+        <w:rPr>
+          <w:b/>
+          <w:bCs/>
+        </w:rPr>
+      </w:pPr>
+      <w:r>
+        <w:rPr>
+          <w:b/>
+          <w:bCs/>
+        </w:rPr>
+        <w:t>5.2. Security Requirements</w:t>
+      </w:r>
+    </w:p>
+    <w:p>
+      <w:r>
+        <w:rPr>
+          <w:b/>
+          <w:bCs/>
+        </w:rPr>
+        <w:t>NFR-2.1:</w:t>
+      </w:r>
+      <w:r>
+        <w:t> All user data transmissions shall use TLS 1.2 or higher encryption.</w:t>
+      </w:r>
+      <w:r>
+        <w:br/>
+      </w:r>
+      <w:r>
+        <w:rPr>
+          <w:b/>
+          <w:bCs/>
+        </w:rPr>
+        <w:t>NFR-2.2:</w:t>
+      </w:r>
+      <w:r>
+        <w:t xml:space="preserve"> User passwords shall be hashed using </w:t>
+      </w:r>
+      <w:proofErr w:type="spellStart"/>
+      <w:r>
+        <w:t>bcrypt</w:t>
+      </w:r>
+      <w:proofErr w:type="spellEnd"/>
+      <w:r>
+        <w:t xml:space="preserve"> or equivalent with salt.</w:t>
+      </w:r>
+      <w:r>
+        <w:br/>
+      </w:r>
+      <w:r>
+        <w:rPr>
+          <w:b/>
+          <w:bCs/>
+        </w:rPr>
+        <w:t>NFR-2.3:</w:t>
+      </w:r>
+      <w:r>
+        <w:t> API access shall require authentication via API keys with rate limiting based on subscription tier.</w:t>
+      </w:r>
+      <w:r>
+        <w:br/>
+      </w:r>
+      <w:r>
+        <w:rPr>
+          <w:b/>
+          <w:bCs/>
+        </w:rPr>
+        <w:t>NFR-2.4:</w:t>
+      </w:r>
+      <w:r>
+        <w:t> The system shall implement role-based access control (RBAC) for all functions and data.</w:t>
+      </w:r>
+      <w:r>
+        <w:br/>
+      </w:r>
+      <w:r>
+        <w:rPr>
+          <w:b/>
+          <w:bCs/>
+        </w:rPr>
+        <w:t>NFR-2.5:</w:t>
+      </w:r>
+      <w:r>
+        <w:t> All user data shall be encrypted at rest using AES-256 encryption.</w:t>
+      </w:r>
+      <w:r>
+        <w:br/>
+      </w:r>
+      <w:r>
+        <w:rPr>
+          <w:b/>
+          <w:bCs/>
+        </w:rPr>
+        <w:t>NFR-2.6:</w:t>
+      </w:r>
+      <w:r>
+        <w:t> The system shall undergo regular security penetration testing at least quarterly.</w:t>
+      </w:r>
+      <w:r>
+        <w:br/>
+      </w:r>
+      <w:r>
+        <w:rPr>
+          <w:b/>
+          <w:bCs/>
+        </w:rPr>
+        <w:t>NFR-2.7:</w:t>
+      </w:r>
+      <w:r>
+        <w:t> API keys shall be revocable by users and administrators at any time.</w:t>
+      </w:r>
+    </w:p>
+    <w:p>
+      <w:pPr>
+        <w:rPr>
+          <w:b/>
+          <w:bCs/>
+        </w:rPr>
+      </w:pPr>
+      <w:r>
+        <w:rPr>
+          <w:b/>
+          <w:bCs/>
+        </w:rPr>
+        <w:t>5.3. Usability Requirements</w:t>
+      </w:r>
+    </w:p>
+    <w:p>
+      <w:r>
+        <w:rPr>
+          <w:b/>
+          <w:bCs/>
+        </w:rPr>
+        <w:t>NFR-3.1:</w:t>
+      </w:r>
+      <w:r>
+        <w:t> A first-time user shall be able to obtain a basic price estimate within 60 seconds of landing on the homepage.</w:t>
+      </w:r>
+      <w:r>
+        <w:br/>
+      </w:r>
+      <w:r>
+        <w:rPr>
+          <w:b/>
+          <w:bCs/>
+        </w:rPr>
+        <w:t>NFR-3.2:</w:t>
+      </w:r>
+      <w:r>
+        <w:t xml:space="preserve"> The system shall achieve a System Usability Scale (SUS) score of 75 or higher after </w:t>
+      </w:r>
+      <w:r>
+        <w:lastRenderedPageBreak/>
+        <w:t>initial user testing.</w:t>
+      </w:r>
+      <w:r>
+        <w:br/>
+      </w:r>
+      <w:r>
+        <w:rPr>
+          <w:b/>
+          <w:bCs/>
+        </w:rPr>
+        <w:t>NFR-3.3:</w:t>
+      </w:r>
+      <w:r>
+        <w:t> All error messages shall be clear, actionable, and available in the user's selected language.</w:t>
+      </w:r>
+      <w:r>
+        <w:br/>
+      </w:r>
+      <w:r>
+        <w:rPr>
+          <w:b/>
+          <w:bCs/>
+        </w:rPr>
+        <w:t>NFR-3.4:</w:t>
+      </w:r>
+      <w:r>
+        <w:t> The interface shall comply with WCAG 2.1 AA accessibility standards.</w:t>
+      </w:r>
+      <w:r>
+        <w:br/>
+      </w:r>
+      <w:r>
+        <w:rPr>
+          <w:b/>
+          <w:bCs/>
+        </w:rPr>
+        <w:t>NFR-3.5:</w:t>
+      </w:r>
+      <w:r>
+        <w:t> Critical functions shall have keyboard shortcuts for power users.</w:t>
+      </w:r>
+      <w:r>
+        <w:br/>
+      </w:r>
+      <w:r>
+        <w:rPr>
+          <w:b/>
+          <w:bCs/>
+        </w:rPr>
+        <w:t>NFR-3.6:</w:t>
+      </w:r>
+      <w:r>
+        <w:t> The system shall provide contextual help and tooltips for all complex features.</w:t>
+      </w:r>
+    </w:p>
+    <w:p>
+      <w:pPr>
+        <w:rPr>
+          <w:b/>
+          <w:bCs/>
+        </w:rPr>
+      </w:pPr>
+      <w:r>
+        <w:rPr>
+          <w:b/>
+          <w:bCs/>
+        </w:rPr>
+        <w:t>5.4. Reliability &amp; Availability</w:t>
+      </w:r>
+    </w:p>
+    <w:p>
+      <w:r>
+        <w:rPr>
+          <w:b/>
+          <w:bCs/>
+        </w:rPr>
+        <w:t>NFR-4.1:</w:t>
+      </w:r>
+      <w:r>
+        <w:t> The system shall maintain 99.5% uptime excluding scheduled maintenance.</w:t>
+      </w:r>
+      <w:r>
+        <w:br/>
+      </w:r>
+      <w:r>
+        <w:rPr>
+          <w:b/>
+          <w:bCs/>
+        </w:rPr>
+        <w:t>NFR-4.2:</w:t>
+      </w:r>
+      <w:r>
+        <w:t> Scheduled maintenance windows shall not exceed 4 hours per month and shall occur during low-usage periods (02:00-06:00 CET).</w:t>
+      </w:r>
+      <w:r>
+        <w:br/>
+      </w:r>
+      <w:r>
+        <w:rPr>
+          <w:b/>
+          <w:bCs/>
+        </w:rPr>
+        <w:t>NFR-4.3:</w:t>
+      </w:r>
+      <w:r>
+        <w:t> User data shall be backed up daily with point-in-time recovery capability for up to 30 days.</w:t>
+      </w:r>
+      <w:r>
+        <w:br/>
+      </w:r>
+      <w:r>
+        <w:rPr>
+          <w:b/>
+          <w:bCs/>
+        </w:rPr>
+        <w:t>NFR-4.4:</w:t>
+      </w:r>
+      <w:r>
+        <w:t> The system shall implement automatic failover for critical components with recovery time objective (RTO) of 15 minutes.</w:t>
+      </w:r>
+      <w:r>
+        <w:br/>
+      </w:r>
+      <w:r>
+        <w:rPr>
+          <w:b/>
+          <w:bCs/>
+        </w:rPr>
+        <w:t>NFR-4.5:</w:t>
+      </w:r>
+      <w:r>
+        <w:t> All external API dependencies shall have graceful degradation when services are unavailable.</w:t>
+      </w:r>
+    </w:p>
+    <w:p>
+      <w:pPr>
+        <w:rPr>
+          <w:b/>
+          <w:bCs/>
+        </w:rPr>
+      </w:pPr>
+      <w:r>
+        <w:rPr>
+          <w:b/>
+          <w:bCs/>
+        </w:rPr>
+        <w:t>5.5. Scalability &amp; Maintainability</w:t>
+      </w:r>
+    </w:p>
+    <w:p>
+      <w:r>
+        <w:rPr>
+          <w:b/>
+          <w:bCs/>
+        </w:rPr>
+        <w:t>NFR-5.1:</w:t>
+      </w:r>
+      <w:r>
+        <w:t> The system architecture shall support horizontal scaling to handle 10x current load with linear cost increase.</w:t>
+      </w:r>
+      <w:r>
+        <w:br/>
+      </w:r>
+      <w:r>
+        <w:rPr>
+          <w:b/>
+          <w:bCs/>
+        </w:rPr>
+        <w:t>NFR-5.2:</w:t>
+      </w:r>
+      <w:r>
+        <w:t> All major components shall be containerized for consistent deployment across environments.</w:t>
+      </w:r>
+      <w:r>
+        <w:br/>
+      </w:r>
+      <w:r>
+        <w:rPr>
+          <w:b/>
+          <w:bCs/>
+        </w:rPr>
+        <w:t>NFR-5.3:</w:t>
+      </w:r>
+      <w:r>
+        <w:t> The codebase shall maintain test coverage of at least 80% for backend services.</w:t>
+      </w:r>
+      <w:r>
+        <w:br/>
+      </w:r>
+      <w:r>
+        <w:rPr>
+          <w:b/>
+          <w:bCs/>
+        </w:rPr>
+        <w:t>NFR-5.4:</w:t>
+      </w:r>
+      <w:r>
+        <w:t> The system shall support blue-green deployments with zero downtime.</w:t>
+      </w:r>
+      <w:r>
+        <w:br/>
+      </w:r>
+      <w:r>
+        <w:rPr>
+          <w:b/>
+          <w:bCs/>
+        </w:rPr>
+        <w:t>NFR-5.5:</w:t>
+      </w:r>
+      <w:r>
+        <w:t> Configuration shall be externalized and environment-specific (dev, staging, prod).</w:t>
+      </w:r>
+      <w:r>
+        <w:br/>
+      </w:r>
+      <w:r>
+        <w:rPr>
+          <w:b/>
+          <w:bCs/>
+        </w:rPr>
+        <w:t>NFR-5.6:</w:t>
+      </w:r>
+      <w:r>
+        <w:t> All third-party dependencies shall be regularly updated and monitored for security vulnerabilities.</w:t>
+      </w:r>
+    </w:p>
+    <w:p>
+      <w:pPr>
+        <w:rPr>
+          <w:b/>
+          <w:bCs/>
+        </w:rPr>
+      </w:pPr>
+      <w:r>
+        <w:rPr>
+          <w:b/>
+          <w:bCs/>
+        </w:rPr>
+        <w:t>5.6. Compliance Requirements</w:t>
+      </w:r>
+    </w:p>
+    <w:p>
+      <w:r>
+        <w:rPr>
+          <w:b/>
+          <w:bCs/>
+        </w:rPr>
+        <w:t>NFR-6.1:</w:t>
+      </w:r>
+      <w:r>
+        <w:t> The system shall comply with GDPR requirements for data processing, right to erasure, and data portability.</w:t>
+      </w:r>
+      <w:r>
+        <w:br/>
+      </w:r>
+      <w:r>
+        <w:rPr>
+          <w:b/>
+          <w:bCs/>
+        </w:rPr>
+        <w:t>NFR-6.2:</w:t>
+      </w:r>
+      <w:r>
+        <w:t> All AI/ML models shall be auditable, with version tracking of training data and model parameters.</w:t>
+      </w:r>
+      <w:r>
+        <w:br/>
+      </w:r>
+      <w:r>
+        <w:rPr>
+          <w:b/>
+          <w:bCs/>
+        </w:rPr>
+        <w:t>NFR-6.3:</w:t>
+      </w:r>
+      <w:r>
+        <w:t> The system shall maintain data processing agreements with all third-party data providers.</w:t>
+      </w:r>
+      <w:r>
+        <w:br/>
+      </w:r>
+      <w:r>
+        <w:rPr>
+          <w:b/>
+          <w:bCs/>
+        </w:rPr>
+        <w:t>NFR-6.4:</w:t>
+      </w:r>
+      <w:r>
+        <w:t> User consent shall be obtained and recorded for all data processing activities.</w:t>
+      </w:r>
+      <w:r>
+        <w:br/>
+      </w:r>
+      <w:r>
+        <w:rPr>
+          <w:b/>
+          <w:bCs/>
+        </w:rPr>
+        <w:lastRenderedPageBreak/>
+        <w:t>NFR-6.5:</w:t>
+      </w:r>
+      <w:r>
+        <w:t> The system shall provide data export functionality for users to download their personal data in standard formats.</w:t>
+      </w:r>
+    </w:p>
+    <w:p>
+      <w:r>
+        <w:pict w14:anchorId="7CE8FA2F">
+          <v:rect id="_x0000_i1031" style="width:0;height:.75pt" o:hralign="center" o:hrstd="t" o:hr="t" fillcolor="#a0a0a0" stroked="f"/>
+        </w:pict>
+      </w:r>
+    </w:p>
+    <w:p>
+      <w:pPr>
+        <w:rPr>
+          <w:b/>
+          <w:bCs/>
+        </w:rPr>
+      </w:pPr>
+      <w:r>
+        <w:rPr>
+          <w:b/>
+          <w:bCs/>
+        </w:rPr>
+        <w:t>6. Data Requirements</w:t>
+      </w:r>
+    </w:p>
+    <w:p>
+      <w:pPr>
+        <w:rPr>
+          <w:b/>
+          <w:bCs/>
+        </w:rPr>
+      </w:pPr>
+      <w:r>
+        <w:rPr>
+          <w:b/>
+          <w:bCs/>
+        </w:rPr>
+        <w:t>6.1. Data Input Specifications</w:t>
+      </w:r>
+    </w:p>
+    <w:p>
+      <w:r>
+        <w:t>The system shall accept the following mandatory vehicle attributes for prediction:</w:t>
+      </w:r>
+    </w:p>
+    <w:p>
+      <w:r>
+        <w:t>Table: Mandatory Vehicle Input Attributes</w:t>
+      </w:r>
+    </w:p>
+    <w:tbl>
+      <w:tblPr>
+        <w:tblStyle w:val="GridTable5Dark-Accent1"/>
+        <w:tblW w:w="0" w:type="auto"/>
+        <w:tblLook w:val="04A0" w:firstRow="1" w:lastRow="0" w:firstColumn="1" w:lastColumn="0" w:noHBand="0" w:noVBand="1"/>
+      </w:tblPr>
+      <w:tblGrid>
+        <w:gridCol w:w="1508"/>
+        <w:gridCol w:w="1212"/>
+        <w:gridCol w:w="4845"/>
+        <w:gridCol w:w="1557"/>
+      </w:tblGrid>
+      <w:tr>
+        <w:trPr>
+          <w:cnfStyle w:val="100000000000" w:firstRow="1" w:lastRow="0" w:firstColumn="0" w:lastColumn="0" w:oddVBand="0" w:evenVBand="0" w:oddHBand="0" w:evenHBand="0" w:firstRowFirstColumn="0" w:firstRowLastColumn="0" w:lastRowFirstColumn="0" w:lastRowLastColumn="0"/>
+        </w:trPr>
+        <w:tc>
+          <w:tcPr>
+            <w:cnfStyle w:val="001000000000" w:firstRow="0" w:lastRow="0" w:firstColumn="1" w:lastColumn="0" w:oddVBand="0" w:evenVBand="0" w:oddHBand="0" w:evenHBand="0" w:firstRowFirstColumn="0" w:firstRowLastColumn="0" w:lastRowFirstColumn="0" w:lastRowLastColumn="0"/>
+            <w:tcW w:w="0" w:type="auto"/>
+            <w:hideMark/>
+          </w:tcPr>
+          <w:p>
+            <w:pPr>
+              <w:spacing w:after="160" w:line="278" w:lineRule="auto"/>
+            </w:pPr>
+            <w:r>
+              <w:t>Attribute</w:t>
+            </w:r>
+          </w:p>
+        </w:tc>
+        <w:tc>
+          <w:tcPr>
+            <w:tcW w:w="0" w:type="auto"/>
+            <w:hideMark/>
+          </w:tcPr>
+          <w:p>
+            <w:pPr>
+              <w:spacing w:after="160" w:line="278" w:lineRule="auto"/>
+              <w:cnfStyle w:val="100000000000" w:firstRow="1" w:lastRow="0" w:firstColumn="0" w:lastColumn="0" w:oddVBand="0" w:evenVBand="0" w:oddHBand="0" w:evenHBand="0" w:firstRowFirstColumn="0" w:firstRowLastColumn="0" w:lastRowFirstColumn="0" w:lastRowLastColumn="0"/>
+            </w:pPr>
+            <w:r>
+              <w:t>Data Type</w:t>
+            </w:r>
+          </w:p>
+        </w:tc>
+        <w:tc>
+          <w:tcPr>
+            <w:tcW w:w="0" w:type="auto"/>
+            <w:hideMark/>
+          </w:tcPr>
+          <w:p>
+            <w:pPr>
+              <w:spacing w:after="160" w:line="278" w:lineRule="auto"/>
+              <w:cnfStyle w:val="100000000000" w:firstRow="1" w:lastRow="0" w:firstColumn="0" w:lastColumn="0" w:oddVBand="0" w:evenVBand="0" w:oddHBand="0" w:evenHBand="0" w:firstRowFirstColumn="0" w:firstRowLastColumn="0" w:lastRowFirstColumn="0" w:lastRowLastColumn="0"/>
+            </w:pPr>
+            <w:r>
+              <w:t>Validation Rules</w:t>
+            </w:r>
+          </w:p>
+        </w:tc>
+        <w:tc>
+          <w:tcPr>
+            <w:tcW w:w="0" w:type="auto"/>
+            <w:hideMark/>
+          </w:tcPr>
+          <w:p>
+            <w:pPr>
+              <w:spacing w:after="160" w:line="278" w:lineRule="auto"/>
+              <w:cnfStyle w:val="100000000000" w:firstRow="1" w:lastRow="0" w:firstColumn="0" w:lastColumn="0" w:oddVBand="0" w:evenVBand="0" w:oddHBand="0" w:evenHBand="0" w:firstRowFirstColumn="0" w:firstRowLastColumn="0" w:lastRowFirstColumn="0" w:lastRowLastColumn="0"/>
+            </w:pPr>
+            <w:r>
+              <w:t>Example</w:t>
+            </w:r>
+          </w:p>
+        </w:tc>
+      </w:tr>
+      <w:tr>
+        <w:trPr>
+          <w:cnfStyle w:val="000000100000" w:firstRow="0" w:lastRow="0" w:firstColumn="0" w:lastColumn="0" w:oddVBand="0" w:evenVBand="0" w:oddHBand="1" w:evenHBand="0" w:firstRowFirstColumn="0" w:firstRowLastColumn="0" w:lastRowFirstColumn="0" w:lastRowLastColumn="0"/>
+        </w:trPr>
+        <w:tc>
+          <w:tcPr>
+            <w:cnfStyle w:val="001000000000" w:firstRow="0" w:lastRow="0" w:firstColumn="1" w:lastColumn="0" w:oddVBand="0" w:evenVBand="0" w:oddHBand="0" w:evenHBand="0" w:firstRowFirstColumn="0" w:firstRowLastColumn="0" w:lastRowFirstColumn="0" w:lastRowLastColumn="0"/>
+            <w:tcW w:w="0" w:type="auto"/>
+            <w:hideMark/>
+          </w:tcPr>
+          <w:p>
+            <w:pPr>
+              <w:spacing w:after="160" w:line="278" w:lineRule="auto"/>
+            </w:pPr>
+            <w:r>
+              <w:t>Make</w:t>
+            </w:r>
+          </w:p>
+        </w:tc>
+        <w:tc>
+          <w:tcPr>
+            <w:tcW w:w="0" w:type="auto"/>
+            <w:hideMark/>
+          </w:tcPr>
+          <w:p>
+            <w:pPr>
+              <w:spacing w:after="160" w:line="278" w:lineRule="auto"/>
+              <w:cnfStyle w:val="000000100000" w:firstRow="0" w:lastRow="0" w:firstColumn="0" w:lastColumn="0" w:oddVBand="0" w:evenVBand="0" w:oddHBand="1" w:evenHBand="0" w:firstRowFirstColumn="0" w:firstRowLastColumn="0" w:lastRowFirstColumn="0" w:lastRowLastColumn="0"/>
+            </w:pPr>
+            <w:r>
+              <w:t>String</w:t>
+            </w:r>
+          </w:p>
+        </w:tc>
+        <w:tc>
+          <w:tcPr>
+            <w:tcW w:w="0" w:type="auto"/>
+            <w:hideMark/>
+          </w:tcPr>
+          <w:p>
+            <w:pPr>
+              <w:spacing w:after="160" w:line="278" w:lineRule="auto"/>
+              <w:cnfStyle w:val="000000100000" w:firstRow="0" w:lastRow="0" w:firstColumn="0" w:lastColumn="0" w:oddVBand="0" w:evenVBand="0" w:oddHBand="1" w:evenHBand="0" w:firstRowFirstColumn="0" w:firstRowLastColumn="0" w:lastRowFirstColumn="0" w:lastRowLastColumn="0"/>
+            </w:pPr>
+            <w:r>
+              <w:t>Must be from supported brands list</w:t>
+            </w:r>
+          </w:p>
+        </w:tc>
+        <w:tc>
+          <w:tcPr>
+            <w:tcW w:w="0" w:type="auto"/>
+            <w:hideMark/>
+          </w:tcPr>
+          <w:p>
+            <w:pPr>
+              <w:spacing w:after="160" w:line="278" w:lineRule="auto"/>
+              <w:cnfStyle w:val="000000100000" w:firstRow="0" w:lastRow="0" w:firstColumn="0" w:lastColumn="0" w:oddVBand="0" w:evenVBand="0" w:oddHBand="1" w:evenHBand="0" w:firstRowFirstColumn="0" w:firstRowLastColumn="0" w:lastRowFirstColumn="0" w:lastRowLastColumn="0"/>
+            </w:pPr>
+            <w:r>
+              <w:t>"Volkswagen"</w:t>
+            </w:r>
+          </w:p>
+        </w:tc>
+      </w:tr>
+      <w:tr>
+        <w:tc>
+          <w:tcPr>
+            <w:cnfStyle w:val="001000000000" w:firstRow="0" w:lastRow="0" w:firstColumn="1" w:lastColumn="0" w:oddVBand="0" w:evenVBand="0" w:oddHBand="0" w:evenHBand="0" w:firstRowFirstColumn="0" w:firstRowLastColumn="0" w:lastRowFirstColumn="0" w:lastRowLastColumn="0"/>
+            <w:tcW w:w="0" w:type="auto"/>
+            <w:hideMark/>
+          </w:tcPr>
+          <w:p>
+            <w:pPr>
+              <w:spacing w:after="160" w:line="278" w:lineRule="auto"/>
+            </w:pPr>
+            <w:r>
+              <w:t>Model</w:t>
+            </w:r>
+          </w:p>
+        </w:tc>
+        <w:tc>
+          <w:tcPr>
+            <w:tcW w:w="0" w:type="auto"/>
+            <w:hideMark/>
+          </w:tcPr>
+          <w:p>
+            <w:pPr>
+              <w:spacing w:after="160" w:line="278" w:lineRule="auto"/>
+              <w:cnfStyle w:val="000000000000" w:firstRow="0" w:lastRow="0" w:firstColumn="0" w:lastColumn="0" w:oddVBand="0" w:evenVBand="0" w:oddHBand="0" w:evenHBand="0" w:firstRowFirstColumn="0" w:firstRowLastColumn="0" w:lastRowFirstColumn="0" w:lastRowLastColumn="0"/>
+            </w:pPr>
+            <w:r>
+              <w:t>String</w:t>
+            </w:r>
+          </w:p>
+        </w:tc>
+        <w:tc>
+          <w:tcPr>
+            <w:tcW w:w="0" w:type="auto"/>
+            <w:hideMark/>
+          </w:tcPr>
+          <w:p>
+            <w:pPr>
+              <w:spacing w:after="160" w:line="278" w:lineRule="auto"/>
+              <w:cnfStyle w:val="000000000000" w:firstRow="0" w:lastRow="0" w:firstColumn="0" w:lastColumn="0" w:oddVBand="0" w:evenVBand="0" w:oddHBand="0" w:evenHBand="0" w:firstRowFirstColumn="0" w:firstRowLastColumn="0" w:lastRowFirstColumn="0" w:lastRowLastColumn="0"/>
+            </w:pPr>
+            <w:r>
+              <w:t>Must be valid model for selected make</w:t>
+            </w:r>
+          </w:p>
+        </w:tc>
+        <w:tc>
+          <w:tcPr>
+            <w:tcW w:w="0" w:type="auto"/>
+            <w:hideMark/>
+          </w:tcPr>
+          <w:p>
+            <w:pPr>
+              <w:spacing w:after="160" w:line="278" w:lineRule="auto"/>
+              <w:cnfStyle w:val="000000000000" w:firstRow="0" w:lastRow="0" w:firstColumn="0" w:lastColumn="0" w:oddVBand="0" w:evenVBand="0" w:oddHBand="0" w:evenHBand="0" w:firstRowFirstColumn="0" w:firstRowLastColumn="0" w:lastRowFirstColumn="0" w:lastRowLastColumn="0"/>
+            </w:pPr>
+            <w:r>
+              <w:t>"Golf"</w:t>
+            </w:r>
+          </w:p>
+        </w:tc>
+      </w:tr>
+      <w:tr>
+        <w:trPr>
+          <w:cnfStyle w:val="000000100000" w:firstRow="0" w:lastRow="0" w:firstColumn="0" w:lastColumn="0" w:oddVBand="0" w:evenVBand="0" w:oddHBand="1" w:evenHBand="0" w:firstRowFirstColumn="0" w:firstRowLastColumn="0" w:lastRowFirstColumn="0" w:lastRowLastColumn="0"/>
+        </w:trPr>
+        <w:tc>
+          <w:tcPr>
+            <w:cnfStyle w:val="001000000000" w:firstRow="0" w:lastRow="0" w:firstColumn="1" w:lastColumn="0" w:oddVBand="0" w:evenVBand="0" w:oddHBand="0" w:evenHBand="0" w:firstRowFirstColumn="0" w:firstRowLastColumn="0" w:lastRowFirstColumn="0" w:lastRowLastColumn="0"/>
+            <w:tcW w:w="0" w:type="auto"/>
+            <w:hideMark/>
+          </w:tcPr>
+          <w:p>
+            <w:pPr>
+              <w:spacing w:after="160" w:line="278" w:lineRule="auto"/>
+            </w:pPr>
+            <w:r>
+              <w:t>Year</w:t>
+            </w:r>
+          </w:p>
+        </w:tc>
+        <w:tc>
+          <w:tcPr>
+            <w:tcW w:w="0" w:type="auto"/>
+            <w:hideMark/>
+          </w:tcPr>
+          <w:p>
+            <w:pPr>
+              <w:spacing w:after="160" w:line="278" w:lineRule="auto"/>
+              <w:cnfStyle w:val="000000100000" w:firstRow="0" w:lastRow="0" w:firstColumn="0" w:lastColumn="0" w:oddVBand="0" w:evenVBand="0" w:oddHBand="1" w:evenHBand="0" w:firstRowFirstColumn="0" w:firstRowLastColumn="0" w:lastRowFirstColumn="0" w:lastRowLastColumn="0"/>
+            </w:pPr>
+            <w:r>
+              <w:t>Integer</w:t>
+            </w:r>
+          </w:p>
+        </w:tc>
+        <w:tc>
+          <w:tcPr>
+            <w:tcW w:w="0" w:type="auto"/>
+            <w:hideMark/>
+          </w:tcPr>
+          <w:p>
+            <w:pPr>
+              <w:spacing w:after="160" w:line="278" w:lineRule="auto"/>
+              <w:cnfStyle w:val="000000100000" w:firstRow="0" w:lastRow="0" w:firstColumn="0" w:lastColumn="0" w:oddVBand="0" w:evenVBand="0" w:oddHBand="1" w:evenHBand="0" w:firstRowFirstColumn="0" w:firstRowLastColumn="0" w:lastRowFirstColumn="0" w:lastRowLastColumn="0"/>
+            </w:pPr>
+            <w:r>
+              <w:t>1990 ≤ Year ≤ Current Year + 1</w:t>
+            </w:r>
+          </w:p>
+        </w:tc>
+        <w:tc>
+          <w:tcPr>
+            <w:tcW w:w="0" w:type="auto"/>
+            <w:hideMark/>
+          </w:tcPr>
+          <w:p>
+            <w:pPr>
+              <w:spacing w:after="160" w:line="278" w:lineRule="auto"/>
+              <w:cnfStyle w:val="000000100000" w:firstRow="0" w:lastRow="0" w:firstColumn="0" w:lastColumn="0" w:oddVBand="0" w:evenVBand="0" w:oddHBand="1" w:evenHBand="0" w:firstRowFirstColumn="0" w:firstRowLastColumn="0" w:lastRowFirstColumn="0" w:lastRowLastColumn="0"/>
+            </w:pPr>
+            <w:r>
+              <w:t>2020</w:t>
+            </w:r>
+          </w:p>
+        </w:tc>
+      </w:tr>
+      <w:tr>
+        <w:tc>
+          <w:tcPr>
+            <w:cnfStyle w:val="001000000000" w:firstRow="0" w:lastRow="0" w:firstColumn="1" w:lastColumn="0" w:oddVBand="0" w:evenVBand="0" w:oddHBand="0" w:evenHBand="0" w:firstRowFirstColumn="0" w:firstRowLastColumn="0" w:lastRowFirstColumn="0" w:lastRowLastColumn="0"/>
+            <w:tcW w:w="0" w:type="auto"/>
+            <w:hideMark/>
+          </w:tcPr>
+          <w:p>
+            <w:pPr>
+              <w:spacing w:after="160" w:line="278" w:lineRule="auto"/>
+            </w:pPr>
+            <w:r>
+              <w:t>Mileage</w:t>
+            </w:r>
+          </w:p>
+        </w:tc>
+        <w:tc>
+          <w:tcPr>
+            <w:tcW w:w="0" w:type="auto"/>
+            <w:hideMark/>
+          </w:tcPr>
+          <w:p>
+            <w:pPr>
+              <w:spacing w:after="160" w:line="278" w:lineRule="auto"/>
+              <w:cnfStyle w:val="000000000000" w:firstRow="0" w:lastRow="0" w:firstColumn="0" w:lastColumn="0" w:oddVBand="0" w:evenVBand="0" w:oddHBand="0" w:evenHBand="0" w:firstRowFirstColumn="0" w:firstRowLastColumn="0" w:lastRowFirstColumn="0" w:lastRowLastColumn="0"/>
+            </w:pPr>
+            <w:r>
+              <w:t>Integer</w:t>
+            </w:r>
+          </w:p>
+        </w:tc>
+        <w:tc>
+          <w:tcPr>
+            <w:tcW w:w="0" w:type="auto"/>
+            <w:hideMark/>
+          </w:tcPr>
+          <w:p>
+            <w:pPr>
+              <w:spacing w:after="160" w:line="278" w:lineRule="auto"/>
+              <w:cnfStyle w:val="000000000000" w:firstRow="0" w:lastRow="0" w:firstColumn="0" w:lastColumn="0" w:oddVBand="0" w:evenVBand="0" w:oddHBand="0" w:evenHBand="0" w:firstRowFirstColumn="0" w:firstRowLastColumn="0" w:lastRowFirstColumn="0" w:lastRowLastColumn="0"/>
+            </w:pPr>
+            <w:r>
+              <w:t>0 ≤ Mileage ≤ 500,000 km</w:t>
+            </w:r>
+          </w:p>
+        </w:tc>
+        <w:tc>
+          <w:tcPr>
+            <w:tcW w:w="0" w:type="auto"/>
+            <w:hideMark/>
+          </w:tcPr>
+          <w:p>
+            <w:pPr>
+              <w:spacing w:after="160" w:line="278" w:lineRule="auto"/>
+              <w:cnfStyle w:val="000000000000" w:firstRow="0" w:lastRow="0" w:firstColumn="0" w:lastColumn="0" w:oddVBand="0" w:evenVBand="0" w:oddHBand="0" w:evenHBand="0" w:firstRowFirstColumn="0" w:firstRowLastColumn="0" w:lastRowFirstColumn="0" w:lastRowLastColumn="0"/>
+            </w:pPr>
+            <w:r>
+              <w:t>45000</w:t>
+            </w:r>
+          </w:p>
+        </w:tc>
+      </w:tr>
+      <w:tr>
+        <w:trPr>
+          <w:cnfStyle w:val="000000100000" w:firstRow="0" w:lastRow="0" w:firstColumn="0" w:lastColumn="0" w:oddVBand="0" w:evenVBand="0" w:oddHBand="1" w:evenHBand="0" w:firstRowFirstColumn="0" w:firstRowLastColumn="0" w:lastRowFirstColumn="0" w:lastRowLastColumn="0"/>
+        </w:trPr>
+        <w:tc>
+          <w:tcPr>
+            <w:cnfStyle w:val="001000000000" w:firstRow="0" w:lastRow="0" w:firstColumn="1" w:lastColumn="0" w:oddVBand="0" w:evenVBand="0" w:oddHBand="0" w:evenHBand="0" w:firstRowFirstColumn="0" w:firstRowLastColumn="0" w:lastRowFirstColumn="0" w:lastRowLastColumn="0"/>
+            <w:tcW w:w="0" w:type="auto"/>
+            <w:hideMark/>
+          </w:tcPr>
+          <w:p>
+            <w:pPr>
+              <w:spacing w:after="160" w:line="278" w:lineRule="auto"/>
+            </w:pPr>
+            <w:r>
+              <w:t>Fuel Type</w:t>
+            </w:r>
+          </w:p>
+        </w:tc>
+        <w:tc>
+          <w:tcPr>
+            <w:tcW w:w="0" w:type="auto"/>
+            <w:hideMark/>
+          </w:tcPr>
+          <w:p>
+            <w:pPr>
+              <w:spacing w:after="160" w:line="278" w:lineRule="auto"/>
+              <w:cnfStyle w:val="000000100000" w:firstRow="0" w:lastRow="0" w:firstColumn="0" w:lastColumn="0" w:oddVBand="0" w:evenVBand="0" w:oddHBand="1" w:evenHBand="0" w:firstRowFirstColumn="0" w:firstRowLastColumn="0" w:lastRowFirstColumn="0" w:lastRowLastColumn="0"/>
+            </w:pPr>
+            <w:r>
+              <w:t>String</w:t>
+            </w:r>
+          </w:p>
+        </w:tc>
+        <w:tc>
+          <w:tcPr>
+            <w:tcW w:w="0" w:type="auto"/>
+            <w:hideMark/>
+          </w:tcPr>
+          <w:p>
+            <w:pPr>
+              <w:spacing w:after="160" w:line="278" w:lineRule="auto"/>
+              <w:cnfStyle w:val="000000100000" w:firstRow="0" w:lastRow="0" w:firstColumn="0" w:lastColumn="0" w:oddVBand="0" w:evenVBand="0" w:oddHBand="1" w:evenHBand="0" w:firstRowFirstColumn="0" w:firstRowLastColumn="0" w:lastRowFirstColumn="0" w:lastRowLastColumn="0"/>
+            </w:pPr>
+            <w:r>
+              <w:t>Gasoline, Diesel, Electric, Hybrid, Plug-in Hybrid</w:t>
+            </w:r>
+          </w:p>
+        </w:tc>
+        <w:tc>
+          <w:tcPr>
+            <w:tcW w:w="0" w:type="auto"/>
+            <w:hideMark/>
+          </w:tcPr>
+          <w:p>
+            <w:pPr>
+              <w:spacing w:after="160" w:line="278" w:lineRule="auto"/>
+              <w:cnfStyle w:val="000000100000" w:firstRow="0" w:lastRow="0" w:firstColumn="0" w:lastColumn="0" w:oddVBand="0" w:evenVBand="0" w:oddHBand="1" w:evenHBand="0" w:firstRowFirstColumn="0" w:firstRowLastColumn="0" w:lastRowFirstColumn="0" w:lastRowLastColumn="0"/>
+            </w:pPr>
+            <w:r>
+              <w:t>"Gasoline"</w:t>
+            </w:r>
+          </w:p>
+        </w:tc>
+      </w:tr>
+      <w:tr>
+        <w:tc>
+          <w:tcPr>
+            <w:cnfStyle w:val="001000000000" w:firstRow="0" w:lastRow="0" w:firstColumn="1" w:lastColumn="0" w:oddVBand="0" w:evenVBand="0" w:oddHBand="0" w:evenHBand="0" w:firstRowFirstColumn="0" w:firstRowLastColumn="0" w:lastRowFirstColumn="0" w:lastRowLastColumn="0"/>
+            <w:tcW w:w="0" w:type="auto"/>
+            <w:hideMark/>
+          </w:tcPr>
+          <w:p>
+            <w:pPr>
+              <w:spacing w:after="160" w:line="278" w:lineRule="auto"/>
+            </w:pPr>
+            <w:r>
+              <w:t>Transmission</w:t>
+            </w:r>
+          </w:p>
+        </w:tc>
+        <w:tc>
+          <w:tcPr>
+            <w:tcW w:w="0" w:type="auto"/>
+            <w:hideMark/>
+          </w:tcPr>
+          <w:p>
+            <w:pPr>
+              <w:spacing w:after="160" w:line="278" w:lineRule="auto"/>
+              <w:cnfStyle w:val="000000000000" w:firstRow="0" w:lastRow="0" w:firstColumn="0" w:lastColumn="0" w:oddVBand="0" w:evenVBand="0" w:oddHBand="0" w:evenHBand="0" w:firstRowFirstColumn="0" w:firstRowLastColumn="0" w:lastRowFirstColumn="0" w:lastRowLastColumn="0"/>
+            </w:pPr>
+            <w:r>
+              <w:t>String</w:t>
+            </w:r>
+          </w:p>
+        </w:tc>
+        <w:tc>
+          <w:tcPr>
+            <w:tcW w:w="0" w:type="auto"/>
+            <w:hideMark/>
+          </w:tcPr>
+          <w:p>
+            <w:pPr>
+              <w:spacing w:after="160" w:line="278" w:lineRule="auto"/>
+              <w:cnfStyle w:val="000000000000" w:firstRow="0" w:lastRow="0" w:firstColumn="0" w:lastColumn="0" w:oddVBand="0" w:evenVBand="0" w:oddHBand="0" w:evenHBand="0" w:firstRowFirstColumn="0" w:firstRowLastColumn="0" w:lastRowFirstColumn="0" w:lastRowLastColumn="0"/>
+            </w:pPr>
+            <w:r>
+              <w:t>Manual, Automatic</w:t>
+            </w:r>
+          </w:p>
+        </w:tc>
+        <w:tc>
+          <w:tcPr>
+            <w:tcW w:w="0" w:type="auto"/>
+            <w:hideMark/>
+          </w:tcPr>
+          <w:p>
+            <w:pPr>
+              <w:spacing w:after="160" w:line="278" w:lineRule="auto"/>
+              <w:cnfStyle w:val="000000000000" w:firstRow="0" w:lastRow="0" w:firstColumn="0" w:lastColumn="0" w:oddVBand="0" w:evenVBand="0" w:oddHBand="0" w:evenHBand="0" w:firstRowFirstColumn="0" w:firstRowLastColumn="0" w:lastRowFirstColumn="0" w:lastRowLastColumn="0"/>
+            </w:pPr>
+            <w:r>
+              <w:t>"Automatic"</w:t>
+            </w:r>
+          </w:p>
+        </w:tc>
+      </w:tr>
+      <w:tr>
+        <w:trPr>
+          <w:cnfStyle w:val="000000100000" w:firstRow="0" w:lastRow="0" w:firstColumn="0" w:lastColumn="0" w:oddVBand="0" w:evenVBand="0" w:oddHBand="1" w:evenHBand="0" w:firstRowFirstColumn="0" w:firstRowLastColumn="0" w:lastRowFirstColumn="0" w:lastRowLastColumn="0"/>
+        </w:trPr>
+        <w:tc>
+          <w:tcPr>
+            <w:cnfStyle w:val="001000000000" w:firstRow="0" w:lastRow="0" w:firstColumn="1" w:lastColumn="0" w:oddVBand="0" w:evenVBand="0" w:oddHBand="0" w:evenHBand="0" w:firstRowFirstColumn="0" w:firstRowLastColumn="0" w:lastRowFirstColumn="0" w:lastRowLastColumn="0"/>
+            <w:tcW w:w="0" w:type="auto"/>
+            <w:hideMark/>
+          </w:tcPr>
+          <w:p>
+            <w:pPr>
+              <w:spacing w:after="160" w:line="278" w:lineRule="auto"/>
+            </w:pPr>
+            <w:r>
+              <w:t>Vehicle Type</w:t>
+            </w:r>
+          </w:p>
+        </w:tc>
+        <w:tc>
+          <w:tcPr>
+            <w:tcW w:w="0" w:type="auto"/>
+            <w:hideMark/>
+          </w:tcPr>
+          <w:p>
+            <w:pPr>
+              <w:spacing w:after="160" w:line="278" w:lineRule="auto"/>
+              <w:cnfStyle w:val="000000100000" w:firstRow="0" w:lastRow="0" w:firstColumn="0" w:lastColumn="0" w:oddVBand="0" w:evenVBand="0" w:oddHBand="1" w:evenHBand="0" w:firstRowFirstColumn="0" w:firstRowLastColumn="0" w:lastRowFirstColumn="0" w:lastRowLastColumn="0"/>
+            </w:pPr>
+            <w:r>
+              <w:t>String</w:t>
+            </w:r>
+          </w:p>
+        </w:tc>
+        <w:tc>
+          <w:tcPr>
+            <w:tcW w:w="0" w:type="auto"/>
+            <w:hideMark/>
+          </w:tcPr>
+          <w:p>
+            <w:pPr>
+              <w:spacing w:after="160" w:line="278" w:lineRule="auto"/>
+              <w:cnfStyle w:val="000000100000" w:firstRow="0" w:lastRow="0" w:firstColumn="0" w:lastColumn="0" w:oddVBand="0" w:evenVBand="0" w:oddHBand="1" w:evenHBand="0" w:firstRowFirstColumn="0" w:firstRowLastColumn="0" w:lastRowFirstColumn="0" w:lastRowLastColumn="0"/>
+            </w:pPr>
+            <w:r>
+              <w:t>Hatchback, Sedan, SUV, etc.</w:t>
+            </w:r>
+          </w:p>
+        </w:tc>
+        <w:tc>
+          <w:tcPr>
+            <w:tcW w:w="0" w:type="auto"/>
+            <w:hideMark/>
+          </w:tcPr>
+          <w:p>
+            <w:pPr>
+              <w:spacing w:after="160" w:line="278" w:lineRule="auto"/>
+              <w:cnfStyle w:val="000000100000" w:firstRow="0" w:lastRow="0" w:firstColumn="0" w:lastColumn="0" w:oddVBand="0" w:evenVBand="0" w:oddHBand="1" w:evenHBand="0" w:firstRowFirstColumn="0" w:firstRowLastColumn="0" w:lastRowFirstColumn="0" w:lastRowLastColumn="0"/>
+            </w:pPr>
+            <w:r>
+              <w:t>"Hatchback"</w:t>
+            </w:r>
+          </w:p>
+        </w:tc>
+      </w:tr>
+    </w:tbl>
+    <w:p>
+      <w:r>
+        <w:t>Table: Optional Vehicle Input Attributes</w:t>
+      </w:r>
+    </w:p>
+    <w:tbl>
+      <w:tblPr>
+        <w:tblStyle w:val="GridTable5Dark-Accent1"/>
+        <w:tblW w:w="0" w:type="auto"/>
+        <w:tblLook w:val="04A0" w:firstRow="1" w:lastRow="0" w:firstColumn="1" w:lastColumn="0" w:noHBand="0" w:noVBand="1"/>
+      </w:tblPr>
+      <w:tblGrid>
+        <w:gridCol w:w="1934"/>
+        <w:gridCol w:w="1212"/>
+        <w:gridCol w:w="2590"/>
+        <w:gridCol w:w="1568"/>
+      </w:tblGrid>
+      <w:tr>
+        <w:trPr>
+          <w:cnfStyle w:val="100000000000" w:firstRow="1" w:lastRow="0" w:firstColumn="0" w:lastColumn="0" w:oddVBand="0" w:evenVBand="0" w:oddHBand="0" w:evenHBand="0" w:firstRowFirstColumn="0" w:firstRowLastColumn="0" w:lastRowFirstColumn="0" w:lastRowLastColumn="0"/>
+        </w:trPr>
+        <w:tc>
+          <w:tcPr>
+            <w:cnfStyle w:val="001000000000" w:firstRow="0" w:lastRow="0" w:firstColumn="1" w:lastColumn="0" w:oddVBand="0" w:evenVBand="0" w:oddHBand="0" w:evenHBand="0" w:firstRowFirstColumn="0" w:firstRowLastColumn="0" w:lastRowFirstColumn="0" w:lastRowLastColumn="0"/>
+            <w:tcW w:w="0" w:type="auto"/>
+            <w:hideMark/>
+          </w:tcPr>
+          <w:p>
+            <w:pPr>
+              <w:spacing w:after="160" w:line="278" w:lineRule="auto"/>
+            </w:pPr>
+            <w:r>
+              <w:t>Attribute</w:t>
+            </w:r>
+          </w:p>
+        </w:tc>
+        <w:tc>
+          <w:tcPr>
+            <w:tcW w:w="0" w:type="auto"/>
+            <w:hideMark/>
+          </w:tcPr>
+          <w:p>
+            <w:pPr>
+              <w:spacing w:after="160" w:line="278" w:lineRule="auto"/>
+              <w:cnfStyle w:val="100000000000" w:firstRow="1" w:lastRow="0" w:firstColumn="0" w:lastColumn="0" w:oddVBand="0" w:evenVBand="0" w:oddHBand="0" w:evenHBand="0" w:firstRowFirstColumn="0" w:firstRowLastColumn="0" w:lastRowFirstColumn="0" w:lastRowLastColumn="0"/>
+            </w:pPr>
+            <w:r>
+              <w:t>Data Type</w:t>
+            </w:r>
+          </w:p>
+        </w:tc>
+        <w:tc>
+          <w:tcPr>
+            <w:tcW w:w="0" w:type="auto"/>
+            <w:hideMark/>
+          </w:tcPr>
+          <w:p>
+            <w:pPr>
+              <w:spacing w:after="160" w:line="278" w:lineRule="auto"/>
+              <w:cnfStyle w:val="100000000000" w:firstRow="1" w:lastRow="0" w:firstColumn="0" w:lastColumn="0" w:oddVBand="0" w:evenVBand="0" w:oddHBand="0" w:evenHBand="0" w:firstRowFirstColumn="0" w:firstRowLastColumn="0" w:lastRowFirstColumn="0" w:lastRowLastColumn="0"/>
+            </w:pPr>
+            <w:r>
+              <w:t>Validation Rules</w:t>
+            </w:r>
+          </w:p>
+        </w:tc>
+        <w:tc>
+          <w:tcPr>
+            <w:tcW w:w="0" w:type="auto"/>
+            <w:hideMark/>
+          </w:tcPr>
+          <w:p>
+            <w:pPr>
+              <w:spacing w:after="160" w:line="278" w:lineRule="auto"/>
+              <w:cnfStyle w:val="100000000000" w:firstRow="1" w:lastRow="0" w:firstColumn="0" w:lastColumn="0" w:oddVBand="0" w:evenVBand="0" w:oddHBand="0" w:evenHBand="0" w:firstRowFirstColumn="0" w:firstRowLastColumn="0" w:lastRowFirstColumn="0" w:lastRowLastColumn="0"/>
+            </w:pPr>
+            <w:r>
+              <w:t>Example</w:t>
+            </w:r>
+          </w:p>
+        </w:tc>
+      </w:tr>
+      <w:tr>
+        <w:trPr>
+          <w:cnfStyle w:val="000000100000" w:firstRow="0" w:lastRow="0" w:firstColumn="0" w:lastColumn="0" w:oddVBand="0" w:evenVBand="0" w:oddHBand="1" w:evenHBand="0" w:firstRowFirstColumn="0" w:firstRowLastColumn="0" w:lastRowFirstColumn="0" w:lastRowLastColumn="0"/>
+        </w:trPr>
+        <w:tc>
+          <w:tcPr>
+            <w:cnfStyle w:val="001000000000" w:firstRow="0" w:lastRow="0" w:firstColumn="1" w:lastColumn="0" w:oddVBand="0" w:evenVBand="0" w:oddHBand="0" w:evenHBand="0" w:firstRowFirstColumn="0" w:firstRowLastColumn="0" w:lastRowFirstColumn="0" w:lastRowLastColumn="0"/>
+            <w:tcW w:w="0" w:type="auto"/>
+            <w:hideMark/>
+          </w:tcPr>
+          <w:p>
+            <w:pPr>
+              <w:spacing w:after="160" w:line="278" w:lineRule="auto"/>
+            </w:pPr>
+            <w:r>
+              <w:t>Trim Level</w:t>
+            </w:r>
+          </w:p>
+        </w:tc>
+        <w:tc>
+          <w:tcPr>
+            <w:tcW w:w="0" w:type="auto"/>
+            <w:hideMark/>
+          </w:tcPr>
+          <w:p>
+            <w:pPr>
+              <w:spacing w:after="160" w:line="278" w:lineRule="auto"/>
+              <w:cnfStyle w:val="000000100000" w:firstRow="0" w:lastRow="0" w:firstColumn="0" w:lastColumn="0" w:oddVBand="0" w:evenVBand="0" w:oddHBand="1" w:evenHBand="0" w:firstRowFirstColumn="0" w:firstRowLastColumn="0" w:lastRowFirstColumn="0" w:lastRowLastColumn="0"/>
+            </w:pPr>
+            <w:r>
+              <w:t>String</w:t>
+            </w:r>
+          </w:p>
+        </w:tc>
+        <w:tc>
+          <w:tcPr>
+            <w:tcW w:w="0" w:type="auto"/>
+            <w:hideMark/>
+          </w:tcPr>
+          <w:p>
+            <w:pPr>
+              <w:spacing w:after="160" w:line="278" w:lineRule="auto"/>
+              <w:cnfStyle w:val="000000100000" w:firstRow="0" w:lastRow="0" w:firstColumn="0" w:lastColumn="0" w:oddVBand="0" w:evenVBand="0" w:oddHBand="1" w:evenHBand="0" w:firstRowFirstColumn="0" w:firstRowLastColumn="0" w:lastRowFirstColumn="0" w:lastRowLastColumn="0"/>
+            </w:pPr>
+            <w:r>
+              <w:t>Optional specification</w:t>
+            </w:r>
+          </w:p>
+        </w:tc>
+        <w:tc>
+          <w:tcPr>
+            <w:tcW w:w="0" w:type="auto"/>
+            <w:hideMark/>
+          </w:tcPr>
+          <w:p>
+            <w:pPr>
+              <w:spacing w:after="160" w:line="278" w:lineRule="auto"/>
+              <w:cnfStyle w:val="000000100000" w:firstRow="0" w:lastRow="0" w:firstColumn="0" w:lastColumn="0" w:oddVBand="0" w:evenVBand="0" w:oddHBand="1" w:evenHBand="0" w:firstRowFirstColumn="0" w:firstRowLastColumn="0" w:lastRowFirstColumn="0" w:lastRowLastColumn="0"/>
+            </w:pPr>
+            <w:r>
+              <w:t>"Comfortline"</w:t>
+            </w:r>
+          </w:p>
+        </w:tc>
+      </w:tr>
+      <w:tr>
+        <w:tc>
+          <w:tcPr>
+            <w:cnfStyle w:val="001000000000" w:firstRow="0" w:lastRow="0" w:firstColumn="1" w:lastColumn="0" w:oddVBand="0" w:evenVBand="0" w:oddHBand="0" w:evenHBand="0" w:firstRowFirstColumn="0" w:firstRowLastColumn="0" w:lastRowFirstColumn="0" w:lastRowLastColumn="0"/>
+            <w:tcW w:w="0" w:type="auto"/>
+            <w:hideMark/>
+          </w:tcPr>
+          <w:p>
+            <w:pPr>
+              <w:spacing w:after="160" w:line="278" w:lineRule="auto"/>
+            </w:pPr>
+            <w:r>
+              <w:t>Number of Doors</w:t>
+            </w:r>
+          </w:p>
+        </w:tc>
+        <w:tc>
+          <w:tcPr>
+            <w:tcW w:w="0" w:type="auto"/>
+            <w:hideMark/>
+          </w:tcPr>
+          <w:p>
+            <w:pPr>
+              <w:spacing w:after="160" w:line="278" w:lineRule="auto"/>
+              <w:cnfStyle w:val="000000000000" w:firstRow="0" w:lastRow="0" w:firstColumn="0" w:lastColumn="0" w:oddVBand="0" w:evenVBand="0" w:oddHBand="0" w:evenHBand="0" w:firstRowFirstColumn="0" w:firstRowLastColumn="0" w:lastRowFirstColumn="0" w:lastRowLastColumn="0"/>
+            </w:pPr>
+            <w:r>
+              <w:t>Integer</w:t>
+            </w:r>
+          </w:p>
+        </w:tc>
+        <w:tc>
+          <w:tcPr>
+            <w:tcW w:w="0" w:type="auto"/>
+            <w:hideMark/>
+          </w:tcPr>
+          <w:p>
+            <w:pPr>
+              <w:spacing w:after="160" w:line="278" w:lineRule="auto"/>
+              <w:cnfStyle w:val="000000000000" w:firstRow="0" w:lastRow="0" w:firstColumn="0" w:lastColumn="0" w:oddVBand="0" w:evenVBand="0" w:oddHBand="0" w:evenHBand="0" w:firstRowFirstColumn="0" w:firstRowLastColumn="0" w:lastRowFirstColumn="0" w:lastRowLastColumn="0"/>
+            </w:pPr>
+            <w:r>
+              <w:t>2-5 doors</w:t>
+            </w:r>
+          </w:p>
+        </w:tc>
+        <w:tc>
+          <w:tcPr>
+            <w:tcW w:w="0" w:type="auto"/>
+            <w:hideMark/>
+          </w:tcPr>
+          <w:p>
+            <w:pPr>
+              <w:spacing w:after="160" w:line="278" w:lineRule="auto"/>
+              <w:cnfStyle w:val="000000000000" w:firstRow="0" w:lastRow="0" w:firstColumn="0" w:lastColumn="0" w:oddVBand="0" w:evenVBand="0" w:oddHBand="0" w:evenHBand="0" w:firstRowFirstColumn="0" w:firstRowLastColumn="0" w:lastRowFirstColumn="0" w:lastRowLastColumn="0"/>
+            </w:pPr>
+            <w:r>
+              <w:t>5</w:t>
+            </w:r>
+          </w:p>
+        </w:tc>
+      </w:tr>
+      <w:tr>
+        <w:trPr>
+          <w:cnfStyle w:val="000000100000" w:firstRow="0" w:lastRow="0" w:firstColumn="0" w:lastColumn="0" w:oddVBand="0" w:evenVBand="0" w:oddHBand="1" w:evenHBand="0" w:firstRowFirstColumn="0" w:firstRowLastColumn="0" w:lastRowFirstColumn="0" w:lastRowLastColumn="0"/>
+        </w:trPr>
+        <w:tc>
+          <w:tcPr>
+            <w:cnfStyle w:val="001000000000" w:firstRow="0" w:lastRow="0" w:firstColumn="1" w:lastColumn="0" w:oddVBand="0" w:evenVBand="0" w:oddHBand="0" w:evenHBand="0" w:firstRowFirstColumn="0" w:firstRowLastColumn="0" w:lastRowFirstColumn="0" w:lastRowLastColumn="0"/>
+            <w:tcW w:w="0" w:type="auto"/>
+            <w:hideMark/>
+          </w:tcPr>
+          <w:p>
+            <w:pPr>
+              <w:spacing w:after="160" w:line="278" w:lineRule="auto"/>
+            </w:pPr>
+            <w:r>
+              <w:t>Color</w:t>
+            </w:r>
+          </w:p>
+        </w:tc>
+        <w:tc>
+          <w:tcPr>
+            <w:tcW w:w="0" w:type="auto"/>
+            <w:hideMark/>
+          </w:tcPr>
+          <w:p>
+            <w:pPr>
+              <w:spacing w:after="160" w:line="278" w:lineRule="auto"/>
+              <w:cnfStyle w:val="000000100000" w:firstRow="0" w:lastRow="0" w:firstColumn="0" w:lastColumn="0" w:oddVBand="0" w:evenVBand="0" w:oddHBand="1" w:evenHBand="0" w:firstRowFirstColumn="0" w:firstRowLastColumn="0" w:lastRowFirstColumn="0" w:lastRowLastColumn="0"/>
+            </w:pPr>
+            <w:r>
+              <w:t>String</w:t>
+            </w:r>
+          </w:p>
+        </w:tc>
+        <w:tc>
+          <w:tcPr>
+            <w:tcW w:w="0" w:type="auto"/>
+            <w:hideMark/>
+          </w:tcPr>
+          <w:p>
+            <w:pPr>
+              <w:spacing w:after="160" w:line="278" w:lineRule="auto"/>
+              <w:cnfStyle w:val="000000100000" w:firstRow="0" w:lastRow="0" w:firstColumn="0" w:lastColumn="0" w:oddVBand="0" w:evenVBand="0" w:oddHBand="1" w:evenHBand="0" w:firstRowFirstColumn="0" w:firstRowLastColumn="0" w:lastRowFirstColumn="0" w:lastRowLastColumn="0"/>
+            </w:pPr>
+            <w:r>
+              <w:t>Common color names</w:t>
+            </w:r>
+          </w:p>
+        </w:tc>
+        <w:tc>
+          <w:tcPr>
+            <w:tcW w:w="0" w:type="auto"/>
+            <w:hideMark/>
+          </w:tcPr>
+          <w:p>
+            <w:pPr>
+              <w:spacing w:after="160" w:line="278" w:lineRule="auto"/>
+              <w:cnfStyle w:val="000000100000" w:firstRow="0" w:lastRow="0" w:firstColumn="0" w:lastColumn="0" w:oddVBand="0" w:evenVBand="0" w:oddHBand="1" w:evenHBand="0" w:firstRowFirstColumn="0" w:firstRowLastColumn="0" w:lastRowFirstColumn="0" w:lastRowLastColumn="0"/>
+            </w:pPr>
+            <w:r>
+              <w:t>"Silver"</w:t>
+            </w:r>
+          </w:p>
+        </w:tc>
+      </w:tr>
+      <w:tr>
+        <w:tc>
+          <w:tcPr>
+            <w:cnfStyle w:val="001000000000" w:firstRow="0" w:lastRow="0" w:firstColumn="1" w:lastColumn="0" w:oddVBand="0" w:evenVBand="0" w:oddHBand="0" w:evenHBand="0" w:firstRowFirstColumn="0" w:firstRowLastColumn="0" w:lastRowFirstColumn="0" w:lastRowLastColumn="0"/>
+            <w:tcW w:w="0" w:type="auto"/>
+            <w:hideMark/>
+          </w:tcPr>
+          <w:p>
+            <w:pPr>
+              <w:spacing w:after="160" w:line="278" w:lineRule="auto"/>
+            </w:pPr>
+            <w:r>
+              <w:t>Warranty Status</w:t>
+            </w:r>
+          </w:p>
+        </w:tc>
+        <w:tc>
+          <w:tcPr>
+            <w:tcW w:w="0" w:type="auto"/>
+            <w:hideMark/>
+          </w:tcPr>
+          <w:p>
+            <w:pPr>
+              <w:spacing w:after="160" w:line="278" w:lineRule="auto"/>
+              <w:cnfStyle w:val="000000000000" w:firstRow="0" w:lastRow="0" w:firstColumn="0" w:lastColumn="0" w:oddVBand="0" w:evenVBand="0" w:oddHBand="0" w:evenHBand="0" w:firstRowFirstColumn="0" w:firstRowLastColumn="0" w:lastRowFirstColumn="0" w:lastRowLastColumn="0"/>
+            </w:pPr>
+            <w:r>
+              <w:t>String</w:t>
+            </w:r>
+          </w:p>
+        </w:tc>
+        <w:tc>
+          <w:tcPr>
+            <w:tcW w:w="0" w:type="auto"/>
+            <w:hideMark/>
+          </w:tcPr>
+          <w:p>
+            <w:pPr>
+              <w:spacing w:after="160" w:line="278" w:lineRule="auto"/>
+              <w:cnfStyle w:val="000000000000" w:firstRow="0" w:lastRow="0" w:firstColumn="0" w:lastColumn="0" w:oddVBand="0" w:evenVBand="0" w:oddHBand="0" w:evenHBand="0" w:firstRowFirstColumn="0" w:firstRowLastColumn="0" w:lastRowFirstColumn="0" w:lastRowLastColumn="0"/>
+            </w:pPr>
+            <w:r>
+              <w:t>Factory, Extended, None</w:t>
+            </w:r>
+          </w:p>
+        </w:tc>
+        <w:tc>
+          <w:tcPr>
+            <w:tcW w:w="0" w:type="auto"/>
+            <w:hideMark/>
+          </w:tcPr>
+          <w:p>
+            <w:pPr>
+              <w:spacing w:after="160" w:line="278" w:lineRule="auto"/>
+              <w:cnfStyle w:val="000000000000" w:firstRow="0" w:lastRow="0" w:firstColumn="0" w:lastColumn="0" w:oddVBand="0" w:evenVBand="0" w:oddHBand="0" w:evenHBand="0" w:firstRowFirstColumn="0" w:firstRowLastColumn="0" w:lastRowFirstColumn="0" w:lastRowLastColumn="0"/>
+            </w:pPr>
+            <w:r>
+              <w:t>"Factory"</w:t>
+            </w:r>
+          </w:p>
+        </w:tc>
+      </w:tr>
+      <w:tr>
+        <w:trPr>
+          <w:cnfStyle w:val="000000100000" w:firstRow="0" w:lastRow="0" w:firstColumn="0" w:lastColumn="0" w:oddVBand="0" w:evenVBand="0" w:oddHBand="1" w:evenHBand="0" w:firstRowFirstColumn="0" w:firstRowLastColumn="0" w:lastRowFirstColumn="0" w:lastRowLastColumn="0"/>
+        </w:trPr>
+        <w:tc>
+          <w:tcPr>
+            <w:cnfStyle w:val="001000000000" w:firstRow="0" w:lastRow="0" w:firstColumn="1" w:lastColumn="0" w:oddVBand="0" w:evenVBand="0" w:oddHBand="0" w:evenHBand="0" w:firstRowFirstColumn="0" w:firstRowLastColumn="0" w:lastRowFirstColumn="0" w:lastRowLastColumn="0"/>
+            <w:tcW w:w="0" w:type="auto"/>
+            <w:hideMark/>
+          </w:tcPr>
+          <w:p>
+            <w:pPr>
+              <w:spacing w:after="160" w:line="278" w:lineRule="auto"/>
+            </w:pPr>
+            <w:r>
+              <w:t>Service History</w:t>
+            </w:r>
+          </w:p>
+        </w:tc>
+        <w:tc>
+          <w:tcPr>
+            <w:tcW w:w="0" w:type="auto"/>
+            <w:hideMark/>
+          </w:tcPr>
+          <w:p>
+            <w:pPr>
+              <w:spacing w:after="160" w:line="278" w:lineRule="auto"/>
+              <w:cnfStyle w:val="000000100000" w:firstRow="0" w:lastRow="0" w:firstColumn="0" w:lastColumn="0" w:oddVBand="0" w:evenVBand="0" w:oddHBand="1" w:evenHBand="0" w:firstRowFirstColumn="0" w:firstRowLastColumn="0" w:lastRowFirstColumn="0" w:lastRowLastColumn="0"/>
+            </w:pPr>
+            <w:r>
+              <w:t>String</w:t>
+            </w:r>
+          </w:p>
+        </w:tc>
+        <w:tc>
+          <w:tcPr>
+            <w:tcW w:w="0" w:type="auto"/>
+            <w:hideMark/>
+          </w:tcPr>
+          <w:p>
+            <w:pPr>
+              <w:spacing w:after="160" w:line="278" w:lineRule="auto"/>
+              <w:cnfStyle w:val="000000100000" w:firstRow="0" w:lastRow="0" w:firstColumn="0" w:lastColumn="0" w:oddVBand="0" w:evenVBand="0" w:oddHBand="1" w:evenHBand="0" w:firstRowFirstColumn="0" w:firstRowLastColumn="0" w:lastRowFirstColumn="0" w:lastRowLastColumn="0"/>
+            </w:pPr>
+            <w:r>
+              <w:t>Full, Partial, None</w:t>
+            </w:r>
+          </w:p>
+        </w:tc>
+        <w:tc>
+          <w:tcPr>
+            <w:tcW w:w="0" w:type="auto"/>
+            <w:hideMark/>
+          </w:tcPr>
+          <w:p>
+            <w:pPr>
+              <w:spacing w:after="160" w:line="278" w:lineRule="auto"/>
+              <w:cnfStyle w:val="000000100000" w:firstRow="0" w:lastRow="0" w:firstColumn="0" w:lastColumn="0" w:oddVBand="0" w:evenVBand="0" w:oddHBand="1" w:evenHBand="0" w:firstRowFirstColumn="0" w:firstRowLastColumn="0" w:lastRowFirstColumn="0" w:lastRowLastColumn="0"/>
+            </w:pPr>
+            <w:r>
+              <w:t>"Full"</w:t>
+            </w:r>
+          </w:p>
+        </w:tc>
+      </w:tr>
+      <w:tr>
+        <w:tc>
+          <w:tcPr>
+            <w:cnfStyle w:val="001000000000" w:firstRow="0" w:lastRow="0" w:firstColumn="1" w:lastColumn="0" w:oddVBand="0" w:evenVBand="0" w:oddHBand="0" w:evenHBand="0" w:firstRowFirstColumn="0" w:firstRowLastColumn="0" w:lastRowFirstColumn="0" w:lastRowLastColumn="0"/>
+            <w:tcW w:w="0" w:type="auto"/>
+            <w:hideMark/>
+          </w:tcPr>
+          <w:p>
+            <w:pPr>
+              <w:spacing w:after="160" w:line="278" w:lineRule="auto"/>
+            </w:pPr>
+            <w:r>
+              <w:t>Previous Owners</w:t>
+            </w:r>
+          </w:p>
+        </w:tc>
+        <w:tc>
+          <w:tcPr>
+            <w:tcW w:w="0" w:type="auto"/>
+            <w:hideMark/>
+          </w:tcPr>
+          <w:p>
+            <w:pPr>
+              <w:spacing w:after="160" w:line="278" w:lineRule="auto"/>
+              <w:cnfStyle w:val="000000000000" w:firstRow="0" w:lastRow="0" w:firstColumn="0" w:lastColumn="0" w:oddVBand="0" w:evenVBand="0" w:oddHBand="0" w:evenHBand="0" w:firstRowFirstColumn="0" w:firstRowLastColumn="0" w:lastRowFirstColumn="0" w:lastRowLastColumn="0"/>
+            </w:pPr>
+            <w:r>
+              <w:t>Integer</w:t>
+            </w:r>
+          </w:p>
+        </w:tc>
+        <w:tc>
+          <w:tcPr>
+            <w:tcW w:w="0" w:type="auto"/>
+            <w:hideMark/>
+          </w:tcPr>
+          <w:p>
+            <w:pPr>
+              <w:spacing w:after="160" w:line="278" w:lineRule="auto"/>
+              <w:cnfStyle w:val="000000000000" w:firstRow="0" w:lastRow="0" w:firstColumn="0" w:lastColumn="0" w:oddVBand="0" w:evenVBand="0" w:oddHBand="0" w:evenHBand="0" w:firstRowFirstColumn="0" w:firstRowLastColumn="0" w:lastRowFirstColumn="0" w:lastRowLastColumn="0"/>
+            </w:pPr>
+            <w:r>
+              <w:t>0-10</w:t>
+            </w:r>
+          </w:p>
+        </w:tc>
+        <w:tc>
+          <w:tcPr>
+            <w:tcW w:w="0" w:type="auto"/>
+            <w:hideMark/>
+          </w:tcPr>
+          <w:p>
+            <w:pPr>
+              <w:spacing w:after="160" w:line="278" w:lineRule="auto"/>
+              <w:cnfStyle w:val="000000000000" w:firstRow="0" w:lastRow="0" w:firstColumn="0" w:lastColumn="0" w:oddVBand="0" w:evenVBand="0" w:oddHBand="0" w:evenHBand="0" w:firstRowFirstColumn="0" w:firstRowLastColumn="0" w:lastRowFirstColumn="0" w:lastRowLastColumn="0"/>
+            </w:pPr>
+            <w:r>
+              <w:t>1</w:t>
+            </w:r>
+          </w:p>
+        </w:tc>
+      </w:tr>
+      <w:tr>
+        <w:trPr>
+          <w:cnfStyle w:val="000000100000" w:firstRow="0" w:lastRow="0" w:firstColumn="0" w:lastColumn="0" w:oddVBand="0" w:evenVBand="0" w:oddHBand="1" w:evenHBand="0" w:firstRowFirstColumn="0" w:firstRowLastColumn="0" w:lastRowFirstColumn="0" w:lastRowLastColumn="0"/>
+        </w:trPr>
+        <w:tc>
+          <w:tcPr>
+            <w:cnfStyle w:val="001000000000" w:firstRow="0" w:lastRow="0" w:firstColumn="1" w:lastColumn="0" w:oddVBand="0" w:evenVBand="0" w:oddHBand="0" w:evenHBand="0" w:firstRowFirstColumn="0" w:firstRowLastColumn="0" w:lastRowFirstColumn="0" w:lastRowLastColumn="0"/>
+            <w:tcW w:w="0" w:type="auto"/>
+            <w:hideMark/>
+          </w:tcPr>
+          <w:p>
+            <w:pPr>
+              <w:spacing w:after="160" w:line="278" w:lineRule="auto"/>
+            </w:pPr>
+            <w:r>
+              <w:t>CO₂ Emissions</w:t>
+            </w:r>
+          </w:p>
+        </w:tc>
+        <w:tc>
+          <w:tcPr>
+            <w:tcW w:w="0" w:type="auto"/>
+            <w:hideMark/>
+          </w:tcPr>
+          <w:p>
+            <w:pPr>
+              <w:spacing w:after="160" w:line="278" w:lineRule="auto"/>
+              <w:cnfStyle w:val="000000100000" w:firstRow="0" w:lastRow="0" w:firstColumn="0" w:lastColumn="0" w:oddVBand="0" w:evenVBand="0" w:oddHBand="1" w:evenHBand="0" w:firstRowFirstColumn="0" w:firstRowLastColumn="0" w:lastRowFirstColumn="0" w:lastRowLastColumn="0"/>
+            </w:pPr>
+            <w:r>
+              <w:t>Integer</w:t>
+            </w:r>
+          </w:p>
+        </w:tc>
+        <w:tc>
+          <w:tcPr>
+            <w:tcW w:w="0" w:type="auto"/>
+            <w:hideMark/>
+          </w:tcPr>
+          <w:p>
+            <w:pPr>
+              <w:spacing w:after="160" w:line="278" w:lineRule="auto"/>
+              <w:cnfStyle w:val="000000100000" w:firstRow="0" w:lastRow="0" w:firstColumn="0" w:lastColumn="0" w:oddVBand="0" w:evenVBand="0" w:oddHBand="1" w:evenHBand="0" w:firstRowFirstColumn="0" w:firstRowLastColumn="0" w:lastRowFirstColumn="0" w:lastRowLastColumn="0"/>
+            </w:pPr>
+            <w:r>
+              <w:t>0-500 g/km</w:t>
+            </w:r>
+          </w:p>
+        </w:tc>
+        <w:tc>
+          <w:tcPr>
+            <w:tcW w:w="0" w:type="auto"/>
+            <w:hideMark/>
+          </w:tcPr>
+          <w:p>
+            <w:pPr>
+              <w:spacing w:after="160" w:line="278" w:lineRule="auto"/>
+              <w:cnfStyle w:val="000000100000" w:firstRow="0" w:lastRow="0" w:firstColumn="0" w:lastColumn="0" w:oddVBand="0" w:evenVBand="0" w:oddHBand="1" w:evenHBand="0" w:firstRowFirstColumn="0" w:firstRowLastColumn="0" w:lastRowFirstColumn="0" w:lastRowLastColumn="0"/>
+            </w:pPr>
+            <w:r>
+              <w:t>120</w:t>
+            </w:r>
+          </w:p>
+        </w:tc>
+      </w:tr>
+    </w:tbl>
+    <w:p>
+      <w:pPr>
+        <w:rPr>
+          <w:b/>
+          <w:bCs/>
+        </w:rPr>
+      </w:pPr>
+      <w:r>
+        <w:rPr>
+          <w:b/>
+          <w:bCs/>
+        </w:rPr>
+        <w:t>6.2. Output Data Structure</w:t>
+      </w:r>
+    </w:p>
+    <w:p>
+      <w:r>
+        <w:t>The prediction output shall be a JSON object containing:</w:t>
+      </w:r>
+    </w:p>
+    <w:p>
+      <w:pPr>
+        <w:numPr>
+          <w:ilvl w:val="0"/>
+          <w:numId w:val="11"/>
+        </w:numPr>
+      </w:pPr>
+      <w:proofErr w:type="spellStart"/>
+      <w:r>
+        <w:lastRenderedPageBreak/>
+        <w:t>request_id</w:t>
+      </w:r>
+      <w:proofErr w:type="spellEnd"/>
+      <w:r>
+        <w:t>: Unique identifier for the prediction request</w:t>
+      </w:r>
+    </w:p>
+    <w:p>
+      <w:pPr>
+        <w:numPr>
+          <w:ilvl w:val="0"/>
+          <w:numId w:val="11"/>
+        </w:numPr>
+      </w:pPr>
+      <w:proofErr w:type="spellStart"/>
+      <w:r>
+        <w:t>vehicle_summary</w:t>
+      </w:r>
+      <w:proofErr w:type="spellEnd"/>
+      <w:r>
+        <w:t>: Echoed input specifications with validation results</w:t>
+      </w:r>
+    </w:p>
+    <w:p>
+      <w:pPr>
+        <w:numPr>
+          <w:ilvl w:val="0"/>
+          <w:numId w:val="11"/>
+        </w:numPr>
+      </w:pPr>
+      <w:r>
+        <w:t>prediction: Price estimates with methodology, confidence scores, and ranges</w:t>
+      </w:r>
+    </w:p>
+    <w:p>
+      <w:pPr>
+        <w:numPr>
+          <w:ilvl w:val="0"/>
+          <w:numId w:val="11"/>
+        </w:numPr>
+      </w:pPr>
+      <w:proofErr w:type="spellStart"/>
+      <w:r>
+        <w:t>regulatory_insights</w:t>
+      </w:r>
+      <w:proofErr w:type="spellEnd"/>
+      <w:r>
+        <w:t>: Emission standards, compliance risks, and tax implications</w:t>
+      </w:r>
+    </w:p>
+    <w:p>
+      <w:pPr>
+        <w:numPr>
+          <w:ilvl w:val="0"/>
+          <w:numId w:val="11"/>
+        </w:numPr>
+      </w:pPr>
+      <w:r>
+        <w:t>explanations: Feature importance analysis and natural language reasoning</w:t>
+      </w:r>
+    </w:p>
+    <w:p>
+      <w:pPr>
+        <w:numPr>
+          <w:ilvl w:val="0"/>
+          <w:numId w:val="11"/>
+        </w:numPr>
+      </w:pPr>
+      <w:proofErr w:type="spellStart"/>
+      <w:r>
+        <w:t>market_context</w:t>
+      </w:r>
+      <w:proofErr w:type="spellEnd"/>
+      <w:r>
+        <w:t>: Comparison to similar listings and market trends</w:t>
+      </w:r>
+    </w:p>
+    <w:p>
+      <w:pPr>
+        <w:numPr>
+          <w:ilvl w:val="0"/>
+          <w:numId w:val="11"/>
+        </w:numPr>
+      </w:pPr>
+      <w:r>
+        <w:t>timestamp: ISO 8601 format timestamp of prediction generation</w:t>
+      </w:r>
+    </w:p>
+    <w:p>
+      <w:pPr>
+        <w:rPr>
+          <w:b/>
+          <w:bCs/>
+        </w:rPr>
+      </w:pPr>
+      <w:r>
+        <w:rPr>
+          <w:b/>
+          <w:bCs/>
+        </w:rPr>
+        <w:t>6.3. Data Storage &amp; Retention</w:t>
+      </w:r>
+    </w:p>
+    <w:p>
+      <w:r>
+        <w:rPr>
+          <w:b/>
+          <w:bCs/>
+        </w:rPr>
+        <w:t>User Account Data:</w:t>
+      </w:r>
+      <w:r>
+        <w:t> Retained while account is active, deleted upon request (GDPR compliance)</w:t>
+      </w:r>
+      <w:r>
+        <w:br/>
+      </w:r>
+      <w:r>
+        <w:rPr>
+          <w:b/>
+          <w:bCs/>
+        </w:rPr>
+        <w:t>Prediction History:</w:t>
+      </w:r>
+      <w:r>
+        <w:t> Retained for 36 months for model improvement and user reference</w:t>
+      </w:r>
+      <w:r>
+        <w:br/>
+      </w:r>
+      <w:r>
+        <w:rPr>
+          <w:b/>
+          <w:bCs/>
+        </w:rPr>
+        <w:t>Market Data:</w:t>
+      </w:r>
+      <w:r>
+        <w:t> Raw data retained for 12 months, aggregated metrics retained indefinitely</w:t>
+      </w:r>
+      <w:r>
+        <w:br/>
+      </w:r>
+      <w:r>
+        <w:rPr>
+          <w:b/>
+          <w:bCs/>
+        </w:rPr>
+        <w:t>Audit Logs:</w:t>
+      </w:r>
+      <w:r>
+        <w:t> Retained for 24 months for security and compliance purposes</w:t>
+      </w:r>
+      <w:r>
+        <w:br/>
+      </w:r>
+      <w:r>
+        <w:rPr>
+          <w:b/>
+          <w:bCs/>
+        </w:rPr>
+        <w:t>Model Training Data:</w:t>
+      </w:r>
+      <w:r>
+        <w:t> Anonymized vehicle data retained for continuous model improvement</w:t>
+      </w:r>
+    </w:p>
+    <w:p>
+      <w:pPr>
+        <w:rPr>
+          <w:b/>
+          <w:bCs/>
+        </w:rPr>
+      </w:pPr>
+      <w:r>
+        <w:rPr>
+          <w:b/>
+          <w:bCs/>
+        </w:rPr>
+        <w:t>6.4. Data Privacy &amp; Protection</w:t>
+      </w:r>
+    </w:p>
+    <w:p>
+      <w:pPr>
+        <w:numPr>
+          <w:ilvl w:val="0"/>
+          <w:numId w:val="12"/>
+        </w:numPr>
+      </w:pPr>
+      <w:r>
+        <w:t>All personal user data shall be stored separately from vehicle prediction data</w:t>
+      </w:r>
+    </w:p>
+    <w:p>
+      <w:pPr>
+        <w:numPr>
+          <w:ilvl w:val="0"/>
+          <w:numId w:val="12"/>
+        </w:numPr>
+      </w:pPr>
+      <w:r>
+        <w:t>Vehicle data shall be anonymized when used for model training</w:t>
+      </w:r>
+    </w:p>
+    <w:p>
+      <w:pPr>
+        <w:numPr>
+          <w:ilvl w:val="0"/>
+          <w:numId w:val="12"/>
+        </w:numPr>
+      </w:pPr>
+      <w:r>
+        <w:t>Data processing agreements shall be established with all third-party data providers</w:t>
+      </w:r>
+    </w:p>
+    <w:p>
+      <w:pPr>
+        <w:numPr>
+          <w:ilvl w:val="0"/>
+          <w:numId w:val="12"/>
+        </w:numPr>
+      </w:pPr>
+      <w:r>
+        <w:t>Data shall be pseudonymized where possible to minimize identifiability</w:t>
+      </w:r>
+    </w:p>
+    <w:p>
+      <w:pPr>
+        <w:numPr>
+          <w:ilvl w:val="0"/>
+          <w:numId w:val="12"/>
+        </w:numPr>
+      </w:pPr>
+      <w:r>
+        <w:t>Regular data protection impact assessments shall be conducted</w:t>
+      </w:r>
+    </w:p>
+    <w:p>
+      <w:pPr>
+        <w:numPr>
+          <w:ilvl w:val="0"/>
+          <w:numId w:val="12"/>
+        </w:numPr>
+      </w:pPr>
+      <w:r>
+        <w:t>Data transfer outside the EU shall comply with GDPR Chapter V requirements</w:t>
+      </w:r>
+    </w:p>
     <w:p/>
     <w:sectPr>
       <w:pgSz w:w="12240" w:h="15840"/>
@@ -5912,122 +8159,9 @@
     </w:lvl>
   </w:abstractNum>
   <w:abstractNum w:abstractNumId="2" w15:restartNumberingAfterBreak="0">
-    <w:nsid w:val="3F1C5765"/>
+    <w:nsid w:val="3F0615D2"/>
     <w:multiLevelType w:val="multilevel"/>
-    <w:tmpl w:val="1FC65CB6"/>
-    <w:lvl w:ilvl="0">
-      <w:start w:val="1"/>
-      <w:numFmt w:val="decimal"/>
-      <w:lvlText w:val="%1."/>
-      <w:lvlJc w:val="left"/>
-      <w:pPr>
-        <w:tabs>
-          <w:tab w:val="num" w:pos="720"/>
-        </w:tabs>
-        <w:ind w:left="720" w:hanging="360"/>
-      </w:pPr>
-    </w:lvl>
-    <w:lvl w:ilvl="1" w:tentative="1">
-      <w:start w:val="1"/>
-      <w:numFmt w:val="decimal"/>
-      <w:lvlText w:val="%2."/>
-      <w:lvlJc w:val="left"/>
-      <w:pPr>
-        <w:tabs>
-          <w:tab w:val="num" w:pos="1440"/>
-        </w:tabs>
-        <w:ind w:left="1440" w:hanging="360"/>
-      </w:pPr>
-    </w:lvl>
-    <w:lvl w:ilvl="2" w:tentative="1">
-      <w:start w:val="1"/>
-      <w:numFmt w:val="decimal"/>
-      <w:lvlText w:val="%3."/>
-      <w:lvlJc w:val="left"/>
-      <w:pPr>
-        <w:tabs>
-          <w:tab w:val="num" w:pos="2160"/>
-        </w:tabs>
-        <w:ind w:left="2160" w:hanging="360"/>
-      </w:pPr>
-    </w:lvl>
-    <w:lvl w:ilvl="3" w:tentative="1">
-      <w:start w:val="1"/>
-      <w:numFmt w:val="decimal"/>
-      <w:lvlText w:val="%4."/>
-      <w:lvlJc w:val="left"/>
-      <w:pPr>
-        <w:tabs>
-          <w:tab w:val="num" w:pos="2880"/>
-        </w:tabs>
-        <w:ind w:left="2880" w:hanging="360"/>
-      </w:pPr>
-    </w:lvl>
-    <w:lvl w:ilvl="4" w:tentative="1">
-      <w:start w:val="1"/>
-      <w:numFmt w:val="decimal"/>
-      <w:lvlText w:val="%5."/>
-      <w:lvlJc w:val="left"/>
-      <w:pPr>
-        <w:tabs>
-          <w:tab w:val="num" w:pos="3600"/>
-        </w:tabs>
-        <w:ind w:left="3600" w:hanging="360"/>
-      </w:pPr>
-    </w:lvl>
-    <w:lvl w:ilvl="5" w:tentative="1">
-      <w:start w:val="1"/>
-      <w:numFmt w:val="decimal"/>
-      <w:lvlText w:val="%6."/>
-      <w:lvlJc w:val="left"/>
-      <w:pPr>
-        <w:tabs>
-          <w:tab w:val="num" w:pos="4320"/>
-        </w:tabs>
-        <w:ind w:left="4320" w:hanging="360"/>
-      </w:pPr>
-    </w:lvl>
-    <w:lvl w:ilvl="6" w:tentative="1">
-      <w:start w:val="1"/>
-      <w:numFmt w:val="decimal"/>
-      <w:lvlText w:val="%7."/>
-      <w:lvlJc w:val="left"/>
-      <w:pPr>
-        <w:tabs>
-          <w:tab w:val="num" w:pos="5040"/>
-        </w:tabs>
-        <w:ind w:left="5040" w:hanging="360"/>
-      </w:pPr>
-    </w:lvl>
-    <w:lvl w:ilvl="7" w:tentative="1">
-      <w:start w:val="1"/>
-      <w:numFmt w:val="decimal"/>
-      <w:lvlText w:val="%8."/>
-      <w:lvlJc w:val="left"/>
-      <w:pPr>
-        <w:tabs>
-          <w:tab w:val="num" w:pos="5760"/>
-        </w:tabs>
-        <w:ind w:left="5760" w:hanging="360"/>
-      </w:pPr>
-    </w:lvl>
-    <w:lvl w:ilvl="8" w:tentative="1">
-      <w:start w:val="1"/>
-      <w:numFmt w:val="decimal"/>
-      <w:lvlText w:val="%9."/>
-      <w:lvlJc w:val="left"/>
-      <w:pPr>
-        <w:tabs>
-          <w:tab w:val="num" w:pos="6480"/>
-        </w:tabs>
-        <w:ind w:left="6480" w:hanging="360"/>
-      </w:pPr>
-    </w:lvl>
-  </w:abstractNum>
-  <w:abstractNum w:abstractNumId="3" w15:restartNumberingAfterBreak="0">
-    <w:nsid w:val="51EC0E75"/>
-    <w:multiLevelType w:val="multilevel"/>
-    <w:tmpl w:val="89724414"/>
+    <w:tmpl w:val="75F47238"/>
     <w:lvl w:ilvl="0">
       <w:start w:val="1"/>
       <w:numFmt w:val="bullet"/>
@@ -6173,10 +8307,123 @@
       </w:rPr>
     </w:lvl>
   </w:abstractNum>
+  <w:abstractNum w:abstractNumId="3" w15:restartNumberingAfterBreak="0">
+    <w:nsid w:val="3F1C5765"/>
+    <w:multiLevelType w:val="multilevel"/>
+    <w:tmpl w:val="1FC65CB6"/>
+    <w:lvl w:ilvl="0">
+      <w:start w:val="1"/>
+      <w:numFmt w:val="decimal"/>
+      <w:lvlText w:val="%1."/>
+      <w:lvlJc w:val="left"/>
+      <w:pPr>
+        <w:tabs>
+          <w:tab w:val="num" w:pos="720"/>
+        </w:tabs>
+        <w:ind w:left="720" w:hanging="360"/>
+      </w:pPr>
+    </w:lvl>
+    <w:lvl w:ilvl="1" w:tentative="1">
+      <w:start w:val="1"/>
+      <w:numFmt w:val="decimal"/>
+      <w:lvlText w:val="%2."/>
+      <w:lvlJc w:val="left"/>
+      <w:pPr>
+        <w:tabs>
+          <w:tab w:val="num" w:pos="1440"/>
+        </w:tabs>
+        <w:ind w:left="1440" w:hanging="360"/>
+      </w:pPr>
+    </w:lvl>
+    <w:lvl w:ilvl="2" w:tentative="1">
+      <w:start w:val="1"/>
+      <w:numFmt w:val="decimal"/>
+      <w:lvlText w:val="%3."/>
+      <w:lvlJc w:val="left"/>
+      <w:pPr>
+        <w:tabs>
+          <w:tab w:val="num" w:pos="2160"/>
+        </w:tabs>
+        <w:ind w:left="2160" w:hanging="360"/>
+      </w:pPr>
+    </w:lvl>
+    <w:lvl w:ilvl="3" w:tentative="1">
+      <w:start w:val="1"/>
+      <w:numFmt w:val="decimal"/>
+      <w:lvlText w:val="%4."/>
+      <w:lvlJc w:val="left"/>
+      <w:pPr>
+        <w:tabs>
+          <w:tab w:val="num" w:pos="2880"/>
+        </w:tabs>
+        <w:ind w:left="2880" w:hanging="360"/>
+      </w:pPr>
+    </w:lvl>
+    <w:lvl w:ilvl="4" w:tentative="1">
+      <w:start w:val="1"/>
+      <w:numFmt w:val="decimal"/>
+      <w:lvlText w:val="%5."/>
+      <w:lvlJc w:val="left"/>
+      <w:pPr>
+        <w:tabs>
+          <w:tab w:val="num" w:pos="3600"/>
+        </w:tabs>
+        <w:ind w:left="3600" w:hanging="360"/>
+      </w:pPr>
+    </w:lvl>
+    <w:lvl w:ilvl="5" w:tentative="1">
+      <w:start w:val="1"/>
+      <w:numFmt w:val="decimal"/>
+      <w:lvlText w:val="%6."/>
+      <w:lvlJc w:val="left"/>
+      <w:pPr>
+        <w:tabs>
+          <w:tab w:val="num" w:pos="4320"/>
+        </w:tabs>
+        <w:ind w:left="4320" w:hanging="360"/>
+      </w:pPr>
+    </w:lvl>
+    <w:lvl w:ilvl="6" w:tentative="1">
+      <w:start w:val="1"/>
+      <w:numFmt w:val="decimal"/>
+      <w:lvlText w:val="%7."/>
+      <w:lvlJc w:val="left"/>
+      <w:pPr>
+        <w:tabs>
+          <w:tab w:val="num" w:pos="5040"/>
+        </w:tabs>
+        <w:ind w:left="5040" w:hanging="360"/>
+      </w:pPr>
+    </w:lvl>
+    <w:lvl w:ilvl="7" w:tentative="1">
+      <w:start w:val="1"/>
+      <w:numFmt w:val="decimal"/>
+      <w:lvlText w:val="%8."/>
+      <w:lvlJc w:val="left"/>
+      <w:pPr>
+        <w:tabs>
+          <w:tab w:val="num" w:pos="5760"/>
+        </w:tabs>
+        <w:ind w:left="5760" w:hanging="360"/>
+      </w:pPr>
+    </w:lvl>
+    <w:lvl w:ilvl="8" w:tentative="1">
+      <w:start w:val="1"/>
+      <w:numFmt w:val="decimal"/>
+      <w:lvlText w:val="%9."/>
+      <w:lvlJc w:val="left"/>
+      <w:pPr>
+        <w:tabs>
+          <w:tab w:val="num" w:pos="6480"/>
+        </w:tabs>
+        <w:ind w:left="6480" w:hanging="360"/>
+      </w:pPr>
+    </w:lvl>
+  </w:abstractNum>
   <w:abstractNum w:abstractNumId="4" w15:restartNumberingAfterBreak="0">
-    <w:nsid w:val="53CE47D0"/>
+    <w:nsid w:val="446C21C1"/>
     <w:multiLevelType w:val="multilevel"/>
-    <w:tmpl w:val="592A2B38"/>
+    <w:tmpl w:val="37BED126"/>
     <w:lvl w:ilvl="0">
       <w:start w:val="1"/>
       <w:numFmt w:val="bullet"/>
@@ -6323,9 +8570,9 @@
     </w:lvl>
   </w:abstractNum>
   <w:abstractNum w:abstractNumId="5" w15:restartNumberingAfterBreak="0">
-    <w:nsid w:val="55F25E96"/>
+    <w:nsid w:val="51EC0E75"/>
     <w:multiLevelType w:val="multilevel"/>
-    <w:tmpl w:val="E1DAE218"/>
+    <w:tmpl w:val="89724414"/>
     <w:lvl w:ilvl="0">
       <w:start w:val="1"/>
       <w:numFmt w:val="bullet"/>
@@ -6472,122 +8719,9 @@
     </w:lvl>
   </w:abstractNum>
   <w:abstractNum w:abstractNumId="6" w15:restartNumberingAfterBreak="0">
-    <w:nsid w:val="59DB6B6B"/>
+    <w:nsid w:val="53CE47D0"/>
     <w:multiLevelType w:val="multilevel"/>
-    <w:tmpl w:val="4AFC26CC"/>
-    <w:lvl w:ilvl="0">
-      <w:start w:val="1"/>
-      <w:numFmt w:val="decimal"/>
-      <w:lvlText w:val="%1."/>
-      <w:lvlJc w:val="left"/>
-      <w:pPr>
-        <w:tabs>
-          <w:tab w:val="num" w:pos="720"/>
-        </w:tabs>
-        <w:ind w:left="720" w:hanging="360"/>
-      </w:pPr>
-    </w:lvl>
-    <w:lvl w:ilvl="1" w:tentative="1">
-      <w:start w:val="1"/>
-      <w:numFmt w:val="decimal"/>
-      <w:lvlText w:val="%2."/>
-      <w:lvlJc w:val="left"/>
-      <w:pPr>
-        <w:tabs>
-          <w:tab w:val="num" w:pos="1440"/>
-        </w:tabs>
-        <w:ind w:left="1440" w:hanging="360"/>
-      </w:pPr>
-    </w:lvl>
-    <w:lvl w:ilvl="2" w:tentative="1">
-      <w:start w:val="1"/>
-      <w:numFmt w:val="decimal"/>
-      <w:lvlText w:val="%3."/>
-      <w:lvlJc w:val="left"/>
-      <w:pPr>
-        <w:tabs>
-          <w:tab w:val="num" w:pos="2160"/>
-        </w:tabs>
-        <w:ind w:left="2160" w:hanging="360"/>
-      </w:pPr>
-    </w:lvl>
-    <w:lvl w:ilvl="3" w:tentative="1">
-      <w:start w:val="1"/>
-      <w:numFmt w:val="decimal"/>
-      <w:lvlText w:val="%4."/>
-      <w:lvlJc w:val="left"/>
-      <w:pPr>
-        <w:tabs>
-          <w:tab w:val="num" w:pos="2880"/>
-        </w:tabs>
-        <w:ind w:left="2880" w:hanging="360"/>
-      </w:pPr>
-    </w:lvl>
-    <w:lvl w:ilvl="4" w:tentative="1">
-      <w:start w:val="1"/>
-      <w:numFmt w:val="decimal"/>
-      <w:lvlText w:val="%5."/>
-      <w:lvlJc w:val="left"/>
-      <w:pPr>
-        <w:tabs>
-          <w:tab w:val="num" w:pos="3600"/>
-        </w:tabs>
-        <w:ind w:left="3600" w:hanging="360"/>
-      </w:pPr>
-    </w:lvl>
-    <w:lvl w:ilvl="5" w:tentative="1">
-      <w:start w:val="1"/>
-      <w:numFmt w:val="decimal"/>
-      <w:lvlText w:val="%6."/>
-      <w:lvlJc w:val="left"/>
-      <w:pPr>
-        <w:tabs>
-          <w:tab w:val="num" w:pos="4320"/>
-        </w:tabs>
-        <w:ind w:left="4320" w:hanging="360"/>
-      </w:pPr>
-    </w:lvl>
-    <w:lvl w:ilvl="6" w:tentative="1">
-      <w:start w:val="1"/>
-      <w:numFmt w:val="decimal"/>
-      <w:lvlText w:val="%7."/>
-      <w:lvlJc w:val="left"/>
-      <w:pPr>
-        <w:tabs>
-          <w:tab w:val="num" w:pos="5040"/>
-        </w:tabs>
-        <w:ind w:left="5040" w:hanging="360"/>
-      </w:pPr>
-    </w:lvl>
-    <w:lvl w:ilvl="7" w:tentative="1">
-      <w:start w:val="1"/>
-      <w:numFmt w:val="decimal"/>
-      <w:lvlText w:val="%8."/>
-      <w:lvlJc w:val="left"/>
-      <w:pPr>
-        <w:tabs>
-          <w:tab w:val="num" w:pos="5760"/>
-        </w:tabs>
-        <w:ind w:left="5760" w:hanging="360"/>
-      </w:pPr>
-    </w:lvl>
-    <w:lvl w:ilvl="8" w:tentative="1">
-      <w:start w:val="1"/>
-      <w:numFmt w:val="decimal"/>
-      <w:lvlText w:val="%9."/>
-      <w:lvlJc w:val="left"/>
-      <w:pPr>
-        <w:tabs>
-          <w:tab w:val="num" w:pos="6480"/>
-        </w:tabs>
-        <w:ind w:left="6480" w:hanging="360"/>
-      </w:pPr>
-    </w:lvl>
-  </w:abstractNum>
-  <w:abstractNum w:abstractNumId="7" w15:restartNumberingAfterBreak="0">
-    <w:nsid w:val="67B31B57"/>
-    <w:multiLevelType w:val="multilevel"/>
-    <w:tmpl w:val="2306E378"/>
+    <w:tmpl w:val="592A2B38"/>
     <w:lvl w:ilvl="0">
       <w:start w:val="1"/>
       <w:numFmt w:val="bullet"/>
@@ -6733,10 +8867,10 @@
       </w:rPr>
     </w:lvl>
   </w:abstractNum>
-  <w:abstractNum w:abstractNumId="8" w15:restartNumberingAfterBreak="0">
-    <w:nsid w:val="691F2805"/>
+  <w:abstractNum w:abstractNumId="7" w15:restartNumberingAfterBreak="0">
+    <w:nsid w:val="55F25E96"/>
     <w:multiLevelType w:val="multilevel"/>
-    <w:tmpl w:val="E48C6C58"/>
+    <w:tmpl w:val="E1DAE218"/>
     <w:lvl w:ilvl="0">
       <w:start w:val="1"/>
       <w:numFmt w:val="bullet"/>
@@ -6882,7 +9016,418 @@
       </w:rPr>
     </w:lvl>
   </w:abstractNum>
+  <w:abstractNum w:abstractNumId="8" w15:restartNumberingAfterBreak="0">
+    <w:nsid w:val="59DB6B6B"/>
+    <w:multiLevelType w:val="multilevel"/>
+    <w:tmpl w:val="4AFC26CC"/>
+    <w:lvl w:ilvl="0">
+      <w:start w:val="1"/>
+      <w:numFmt w:val="decimal"/>
+      <w:lvlText w:val="%1."/>
+      <w:lvlJc w:val="left"/>
+      <w:pPr>
+        <w:tabs>
+          <w:tab w:val="num" w:pos="720"/>
+        </w:tabs>
+        <w:ind w:left="720" w:hanging="360"/>
+      </w:pPr>
+    </w:lvl>
+    <w:lvl w:ilvl="1" w:tentative="1">
+      <w:start w:val="1"/>
+      <w:numFmt w:val="decimal"/>
+      <w:lvlText w:val="%2."/>
+      <w:lvlJc w:val="left"/>
+      <w:pPr>
+        <w:tabs>
+          <w:tab w:val="num" w:pos="1440"/>
+        </w:tabs>
+        <w:ind w:left="1440" w:hanging="360"/>
+      </w:pPr>
+    </w:lvl>
+    <w:lvl w:ilvl="2" w:tentative="1">
+      <w:start w:val="1"/>
+      <w:numFmt w:val="decimal"/>
+      <w:lvlText w:val="%3."/>
+      <w:lvlJc w:val="left"/>
+      <w:pPr>
+        <w:tabs>
+          <w:tab w:val="num" w:pos="2160"/>
+        </w:tabs>
+        <w:ind w:left="2160" w:hanging="360"/>
+      </w:pPr>
+    </w:lvl>
+    <w:lvl w:ilvl="3" w:tentative="1">
+      <w:start w:val="1"/>
+      <w:numFmt w:val="decimal"/>
+      <w:lvlText w:val="%4."/>
+      <w:lvlJc w:val="left"/>
+      <w:pPr>
+        <w:tabs>
+          <w:tab w:val="num" w:pos="2880"/>
+        </w:tabs>
+        <w:ind w:left="2880" w:hanging="360"/>
+      </w:pPr>
+    </w:lvl>
+    <w:lvl w:ilvl="4" w:tentative="1">
+      <w:start w:val="1"/>
+      <w:numFmt w:val="decimal"/>
+      <w:lvlText w:val="%5."/>
+      <w:lvlJc w:val="left"/>
+      <w:pPr>
+        <w:tabs>
+          <w:tab w:val="num" w:pos="3600"/>
+        </w:tabs>
+        <w:ind w:left="3600" w:hanging="360"/>
+      </w:pPr>
+    </w:lvl>
+    <w:lvl w:ilvl="5" w:tentative="1">
+      <w:start w:val="1"/>
+      <w:numFmt w:val="decimal"/>
+      <w:lvlText w:val="%6."/>
+      <w:lvlJc w:val="left"/>
+      <w:pPr>
+        <w:tabs>
+          <w:tab w:val="num" w:pos="4320"/>
+        </w:tabs>
+        <w:ind w:left="4320" w:hanging="360"/>
+      </w:pPr>
+    </w:lvl>
+    <w:lvl w:ilvl="6" w:tentative="1">
+      <w:start w:val="1"/>
+      <w:numFmt w:val="decimal"/>
+      <w:lvlText w:val="%7."/>
+      <w:lvlJc w:val="left"/>
+      <w:pPr>
+        <w:tabs>
+          <w:tab w:val="num" w:pos="5040"/>
+        </w:tabs>
+        <w:ind w:left="5040" w:hanging="360"/>
+      </w:pPr>
+    </w:lvl>
+    <w:lvl w:ilvl="7" w:tentative="1">
+      <w:start w:val="1"/>
+      <w:numFmt w:val="decimal"/>
+      <w:lvlText w:val="%8."/>
+      <w:lvlJc w:val="left"/>
+      <w:pPr>
+        <w:tabs>
+          <w:tab w:val="num" w:pos="5760"/>
+        </w:tabs>
+        <w:ind w:left="5760" w:hanging="360"/>
+      </w:pPr>
+    </w:lvl>
+    <w:lvl w:ilvl="8" w:tentative="1">
+      <w:start w:val="1"/>
+      <w:numFmt w:val="decimal"/>
+      <w:lvlText w:val="%9."/>
+      <w:lvlJc w:val="left"/>
+      <w:pPr>
+        <w:tabs>
+          <w:tab w:val="num" w:pos="6480"/>
+        </w:tabs>
+        <w:ind w:left="6480" w:hanging="360"/>
+      </w:pPr>
+    </w:lvl>
+  </w:abstractNum>
   <w:abstractNum w:abstractNumId="9" w15:restartNumberingAfterBreak="0">
+    <w:nsid w:val="67B31B57"/>
+    <w:multiLevelType w:val="multilevel"/>
+    <w:tmpl w:val="2306E378"/>
+    <w:lvl w:ilvl="0">
+      <w:start w:val="1"/>
+      <w:numFmt w:val="bullet"/>
+      <w:lvlText w:val=""/>
+      <w:lvlJc w:val="left"/>
+      <w:pPr>
+        <w:tabs>
+          <w:tab w:val="num" w:pos="720"/>
+        </w:tabs>
+        <w:ind w:left="720" w:hanging="360"/>
+      </w:pPr>
+      <w:rPr>
+        <w:rFonts w:ascii="Symbol" w:hAnsi="Symbol" w:hint="default"/>
+        <w:sz w:val="20"/>
+      </w:rPr>
+    </w:lvl>
+    <w:lvl w:ilvl="1" w:tentative="1">
+      <w:start w:val="1"/>
+      <w:numFmt w:val="bullet"/>
+      <w:lvlText w:val="o"/>
+      <w:lvlJc w:val="left"/>
+      <w:pPr>
+        <w:tabs>
+          <w:tab w:val="num" w:pos="1440"/>
+        </w:tabs>
+        <w:ind w:left="1440" w:hanging="360"/>
+      </w:pPr>
+      <w:rPr>
+        <w:rFonts w:ascii="Courier New" w:hAnsi="Courier New" w:hint="default"/>
+        <w:sz w:val="20"/>
+      </w:rPr>
+    </w:lvl>
+    <w:lvl w:ilvl="2" w:tentative="1">
+      <w:start w:val="1"/>
+      <w:numFmt w:val="bullet"/>
+      <w:lvlText w:val=""/>
+      <w:lvlJc w:val="left"/>
+      <w:pPr>
+        <w:tabs>
+          <w:tab w:val="num" w:pos="2160"/>
+        </w:tabs>
+        <w:ind w:left="2160" w:hanging="360"/>
+      </w:pPr>
+      <w:rPr>
+        <w:rFonts w:ascii="Wingdings" w:hAnsi="Wingdings" w:hint="default"/>
+        <w:sz w:val="20"/>
+      </w:rPr>
+    </w:lvl>
+    <w:lvl w:ilvl="3" w:tentative="1">
+      <w:start w:val="1"/>
+      <w:numFmt w:val="bullet"/>
+      <w:lvlText w:val=""/>
+      <w:lvlJc w:val="left"/>
+      <w:pPr>
+        <w:tabs>
+          <w:tab w:val="num" w:pos="2880"/>
+        </w:tabs>
+        <w:ind w:left="2880" w:hanging="360"/>
+      </w:pPr>
+      <w:rPr>
+        <w:rFonts w:ascii="Wingdings" w:hAnsi="Wingdings" w:hint="default"/>
+        <w:sz w:val="20"/>
+      </w:rPr>
+    </w:lvl>
+    <w:lvl w:ilvl="4" w:tentative="1">
+      <w:start w:val="1"/>
+      <w:numFmt w:val="bullet"/>
+      <w:lvlText w:val=""/>
+      <w:lvlJc w:val="left"/>
+      <w:pPr>
+        <w:tabs>
+          <w:tab w:val="num" w:pos="3600"/>
+        </w:tabs>
+        <w:ind w:left="3600" w:hanging="360"/>
+      </w:pPr>
+      <w:rPr>
+        <w:rFonts w:ascii="Wingdings" w:hAnsi="Wingdings" w:hint="default"/>
+        <w:sz w:val="20"/>
+      </w:rPr>
+    </w:lvl>
+    <w:lvl w:ilvl="5" w:tentative="1">
+      <w:start w:val="1"/>
+      <w:numFmt w:val="bullet"/>
+      <w:lvlText w:val=""/>
+      <w:lvlJc w:val="left"/>
+      <w:pPr>
+        <w:tabs>
+          <w:tab w:val="num" w:pos="4320"/>
+        </w:tabs>
+        <w:ind w:left="4320" w:hanging="360"/>
+      </w:pPr>
+      <w:rPr>
+        <w:rFonts w:ascii="Wingdings" w:hAnsi="Wingdings" w:hint="default"/>
+        <w:sz w:val="20"/>
+      </w:rPr>
+    </w:lvl>
+    <w:lvl w:ilvl="6" w:tentative="1">
+      <w:start w:val="1"/>
+      <w:numFmt w:val="bullet"/>
+      <w:lvlText w:val=""/>
+      <w:lvlJc w:val="left"/>
+      <w:pPr>
+        <w:tabs>
+          <w:tab w:val="num" w:pos="5040"/>
+        </w:tabs>
+        <w:ind w:left="5040" w:hanging="360"/>
+      </w:pPr>
+      <w:rPr>
+        <w:rFonts w:ascii="Wingdings" w:hAnsi="Wingdings" w:hint="default"/>
+        <w:sz w:val="20"/>
+      </w:rPr>
+    </w:lvl>
+    <w:lvl w:ilvl="7" w:tentative="1">
+      <w:start w:val="1"/>
+      <w:numFmt w:val="bullet"/>
+      <w:lvlText w:val=""/>
+      <w:lvlJc w:val="left"/>
+      <w:pPr>
+        <w:tabs>
+          <w:tab w:val="num" w:pos="5760"/>
+        </w:tabs>
+        <w:ind w:left="5760" w:hanging="360"/>
+      </w:pPr>
+      <w:rPr>
+        <w:rFonts w:ascii="Wingdings" w:hAnsi="Wingdings" w:hint="default"/>
+        <w:sz w:val="20"/>
+      </w:rPr>
+    </w:lvl>
+    <w:lvl w:ilvl="8" w:tentative="1">
+      <w:start w:val="1"/>
+      <w:numFmt w:val="bullet"/>
+      <w:lvlText w:val=""/>
+      <w:lvlJc w:val="left"/>
+      <w:pPr>
+        <w:tabs>
+          <w:tab w:val="num" w:pos="6480"/>
+        </w:tabs>
+        <w:ind w:left="6480" w:hanging="360"/>
+      </w:pPr>
+      <w:rPr>
+        <w:rFonts w:ascii="Wingdings" w:hAnsi="Wingdings" w:hint="default"/>
+        <w:sz w:val="20"/>
+      </w:rPr>
+    </w:lvl>
+  </w:abstractNum>
+  <w:abstractNum w:abstractNumId="10" w15:restartNumberingAfterBreak="0">
+    <w:nsid w:val="691F2805"/>
+    <w:multiLevelType w:val="multilevel"/>
+    <w:tmpl w:val="E48C6C58"/>
+    <w:lvl w:ilvl="0">
+      <w:start w:val="1"/>
+      <w:numFmt w:val="bullet"/>
+      <w:lvlText w:val=""/>
+      <w:lvlJc w:val="left"/>
+      <w:pPr>
+        <w:tabs>
+          <w:tab w:val="num" w:pos="720"/>
+        </w:tabs>
+        <w:ind w:left="720" w:hanging="360"/>
+      </w:pPr>
+      <w:rPr>
+        <w:rFonts w:ascii="Symbol" w:hAnsi="Symbol" w:hint="default"/>
+        <w:sz w:val="20"/>
+      </w:rPr>
+    </w:lvl>
+    <w:lvl w:ilvl="1" w:tentative="1">
+      <w:start w:val="1"/>
+      <w:numFmt w:val="bullet"/>
+      <w:lvlText w:val="o"/>
+      <w:lvlJc w:val="left"/>
+      <w:pPr>
+        <w:tabs>
+          <w:tab w:val="num" w:pos="1440"/>
+        </w:tabs>
+        <w:ind w:left="1440" w:hanging="360"/>
+      </w:pPr>
+      <w:rPr>
+        <w:rFonts w:ascii="Courier New" w:hAnsi="Courier New" w:hint="default"/>
+        <w:sz w:val="20"/>
+      </w:rPr>
+    </w:lvl>
+    <w:lvl w:ilvl="2" w:tentative="1">
+      <w:start w:val="1"/>
+      <w:numFmt w:val="bullet"/>
+      <w:lvlText w:val=""/>
+      <w:lvlJc w:val="left"/>
+      <w:pPr>
+        <w:tabs>
+          <w:tab w:val="num" w:pos="2160"/>
+        </w:tabs>
+        <w:ind w:left="2160" w:hanging="360"/>
+      </w:pPr>
+      <w:rPr>
+        <w:rFonts w:ascii="Wingdings" w:hAnsi="Wingdings" w:hint="default"/>
+        <w:sz w:val="20"/>
+      </w:rPr>
+    </w:lvl>
+    <w:lvl w:ilvl="3" w:tentative="1">
+      <w:start w:val="1"/>
+      <w:numFmt w:val="bullet"/>
+      <w:lvlText w:val=""/>
+      <w:lvlJc w:val="left"/>
+      <w:pPr>
+        <w:tabs>
+          <w:tab w:val="num" w:pos="2880"/>
+        </w:tabs>
+        <w:ind w:left="2880" w:hanging="360"/>
+      </w:pPr>
+      <w:rPr>
+        <w:rFonts w:ascii="Wingdings" w:hAnsi="Wingdings" w:hint="default"/>
+        <w:sz w:val="20"/>
+      </w:rPr>
+    </w:lvl>
+    <w:lvl w:ilvl="4" w:tentative="1">
+      <w:start w:val="1"/>
+      <w:numFmt w:val="bullet"/>
+      <w:lvlText w:val=""/>
+      <w:lvlJc w:val="left"/>
+      <w:pPr>
+        <w:tabs>
+          <w:tab w:val="num" w:pos="3600"/>
+        </w:tabs>
+        <w:ind w:left="3600" w:hanging="360"/>
+      </w:pPr>
+      <w:rPr>
+        <w:rFonts w:ascii="Wingdings" w:hAnsi="Wingdings" w:hint="default"/>
+        <w:sz w:val="20"/>
+      </w:rPr>
+    </w:lvl>
+    <w:lvl w:ilvl="5" w:tentative="1">
+      <w:start w:val="1"/>
+      <w:numFmt w:val="bullet"/>
+      <w:lvlText w:val=""/>
+      <w:lvlJc w:val="left"/>
+      <w:pPr>
+        <w:tabs>
+          <w:tab w:val="num" w:pos="4320"/>
+        </w:tabs>
+        <w:ind w:left="4320" w:hanging="360"/>
+      </w:pPr>
+      <w:rPr>
+        <w:rFonts w:ascii="Wingdings" w:hAnsi="Wingdings" w:hint="default"/>
+        <w:sz w:val="20"/>
+      </w:rPr>
+    </w:lvl>
+    <w:lvl w:ilvl="6" w:tentative="1">
+      <w:start w:val="1"/>
+      <w:numFmt w:val="bullet"/>
+      <w:lvlText w:val=""/>
+      <w:lvlJc w:val="left"/>
+      <w:pPr>
+        <w:tabs>
+          <w:tab w:val="num" w:pos="5040"/>
+        </w:tabs>
+        <w:ind w:left="5040" w:hanging="360"/>
+      </w:pPr>
+      <w:rPr>
+        <w:rFonts w:ascii="Wingdings" w:hAnsi="Wingdings" w:hint="default"/>
+        <w:sz w:val="20"/>
+      </w:rPr>
+    </w:lvl>
+    <w:lvl w:ilvl="7" w:tentative="1">
+      <w:start w:val="1"/>
+      <w:numFmt w:val="bullet"/>
+      <w:lvlText w:val=""/>
+      <w:lvlJc w:val="left"/>
+      <w:pPr>
+        <w:tabs>
+          <w:tab w:val="num" w:pos="5760"/>
+        </w:tabs>
+        <w:ind w:left="5760" w:hanging="360"/>
+      </w:pPr>
+      <w:rPr>
+        <w:rFonts w:ascii="Wingdings" w:hAnsi="Wingdings" w:hint="default"/>
+        <w:sz w:val="20"/>
+      </w:rPr>
+    </w:lvl>
+    <w:lvl w:ilvl="8" w:tentative="1">
+      <w:start w:val="1"/>
+      <w:numFmt w:val="bullet"/>
+      <w:lvlText w:val=""/>
+      <w:lvlJc w:val="left"/>
+      <w:pPr>
+        <w:tabs>
+          <w:tab w:val="num" w:pos="6480"/>
+        </w:tabs>
+        <w:ind w:left="6480" w:hanging="360"/>
+      </w:pPr>
+      <w:rPr>
+        <w:rFonts w:ascii="Wingdings" w:hAnsi="Wingdings" w:hint="default"/>
+        <w:sz w:val="20"/>
+      </w:rPr>
+    </w:lvl>
+  </w:abstractNum>
+  <w:abstractNum w:abstractNumId="11" w15:restartNumberingAfterBreak="0">
     <w:nsid w:val="7B007A9E"/>
     <w:multiLevelType w:val="multilevel"/>
     <w:tmpl w:val="9ACAC570"/>
@@ -6999,31 +9544,37 @@
     <w:abstractNumId w:val="1"/>
   </w:num>
   <w:num w:numId="2" w16cid:durableId="455955897">
+    <w:abstractNumId w:val="7"/>
+  </w:num>
+  <w:num w:numId="3" w16cid:durableId="679619228">
+    <w:abstractNumId w:val="6"/>
+  </w:num>
+  <w:num w:numId="4" w16cid:durableId="1980726475">
+    <w:abstractNumId w:val="11"/>
+  </w:num>
+  <w:num w:numId="5" w16cid:durableId="1735465737">
+    <w:abstractNumId w:val="8"/>
+  </w:num>
+  <w:num w:numId="6" w16cid:durableId="2117478234">
+    <w:abstractNumId w:val="9"/>
+  </w:num>
+  <w:num w:numId="7" w16cid:durableId="184904125">
     <w:abstractNumId w:val="5"/>
   </w:num>
-  <w:num w:numId="3" w16cid:durableId="679619228">
-    <w:abstractNumId w:val="4"/>
-  </w:num>
-  <w:num w:numId="4" w16cid:durableId="1980726475">
-    <w:abstractNumId w:val="9"/>
-  </w:num>
-  <w:num w:numId="5" w16cid:durableId="1735465737">
-    <w:abstractNumId w:val="6"/>
-  </w:num>
-  <w:num w:numId="6" w16cid:durableId="2117478234">
-    <w:abstractNumId w:val="7"/>
-  </w:num>
-  <w:num w:numId="7" w16cid:durableId="184904125">
+  <w:num w:numId="8" w16cid:durableId="112285771">
     <w:abstractNumId w:val="3"/>
-  </w:num>
-  <w:num w:numId="8" w16cid:durableId="112285771">
-    <w:abstractNumId w:val="2"/>
   </w:num>
   <w:num w:numId="9" w16cid:durableId="1165052498">
     <w:abstractNumId w:val="0"/>
   </w:num>
   <w:num w:numId="10" w16cid:durableId="1897929944">
-    <w:abstractNumId w:val="8"/>
+    <w:abstractNumId w:val="10"/>
+  </w:num>
+  <w:num w:numId="11" w16cid:durableId="401683991">
+    <w:abstractNumId w:val="2"/>
+  </w:num>
+  <w:num w:numId="12" w16cid:durableId="471485058">
+    <w:abstractNumId w:val="4"/>
   </w:num>
 </w:numbering>
 </file>
@@ -7428,7 +9979,7 @@
   <w:style w:type="paragraph" w:default="1" w:styleId="Normal">
     <w:name w:val="Normal"/>
     <w:qFormat/>
-    <w:rsid w:val="005D34EF"/>
+    <w:rsid w:val="004B4482"/>
   </w:style>
   <w:style w:type="paragraph" w:styleId="Heading1">
     <w:name w:val="heading 1"/>
@@ -7437,7 +9988,7 @@
     <w:link w:val="Heading1Char"/>
     <w:uiPriority w:val="9"/>
     <w:qFormat/>
-    <w:rsid w:val="005D34EF"/>
+    <w:rsid w:val="004B4482"/>
     <w:pPr>
       <w:keepNext/>
       <w:keepLines/>
@@ -7460,7 +10011,7 @@
     <w:semiHidden/>
     <w:unhideWhenUsed/>
     <w:qFormat/>
-    <w:rsid w:val="005D34EF"/>
+    <w:rsid w:val="004B4482"/>
     <w:pPr>
       <w:keepNext/>
       <w:keepLines/>
@@ -7483,7 +10034,7 @@
     <w:semiHidden/>
     <w:unhideWhenUsed/>
     <w:qFormat/>
-    <w:rsid w:val="005D34EF"/>
+    <w:rsid w:val="004B4482"/>
     <w:pPr>
       <w:keepNext/>
       <w:keepLines/>
@@ -7506,7 +10057,7 @@
     <w:semiHidden/>
     <w:unhideWhenUsed/>
     <w:qFormat/>
-    <w:rsid w:val="005D34EF"/>
+    <w:rsid w:val="004B4482"/>
     <w:pPr>
       <w:keepNext/>
       <w:keepLines/>
@@ -7529,7 +10080,7 @@
     <w:semiHidden/>
     <w:unhideWhenUsed/>
     <w:qFormat/>
-    <w:rsid w:val="005D34EF"/>
+    <w:rsid w:val="004B4482"/>
     <w:pPr>
       <w:keepNext/>
       <w:keepLines/>
@@ -7550,7 +10101,7 @@
     <w:semiHidden/>
     <w:unhideWhenUsed/>
     <w:qFormat/>
-    <w:rsid w:val="005D34EF"/>
+    <w:rsid w:val="004B4482"/>
     <w:pPr>
       <w:keepNext/>
       <w:keepLines/>
@@ -7573,7 +10124,7 @@
     <w:semiHidden/>
     <w:unhideWhenUsed/>
     <w:qFormat/>
-    <w:rsid w:val="005D34EF"/>
+    <w:rsid w:val="004B4482"/>
     <w:pPr>
       <w:keepNext/>
       <w:keepLines/>
@@ -7594,7 +10145,7 @@
     <w:semiHidden/>
     <w:unhideWhenUsed/>
     <w:qFormat/>
-    <w:rsid w:val="005D34EF"/>
+    <w:rsid w:val="004B4482"/>
     <w:pPr>
       <w:keepNext/>
       <w:keepLines/>
@@ -7617,7 +10168,7 @@
     <w:semiHidden/>
     <w:unhideWhenUsed/>
     <w:qFormat/>
-    <w:rsid w:val="005D34EF"/>
+    <w:rsid w:val="004B4482"/>
     <w:pPr>
       <w:keepNext/>
       <w:keepLines/>
@@ -7661,7 +10212,7 @@
     <w:basedOn w:val="DefaultParagraphFont"/>
     <w:link w:val="Heading1"/>
     <w:uiPriority w:val="9"/>
-    <w:rsid w:val="005D34EF"/>
+    <w:rsid w:val="004B4482"/>
     <w:rPr>
       <w:rFonts w:asciiTheme="majorHAnsi" w:eastAsiaTheme="majorEastAsia" w:hAnsiTheme="majorHAnsi" w:cstheme="majorBidi"/>
       <w:color w:val="2F5496" w:themeColor="accent1" w:themeShade="BF"/>
@@ -7675,7 +10226,7 @@
     <w:link w:val="Heading2"/>
     <w:uiPriority w:val="9"/>
     <w:semiHidden/>
-    <w:rsid w:val="005D34EF"/>
+    <w:rsid w:val="004B4482"/>
     <w:rPr>
       <w:rFonts w:asciiTheme="majorHAnsi" w:eastAsiaTheme="majorEastAsia" w:hAnsiTheme="majorHAnsi" w:cstheme="majorBidi"/>
       <w:color w:val="2F5496" w:themeColor="accent1" w:themeShade="BF"/>
@@ -7689,7 +10240,7 @@
     <w:link w:val="Heading3"/>
     <w:uiPriority w:val="9"/>
     <w:semiHidden/>
-    <w:rsid w:val="005D34EF"/>
+    <w:rsid w:val="004B4482"/>
     <w:rPr>
       <w:rFonts w:eastAsiaTheme="majorEastAsia" w:cstheme="majorBidi"/>
       <w:color w:val="2F5496" w:themeColor="accent1" w:themeShade="BF"/>
@@ -7703,7 +10254,7 @@
     <w:link w:val="Heading4"/>
     <w:uiPriority w:val="9"/>
     <w:semiHidden/>
-    <w:rsid w:val="005D34EF"/>
+    <w:rsid w:val="004B4482"/>
     <w:rPr>
       <w:rFonts w:eastAsiaTheme="majorEastAsia" w:cstheme="majorBidi"/>
       <w:i/>
@@ -7717,7 +10268,7 @@
     <w:link w:val="Heading5"/>
     <w:uiPriority w:val="9"/>
     <w:semiHidden/>
-    <w:rsid w:val="005D34EF"/>
+    <w:rsid w:val="004B4482"/>
     <w:rPr>
       <w:rFonts w:eastAsiaTheme="majorEastAsia" w:cstheme="majorBidi"/>
       <w:color w:val="2F5496" w:themeColor="accent1" w:themeShade="BF"/>
@@ -7729,7 +10280,7 @@
     <w:link w:val="Heading6"/>
     <w:uiPriority w:val="9"/>
     <w:semiHidden/>
-    <w:rsid w:val="005D34EF"/>
+    <w:rsid w:val="004B4482"/>
     <w:rPr>
       <w:rFonts w:eastAsiaTheme="majorEastAsia" w:cstheme="majorBidi"/>
       <w:i/>
@@ -7743,7 +10294,7 @@
     <w:link w:val="Heading7"/>
     <w:uiPriority w:val="9"/>
     <w:semiHidden/>
-    <w:rsid w:val="005D34EF"/>
+    <w:rsid w:val="004B4482"/>
     <w:rPr>
       <w:rFonts w:eastAsiaTheme="majorEastAsia" w:cstheme="majorBidi"/>
       <w:color w:val="595959" w:themeColor="text1" w:themeTint="A6"/>
@@ -7755,7 +10306,7 @@
     <w:link w:val="Heading8"/>
     <w:uiPriority w:val="9"/>
     <w:semiHidden/>
-    <w:rsid w:val="005D34EF"/>
+    <w:rsid w:val="004B4482"/>
     <w:rPr>
       <w:rFonts w:eastAsiaTheme="majorEastAsia" w:cstheme="majorBidi"/>
       <w:i/>
@@ -7769,7 +10320,7 @@
     <w:link w:val="Heading9"/>
     <w:uiPriority w:val="9"/>
     <w:semiHidden/>
-    <w:rsid w:val="005D34EF"/>
+    <w:rsid w:val="004B4482"/>
     <w:rPr>
       <w:rFonts w:eastAsiaTheme="majorEastAsia" w:cstheme="majorBidi"/>
       <w:color w:val="272727" w:themeColor="text1" w:themeTint="D8"/>
@@ -7782,7 +10333,7 @@
     <w:link w:val="TitleChar"/>
     <w:uiPriority w:val="10"/>
     <w:qFormat/>
-    <w:rsid w:val="005D34EF"/>
+    <w:rsid w:val="004B4482"/>
     <w:pPr>
       <w:spacing w:after="80" w:line="240" w:lineRule="auto"/>
       <w:contextualSpacing/>
@@ -7800,7 +10351,7 @@
     <w:basedOn w:val="DefaultParagraphFont"/>
     <w:link w:val="Title"/>
     <w:uiPriority w:val="10"/>
-    <w:rsid w:val="005D34EF"/>
+    <w:rsid w:val="004B4482"/>
     <w:rPr>
       <w:rFonts w:asciiTheme="majorHAnsi" w:eastAsiaTheme="majorEastAsia" w:hAnsiTheme="majorHAnsi" w:cstheme="majorBidi"/>
       <w:spacing w:val="-10"/>
@@ -7816,7 +10367,7 @@
     <w:link w:val="SubtitleChar"/>
     <w:uiPriority w:val="11"/>
     <w:qFormat/>
-    <w:rsid w:val="005D34EF"/>
+    <w:rsid w:val="004B4482"/>
     <w:pPr>
       <w:numPr>
         <w:ilvl w:val="1"/>
@@ -7835,7 +10386,7 @@
     <w:basedOn w:val="DefaultParagraphFont"/>
     <w:link w:val="Subtitle"/>
     <w:uiPriority w:val="11"/>
-    <w:rsid w:val="005D34EF"/>
+    <w:rsid w:val="004B4482"/>
     <w:rPr>
       <w:rFonts w:eastAsiaTheme="majorEastAsia" w:cstheme="majorBidi"/>
       <w:color w:val="595959" w:themeColor="text1" w:themeTint="A6"/>
@@ -7851,7 +10402,7 @@
     <w:link w:val="QuoteChar"/>
     <w:uiPriority w:val="29"/>
     <w:qFormat/>
-    <w:rsid w:val="005D34EF"/>
+    <w:rsid w:val="004B4482"/>
     <w:pPr>
       <w:spacing w:before="160"/>
       <w:jc w:val="center"/>
@@ -7867,7 +10418,7 @@
     <w:basedOn w:val="DefaultParagraphFont"/>
     <w:link w:val="Quote"/>
     <w:uiPriority w:val="29"/>
-    <w:rsid w:val="005D34EF"/>
+    <w:rsid w:val="004B4482"/>
     <w:rPr>
       <w:i/>
       <w:iCs/>
@@ -7879,7 +10430,7 @@
     <w:basedOn w:val="Normal"/>
     <w:uiPriority w:val="34"/>
     <w:qFormat/>
-    <w:rsid w:val="005D34EF"/>
+    <w:rsid w:val="004B4482"/>
     <w:pPr>
       <w:ind w:left="720"/>
       <w:contextualSpacing/>
@@ -7890,7 +10441,7 @@
     <w:basedOn w:val="DefaultParagraphFont"/>
     <w:uiPriority w:val="21"/>
     <w:qFormat/>
-    <w:rsid w:val="005D34EF"/>
+    <w:rsid w:val="004B4482"/>
     <w:rPr>
       <w:i/>
       <w:iCs/>
@@ -7904,7 +10455,7 @@
     <w:link w:val="IntenseQuoteChar"/>
     <w:uiPriority w:val="30"/>
     <w:qFormat/>
-    <w:rsid w:val="005D34EF"/>
+    <w:rsid w:val="004B4482"/>
     <w:pPr>
       <w:pBdr>
         <w:top w:val="single" w:sz="4" w:space="10" w:color="2F5496" w:themeColor="accent1" w:themeShade="BF"/>
@@ -7925,7 +10476,7 @@
     <w:basedOn w:val="DefaultParagraphFont"/>
     <w:link w:val="IntenseQuote"/>
     <w:uiPriority w:val="30"/>
-    <w:rsid w:val="005D34EF"/>
+    <w:rsid w:val="004B4482"/>
     <w:rPr>
       <w:i/>
       <w:iCs/>
@@ -7937,7 +10488,7 @@
     <w:basedOn w:val="DefaultParagraphFont"/>
     <w:uiPriority w:val="32"/>
     <w:qFormat/>
-    <w:rsid w:val="005D34EF"/>
+    <w:rsid w:val="004B4482"/>
     <w:rPr>
       <w:b/>
       <w:bCs/>
@@ -7950,7 +10501,7 @@
     <w:name w:val="Grid Table 5 Dark Accent 1"/>
     <w:basedOn w:val="TableNormal"/>
     <w:uiPriority w:val="50"/>
-    <w:rsid w:val="005D34EF"/>
+    <w:rsid w:val="004B4482"/>
     <w:pPr>
       <w:spacing w:after="0" w:line="240" w:lineRule="auto"/>
     </w:pPr>

</xml_diff>

<commit_message>
FRD: non-functional requirements, interfaces, and final review completed
</commit_message>
<xml_diff>
--- a/Documents/Functional Requirements Document.docx
+++ b/Documents/Functional Requirements Document.docx
@@ -26,15 +26,7 @@
         <w:t>Project:</w:t>
       </w:r>
       <w:r>
-        <w:t> </w:t>
-      </w:r>
-      <w:proofErr w:type="spellStart"/>
-      <w:r>
-        <w:t>AutoPrice</w:t>
-      </w:r>
-      <w:proofErr w:type="spellEnd"/>
-      <w:r>
-        <w:t xml:space="preserve"> AI - Used Vehicles Price Prediction System</w:t>
+        <w:t> AutoPrice AI - Used Vehicles Price Prediction System</w:t>
       </w:r>
       <w:r>
         <w:br/>
@@ -60,15 +52,7 @@
         <w:t>Prepared for:</w:t>
       </w:r>
       <w:r>
-        <w:t> </w:t>
-      </w:r>
-      <w:proofErr w:type="spellStart"/>
-      <w:r>
-        <w:t>AutoPrice</w:t>
-      </w:r>
-      <w:proofErr w:type="spellEnd"/>
-      <w:r>
-        <w:t xml:space="preserve"> AI Development &amp; Stakeholder Teams</w:t>
+        <w:t> AutoPrice AI Development &amp; Stakeholder Teams</w:t>
       </w:r>
       <w:r>
         <w:br/>
@@ -76,7 +60,7 @@
     </w:p>
     <w:p>
       <w:r>
-        <w:pict w14:anchorId="39B58377">
+        <w:pict w14:anchorId="7924AAD5">
           <v:rect id="_x0000_i1025" style="width:0;height:.75pt" o:hralign="center" o:hrstd="t" o:hr="t" fillcolor="#a0a0a0" stroked="f"/>
         </w:pict>
       </w:r>
@@ -362,15 +346,7 @@
       </w:r>
       <w:r>
         <w:br/>
-        <w:t xml:space="preserve">Appendix A: </w:t>
-      </w:r>
-      <w:proofErr w:type="spellStart"/>
-      <w:r>
-        <w:t>PlantUML</w:t>
-      </w:r>
-      <w:proofErr w:type="spellEnd"/>
-      <w:r>
-        <w:t xml:space="preserve"> Diagrams - Source Code</w:t>
+        <w:t>Appendix A: PlantUML Diagrams - Source Code</w:t>
       </w:r>
       <w:r>
         <w:br/>
@@ -387,7 +363,7 @@
     </w:p>
     <w:p>
       <w:r>
-        <w:pict w14:anchorId="038148EC">
+        <w:pict w14:anchorId="0EBA9FA6">
           <v:rect id="_x0000_i1026" style="width:0;height:.75pt" o:hralign="center" o:hrstd="t" o:hr="t" fillcolor="#a0a0a0" stroked="f"/>
         </w:pict>
       </w:r>
@@ -426,21 +402,12 @@
       <w:r>
         <w:t>This Functional Requirements Document (FRD) defines the functional specifications for the </w:t>
       </w:r>
-      <w:proofErr w:type="spellStart"/>
-      <w:r>
-        <w:rPr>
-          <w:b/>
-          <w:bCs/>
-        </w:rPr>
-        <w:t>AutoPrice</w:t>
-      </w:r>
-      <w:proofErr w:type="spellEnd"/>
-      <w:r>
-        <w:rPr>
-          <w:b/>
-          <w:bCs/>
-        </w:rPr>
-        <w:t xml:space="preserve"> AI</w:t>
+      <w:r>
+        <w:rPr>
+          <w:b/>
+          <w:bCs/>
+        </w:rPr>
+        <w:t>AutoPrice AI</w:t>
       </w:r>
       <w:r>
         <w:t> system—a specialized used vehicle price prediction platform optimized for European markets. The document serves as the foundation for design, development, testing, and validation, ensuring all stakeholders share a common understanding of system capabilities and requirements.</w:t>
@@ -463,15 +430,7 @@
     </w:p>
     <w:p>
       <w:r>
-        <w:t xml:space="preserve">The </w:t>
-      </w:r>
-      <w:proofErr w:type="spellStart"/>
-      <w:r>
-        <w:t>AutoPrice</w:t>
-      </w:r>
-      <w:proofErr w:type="spellEnd"/>
-      <w:r>
-        <w:t xml:space="preserve"> AI system provides data-driven price predictions for used vehicles in European markets, with initial focus on Belgium. The scope includes:</w:t>
+        <w:t>The AutoPrice AI system provides data-driven price predictions for used vehicles in European markets, with initial focus on Belgium. The scope includes:</w:t>
       </w:r>
     </w:p>
     <w:p>
@@ -1071,15 +1030,7 @@
         </w:numPr>
       </w:pPr>
       <w:r>
-        <w:t xml:space="preserve">Project Charter: </w:t>
-      </w:r>
-      <w:proofErr w:type="spellStart"/>
-      <w:r>
-        <w:t>AutoPrice</w:t>
-      </w:r>
-      <w:proofErr w:type="spellEnd"/>
-      <w:r>
-        <w:t xml:space="preserve"> AI</w:t>
+        <w:t>Project Charter: AutoPrice AI</w:t>
       </w:r>
     </w:p>
     <w:p>
@@ -1132,20 +1083,12 @@
     </w:p>
     <w:p>
       <w:r>
-        <w:t xml:space="preserve">This document systematically details the functional requirements of </w:t>
-      </w:r>
-      <w:proofErr w:type="spellStart"/>
-      <w:r>
-        <w:t>AutoPrice</w:t>
-      </w:r>
-      <w:proofErr w:type="spellEnd"/>
-      <w:r>
-        <w:t xml:space="preserve"> AI, beginning with overall system context, progressing through architectural views, and concluding with specific module requirements, non-functional standards, and interface specifications.</w:t>
-      </w:r>
-    </w:p>
-    <w:p>
-      <w:r>
-        <w:pict w14:anchorId="11D72D4D">
+        <w:t>This document systematically details the functional requirements of AutoPrice AI, beginning with overall system context, progressing through architectural views, and concluding with specific module requirements, non-functional standards, and interface specifications.</w:t>
+      </w:r>
+    </w:p>
+    <w:p>
+      <w:r>
+        <w:pict w14:anchorId="288B56EF">
           <v:rect id="_x0000_i1027" style="width:0;height:.75pt" o:hralign="center" o:hrstd="t" o:hr="t" fillcolor="#a0a0a0" stroked="f"/>
         </w:pict>
       </w:r>
@@ -1181,13 +1124,8 @@
       </w:r>
     </w:p>
     <w:p>
-      <w:proofErr w:type="spellStart"/>
-      <w:r>
-        <w:t>AutoPrice</w:t>
-      </w:r>
-      <w:proofErr w:type="spellEnd"/>
-      <w:r>
-        <w:t xml:space="preserve"> AI operates as a standalone SaaS platform that can also be embedded via APIs into existing automotive platforms. It sits between market data sources (listings, historical sales) and end-users (buyers, sellers, dealers), transforming raw vehicle and market data into actionable price intelligence.</w:t>
+      <w:r>
+        <w:t>AutoPrice AI operates as a standalone SaaS platform that can also be embedded via APIs into existing automotive platforms. It sits between market data sources (listings, historical sales) and end-users (buyers, sellers, dealers), transforming raw vehicle and market data into actionable price intelligence.</w:t>
       </w:r>
     </w:p>
     <w:p>
@@ -1253,17 +1191,8 @@
           <w:b/>
           <w:bCs/>
         </w:rPr>
-        <w:t xml:space="preserve">Collect &amp; </w:t>
-      </w:r>
-      <w:proofErr w:type="gramStart"/>
-      <w:r>
-        <w:rPr>
-          <w:b/>
-          <w:bCs/>
-        </w:rPr>
-        <w:t>Process</w:t>
-      </w:r>
-      <w:proofErr w:type="gramEnd"/>
+        <w:t>Collect &amp; Process</w:t>
+      </w:r>
       <w:r>
         <w:t> real-time and historical market data from European sources.</w:t>
       </w:r>
@@ -1698,15 +1627,7 @@
         </w:numPr>
       </w:pPr>
       <w:r>
-        <w:t>AI/ML: TensorFlow/</w:t>
-      </w:r>
-      <w:proofErr w:type="spellStart"/>
-      <w:r>
-        <w:t>PyTorch</w:t>
-      </w:r>
-      <w:proofErr w:type="spellEnd"/>
-      <w:r>
-        <w:t xml:space="preserve"> for statistical models, OpenAI/Anthropic APIs or local LLMs</w:t>
+        <w:t>AI/ML: TensorFlow/PyTorch for statistical models, OpenAI/Anthropic APIs or local LLMs</w:t>
       </w:r>
     </w:p>
     <w:p>
@@ -1945,7 +1866,7 @@
     </w:p>
     <w:p>
       <w:r>
-        <w:pict w14:anchorId="06F192DB">
+        <w:pict w14:anchorId="0492C813">
           <v:rect id="_x0000_i1028" style="width:0;height:.75pt" o:hralign="center" o:hrstd="t" o:hr="t" fillcolor="#a0a0a0" stroked="f"/>
         </w:pict>
       </w:r>
@@ -2084,7 +2005,7 @@
     </w:p>
     <w:p>
       <w:r>
-        <w:pict w14:anchorId="7C9B91A7">
+        <w:pict w14:anchorId="0E122BB1">
           <v:rect id="_x0000_i1029" style="width:0;height:.75pt" o:hralign="center" o:hrstd="t" o:hr="t" fillcolor="#a0a0a0" stroked="f"/>
         </w:pict>
       </w:r>
@@ -5011,23 +4932,7 @@
               <w:cnfStyle w:val="000000000000" w:firstRow="0" w:lastRow="0" w:firstColumn="0" w:lastColumn="0" w:oddVBand="0" w:evenVBand="0" w:oddHBand="0" w:evenHBand="0" w:firstRowFirstColumn="0" w:firstRowLastColumn="0" w:lastRowFirstColumn="0" w:lastRowLastColumn="0"/>
             </w:pPr>
             <w:r>
-              <w:t>The API shall implement versioning (e.g., /</w:t>
-            </w:r>
-            <w:proofErr w:type="spellStart"/>
-            <w:r>
-              <w:t>api</w:t>
-            </w:r>
-            <w:proofErr w:type="spellEnd"/>
-            <w:r>
-              <w:t>/v1/, /</w:t>
-            </w:r>
-            <w:proofErr w:type="spellStart"/>
-            <w:r>
-              <w:t>api</w:t>
-            </w:r>
-            <w:proofErr w:type="spellEnd"/>
-            <w:r>
-              <w:t>/v2/) to maintain backward compatibility.</w:t>
+              <w:t>The API shall implement versioning (e.g., /api/v1/, /api/v2/) to maintain backward compatibility.</w:t>
             </w:r>
           </w:p>
         </w:tc>
@@ -5638,7 +5543,7 @@
     </w:tbl>
     <w:p>
       <w:r>
-        <w:pict w14:anchorId="772FB969">
+        <w:pict w14:anchorId="6A22CDE9">
           <v:rect id="_x0000_i1030" style="width:0;height:.75pt" o:hralign="center" o:hrstd="t" o:hr="t" fillcolor="#a0a0a0" stroked="f"/>
         </w:pict>
       </w:r>
@@ -6082,15 +5987,7 @@
         <w:t>NFR-2.2:</w:t>
       </w:r>
       <w:r>
-        <w:t xml:space="preserve"> User passwords shall be hashed using </w:t>
-      </w:r>
-      <w:proofErr w:type="spellStart"/>
-      <w:r>
-        <w:t>bcrypt</w:t>
-      </w:r>
-      <w:proofErr w:type="spellEnd"/>
-      <w:r>
-        <w:t xml:space="preserve"> or equivalent with salt.</w:t>
+        <w:t> User passwords shall be hashed using bcrypt or equivalent with salt.</w:t>
       </w:r>
       <w:r>
         <w:br/>
@@ -6507,7 +6404,7 @@
     </w:p>
     <w:p>
       <w:r>
-        <w:pict w14:anchorId="7CE8FA2F">
+        <w:pict w14:anchorId="54424EB7">
           <v:rect id="_x0000_i1031" style="width:0;height:.75pt" o:hralign="center" o:hrstd="t" o:hr="t" fillcolor="#a0a0a0" stroked="f"/>
         </w:pict>
       </w:r>
@@ -7632,14 +7529,9 @@
           <w:numId w:val="11"/>
         </w:numPr>
       </w:pPr>
-      <w:proofErr w:type="spellStart"/>
       <w:r>
         <w:lastRenderedPageBreak/>
-        <w:t>request_id</w:t>
-      </w:r>
-      <w:proofErr w:type="spellEnd"/>
-      <w:r>
-        <w:t>: Unique identifier for the prediction request</w:t>
+        <w:t>request_id: Unique identifier for the prediction request</w:t>
       </w:r>
     </w:p>
     <w:p>
@@ -7649,13 +7541,8 @@
           <w:numId w:val="11"/>
         </w:numPr>
       </w:pPr>
-      <w:proofErr w:type="spellStart"/>
-      <w:r>
-        <w:t>vehicle_summary</w:t>
-      </w:r>
-      <w:proofErr w:type="spellEnd"/>
-      <w:r>
-        <w:t>: Echoed input specifications with validation results</w:t>
+      <w:r>
+        <w:t>vehicle_summary: Echoed input specifications with validation results</w:t>
       </w:r>
     </w:p>
     <w:p>
@@ -7676,13 +7563,8 @@
           <w:numId w:val="11"/>
         </w:numPr>
       </w:pPr>
-      <w:proofErr w:type="spellStart"/>
-      <w:r>
-        <w:t>regulatory_insights</w:t>
-      </w:r>
-      <w:proofErr w:type="spellEnd"/>
-      <w:r>
-        <w:t>: Emission standards, compliance risks, and tax implications</w:t>
+      <w:r>
+        <w:t>regulatory_insights: Emission standards, compliance risks, and tax implications</w:t>
       </w:r>
     </w:p>
     <w:p>
@@ -7703,13 +7585,8 @@
           <w:numId w:val="11"/>
         </w:numPr>
       </w:pPr>
-      <w:proofErr w:type="spellStart"/>
-      <w:r>
-        <w:t>market_context</w:t>
-      </w:r>
-      <w:proofErr w:type="spellEnd"/>
-      <w:r>
-        <w:t>: Comparison to similar listings and market trends</w:t>
+      <w:r>
+        <w:t>market_context: Comparison to similar listings and market trends</w:t>
       </w:r>
     </w:p>
     <w:p>
@@ -7883,7 +7760,2660 @@
         <w:t>Data transfer outside the EU shall comply with GDPR Chapter V requirements</w:t>
       </w:r>
     </w:p>
+    <w:p>
+      <w:r>
+        <w:pict w14:anchorId="0ED2B1FA">
+          <v:rect id="_x0000_i1032" style="width:0;height:.75pt" o:hralign="center" o:hrstd="t" o:hr="t" fillcolor="#a0a0a0" stroked="f"/>
+        </w:pict>
+      </w:r>
+    </w:p>
+    <w:p>
+      <w:pPr>
+        <w:rPr>
+          <w:b/>
+          <w:bCs/>
+        </w:rPr>
+      </w:pPr>
+      <w:r>
+        <w:rPr>
+          <w:b/>
+          <w:bCs/>
+        </w:rPr>
+        <w:t>7. External Interface Requirements</w:t>
+      </w:r>
+    </w:p>
+    <w:p>
+      <w:pPr>
+        <w:rPr>
+          <w:b/>
+          <w:bCs/>
+        </w:rPr>
+      </w:pPr>
+      <w:r>
+        <w:rPr>
+          <w:b/>
+          <w:bCs/>
+        </w:rPr>
+        <w:t>7.1. User Interfaces</w:t>
+      </w:r>
+    </w:p>
+    <w:p>
+      <w:r>
+        <w:rPr>
+          <w:b/>
+          <w:bCs/>
+        </w:rPr>
+        <w:t>UI-1:</w:t>
+      </w:r>
+      <w:r>
+        <w:t> Public Landing Page with Quick Estimate form</w:t>
+      </w:r>
+      <w:r>
+        <w:br/>
+      </w:r>
+      <w:r>
+        <w:rPr>
+          <w:b/>
+          <w:bCs/>
+        </w:rPr>
+        <w:t>UI-2:</w:t>
+      </w:r>
+      <w:r>
+        <w:t> Detailed Vehicle Specification Form (Advanced Estimate)</w:t>
+      </w:r>
+      <w:r>
+        <w:br/>
+      </w:r>
+      <w:r>
+        <w:rPr>
+          <w:b/>
+          <w:bCs/>
+        </w:rPr>
+        <w:t>UI-3:</w:t>
+      </w:r>
+      <w:r>
+        <w:t> Price Prediction Results Dashboard</w:t>
+      </w:r>
+      <w:r>
+        <w:br/>
+      </w:r>
+      <w:r>
+        <w:rPr>
+          <w:b/>
+          <w:bCs/>
+        </w:rPr>
+        <w:t>UI-4:</w:t>
+      </w:r>
+      <w:r>
+        <w:t> User Account Management Portal</w:t>
+      </w:r>
+      <w:r>
+        <w:br/>
+      </w:r>
+      <w:r>
+        <w:rPr>
+          <w:b/>
+          <w:bCs/>
+        </w:rPr>
+        <w:t>UI-5:</w:t>
+      </w:r>
+      <w:r>
+        <w:t> Dealer Batch Processing Interface</w:t>
+      </w:r>
+      <w:r>
+        <w:br/>
+      </w:r>
+      <w:r>
+        <w:rPr>
+          <w:b/>
+          <w:bCs/>
+        </w:rPr>
+        <w:t>UI-6:</w:t>
+      </w:r>
+      <w:r>
+        <w:t> Vehicle Comparison View</w:t>
+      </w:r>
+      <w:r>
+        <w:br/>
+      </w:r>
+      <w:r>
+        <w:rPr>
+          <w:b/>
+          <w:bCs/>
+        </w:rPr>
+        <w:lastRenderedPageBreak/>
+        <w:t>UI-7:</w:t>
+      </w:r>
+      <w:r>
+        <w:t> Market Trend Analysis Dashboard</w:t>
+      </w:r>
+      <w:r>
+        <w:br/>
+      </w:r>
+      <w:r>
+        <w:rPr>
+          <w:b/>
+          <w:bCs/>
+        </w:rPr>
+        <w:t>UI-8:</w:t>
+      </w:r>
+      <w:r>
+        <w:t> Administrative Control Panel</w:t>
+      </w:r>
+      <w:r>
+        <w:br/>
+      </w:r>
+      <w:r>
+        <w:rPr>
+          <w:b/>
+          <w:bCs/>
+        </w:rPr>
+        <w:t>UI-9:</w:t>
+      </w:r>
+      <w:r>
+        <w:t> API Documentation Portal</w:t>
+      </w:r>
+      <w:r>
+        <w:br/>
+      </w:r>
+      <w:r>
+        <w:rPr>
+          <w:b/>
+          <w:bCs/>
+        </w:rPr>
+        <w:t>UI-10:</w:t>
+      </w:r>
+      <w:r>
+        <w:t> Mobile-Optimized Interface</w:t>
+      </w:r>
+    </w:p>
+    <w:p>
+      <w:pPr>
+        <w:rPr>
+          <w:b/>
+          <w:bCs/>
+        </w:rPr>
+      </w:pPr>
+      <w:r>
+        <w:rPr>
+          <w:b/>
+          <w:bCs/>
+        </w:rPr>
+        <w:t>7.2. Hardware Interfaces</w:t>
+      </w:r>
+    </w:p>
+    <w:p>
+      <w:r>
+        <w:t>No specific hardware interfaces required - system is cloud-based and accessible via standard web browsers and HTTP clients.</w:t>
+      </w:r>
+    </w:p>
+    <w:p>
+      <w:pPr>
+        <w:rPr>
+          <w:b/>
+          <w:bCs/>
+        </w:rPr>
+      </w:pPr>
+      <w:r>
+        <w:rPr>
+          <w:b/>
+          <w:bCs/>
+        </w:rPr>
+        <w:t>7.3. Software Interfaces</w:t>
+      </w:r>
+    </w:p>
+    <w:p>
+      <w:r>
+        <w:t>Table: External Software Interfaces</w:t>
+      </w:r>
+    </w:p>
+    <w:tbl>
+      <w:tblPr>
+        <w:tblStyle w:val="GridTable5Dark-Accent1"/>
+        <w:tblW w:w="0" w:type="auto"/>
+        <w:tblLook w:val="04A0" w:firstRow="1" w:lastRow="0" w:firstColumn="1" w:lastColumn="0" w:noHBand="0" w:noVBand="1"/>
+      </w:tblPr>
+      <w:tblGrid>
+        <w:gridCol w:w="2179"/>
+        <w:gridCol w:w="3392"/>
+        <w:gridCol w:w="1872"/>
+        <w:gridCol w:w="1907"/>
+      </w:tblGrid>
+      <w:tr>
+        <w:trPr>
+          <w:cnfStyle w:val="100000000000" w:firstRow="1" w:lastRow="0" w:firstColumn="0" w:lastColumn="0" w:oddVBand="0" w:evenVBand="0" w:oddHBand="0" w:evenHBand="0" w:firstRowFirstColumn="0" w:firstRowLastColumn="0" w:lastRowFirstColumn="0" w:lastRowLastColumn="0"/>
+        </w:trPr>
+        <w:tc>
+          <w:tcPr>
+            <w:cnfStyle w:val="001000000000" w:firstRow="0" w:lastRow="0" w:firstColumn="1" w:lastColumn="0" w:oddVBand="0" w:evenVBand="0" w:oddHBand="0" w:evenHBand="0" w:firstRowFirstColumn="0" w:firstRowLastColumn="0" w:lastRowFirstColumn="0" w:lastRowLastColumn="0"/>
+            <w:tcW w:w="0" w:type="auto"/>
+            <w:hideMark/>
+          </w:tcPr>
+          <w:p>
+            <w:pPr>
+              <w:spacing w:after="160" w:line="278" w:lineRule="auto"/>
+            </w:pPr>
+            <w:r>
+              <w:t>Interface</w:t>
+            </w:r>
+          </w:p>
+        </w:tc>
+        <w:tc>
+          <w:tcPr>
+            <w:tcW w:w="0" w:type="auto"/>
+            <w:hideMark/>
+          </w:tcPr>
+          <w:p>
+            <w:pPr>
+              <w:spacing w:after="160" w:line="278" w:lineRule="auto"/>
+              <w:cnfStyle w:val="100000000000" w:firstRow="1" w:lastRow="0" w:firstColumn="0" w:lastColumn="0" w:oddVBand="0" w:evenVBand="0" w:oddHBand="0" w:evenHBand="0" w:firstRowFirstColumn="0" w:firstRowLastColumn="0" w:lastRowFirstColumn="0" w:lastRowLastColumn="0"/>
+            </w:pPr>
+            <w:r>
+              <w:t>Purpose</w:t>
+            </w:r>
+          </w:p>
+        </w:tc>
+        <w:tc>
+          <w:tcPr>
+            <w:tcW w:w="0" w:type="auto"/>
+            <w:hideMark/>
+          </w:tcPr>
+          <w:p>
+            <w:pPr>
+              <w:spacing w:after="160" w:line="278" w:lineRule="auto"/>
+              <w:cnfStyle w:val="100000000000" w:firstRow="1" w:lastRow="0" w:firstColumn="0" w:lastColumn="0" w:oddVBand="0" w:evenVBand="0" w:oddHBand="0" w:evenHBand="0" w:firstRowFirstColumn="0" w:firstRowLastColumn="0" w:lastRowFirstColumn="0" w:lastRowLastColumn="0"/>
+            </w:pPr>
+            <w:r>
+              <w:t>Protocol/Format</w:t>
+            </w:r>
+          </w:p>
+        </w:tc>
+        <w:tc>
+          <w:tcPr>
+            <w:tcW w:w="0" w:type="auto"/>
+            <w:hideMark/>
+          </w:tcPr>
+          <w:p>
+            <w:pPr>
+              <w:spacing w:after="160" w:line="278" w:lineRule="auto"/>
+              <w:cnfStyle w:val="100000000000" w:firstRow="1" w:lastRow="0" w:firstColumn="0" w:lastColumn="0" w:oddVBand="0" w:evenVBand="0" w:oddHBand="0" w:evenHBand="0" w:firstRowFirstColumn="0" w:firstRowLastColumn="0" w:lastRowFirstColumn="0" w:lastRowLastColumn="0"/>
+            </w:pPr>
+            <w:r>
+              <w:t>SLA Requirements</w:t>
+            </w:r>
+          </w:p>
+        </w:tc>
+      </w:tr>
+      <w:tr>
+        <w:trPr>
+          <w:cnfStyle w:val="000000100000" w:firstRow="0" w:lastRow="0" w:firstColumn="0" w:lastColumn="0" w:oddVBand="0" w:evenVBand="0" w:oddHBand="1" w:evenHBand="0" w:firstRowFirstColumn="0" w:firstRowLastColumn="0" w:lastRowFirstColumn="0" w:lastRowLastColumn="0"/>
+        </w:trPr>
+        <w:tc>
+          <w:tcPr>
+            <w:cnfStyle w:val="001000000000" w:firstRow="0" w:lastRow="0" w:firstColumn="1" w:lastColumn="0" w:oddVBand="0" w:evenVBand="0" w:oddHBand="0" w:evenHBand="0" w:firstRowFirstColumn="0" w:firstRowLastColumn="0" w:lastRowFirstColumn="0" w:lastRowLastColumn="0"/>
+            <w:tcW w:w="0" w:type="auto"/>
+            <w:hideMark/>
+          </w:tcPr>
+          <w:p>
+            <w:pPr>
+              <w:spacing w:after="160" w:line="278" w:lineRule="auto"/>
+            </w:pPr>
+            <w:r>
+              <w:t>Market Data APIs</w:t>
+            </w:r>
+          </w:p>
+        </w:tc>
+        <w:tc>
+          <w:tcPr>
+            <w:tcW w:w="0" w:type="auto"/>
+            <w:hideMark/>
+          </w:tcPr>
+          <w:p>
+            <w:pPr>
+              <w:spacing w:after="160" w:line="278" w:lineRule="auto"/>
+              <w:cnfStyle w:val="000000100000" w:firstRow="0" w:lastRow="0" w:firstColumn="0" w:lastColumn="0" w:oddVBand="0" w:evenVBand="0" w:oddHBand="1" w:evenHBand="0" w:firstRowFirstColumn="0" w:firstRowLastColumn="0" w:lastRowFirstColumn="0" w:lastRowLastColumn="0"/>
+            </w:pPr>
+            <w:r>
+              <w:t>Ingest current vehicle listings</w:t>
+            </w:r>
+          </w:p>
+        </w:tc>
+        <w:tc>
+          <w:tcPr>
+            <w:tcW w:w="0" w:type="auto"/>
+            <w:hideMark/>
+          </w:tcPr>
+          <w:p>
+            <w:pPr>
+              <w:spacing w:after="160" w:line="278" w:lineRule="auto"/>
+              <w:cnfStyle w:val="000000100000" w:firstRow="0" w:lastRow="0" w:firstColumn="0" w:lastColumn="0" w:oddVBand="0" w:evenVBand="0" w:oddHBand="1" w:evenHBand="0" w:firstRowFirstColumn="0" w:firstRowLastColumn="0" w:lastRowFirstColumn="0" w:lastRowLastColumn="0"/>
+            </w:pPr>
+            <w:r>
+              <w:t>REST/JSON</w:t>
+            </w:r>
+          </w:p>
+        </w:tc>
+        <w:tc>
+          <w:tcPr>
+            <w:tcW w:w="0" w:type="auto"/>
+            <w:hideMark/>
+          </w:tcPr>
+          <w:p>
+            <w:pPr>
+              <w:spacing w:after="160" w:line="278" w:lineRule="auto"/>
+              <w:cnfStyle w:val="000000100000" w:firstRow="0" w:lastRow="0" w:firstColumn="0" w:lastColumn="0" w:oddVBand="0" w:evenVBand="0" w:oddHBand="1" w:evenHBand="0" w:firstRowFirstColumn="0" w:firstRowLastColumn="0" w:lastRowFirstColumn="0" w:lastRowLastColumn="0"/>
+            </w:pPr>
+            <w:r>
+              <w:t>99% uptime</w:t>
+            </w:r>
+          </w:p>
+        </w:tc>
+      </w:tr>
+      <w:tr>
+        <w:tc>
+          <w:tcPr>
+            <w:cnfStyle w:val="001000000000" w:firstRow="0" w:lastRow="0" w:firstColumn="1" w:lastColumn="0" w:oddVBand="0" w:evenVBand="0" w:oddHBand="0" w:evenHBand="0" w:firstRowFirstColumn="0" w:firstRowLastColumn="0" w:lastRowFirstColumn="0" w:lastRowLastColumn="0"/>
+            <w:tcW w:w="0" w:type="auto"/>
+            <w:hideMark/>
+          </w:tcPr>
+          <w:p>
+            <w:pPr>
+              <w:spacing w:after="160" w:line="278" w:lineRule="auto"/>
+            </w:pPr>
+            <w:r>
+              <w:t>Vehicle Database API</w:t>
+            </w:r>
+          </w:p>
+        </w:tc>
+        <w:tc>
+          <w:tcPr>
+            <w:tcW w:w="0" w:type="auto"/>
+            <w:hideMark/>
+          </w:tcPr>
+          <w:p>
+            <w:pPr>
+              <w:spacing w:after="160" w:line="278" w:lineRule="auto"/>
+              <w:cnfStyle w:val="000000000000" w:firstRow="0" w:lastRow="0" w:firstColumn="0" w:lastColumn="0" w:oddVBand="0" w:evenVBand="0" w:oddHBand="0" w:evenHBand="0" w:firstRowFirstColumn="0" w:firstRowLastColumn="0" w:lastRowFirstColumn="0" w:lastRowLastColumn="0"/>
+            </w:pPr>
+            <w:r>
+              <w:t>Validate VIN and specifications</w:t>
+            </w:r>
+          </w:p>
+        </w:tc>
+        <w:tc>
+          <w:tcPr>
+            <w:tcW w:w="0" w:type="auto"/>
+            <w:hideMark/>
+          </w:tcPr>
+          <w:p>
+            <w:pPr>
+              <w:spacing w:after="160" w:line="278" w:lineRule="auto"/>
+              <w:cnfStyle w:val="000000000000" w:firstRow="0" w:lastRow="0" w:firstColumn="0" w:lastColumn="0" w:oddVBand="0" w:evenVBand="0" w:oddHBand="0" w:evenHBand="0" w:firstRowFirstColumn="0" w:firstRowLastColumn="0" w:lastRowFirstColumn="0" w:lastRowLastColumn="0"/>
+            </w:pPr>
+            <w:r>
+              <w:t>REST/JSON</w:t>
+            </w:r>
+          </w:p>
+        </w:tc>
+        <w:tc>
+          <w:tcPr>
+            <w:tcW w:w="0" w:type="auto"/>
+            <w:hideMark/>
+          </w:tcPr>
+          <w:p>
+            <w:pPr>
+              <w:spacing w:after="160" w:line="278" w:lineRule="auto"/>
+              <w:cnfStyle w:val="000000000000" w:firstRow="0" w:lastRow="0" w:firstColumn="0" w:lastColumn="0" w:oddVBand="0" w:evenVBand="0" w:oddHBand="0" w:evenHBand="0" w:firstRowFirstColumn="0" w:firstRowLastColumn="0" w:lastRowFirstColumn="0" w:lastRowLastColumn="0"/>
+            </w:pPr>
+            <w:r>
+              <w:t>99.5% uptime</w:t>
+            </w:r>
+          </w:p>
+        </w:tc>
+      </w:tr>
+      <w:tr>
+        <w:trPr>
+          <w:cnfStyle w:val="000000100000" w:firstRow="0" w:lastRow="0" w:firstColumn="0" w:lastColumn="0" w:oddVBand="0" w:evenVBand="0" w:oddHBand="1" w:evenHBand="0" w:firstRowFirstColumn="0" w:firstRowLastColumn="0" w:lastRowFirstColumn="0" w:lastRowLastColumn="0"/>
+        </w:trPr>
+        <w:tc>
+          <w:tcPr>
+            <w:cnfStyle w:val="001000000000" w:firstRow="0" w:lastRow="0" w:firstColumn="1" w:lastColumn="0" w:oddVBand="0" w:evenVBand="0" w:oddHBand="0" w:evenHBand="0" w:firstRowFirstColumn="0" w:firstRowLastColumn="0" w:lastRowFirstColumn="0" w:lastRowLastColumn="0"/>
+            <w:tcW w:w="0" w:type="auto"/>
+            <w:hideMark/>
+          </w:tcPr>
+          <w:p>
+            <w:pPr>
+              <w:spacing w:after="160" w:line="278" w:lineRule="auto"/>
+            </w:pPr>
+            <w:r>
+              <w:t>Geolocation Service</w:t>
+            </w:r>
+          </w:p>
+        </w:tc>
+        <w:tc>
+          <w:tcPr>
+            <w:tcW w:w="0" w:type="auto"/>
+            <w:hideMark/>
+          </w:tcPr>
+          <w:p>
+            <w:pPr>
+              <w:spacing w:after="160" w:line="278" w:lineRule="auto"/>
+              <w:cnfStyle w:val="000000100000" w:firstRow="0" w:lastRow="0" w:firstColumn="0" w:lastColumn="0" w:oddVBand="0" w:evenVBand="0" w:oddHBand="1" w:evenHBand="0" w:firstRowFirstColumn="0" w:firstRowLastColumn="0" w:lastRowFirstColumn="0" w:lastRowLastColumn="0"/>
+            </w:pPr>
+            <w:r>
+              <w:t>Determine regional price adjustments</w:t>
+            </w:r>
+          </w:p>
+        </w:tc>
+        <w:tc>
+          <w:tcPr>
+            <w:tcW w:w="0" w:type="auto"/>
+            <w:hideMark/>
+          </w:tcPr>
+          <w:p>
+            <w:pPr>
+              <w:spacing w:after="160" w:line="278" w:lineRule="auto"/>
+              <w:cnfStyle w:val="000000100000" w:firstRow="0" w:lastRow="0" w:firstColumn="0" w:lastColumn="0" w:oddVBand="0" w:evenVBand="0" w:oddHBand="1" w:evenHBand="0" w:firstRowFirstColumn="0" w:firstRowLastColumn="0" w:lastRowFirstColumn="0" w:lastRowLastColumn="0"/>
+            </w:pPr>
+            <w:r>
+              <w:t>REST/JSON</w:t>
+            </w:r>
+          </w:p>
+        </w:tc>
+        <w:tc>
+          <w:tcPr>
+            <w:tcW w:w="0" w:type="auto"/>
+            <w:hideMark/>
+          </w:tcPr>
+          <w:p>
+            <w:pPr>
+              <w:spacing w:after="160" w:line="278" w:lineRule="auto"/>
+              <w:cnfStyle w:val="000000100000" w:firstRow="0" w:lastRow="0" w:firstColumn="0" w:lastColumn="0" w:oddVBand="0" w:evenVBand="0" w:oddHBand="1" w:evenHBand="0" w:firstRowFirstColumn="0" w:firstRowLastColumn="0" w:lastRowFirstColumn="0" w:lastRowLastColumn="0"/>
+            </w:pPr>
+            <w:r>
+              <w:t>99.9% uptime</w:t>
+            </w:r>
+          </w:p>
+        </w:tc>
+      </w:tr>
+      <w:tr>
+        <w:tc>
+          <w:tcPr>
+            <w:cnfStyle w:val="001000000000" w:firstRow="0" w:lastRow="0" w:firstColumn="1" w:lastColumn="0" w:oddVBand="0" w:evenVBand="0" w:oddHBand="0" w:evenHBand="0" w:firstRowFirstColumn="0" w:firstRowLastColumn="0" w:lastRowFirstColumn="0" w:lastRowLastColumn="0"/>
+            <w:tcW w:w="0" w:type="auto"/>
+            <w:hideMark/>
+          </w:tcPr>
+          <w:p>
+            <w:pPr>
+              <w:spacing w:after="160" w:line="278" w:lineRule="auto"/>
+            </w:pPr>
+            <w:r>
+              <w:t>LLM Provider API</w:t>
+            </w:r>
+          </w:p>
+        </w:tc>
+        <w:tc>
+          <w:tcPr>
+            <w:tcW w:w="0" w:type="auto"/>
+            <w:hideMark/>
+          </w:tcPr>
+          <w:p>
+            <w:pPr>
+              <w:spacing w:after="160" w:line="278" w:lineRule="auto"/>
+              <w:cnfStyle w:val="000000000000" w:firstRow="0" w:lastRow="0" w:firstColumn="0" w:lastColumn="0" w:oddVBand="0" w:evenVBand="0" w:oddHBand="0" w:evenHBand="0" w:firstRowFirstColumn="0" w:firstRowLastColumn="0" w:lastRowFirstColumn="0" w:lastRowLastColumn="0"/>
+            </w:pPr>
+            <w:r>
+              <w:t>Access to large language models</w:t>
+            </w:r>
+          </w:p>
+        </w:tc>
+        <w:tc>
+          <w:tcPr>
+            <w:tcW w:w="0" w:type="auto"/>
+            <w:hideMark/>
+          </w:tcPr>
+          <w:p>
+            <w:pPr>
+              <w:spacing w:after="160" w:line="278" w:lineRule="auto"/>
+              <w:cnfStyle w:val="000000000000" w:firstRow="0" w:lastRow="0" w:firstColumn="0" w:lastColumn="0" w:oddVBand="0" w:evenVBand="0" w:oddHBand="0" w:evenHBand="0" w:firstRowFirstColumn="0" w:firstRowLastColumn="0" w:lastRowFirstColumn="0" w:lastRowLastColumn="0"/>
+            </w:pPr>
+            <w:r>
+              <w:t>REST/JSON</w:t>
+            </w:r>
+          </w:p>
+        </w:tc>
+        <w:tc>
+          <w:tcPr>
+            <w:tcW w:w="0" w:type="auto"/>
+            <w:hideMark/>
+          </w:tcPr>
+          <w:p>
+            <w:pPr>
+              <w:spacing w:after="160" w:line="278" w:lineRule="auto"/>
+              <w:cnfStyle w:val="000000000000" w:firstRow="0" w:lastRow="0" w:firstColumn="0" w:lastColumn="0" w:oddVBand="0" w:evenVBand="0" w:oddHBand="0" w:evenHBand="0" w:firstRowFirstColumn="0" w:firstRowLastColumn="0" w:lastRowFirstColumn="0" w:lastRowLastColumn="0"/>
+            </w:pPr>
+            <w:r>
+              <w:t>99.5% uptime</w:t>
+            </w:r>
+          </w:p>
+        </w:tc>
+      </w:tr>
+      <w:tr>
+        <w:trPr>
+          <w:cnfStyle w:val="000000100000" w:firstRow="0" w:lastRow="0" w:firstColumn="0" w:lastColumn="0" w:oddVBand="0" w:evenVBand="0" w:oddHBand="1" w:evenHBand="0" w:firstRowFirstColumn="0" w:firstRowLastColumn="0" w:lastRowFirstColumn="0" w:lastRowLastColumn="0"/>
+        </w:trPr>
+        <w:tc>
+          <w:tcPr>
+            <w:cnfStyle w:val="001000000000" w:firstRow="0" w:lastRow="0" w:firstColumn="1" w:lastColumn="0" w:oddVBand="0" w:evenVBand="0" w:oddHBand="0" w:evenHBand="0" w:firstRowFirstColumn="0" w:firstRowLastColumn="0" w:lastRowFirstColumn="0" w:lastRowLastColumn="0"/>
+            <w:tcW w:w="0" w:type="auto"/>
+            <w:hideMark/>
+          </w:tcPr>
+          <w:p>
+            <w:pPr>
+              <w:spacing w:after="160" w:line="278" w:lineRule="auto"/>
+            </w:pPr>
+            <w:r>
+              <w:t>Translation Service</w:t>
+            </w:r>
+          </w:p>
+        </w:tc>
+        <w:tc>
+          <w:tcPr>
+            <w:tcW w:w="0" w:type="auto"/>
+            <w:hideMark/>
+          </w:tcPr>
+          <w:p>
+            <w:pPr>
+              <w:spacing w:after="160" w:line="278" w:lineRule="auto"/>
+              <w:cnfStyle w:val="000000100000" w:firstRow="0" w:lastRow="0" w:firstColumn="0" w:lastColumn="0" w:oddVBand="0" w:evenVBand="0" w:oddHBand="1" w:evenHBand="0" w:firstRowFirstColumn="0" w:firstRowLastColumn="0" w:lastRowFirstColumn="0" w:lastRowLastColumn="0"/>
+            </w:pPr>
+            <w:r>
+              <w:t>Multi-language support for explanations</w:t>
+            </w:r>
+          </w:p>
+        </w:tc>
+        <w:tc>
+          <w:tcPr>
+            <w:tcW w:w="0" w:type="auto"/>
+            <w:hideMark/>
+          </w:tcPr>
+          <w:p>
+            <w:pPr>
+              <w:spacing w:after="160" w:line="278" w:lineRule="auto"/>
+              <w:cnfStyle w:val="000000100000" w:firstRow="0" w:lastRow="0" w:firstColumn="0" w:lastColumn="0" w:oddVBand="0" w:evenVBand="0" w:oddHBand="1" w:evenHBand="0" w:firstRowFirstColumn="0" w:firstRowLastColumn="0" w:lastRowFirstColumn="0" w:lastRowLastColumn="0"/>
+            </w:pPr>
+            <w:r>
+              <w:t>REST/JSON</w:t>
+            </w:r>
+          </w:p>
+        </w:tc>
+        <w:tc>
+          <w:tcPr>
+            <w:tcW w:w="0" w:type="auto"/>
+            <w:hideMark/>
+          </w:tcPr>
+          <w:p>
+            <w:pPr>
+              <w:spacing w:after="160" w:line="278" w:lineRule="auto"/>
+              <w:cnfStyle w:val="000000100000" w:firstRow="0" w:lastRow="0" w:firstColumn="0" w:lastColumn="0" w:oddVBand="0" w:evenVBand="0" w:oddHBand="1" w:evenHBand="0" w:firstRowFirstColumn="0" w:firstRowLastColumn="0" w:lastRowFirstColumn="0" w:lastRowLastColumn="0"/>
+            </w:pPr>
+            <w:r>
+              <w:t>99% uptime</w:t>
+            </w:r>
+          </w:p>
+        </w:tc>
+      </w:tr>
+      <w:tr>
+        <w:tc>
+          <w:tcPr>
+            <w:cnfStyle w:val="001000000000" w:firstRow="0" w:lastRow="0" w:firstColumn="1" w:lastColumn="0" w:oddVBand="0" w:evenVBand="0" w:oddHBand="0" w:evenHBand="0" w:firstRowFirstColumn="0" w:firstRowLastColumn="0" w:lastRowFirstColumn="0" w:lastRowLastColumn="0"/>
+            <w:tcW w:w="0" w:type="auto"/>
+            <w:hideMark/>
+          </w:tcPr>
+          <w:p>
+            <w:pPr>
+              <w:spacing w:after="160" w:line="278" w:lineRule="auto"/>
+            </w:pPr>
+            <w:r>
+              <w:t>Currency Exchange API</w:t>
+            </w:r>
+          </w:p>
+        </w:tc>
+        <w:tc>
+          <w:tcPr>
+            <w:tcW w:w="0" w:type="auto"/>
+            <w:hideMark/>
+          </w:tcPr>
+          <w:p>
+            <w:pPr>
+              <w:spacing w:after="160" w:line="278" w:lineRule="auto"/>
+              <w:cnfStyle w:val="000000000000" w:firstRow="0" w:lastRow="0" w:firstColumn="0" w:lastColumn="0" w:oddVBand="0" w:evenVBand="0" w:oddHBand="0" w:evenHBand="0" w:firstRowFirstColumn="0" w:firstRowLastColumn="0" w:lastRowFirstColumn="0" w:lastRowLastColumn="0"/>
+            </w:pPr>
+            <w:r>
+              <w:t>Real-time currency conversion</w:t>
+            </w:r>
+          </w:p>
+        </w:tc>
+        <w:tc>
+          <w:tcPr>
+            <w:tcW w:w="0" w:type="auto"/>
+            <w:hideMark/>
+          </w:tcPr>
+          <w:p>
+            <w:pPr>
+              <w:spacing w:after="160" w:line="278" w:lineRule="auto"/>
+              <w:cnfStyle w:val="000000000000" w:firstRow="0" w:lastRow="0" w:firstColumn="0" w:lastColumn="0" w:oddVBand="0" w:evenVBand="0" w:oddHBand="0" w:evenHBand="0" w:firstRowFirstColumn="0" w:firstRowLastColumn="0" w:lastRowFirstColumn="0" w:lastRowLastColumn="0"/>
+            </w:pPr>
+            <w:r>
+              <w:t>REST/JSON</w:t>
+            </w:r>
+          </w:p>
+        </w:tc>
+        <w:tc>
+          <w:tcPr>
+            <w:tcW w:w="0" w:type="auto"/>
+            <w:hideMark/>
+          </w:tcPr>
+          <w:p>
+            <w:pPr>
+              <w:spacing w:after="160" w:line="278" w:lineRule="auto"/>
+              <w:cnfStyle w:val="000000000000" w:firstRow="0" w:lastRow="0" w:firstColumn="0" w:lastColumn="0" w:oddVBand="0" w:evenVBand="0" w:oddHBand="0" w:evenHBand="0" w:firstRowFirstColumn="0" w:firstRowLastColumn="0" w:lastRowFirstColumn="0" w:lastRowLastColumn="0"/>
+            </w:pPr>
+            <w:r>
+              <w:t>99.9% uptime</w:t>
+            </w:r>
+          </w:p>
+        </w:tc>
+      </w:tr>
+    </w:tbl>
+    <w:p>
+      <w:pPr>
+        <w:rPr>
+          <w:b/>
+          <w:bCs/>
+        </w:rPr>
+      </w:pPr>
+      <w:r>
+        <w:rPr>
+          <w:b/>
+          <w:bCs/>
+        </w:rPr>
+        <w:t>7.4. Communication Interfaces</w:t>
+      </w:r>
+    </w:p>
+    <w:p>
+      <w:r>
+        <w:rPr>
+          <w:b/>
+          <w:bCs/>
+        </w:rPr>
+        <w:t>API-1:</w:t>
+      </w:r>
+      <w:r>
+        <w:t> RESTful Prediction API (endpoint: /api/v1/predict)</w:t>
+      </w:r>
+      <w:r>
+        <w:br/>
+      </w:r>
+      <w:r>
+        <w:rPr>
+          <w:b/>
+          <w:bCs/>
+        </w:rPr>
+        <w:t>API-2:</w:t>
+      </w:r>
+      <w:r>
+        <w:t> Batch Processing API (endpoint: /api/v1/batch-predict)</w:t>
+      </w:r>
+      <w:r>
+        <w:br/>
+      </w:r>
+      <w:r>
+        <w:rPr>
+          <w:b/>
+          <w:bCs/>
+        </w:rPr>
+        <w:t>API-3:</w:t>
+      </w:r>
+      <w:r>
+        <w:t> Vehicle Specification Lookup API (endpoint: /api/v1/vehicle-info)</w:t>
+      </w:r>
+      <w:r>
+        <w:br/>
+      </w:r>
+      <w:r>
+        <w:rPr>
+          <w:b/>
+          <w:bCs/>
+        </w:rPr>
+        <w:t>API-4:</w:t>
+      </w:r>
+      <w:r>
+        <w:t> Market Data API (endpoint: /api/v1/market-trends)</w:t>
+      </w:r>
+      <w:r>
+        <w:br/>
+      </w:r>
+      <w:r>
+        <w:rPr>
+          <w:b/>
+          <w:bCs/>
+        </w:rPr>
+        <w:t>API-5:</w:t>
+      </w:r>
+      <w:r>
+        <w:t> User Management API (endpoint: /api/v1/users)</w:t>
+      </w:r>
+      <w:r>
+        <w:br/>
+      </w:r>
+      <w:r>
+        <w:rPr>
+          <w:b/>
+          <w:bCs/>
+        </w:rPr>
+        <w:t>API-6:</w:t>
+      </w:r>
+      <w:r>
+        <w:t> Webhook Callback URL for asynchronous job completion notifications</w:t>
+      </w:r>
+    </w:p>
+    <w:p>
+      <w:r>
+        <w:t>All APIs shall support:</w:t>
+      </w:r>
+    </w:p>
+    <w:p>
+      <w:pPr>
+        <w:numPr>
+          <w:ilvl w:val="0"/>
+          <w:numId w:val="13"/>
+        </w:numPr>
+      </w:pPr>
+      <w:r>
+        <w:t>HTTPS only (no HTTP)</w:t>
+      </w:r>
+    </w:p>
+    <w:p>
+      <w:pPr>
+        <w:numPr>
+          <w:ilvl w:val="0"/>
+          <w:numId w:val="13"/>
+        </w:numPr>
+      </w:pPr>
+      <w:r>
+        <w:lastRenderedPageBreak/>
+        <w:t>JSON request/response format</w:t>
+      </w:r>
+    </w:p>
+    <w:p>
+      <w:pPr>
+        <w:numPr>
+          <w:ilvl w:val="0"/>
+          <w:numId w:val="13"/>
+        </w:numPr>
+      </w:pPr>
+      <w:r>
+        <w:t>Standard HTTP status codes</w:t>
+      </w:r>
+    </w:p>
+    <w:p>
+      <w:pPr>
+        <w:numPr>
+          <w:ilvl w:val="0"/>
+          <w:numId w:val="13"/>
+        </w:numPr>
+      </w:pPr>
+      <w:r>
+        <w:t>Consistent error response structure</w:t>
+      </w:r>
+    </w:p>
+    <w:p>
+      <w:pPr>
+        <w:numPr>
+          <w:ilvl w:val="0"/>
+          <w:numId w:val="13"/>
+        </w:numPr>
+      </w:pPr>
+      <w:r>
+        <w:t>Request/response logging for debugging</w:t>
+      </w:r>
+    </w:p>
+    <w:p>
+      <w:pPr>
+        <w:numPr>
+          <w:ilvl w:val="0"/>
+          <w:numId w:val="13"/>
+        </w:numPr>
+      </w:pPr>
+      <w:r>
+        <w:t>Rate limiting headers (X-RateLimit-*)</w:t>
+      </w:r>
+    </w:p>
+    <w:p>
+      <w:r>
+        <w:pict w14:anchorId="44028216">
+          <v:rect id="_x0000_i1033" style="width:0;height:.75pt" o:hralign="center" o:hrstd="t" o:hr="t" fillcolor="#a0a0a0" stroked="f"/>
+        </w:pict>
+      </w:r>
+    </w:p>
+    <w:p>
+      <w:pPr>
+        <w:rPr>
+          <w:b/>
+          <w:bCs/>
+        </w:rPr>
+      </w:pPr>
+      <w:r>
+        <w:rPr>
+          <w:b/>
+          <w:bCs/>
+        </w:rPr>
+        <w:t>8. Appendices</w:t>
+      </w:r>
+    </w:p>
+    <w:p>
+      <w:pPr>
+        <w:rPr>
+          <w:b/>
+          <w:bCs/>
+        </w:rPr>
+      </w:pPr>
+      <w:r>
+        <w:rPr>
+          <w:b/>
+          <w:bCs/>
+        </w:rPr>
+        <w:t xml:space="preserve">Appendix A: </w:t>
+      </w:r>
+    </w:p>
+    <w:p>
+      <w:pPr>
+        <w:rPr>
+          <w:b/>
+          <w:bCs/>
+        </w:rPr>
+      </w:pPr>
+      <w:r>
+        <w:rPr>
+          <w:b/>
+          <w:bCs/>
+        </w:rPr>
+        <w:t>A.1 Component Diagram Source:</w:t>
+      </w:r>
+    </w:p>
+    <w:p>
+      <w:pPr>
+        <w:jc w:val="center"/>
+      </w:pPr>
+      <w:r>
+        <w:rPr>
+          <w:noProof/>
+        </w:rPr>
+        <w:drawing>
+          <wp:inline distT="0" distB="0" distL="0" distR="0" wp14:anchorId="0B872D2C" wp14:editId="5055C750">
+            <wp:extent cx="5943600" cy="2929890"/>
+            <wp:effectExtent l="0" t="0" r="0" b="3810"/>
+            <wp:docPr id="146960362" name="Picture 1"/>
+            <wp:cNvGraphicFramePr>
+              <a:graphicFrameLocks xmlns:a="http://schemas.openxmlformats.org/drawingml/2006/main" noChangeAspect="1"/>
+            </wp:cNvGraphicFramePr>
+            <a:graphic xmlns:a="http://schemas.openxmlformats.org/drawingml/2006/main">
+              <a:graphicData uri="http://schemas.openxmlformats.org/drawingml/2006/picture">
+                <pic:pic xmlns:pic="http://schemas.openxmlformats.org/drawingml/2006/picture">
+                  <pic:nvPicPr>
+                    <pic:cNvPr id="146960362" name=""/>
+                    <pic:cNvPicPr/>
+                  </pic:nvPicPr>
+                  <pic:blipFill>
+                    <a:blip r:embed="rId5"/>
+                    <a:stretch>
+                      <a:fillRect/>
+                    </a:stretch>
+                  </pic:blipFill>
+                  <pic:spPr>
+                    <a:xfrm>
+                      <a:off x="0" y="0"/>
+                      <a:ext cx="5943600" cy="2929890"/>
+                    </a:xfrm>
+                    <a:prstGeom prst="rect">
+                      <a:avLst/>
+                    </a:prstGeom>
+                  </pic:spPr>
+                </pic:pic>
+              </a:graphicData>
+            </a:graphic>
+          </wp:inline>
+        </w:drawing>
+      </w:r>
+    </w:p>
+    <w:p>
+      <w:pPr>
+        <w:rPr>
+          <w:b/>
+          <w:bCs/>
+        </w:rPr>
+      </w:pPr>
+      <w:r>
+        <w:rPr>
+          <w:b/>
+          <w:bCs/>
+        </w:rPr>
+        <w:t>A.2 Data Flow Diagram (Level 1) Source:</w:t>
+      </w:r>
+    </w:p>
+    <w:p>
+      <w:pPr>
+        <w:jc w:val="center"/>
+      </w:pPr>
+      <w:r>
+        <w:rPr>
+          <w:noProof/>
+        </w:rPr>
+        <w:lastRenderedPageBreak/>
+        <w:drawing>
+          <wp:inline distT="0" distB="0" distL="0" distR="0" wp14:anchorId="460370D3" wp14:editId="57C6A299">
+            <wp:extent cx="5943600" cy="3633470"/>
+            <wp:effectExtent l="0" t="0" r="0" b="5080"/>
+            <wp:docPr id="76321581" name="Picture 1"/>
+            <wp:cNvGraphicFramePr>
+              <a:graphicFrameLocks xmlns:a="http://schemas.openxmlformats.org/drawingml/2006/main" noChangeAspect="1"/>
+            </wp:cNvGraphicFramePr>
+            <a:graphic xmlns:a="http://schemas.openxmlformats.org/drawingml/2006/main">
+              <a:graphicData uri="http://schemas.openxmlformats.org/drawingml/2006/picture">
+                <pic:pic xmlns:pic="http://schemas.openxmlformats.org/drawingml/2006/picture">
+                  <pic:nvPicPr>
+                    <pic:cNvPr id="76321581" name=""/>
+                    <pic:cNvPicPr/>
+                  </pic:nvPicPr>
+                  <pic:blipFill>
+                    <a:blip r:embed="rId6"/>
+                    <a:stretch>
+                      <a:fillRect/>
+                    </a:stretch>
+                  </pic:blipFill>
+                  <pic:spPr>
+                    <a:xfrm>
+                      <a:off x="0" y="0"/>
+                      <a:ext cx="5943600" cy="3633470"/>
+                    </a:xfrm>
+                    <a:prstGeom prst="rect">
+                      <a:avLst/>
+                    </a:prstGeom>
+                  </pic:spPr>
+                </pic:pic>
+              </a:graphicData>
+            </a:graphic>
+          </wp:inline>
+        </w:drawing>
+      </w:r>
+    </w:p>
+    <w:p>
+      <w:pPr>
+        <w:rPr>
+          <w:b/>
+          <w:bCs/>
+        </w:rPr>
+      </w:pPr>
+      <w:r>
+        <w:rPr>
+          <w:b/>
+          <w:bCs/>
+        </w:rPr>
+        <w:t>A.3 Use Case Diagram Source:</w:t>
+      </w:r>
+    </w:p>
+    <w:p>
+      <w:pPr>
+        <w:jc w:val="center"/>
+      </w:pPr>
+      <w:r>
+        <w:rPr>
+          <w:noProof/>
+        </w:rPr>
+        <w:drawing>
+          <wp:inline distT="0" distB="0" distL="0" distR="0" wp14:anchorId="3BBCB972" wp14:editId="52230E13">
+            <wp:extent cx="2857500" cy="3400425"/>
+            <wp:effectExtent l="0" t="0" r="0" b="9525"/>
+            <wp:docPr id="599595856" name="Picture 1"/>
+            <wp:cNvGraphicFramePr>
+              <a:graphicFrameLocks xmlns:a="http://schemas.openxmlformats.org/drawingml/2006/main" noChangeAspect="1"/>
+            </wp:cNvGraphicFramePr>
+            <a:graphic xmlns:a="http://schemas.openxmlformats.org/drawingml/2006/main">
+              <a:graphicData uri="http://schemas.openxmlformats.org/drawingml/2006/picture">
+                <pic:pic xmlns:pic="http://schemas.openxmlformats.org/drawingml/2006/picture">
+                  <pic:nvPicPr>
+                    <pic:cNvPr id="599595856" name=""/>
+                    <pic:cNvPicPr/>
+                  </pic:nvPicPr>
+                  <pic:blipFill>
+                    <a:blip r:embed="rId7"/>
+                    <a:stretch>
+                      <a:fillRect/>
+                    </a:stretch>
+                  </pic:blipFill>
+                  <pic:spPr>
+                    <a:xfrm>
+                      <a:off x="0" y="0"/>
+                      <a:ext cx="2857500" cy="3400425"/>
+                    </a:xfrm>
+                    <a:prstGeom prst="rect">
+                      <a:avLst/>
+                    </a:prstGeom>
+                  </pic:spPr>
+                </pic:pic>
+              </a:graphicData>
+            </a:graphic>
+          </wp:inline>
+        </w:drawing>
+      </w:r>
+    </w:p>
+    <w:p>
+      <w:pPr>
+        <w:rPr>
+          <w:b/>
+          <w:bCs/>
+        </w:rPr>
+      </w:pPr>
+      <w:r>
+        <w:rPr>
+          <w:b/>
+          <w:bCs/>
+        </w:rPr>
+        <w:t>Appendix B: Supported Vehicle Specifications</w:t>
+      </w:r>
+    </w:p>
+    <w:p>
+      <w:r>
+        <w:t>Table: Initial Supported Vehicle Brands and Models</w:t>
+      </w:r>
+    </w:p>
+    <w:tbl>
+      <w:tblPr>
+        <w:tblStyle w:val="GridTable5Dark-Accent1"/>
+        <w:tblW w:w="10689" w:type="dxa"/>
+        <w:tblLook w:val="04A0" w:firstRow="1" w:lastRow="0" w:firstColumn="1" w:lastColumn="0" w:noHBand="0" w:noVBand="1"/>
+      </w:tblPr>
+      <w:tblGrid>
+        <w:gridCol w:w="2591"/>
+        <w:gridCol w:w="5109"/>
+        <w:gridCol w:w="2989"/>
+      </w:tblGrid>
+      <w:tr>
+        <w:trPr>
+          <w:cnfStyle w:val="100000000000" w:firstRow="1" w:lastRow="0" w:firstColumn="0" w:lastColumn="0" w:oddVBand="0" w:evenVBand="0" w:oddHBand="0" w:evenHBand="0" w:firstRowFirstColumn="0" w:firstRowLastColumn="0" w:lastRowFirstColumn="0" w:lastRowLastColumn="0"/>
+          <w:trHeight w:val="522"/>
+        </w:trPr>
+        <w:tc>
+          <w:tcPr>
+            <w:cnfStyle w:val="001000000000" w:firstRow="0" w:lastRow="0" w:firstColumn="1" w:lastColumn="0" w:oddVBand="0" w:evenVBand="0" w:oddHBand="0" w:evenHBand="0" w:firstRowFirstColumn="0" w:firstRowLastColumn="0" w:lastRowFirstColumn="0" w:lastRowLastColumn="0"/>
+            <w:tcW w:w="0" w:type="auto"/>
+            <w:hideMark/>
+          </w:tcPr>
+          <w:p>
+            <w:pPr>
+              <w:spacing w:after="160" w:line="278" w:lineRule="auto"/>
+            </w:pPr>
+            <w:r>
+              <w:lastRenderedPageBreak/>
+              <w:t>Brand</w:t>
+            </w:r>
+          </w:p>
+        </w:tc>
+        <w:tc>
+          <w:tcPr>
+            <w:tcW w:w="0" w:type="auto"/>
+            <w:hideMark/>
+          </w:tcPr>
+          <w:p>
+            <w:pPr>
+              <w:spacing w:after="160" w:line="278" w:lineRule="auto"/>
+              <w:cnfStyle w:val="100000000000" w:firstRow="1" w:lastRow="0" w:firstColumn="0" w:lastColumn="0" w:oddVBand="0" w:evenVBand="0" w:oddHBand="0" w:evenHBand="0" w:firstRowFirstColumn="0" w:firstRowLastColumn="0" w:lastRowFirstColumn="0" w:lastRowLastColumn="0"/>
+            </w:pPr>
+            <w:r>
+              <w:t>Initial Models Supported</w:t>
+            </w:r>
+          </w:p>
+        </w:tc>
+        <w:tc>
+          <w:tcPr>
+            <w:tcW w:w="0" w:type="auto"/>
+            <w:hideMark/>
+          </w:tcPr>
+          <w:p>
+            <w:pPr>
+              <w:spacing w:after="160" w:line="278" w:lineRule="auto"/>
+              <w:cnfStyle w:val="100000000000" w:firstRow="1" w:lastRow="0" w:firstColumn="0" w:lastColumn="0" w:oddVBand="0" w:evenVBand="0" w:oddHBand="0" w:evenHBand="0" w:firstRowFirstColumn="0" w:firstRowLastColumn="0" w:lastRowFirstColumn="0" w:lastRowLastColumn="0"/>
+            </w:pPr>
+            <w:r>
+              <w:t>Market Focus</w:t>
+            </w:r>
+          </w:p>
+        </w:tc>
+      </w:tr>
+      <w:tr>
+        <w:trPr>
+          <w:cnfStyle w:val="000000100000" w:firstRow="0" w:lastRow="0" w:firstColumn="0" w:lastColumn="0" w:oddVBand="0" w:evenVBand="0" w:oddHBand="1" w:evenHBand="0" w:firstRowFirstColumn="0" w:firstRowLastColumn="0" w:lastRowFirstColumn="0" w:lastRowLastColumn="0"/>
+          <w:trHeight w:val="20"/>
+        </w:trPr>
+        <w:tc>
+          <w:tcPr>
+            <w:cnfStyle w:val="001000000000" w:firstRow="0" w:lastRow="0" w:firstColumn="1" w:lastColumn="0" w:oddVBand="0" w:evenVBand="0" w:oddHBand="0" w:evenHBand="0" w:firstRowFirstColumn="0" w:firstRowLastColumn="0" w:lastRowFirstColumn="0" w:lastRowLastColumn="0"/>
+            <w:tcW w:w="0" w:type="auto"/>
+            <w:hideMark/>
+          </w:tcPr>
+          <w:p>
+            <w:pPr>
+              <w:spacing w:after="160" w:line="278" w:lineRule="auto"/>
+            </w:pPr>
+            <w:r>
+              <w:t>Mercedes-Benz</w:t>
+            </w:r>
+          </w:p>
+        </w:tc>
+        <w:tc>
+          <w:tcPr>
+            <w:tcW w:w="0" w:type="auto"/>
+            <w:hideMark/>
+          </w:tcPr>
+          <w:p>
+            <w:pPr>
+              <w:spacing w:after="160" w:line="278" w:lineRule="auto"/>
+              <w:cnfStyle w:val="000000100000" w:firstRow="0" w:lastRow="0" w:firstColumn="0" w:lastColumn="0" w:oddVBand="0" w:evenVBand="0" w:oddHBand="1" w:evenHBand="0" w:firstRowFirstColumn="0" w:firstRowLastColumn="0" w:lastRowFirstColumn="0" w:lastRowLastColumn="0"/>
+            </w:pPr>
+            <w:r>
+              <w:t>C-Class, E-Class, S-Class, GLC, GLE</w:t>
+            </w:r>
+          </w:p>
+        </w:tc>
+        <w:tc>
+          <w:tcPr>
+            <w:tcW w:w="0" w:type="auto"/>
+            <w:hideMark/>
+          </w:tcPr>
+          <w:p>
+            <w:pPr>
+              <w:spacing w:after="160" w:line="278" w:lineRule="auto"/>
+              <w:cnfStyle w:val="000000100000" w:firstRow="0" w:lastRow="0" w:firstColumn="0" w:lastColumn="0" w:oddVBand="0" w:evenVBand="0" w:oddHBand="1" w:evenHBand="0" w:firstRowFirstColumn="0" w:firstRowLastColumn="0" w:lastRowFirstColumn="0" w:lastRowLastColumn="0"/>
+            </w:pPr>
+            <w:r>
+              <w:t>Premium Segment</w:t>
+            </w:r>
+          </w:p>
+        </w:tc>
+      </w:tr>
+      <w:tr>
+        <w:trPr>
+          <w:trHeight w:val="522"/>
+        </w:trPr>
+        <w:tc>
+          <w:tcPr>
+            <w:cnfStyle w:val="001000000000" w:firstRow="0" w:lastRow="0" w:firstColumn="1" w:lastColumn="0" w:oddVBand="0" w:evenVBand="0" w:oddHBand="0" w:evenHBand="0" w:firstRowFirstColumn="0" w:firstRowLastColumn="0" w:lastRowFirstColumn="0" w:lastRowLastColumn="0"/>
+            <w:tcW w:w="0" w:type="auto"/>
+            <w:hideMark/>
+          </w:tcPr>
+          <w:p>
+            <w:pPr>
+              <w:spacing w:after="160" w:line="278" w:lineRule="auto"/>
+            </w:pPr>
+            <w:r>
+              <w:t>BMW</w:t>
+            </w:r>
+          </w:p>
+        </w:tc>
+        <w:tc>
+          <w:tcPr>
+            <w:tcW w:w="0" w:type="auto"/>
+            <w:hideMark/>
+          </w:tcPr>
+          <w:p>
+            <w:pPr>
+              <w:spacing w:after="160" w:line="278" w:lineRule="auto"/>
+              <w:cnfStyle w:val="000000000000" w:firstRow="0" w:lastRow="0" w:firstColumn="0" w:lastColumn="0" w:oddVBand="0" w:evenVBand="0" w:oddHBand="0" w:evenHBand="0" w:firstRowFirstColumn="0" w:firstRowLastColumn="0" w:lastRowFirstColumn="0" w:lastRowLastColumn="0"/>
+            </w:pPr>
+            <w:r>
+              <w:t>3 Series, 5 Series, X3, X5</w:t>
+            </w:r>
+          </w:p>
+        </w:tc>
+        <w:tc>
+          <w:tcPr>
+            <w:tcW w:w="0" w:type="auto"/>
+            <w:hideMark/>
+          </w:tcPr>
+          <w:p>
+            <w:pPr>
+              <w:spacing w:after="160" w:line="278" w:lineRule="auto"/>
+              <w:cnfStyle w:val="000000000000" w:firstRow="0" w:lastRow="0" w:firstColumn="0" w:lastColumn="0" w:oddVBand="0" w:evenVBand="0" w:oddHBand="0" w:evenHBand="0" w:firstRowFirstColumn="0" w:firstRowLastColumn="0" w:lastRowFirstColumn="0" w:lastRowLastColumn="0"/>
+            </w:pPr>
+            <w:r>
+              <w:t>Premium Segment</w:t>
+            </w:r>
+          </w:p>
+        </w:tc>
+      </w:tr>
+      <w:tr>
+        <w:trPr>
+          <w:cnfStyle w:val="000000100000" w:firstRow="0" w:lastRow="0" w:firstColumn="0" w:lastColumn="0" w:oddVBand="0" w:evenVBand="0" w:oddHBand="1" w:evenHBand="0" w:firstRowFirstColumn="0" w:firstRowLastColumn="0" w:lastRowFirstColumn="0" w:lastRowLastColumn="0"/>
+          <w:trHeight w:val="522"/>
+        </w:trPr>
+        <w:tc>
+          <w:tcPr>
+            <w:cnfStyle w:val="001000000000" w:firstRow="0" w:lastRow="0" w:firstColumn="1" w:lastColumn="0" w:oddVBand="0" w:evenVBand="0" w:oddHBand="0" w:evenHBand="0" w:firstRowFirstColumn="0" w:firstRowLastColumn="0" w:lastRowFirstColumn="0" w:lastRowLastColumn="0"/>
+            <w:tcW w:w="0" w:type="auto"/>
+            <w:hideMark/>
+          </w:tcPr>
+          <w:p>
+            <w:pPr>
+              <w:spacing w:after="160" w:line="278" w:lineRule="auto"/>
+            </w:pPr>
+            <w:r>
+              <w:t>Audi</w:t>
+            </w:r>
+          </w:p>
+        </w:tc>
+        <w:tc>
+          <w:tcPr>
+            <w:tcW w:w="0" w:type="auto"/>
+            <w:hideMark/>
+          </w:tcPr>
+          <w:p>
+            <w:pPr>
+              <w:spacing w:after="160" w:line="278" w:lineRule="auto"/>
+              <w:cnfStyle w:val="000000100000" w:firstRow="0" w:lastRow="0" w:firstColumn="0" w:lastColumn="0" w:oddVBand="0" w:evenVBand="0" w:oddHBand="1" w:evenHBand="0" w:firstRowFirstColumn="0" w:firstRowLastColumn="0" w:lastRowFirstColumn="0" w:lastRowLastColumn="0"/>
+            </w:pPr>
+            <w:r>
+              <w:t>A3, A4, A6, Q3, Q5</w:t>
+            </w:r>
+          </w:p>
+        </w:tc>
+        <w:tc>
+          <w:tcPr>
+            <w:tcW w:w="0" w:type="auto"/>
+            <w:hideMark/>
+          </w:tcPr>
+          <w:p>
+            <w:pPr>
+              <w:spacing w:after="160" w:line="278" w:lineRule="auto"/>
+              <w:cnfStyle w:val="000000100000" w:firstRow="0" w:lastRow="0" w:firstColumn="0" w:lastColumn="0" w:oddVBand="0" w:evenVBand="0" w:oddHBand="1" w:evenHBand="0" w:firstRowFirstColumn="0" w:firstRowLastColumn="0" w:lastRowFirstColumn="0" w:lastRowLastColumn="0"/>
+            </w:pPr>
+            <w:r>
+              <w:t>Premium Segment</w:t>
+            </w:r>
+          </w:p>
+        </w:tc>
+      </w:tr>
+      <w:tr>
+        <w:trPr>
+          <w:trHeight w:val="522"/>
+        </w:trPr>
+        <w:tc>
+          <w:tcPr>
+            <w:cnfStyle w:val="001000000000" w:firstRow="0" w:lastRow="0" w:firstColumn="1" w:lastColumn="0" w:oddVBand="0" w:evenVBand="0" w:oddHBand="0" w:evenHBand="0" w:firstRowFirstColumn="0" w:firstRowLastColumn="0" w:lastRowFirstColumn="0" w:lastRowLastColumn="0"/>
+            <w:tcW w:w="0" w:type="auto"/>
+            <w:hideMark/>
+          </w:tcPr>
+          <w:p>
+            <w:pPr>
+              <w:spacing w:after="160" w:line="278" w:lineRule="auto"/>
+            </w:pPr>
+            <w:r>
+              <w:t>Volkswagen</w:t>
+            </w:r>
+          </w:p>
+        </w:tc>
+        <w:tc>
+          <w:tcPr>
+            <w:tcW w:w="0" w:type="auto"/>
+            <w:hideMark/>
+          </w:tcPr>
+          <w:p>
+            <w:pPr>
+              <w:spacing w:after="160" w:line="278" w:lineRule="auto"/>
+              <w:cnfStyle w:val="000000000000" w:firstRow="0" w:lastRow="0" w:firstColumn="0" w:lastColumn="0" w:oddVBand="0" w:evenVBand="0" w:oddHBand="0" w:evenHBand="0" w:firstRowFirstColumn="0" w:firstRowLastColumn="0" w:lastRowFirstColumn="0" w:lastRowLastColumn="0"/>
+            </w:pPr>
+            <w:r>
+              <w:t>Golf, Passat, Tiguan, Touran</w:t>
+            </w:r>
+          </w:p>
+        </w:tc>
+        <w:tc>
+          <w:tcPr>
+            <w:tcW w:w="0" w:type="auto"/>
+            <w:hideMark/>
+          </w:tcPr>
+          <w:p>
+            <w:pPr>
+              <w:spacing w:after="160" w:line="278" w:lineRule="auto"/>
+              <w:cnfStyle w:val="000000000000" w:firstRow="0" w:lastRow="0" w:firstColumn="0" w:lastColumn="0" w:oddVBand="0" w:evenVBand="0" w:oddHBand="0" w:evenHBand="0" w:firstRowFirstColumn="0" w:firstRowLastColumn="0" w:lastRowFirstColumn="0" w:lastRowLastColumn="0"/>
+            </w:pPr>
+            <w:r>
+              <w:t>Volume Segment</w:t>
+            </w:r>
+          </w:p>
+        </w:tc>
+      </w:tr>
+      <w:tr>
+        <w:trPr>
+          <w:cnfStyle w:val="000000100000" w:firstRow="0" w:lastRow="0" w:firstColumn="0" w:lastColumn="0" w:oddVBand="0" w:evenVBand="0" w:oddHBand="1" w:evenHBand="0" w:firstRowFirstColumn="0" w:firstRowLastColumn="0" w:lastRowFirstColumn="0" w:lastRowLastColumn="0"/>
+          <w:trHeight w:val="522"/>
+        </w:trPr>
+        <w:tc>
+          <w:tcPr>
+            <w:cnfStyle w:val="001000000000" w:firstRow="0" w:lastRow="0" w:firstColumn="1" w:lastColumn="0" w:oddVBand="0" w:evenVBand="0" w:oddHBand="0" w:evenHBand="0" w:firstRowFirstColumn="0" w:firstRowLastColumn="0" w:lastRowFirstColumn="0" w:lastRowLastColumn="0"/>
+            <w:tcW w:w="0" w:type="auto"/>
+            <w:hideMark/>
+          </w:tcPr>
+          <w:p>
+            <w:pPr>
+              <w:spacing w:after="160" w:line="278" w:lineRule="auto"/>
+            </w:pPr>
+            <w:r>
+              <w:t>Peugeot</w:t>
+            </w:r>
+          </w:p>
+        </w:tc>
+        <w:tc>
+          <w:tcPr>
+            <w:tcW w:w="0" w:type="auto"/>
+            <w:hideMark/>
+          </w:tcPr>
+          <w:p>
+            <w:pPr>
+              <w:spacing w:after="160" w:line="278" w:lineRule="auto"/>
+              <w:cnfStyle w:val="000000100000" w:firstRow="0" w:lastRow="0" w:firstColumn="0" w:lastColumn="0" w:oddVBand="0" w:evenVBand="0" w:oddHBand="1" w:evenHBand="0" w:firstRowFirstColumn="0" w:firstRowLastColumn="0" w:lastRowFirstColumn="0" w:lastRowLastColumn="0"/>
+            </w:pPr>
+            <w:r>
+              <w:t>208, 308, 3008, 5008</w:t>
+            </w:r>
+          </w:p>
+        </w:tc>
+        <w:tc>
+          <w:tcPr>
+            <w:tcW w:w="0" w:type="auto"/>
+            <w:hideMark/>
+          </w:tcPr>
+          <w:p>
+            <w:pPr>
+              <w:spacing w:after="160" w:line="278" w:lineRule="auto"/>
+              <w:cnfStyle w:val="000000100000" w:firstRow="0" w:lastRow="0" w:firstColumn="0" w:lastColumn="0" w:oddVBand="0" w:evenVBand="0" w:oddHBand="1" w:evenHBand="0" w:firstRowFirstColumn="0" w:firstRowLastColumn="0" w:lastRowFirstColumn="0" w:lastRowLastColumn="0"/>
+            </w:pPr>
+            <w:r>
+              <w:t>Volume Segment</w:t>
+            </w:r>
+          </w:p>
+        </w:tc>
+      </w:tr>
+      <w:tr>
+        <w:trPr>
+          <w:trHeight w:val="522"/>
+        </w:trPr>
+        <w:tc>
+          <w:tcPr>
+            <w:cnfStyle w:val="001000000000" w:firstRow="0" w:lastRow="0" w:firstColumn="1" w:lastColumn="0" w:oddVBand="0" w:evenVBand="0" w:oddHBand="0" w:evenHBand="0" w:firstRowFirstColumn="0" w:firstRowLastColumn="0" w:lastRowFirstColumn="0" w:lastRowLastColumn="0"/>
+            <w:tcW w:w="0" w:type="auto"/>
+            <w:hideMark/>
+          </w:tcPr>
+          <w:p>
+            <w:pPr>
+              <w:spacing w:after="160" w:line="278" w:lineRule="auto"/>
+            </w:pPr>
+            <w:r>
+              <w:t>Ford</w:t>
+            </w:r>
+          </w:p>
+        </w:tc>
+        <w:tc>
+          <w:tcPr>
+            <w:tcW w:w="0" w:type="auto"/>
+            <w:hideMark/>
+          </w:tcPr>
+          <w:p>
+            <w:pPr>
+              <w:spacing w:after="160" w:line="278" w:lineRule="auto"/>
+              <w:cnfStyle w:val="000000000000" w:firstRow="0" w:lastRow="0" w:firstColumn="0" w:lastColumn="0" w:oddVBand="0" w:evenVBand="0" w:oddHBand="0" w:evenHBand="0" w:firstRowFirstColumn="0" w:firstRowLastColumn="0" w:lastRowFirstColumn="0" w:lastRowLastColumn="0"/>
+            </w:pPr>
+            <w:r>
+              <w:t>Focus, Fiesta, Kuga, Puma</w:t>
+            </w:r>
+          </w:p>
+        </w:tc>
+        <w:tc>
+          <w:tcPr>
+            <w:tcW w:w="0" w:type="auto"/>
+            <w:hideMark/>
+          </w:tcPr>
+          <w:p>
+            <w:pPr>
+              <w:spacing w:after="160" w:line="278" w:lineRule="auto"/>
+              <w:cnfStyle w:val="000000000000" w:firstRow="0" w:lastRow="0" w:firstColumn="0" w:lastColumn="0" w:oddVBand="0" w:evenVBand="0" w:oddHBand="0" w:evenHBand="0" w:firstRowFirstColumn="0" w:firstRowLastColumn="0" w:lastRowFirstColumn="0" w:lastRowLastColumn="0"/>
+            </w:pPr>
+            <w:r>
+              <w:t>Volume Segment</w:t>
+            </w:r>
+          </w:p>
+        </w:tc>
+      </w:tr>
+      <w:tr>
+        <w:trPr>
+          <w:cnfStyle w:val="000000100000" w:firstRow="0" w:lastRow="0" w:firstColumn="0" w:lastColumn="0" w:oddVBand="0" w:evenVBand="0" w:oddHBand="1" w:evenHBand="0" w:firstRowFirstColumn="0" w:firstRowLastColumn="0" w:lastRowFirstColumn="0" w:lastRowLastColumn="0"/>
+          <w:trHeight w:val="512"/>
+        </w:trPr>
+        <w:tc>
+          <w:tcPr>
+            <w:cnfStyle w:val="001000000000" w:firstRow="0" w:lastRow="0" w:firstColumn="1" w:lastColumn="0" w:oddVBand="0" w:evenVBand="0" w:oddHBand="0" w:evenHBand="0" w:firstRowFirstColumn="0" w:firstRowLastColumn="0" w:lastRowFirstColumn="0" w:lastRowLastColumn="0"/>
+            <w:tcW w:w="0" w:type="auto"/>
+            <w:hideMark/>
+          </w:tcPr>
+          <w:p>
+            <w:pPr>
+              <w:spacing w:after="160" w:line="278" w:lineRule="auto"/>
+            </w:pPr>
+            <w:r>
+              <w:t>Kia</w:t>
+            </w:r>
+          </w:p>
+        </w:tc>
+        <w:tc>
+          <w:tcPr>
+            <w:tcW w:w="0" w:type="auto"/>
+            <w:hideMark/>
+          </w:tcPr>
+          <w:p>
+            <w:pPr>
+              <w:spacing w:after="160" w:line="278" w:lineRule="auto"/>
+              <w:cnfStyle w:val="000000100000" w:firstRow="0" w:lastRow="0" w:firstColumn="0" w:lastColumn="0" w:oddVBand="0" w:evenVBand="0" w:oddHBand="1" w:evenHBand="0" w:firstRowFirstColumn="0" w:firstRowLastColumn="0" w:lastRowFirstColumn="0" w:lastRowLastColumn="0"/>
+            </w:pPr>
+            <w:r>
+              <w:t>Sportage, Niro, Ceed, Picanto</w:t>
+            </w:r>
+          </w:p>
+        </w:tc>
+        <w:tc>
+          <w:tcPr>
+            <w:tcW w:w="0" w:type="auto"/>
+            <w:hideMark/>
+          </w:tcPr>
+          <w:p>
+            <w:pPr>
+              <w:spacing w:after="160" w:line="278" w:lineRule="auto"/>
+              <w:cnfStyle w:val="000000100000" w:firstRow="0" w:lastRow="0" w:firstColumn="0" w:lastColumn="0" w:oddVBand="0" w:evenVBand="0" w:oddHBand="1" w:evenHBand="0" w:firstRowFirstColumn="0" w:firstRowLastColumn="0" w:lastRowFirstColumn="0" w:lastRowLastColumn="0"/>
+            </w:pPr>
+            <w:r>
+              <w:t>Value Segment</w:t>
+            </w:r>
+          </w:p>
+        </w:tc>
+      </w:tr>
+      <w:tr>
+        <w:trPr>
+          <w:trHeight w:val="522"/>
+        </w:trPr>
+        <w:tc>
+          <w:tcPr>
+            <w:cnfStyle w:val="001000000000" w:firstRow="0" w:lastRow="0" w:firstColumn="1" w:lastColumn="0" w:oddVBand="0" w:evenVBand="0" w:oddHBand="0" w:evenHBand="0" w:firstRowFirstColumn="0" w:firstRowLastColumn="0" w:lastRowFirstColumn="0" w:lastRowLastColumn="0"/>
+            <w:tcW w:w="0" w:type="auto"/>
+            <w:hideMark/>
+          </w:tcPr>
+          <w:p>
+            <w:pPr>
+              <w:spacing w:after="160" w:line="278" w:lineRule="auto"/>
+            </w:pPr>
+            <w:r>
+              <w:t>Volvo</w:t>
+            </w:r>
+          </w:p>
+        </w:tc>
+        <w:tc>
+          <w:tcPr>
+            <w:tcW w:w="0" w:type="auto"/>
+            <w:hideMark/>
+          </w:tcPr>
+          <w:p>
+            <w:pPr>
+              <w:spacing w:after="160" w:line="278" w:lineRule="auto"/>
+              <w:cnfStyle w:val="000000000000" w:firstRow="0" w:lastRow="0" w:firstColumn="0" w:lastColumn="0" w:oddVBand="0" w:evenVBand="0" w:oddHBand="0" w:evenHBand="0" w:firstRowFirstColumn="0" w:firstRowLastColumn="0" w:lastRowFirstColumn="0" w:lastRowLastColumn="0"/>
+            </w:pPr>
+            <w:r>
+              <w:t>XC40, XC60, XC90, S60</w:t>
+            </w:r>
+          </w:p>
+        </w:tc>
+        <w:tc>
+          <w:tcPr>
+            <w:tcW w:w="0" w:type="auto"/>
+            <w:hideMark/>
+          </w:tcPr>
+          <w:p>
+            <w:pPr>
+              <w:spacing w:after="160" w:line="278" w:lineRule="auto"/>
+              <w:cnfStyle w:val="000000000000" w:firstRow="0" w:lastRow="0" w:firstColumn="0" w:lastColumn="0" w:oddVBand="0" w:evenVBand="0" w:oddHBand="0" w:evenHBand="0" w:firstRowFirstColumn="0" w:firstRowLastColumn="0" w:lastRowFirstColumn="0" w:lastRowLastColumn="0"/>
+            </w:pPr>
+            <w:r>
+              <w:t>Premium Segment</w:t>
+            </w:r>
+          </w:p>
+        </w:tc>
+      </w:tr>
+    </w:tbl>
+    <w:p>
+      <w:r>
+        <w:t>Additional models will be added based on market demand and data availability.</w:t>
+      </w:r>
+    </w:p>
+    <w:p>
+      <w:pPr>
+        <w:rPr>
+          <w:b/>
+          <w:bCs/>
+        </w:rPr>
+      </w:pPr>
+      <w:r>
+        <w:rPr>
+          <w:b/>
+          <w:bCs/>
+        </w:rPr>
+        <w:t>Appendix C: EU Emission Standards Reference</w:t>
+      </w:r>
+    </w:p>
+    <w:p>
+      <w:r>
+        <w:t>Table: Euro Emission Standards Timeline</w:t>
+      </w:r>
+    </w:p>
+    <w:tbl>
+      <w:tblPr>
+        <w:tblStyle w:val="GridTable5Dark-Accent1"/>
+        <w:tblW w:w="0" w:type="auto"/>
+        <w:tblLook w:val="04A0" w:firstRow="1" w:lastRow="0" w:firstColumn="1" w:lastColumn="0" w:noHBand="0" w:noVBand="1"/>
+      </w:tblPr>
+      <w:tblGrid>
+        <w:gridCol w:w="1599"/>
+        <w:gridCol w:w="2315"/>
+        <w:gridCol w:w="2881"/>
+        <w:gridCol w:w="2555"/>
+      </w:tblGrid>
+      <w:tr>
+        <w:trPr>
+          <w:cnfStyle w:val="100000000000" w:firstRow="1" w:lastRow="0" w:firstColumn="0" w:lastColumn="0" w:oddVBand="0" w:evenVBand="0" w:oddHBand="0" w:evenHBand="0" w:firstRowFirstColumn="0" w:firstRowLastColumn="0" w:lastRowFirstColumn="0" w:lastRowLastColumn="0"/>
+        </w:trPr>
+        <w:tc>
+          <w:tcPr>
+            <w:cnfStyle w:val="001000000000" w:firstRow="0" w:lastRow="0" w:firstColumn="1" w:lastColumn="0" w:oddVBand="0" w:evenVBand="0" w:oddHBand="0" w:evenHBand="0" w:firstRowFirstColumn="0" w:firstRowLastColumn="0" w:lastRowFirstColumn="0" w:lastRowLastColumn="0"/>
+            <w:tcW w:w="0" w:type="auto"/>
+            <w:hideMark/>
+          </w:tcPr>
+          <w:p>
+            <w:pPr>
+              <w:spacing w:after="160" w:line="278" w:lineRule="auto"/>
+            </w:pPr>
+            <w:r>
+              <w:t>Euro Standard</w:t>
+            </w:r>
+          </w:p>
+        </w:tc>
+        <w:tc>
+          <w:tcPr>
+            <w:tcW w:w="0" w:type="auto"/>
+            <w:hideMark/>
+          </w:tcPr>
+          <w:p>
+            <w:pPr>
+              <w:spacing w:after="160" w:line="278" w:lineRule="auto"/>
+              <w:cnfStyle w:val="100000000000" w:firstRow="1" w:lastRow="0" w:firstColumn="0" w:lastColumn="0" w:oddVBand="0" w:evenVBand="0" w:oddHBand="0" w:evenHBand="0" w:firstRowFirstColumn="0" w:firstRowLastColumn="0" w:lastRowFirstColumn="0" w:lastRowLastColumn="0"/>
+            </w:pPr>
+            <w:r>
+              <w:t>Implementation Date</w:t>
+            </w:r>
+          </w:p>
+        </w:tc>
+        <w:tc>
+          <w:tcPr>
+            <w:tcW w:w="0" w:type="auto"/>
+            <w:hideMark/>
+          </w:tcPr>
+          <w:p>
+            <w:pPr>
+              <w:spacing w:after="160" w:line="278" w:lineRule="auto"/>
+              <w:cnfStyle w:val="100000000000" w:firstRow="1" w:lastRow="0" w:firstColumn="0" w:lastColumn="0" w:oddVBand="0" w:evenVBand="0" w:oddHBand="0" w:evenHBand="0" w:firstRowFirstColumn="0" w:firstRowLastColumn="0" w:lastRowFirstColumn="0" w:lastRowLastColumn="0"/>
+            </w:pPr>
+            <w:r>
+              <w:t>Key Requirements</w:t>
+            </w:r>
+          </w:p>
+        </w:tc>
+        <w:tc>
+          <w:tcPr>
+            <w:tcW w:w="0" w:type="auto"/>
+            <w:hideMark/>
+          </w:tcPr>
+          <w:p>
+            <w:pPr>
+              <w:spacing w:after="160" w:line="278" w:lineRule="auto"/>
+              <w:cnfStyle w:val="100000000000" w:firstRow="1" w:lastRow="0" w:firstColumn="0" w:lastColumn="0" w:oddVBand="0" w:evenVBand="0" w:oddHBand="0" w:evenHBand="0" w:firstRowFirstColumn="0" w:firstRowLastColumn="0" w:lastRowFirstColumn="0" w:lastRowLastColumn="0"/>
+            </w:pPr>
+            <w:r>
+              <w:t>Price Impact Factor</w:t>
+            </w:r>
+          </w:p>
+        </w:tc>
+      </w:tr>
+      <w:tr>
+        <w:trPr>
+          <w:cnfStyle w:val="000000100000" w:firstRow="0" w:lastRow="0" w:firstColumn="0" w:lastColumn="0" w:oddVBand="0" w:evenVBand="0" w:oddHBand="1" w:evenHBand="0" w:firstRowFirstColumn="0" w:firstRowLastColumn="0" w:lastRowFirstColumn="0" w:lastRowLastColumn="0"/>
+        </w:trPr>
+        <w:tc>
+          <w:tcPr>
+            <w:cnfStyle w:val="001000000000" w:firstRow="0" w:lastRow="0" w:firstColumn="1" w:lastColumn="0" w:oddVBand="0" w:evenVBand="0" w:oddHBand="0" w:evenHBand="0" w:firstRowFirstColumn="0" w:firstRowLastColumn="0" w:lastRowFirstColumn="0" w:lastRowLastColumn="0"/>
+            <w:tcW w:w="0" w:type="auto"/>
+            <w:hideMark/>
+          </w:tcPr>
+          <w:p>
+            <w:pPr>
+              <w:spacing w:after="160" w:line="278" w:lineRule="auto"/>
+            </w:pPr>
+            <w:r>
+              <w:t>Euro 1</w:t>
+            </w:r>
+          </w:p>
+        </w:tc>
+        <w:tc>
+          <w:tcPr>
+            <w:tcW w:w="0" w:type="auto"/>
+            <w:hideMark/>
+          </w:tcPr>
+          <w:p>
+            <w:pPr>
+              <w:spacing w:after="160" w:line="278" w:lineRule="auto"/>
+              <w:cnfStyle w:val="000000100000" w:firstRow="0" w:lastRow="0" w:firstColumn="0" w:lastColumn="0" w:oddVBand="0" w:evenVBand="0" w:oddHBand="1" w:evenHBand="0" w:firstRowFirstColumn="0" w:firstRowLastColumn="0" w:lastRowFirstColumn="0" w:lastRowLastColumn="0"/>
+            </w:pPr>
+            <w:r>
+              <w:t>1992</w:t>
+            </w:r>
+          </w:p>
+        </w:tc>
+        <w:tc>
+          <w:tcPr>
+            <w:tcW w:w="0" w:type="auto"/>
+            <w:hideMark/>
+          </w:tcPr>
+          <w:p>
+            <w:pPr>
+              <w:spacing w:after="160" w:line="278" w:lineRule="auto"/>
+              <w:cnfStyle w:val="000000100000" w:firstRow="0" w:lastRow="0" w:firstColumn="0" w:lastColumn="0" w:oddVBand="0" w:evenVBand="0" w:oddHBand="1" w:evenHBand="0" w:firstRowFirstColumn="0" w:firstRowLastColumn="0" w:lastRowFirstColumn="0" w:lastRowLastColumn="0"/>
+            </w:pPr>
+            <w:r>
+              <w:t>Basic catalytic converters</w:t>
+            </w:r>
+          </w:p>
+        </w:tc>
+        <w:tc>
+          <w:tcPr>
+            <w:tcW w:w="0" w:type="auto"/>
+            <w:hideMark/>
+          </w:tcPr>
+          <w:p>
+            <w:pPr>
+              <w:spacing w:after="160" w:line="278" w:lineRule="auto"/>
+              <w:cnfStyle w:val="000000100000" w:firstRow="0" w:lastRow="0" w:firstColumn="0" w:lastColumn="0" w:oddVBand="0" w:evenVBand="0" w:oddHBand="1" w:evenHBand="0" w:firstRowFirstColumn="0" w:firstRowLastColumn="0" w:lastRowFirstColumn="0" w:lastRowLastColumn="0"/>
+            </w:pPr>
+            <w:r>
+              <w:t>0.3 (heavily depreciated)</w:t>
+            </w:r>
+          </w:p>
+        </w:tc>
+      </w:tr>
+      <w:tr>
+        <w:tc>
+          <w:tcPr>
+            <w:cnfStyle w:val="001000000000" w:firstRow="0" w:lastRow="0" w:firstColumn="1" w:lastColumn="0" w:oddVBand="0" w:evenVBand="0" w:oddHBand="0" w:evenHBand="0" w:firstRowFirstColumn="0" w:firstRowLastColumn="0" w:lastRowFirstColumn="0" w:lastRowLastColumn="0"/>
+            <w:tcW w:w="0" w:type="auto"/>
+            <w:hideMark/>
+          </w:tcPr>
+          <w:p>
+            <w:pPr>
+              <w:spacing w:after="160" w:line="278" w:lineRule="auto"/>
+            </w:pPr>
+            <w:r>
+              <w:t>Euro 2</w:t>
+            </w:r>
+          </w:p>
+        </w:tc>
+        <w:tc>
+          <w:tcPr>
+            <w:tcW w:w="0" w:type="auto"/>
+            <w:hideMark/>
+          </w:tcPr>
+          <w:p>
+            <w:pPr>
+              <w:spacing w:after="160" w:line="278" w:lineRule="auto"/>
+              <w:cnfStyle w:val="000000000000" w:firstRow="0" w:lastRow="0" w:firstColumn="0" w:lastColumn="0" w:oddVBand="0" w:evenVBand="0" w:oddHBand="0" w:evenHBand="0" w:firstRowFirstColumn="0" w:firstRowLastColumn="0" w:lastRowFirstColumn="0" w:lastRowLastColumn="0"/>
+            </w:pPr>
+            <w:r>
+              <w:t>1996</w:t>
+            </w:r>
+          </w:p>
+        </w:tc>
+        <w:tc>
+          <w:tcPr>
+            <w:tcW w:w="0" w:type="auto"/>
+            <w:hideMark/>
+          </w:tcPr>
+          <w:p>
+            <w:pPr>
+              <w:spacing w:after="160" w:line="278" w:lineRule="auto"/>
+              <w:cnfStyle w:val="000000000000" w:firstRow="0" w:lastRow="0" w:firstColumn="0" w:lastColumn="0" w:oddVBand="0" w:evenVBand="0" w:oddHBand="0" w:evenHBand="0" w:firstRowFirstColumn="0" w:firstRowLastColumn="0" w:lastRowFirstColumn="0" w:lastRowLastColumn="0"/>
+            </w:pPr>
+            <w:r>
+              <w:t>Lower CO and HC limits</w:t>
+            </w:r>
+          </w:p>
+        </w:tc>
+        <w:tc>
+          <w:tcPr>
+            <w:tcW w:w="0" w:type="auto"/>
+            <w:hideMark/>
+          </w:tcPr>
+          <w:p>
+            <w:pPr>
+              <w:spacing w:after="160" w:line="278" w:lineRule="auto"/>
+              <w:cnfStyle w:val="000000000000" w:firstRow="0" w:lastRow="0" w:firstColumn="0" w:lastColumn="0" w:oddVBand="0" w:evenVBand="0" w:oddHBand="0" w:evenHBand="0" w:firstRowFirstColumn="0" w:firstRowLastColumn="0" w:lastRowFirstColumn="0" w:lastRowLastColumn="0"/>
+            </w:pPr>
+            <w:r>
+              <w:t>0.4</w:t>
+            </w:r>
+          </w:p>
+        </w:tc>
+      </w:tr>
+      <w:tr>
+        <w:trPr>
+          <w:cnfStyle w:val="000000100000" w:firstRow="0" w:lastRow="0" w:firstColumn="0" w:lastColumn="0" w:oddVBand="0" w:evenVBand="0" w:oddHBand="1" w:evenHBand="0" w:firstRowFirstColumn="0" w:firstRowLastColumn="0" w:lastRowFirstColumn="0" w:lastRowLastColumn="0"/>
+        </w:trPr>
+        <w:tc>
+          <w:tcPr>
+            <w:cnfStyle w:val="001000000000" w:firstRow="0" w:lastRow="0" w:firstColumn="1" w:lastColumn="0" w:oddVBand="0" w:evenVBand="0" w:oddHBand="0" w:evenHBand="0" w:firstRowFirstColumn="0" w:firstRowLastColumn="0" w:lastRowFirstColumn="0" w:lastRowLastColumn="0"/>
+            <w:tcW w:w="0" w:type="auto"/>
+            <w:hideMark/>
+          </w:tcPr>
+          <w:p>
+            <w:pPr>
+              <w:spacing w:after="160" w:line="278" w:lineRule="auto"/>
+            </w:pPr>
+            <w:r>
+              <w:t>Euro 3</w:t>
+            </w:r>
+          </w:p>
+        </w:tc>
+        <w:tc>
+          <w:tcPr>
+            <w:tcW w:w="0" w:type="auto"/>
+            <w:hideMark/>
+          </w:tcPr>
+          <w:p>
+            <w:pPr>
+              <w:spacing w:after="160" w:line="278" w:lineRule="auto"/>
+              <w:cnfStyle w:val="000000100000" w:firstRow="0" w:lastRow="0" w:firstColumn="0" w:lastColumn="0" w:oddVBand="0" w:evenVBand="0" w:oddHBand="1" w:evenHBand="0" w:firstRowFirstColumn="0" w:firstRowLastColumn="0" w:lastRowFirstColumn="0" w:lastRowLastColumn="0"/>
+            </w:pPr>
+            <w:r>
+              <w:t>2000</w:t>
+            </w:r>
+          </w:p>
+        </w:tc>
+        <w:tc>
+          <w:tcPr>
+            <w:tcW w:w="0" w:type="auto"/>
+            <w:hideMark/>
+          </w:tcPr>
+          <w:p>
+            <w:pPr>
+              <w:spacing w:after="160" w:line="278" w:lineRule="auto"/>
+              <w:cnfStyle w:val="000000100000" w:firstRow="0" w:lastRow="0" w:firstColumn="0" w:lastColumn="0" w:oddVBand="0" w:evenVBand="0" w:oddHBand="1" w:evenHBand="0" w:firstRowFirstColumn="0" w:firstRowLastColumn="0" w:lastRowFirstColumn="0" w:lastRowLastColumn="0"/>
+            </w:pPr>
+            <w:r>
+              <w:t>Cold start emissions testing</w:t>
+            </w:r>
+          </w:p>
+        </w:tc>
+        <w:tc>
+          <w:tcPr>
+            <w:tcW w:w="0" w:type="auto"/>
+            <w:hideMark/>
+          </w:tcPr>
+          <w:p>
+            <w:pPr>
+              <w:spacing w:after="160" w:line="278" w:lineRule="auto"/>
+              <w:cnfStyle w:val="000000100000" w:firstRow="0" w:lastRow="0" w:firstColumn="0" w:lastColumn="0" w:oddVBand="0" w:evenVBand="0" w:oddHBand="1" w:evenHBand="0" w:firstRowFirstColumn="0" w:firstRowLastColumn="0" w:lastRowFirstColumn="0" w:lastRowLastColumn="0"/>
+            </w:pPr>
+            <w:r>
+              <w:t>0.5</w:t>
+            </w:r>
+          </w:p>
+        </w:tc>
+      </w:tr>
+      <w:tr>
+        <w:tc>
+          <w:tcPr>
+            <w:cnfStyle w:val="001000000000" w:firstRow="0" w:lastRow="0" w:firstColumn="1" w:lastColumn="0" w:oddVBand="0" w:evenVBand="0" w:oddHBand="0" w:evenHBand="0" w:firstRowFirstColumn="0" w:firstRowLastColumn="0" w:lastRowFirstColumn="0" w:lastRowLastColumn="0"/>
+            <w:tcW w:w="0" w:type="auto"/>
+            <w:hideMark/>
+          </w:tcPr>
+          <w:p>
+            <w:pPr>
+              <w:spacing w:after="160" w:line="278" w:lineRule="auto"/>
+            </w:pPr>
+            <w:r>
+              <w:t>Euro 4</w:t>
+            </w:r>
+          </w:p>
+        </w:tc>
+        <w:tc>
+          <w:tcPr>
+            <w:tcW w:w="0" w:type="auto"/>
+            <w:hideMark/>
+          </w:tcPr>
+          <w:p>
+            <w:pPr>
+              <w:spacing w:after="160" w:line="278" w:lineRule="auto"/>
+              <w:cnfStyle w:val="000000000000" w:firstRow="0" w:lastRow="0" w:firstColumn="0" w:lastColumn="0" w:oddVBand="0" w:evenVBand="0" w:oddHBand="0" w:evenHBand="0" w:firstRowFirstColumn="0" w:firstRowLastColumn="0" w:lastRowFirstColumn="0" w:lastRowLastColumn="0"/>
+            </w:pPr>
+            <w:r>
+              <w:t>2005</w:t>
+            </w:r>
+          </w:p>
+        </w:tc>
+        <w:tc>
+          <w:tcPr>
+            <w:tcW w:w="0" w:type="auto"/>
+            <w:hideMark/>
+          </w:tcPr>
+          <w:p>
+            <w:pPr>
+              <w:spacing w:after="160" w:line="278" w:lineRule="auto"/>
+              <w:cnfStyle w:val="000000000000" w:firstRow="0" w:lastRow="0" w:firstColumn="0" w:lastColumn="0" w:oddVBand="0" w:evenVBand="0" w:oddHBand="0" w:evenHBand="0" w:firstRowFirstColumn="0" w:firstRowLastColumn="0" w:lastRowFirstColumn="0" w:lastRowLastColumn="0"/>
+            </w:pPr>
+            <w:r>
+              <w:t>Further reduction in NOx</w:t>
+            </w:r>
+          </w:p>
+        </w:tc>
+        <w:tc>
+          <w:tcPr>
+            <w:tcW w:w="0" w:type="auto"/>
+            <w:hideMark/>
+          </w:tcPr>
+          <w:p>
+            <w:pPr>
+              <w:spacing w:after="160" w:line="278" w:lineRule="auto"/>
+              <w:cnfStyle w:val="000000000000" w:firstRow="0" w:lastRow="0" w:firstColumn="0" w:lastColumn="0" w:oddVBand="0" w:evenVBand="0" w:oddHBand="0" w:evenHBand="0" w:firstRowFirstColumn="0" w:firstRowLastColumn="0" w:lastRowFirstColumn="0" w:lastRowLastColumn="0"/>
+            </w:pPr>
+            <w:r>
+              <w:t>0.6</w:t>
+            </w:r>
+          </w:p>
+        </w:tc>
+      </w:tr>
+      <w:tr>
+        <w:trPr>
+          <w:cnfStyle w:val="000000100000" w:firstRow="0" w:lastRow="0" w:firstColumn="0" w:lastColumn="0" w:oddVBand="0" w:evenVBand="0" w:oddHBand="1" w:evenHBand="0" w:firstRowFirstColumn="0" w:firstRowLastColumn="0" w:lastRowFirstColumn="0" w:lastRowLastColumn="0"/>
+        </w:trPr>
+        <w:tc>
+          <w:tcPr>
+            <w:cnfStyle w:val="001000000000" w:firstRow="0" w:lastRow="0" w:firstColumn="1" w:lastColumn="0" w:oddVBand="0" w:evenVBand="0" w:oddHBand="0" w:evenHBand="0" w:firstRowFirstColumn="0" w:firstRowLastColumn="0" w:lastRowFirstColumn="0" w:lastRowLastColumn="0"/>
+            <w:tcW w:w="0" w:type="auto"/>
+            <w:hideMark/>
+          </w:tcPr>
+          <w:p>
+            <w:pPr>
+              <w:spacing w:after="160" w:line="278" w:lineRule="auto"/>
+            </w:pPr>
+            <w:r>
+              <w:t>Euro 5</w:t>
+            </w:r>
+          </w:p>
+        </w:tc>
+        <w:tc>
+          <w:tcPr>
+            <w:tcW w:w="0" w:type="auto"/>
+            <w:hideMark/>
+          </w:tcPr>
+          <w:p>
+            <w:pPr>
+              <w:spacing w:after="160" w:line="278" w:lineRule="auto"/>
+              <w:cnfStyle w:val="000000100000" w:firstRow="0" w:lastRow="0" w:firstColumn="0" w:lastColumn="0" w:oddVBand="0" w:evenVBand="0" w:oddHBand="1" w:evenHBand="0" w:firstRowFirstColumn="0" w:firstRowLastColumn="0" w:lastRowFirstColumn="0" w:lastRowLastColumn="0"/>
+            </w:pPr>
+            <w:r>
+              <w:t>2009</w:t>
+            </w:r>
+          </w:p>
+        </w:tc>
+        <w:tc>
+          <w:tcPr>
+            <w:tcW w:w="0" w:type="auto"/>
+            <w:hideMark/>
+          </w:tcPr>
+          <w:p>
+            <w:pPr>
+              <w:spacing w:after="160" w:line="278" w:lineRule="auto"/>
+              <w:cnfStyle w:val="000000100000" w:firstRow="0" w:lastRow="0" w:firstColumn="0" w:lastColumn="0" w:oddVBand="0" w:evenVBand="0" w:oddHBand="1" w:evenHBand="0" w:firstRowFirstColumn="0" w:firstRowLastColumn="0" w:lastRowFirstColumn="0" w:lastRowLastColumn="0"/>
+            </w:pPr>
+            <w:r>
+              <w:t>Particulate filters for diesels</w:t>
+            </w:r>
+          </w:p>
+        </w:tc>
+        <w:tc>
+          <w:tcPr>
+            <w:tcW w:w="0" w:type="auto"/>
+            <w:hideMark/>
+          </w:tcPr>
+          <w:p>
+            <w:pPr>
+              <w:spacing w:after="160" w:line="278" w:lineRule="auto"/>
+              <w:cnfStyle w:val="000000100000" w:firstRow="0" w:lastRow="0" w:firstColumn="0" w:lastColumn="0" w:oddVBand="0" w:evenVBand="0" w:oddHBand="1" w:evenHBand="0" w:firstRowFirstColumn="0" w:firstRowLastColumn="0" w:lastRowFirstColumn="0" w:lastRowLastColumn="0"/>
+            </w:pPr>
+            <w:r>
+              <w:t>0.8</w:t>
+            </w:r>
+          </w:p>
+        </w:tc>
+      </w:tr>
+      <w:tr>
+        <w:tc>
+          <w:tcPr>
+            <w:cnfStyle w:val="001000000000" w:firstRow="0" w:lastRow="0" w:firstColumn="1" w:lastColumn="0" w:oddVBand="0" w:evenVBand="0" w:oddHBand="0" w:evenHBand="0" w:firstRowFirstColumn="0" w:firstRowLastColumn="0" w:lastRowFirstColumn="0" w:lastRowLastColumn="0"/>
+            <w:tcW w:w="0" w:type="auto"/>
+            <w:hideMark/>
+          </w:tcPr>
+          <w:p>
+            <w:pPr>
+              <w:spacing w:after="160" w:line="278" w:lineRule="auto"/>
+            </w:pPr>
+            <w:r>
+              <w:t>Euro 6</w:t>
+            </w:r>
+          </w:p>
+        </w:tc>
+        <w:tc>
+          <w:tcPr>
+            <w:tcW w:w="0" w:type="auto"/>
+            <w:hideMark/>
+          </w:tcPr>
+          <w:p>
+            <w:pPr>
+              <w:spacing w:after="160" w:line="278" w:lineRule="auto"/>
+              <w:cnfStyle w:val="000000000000" w:firstRow="0" w:lastRow="0" w:firstColumn="0" w:lastColumn="0" w:oddVBand="0" w:evenVBand="0" w:oddHBand="0" w:evenHBand="0" w:firstRowFirstColumn="0" w:firstRowLastColumn="0" w:lastRowFirstColumn="0" w:lastRowLastColumn="0"/>
+            </w:pPr>
+            <w:r>
+              <w:t>2014</w:t>
+            </w:r>
+          </w:p>
+        </w:tc>
+        <w:tc>
+          <w:tcPr>
+            <w:tcW w:w="0" w:type="auto"/>
+            <w:hideMark/>
+          </w:tcPr>
+          <w:p>
+            <w:pPr>
+              <w:spacing w:after="160" w:line="278" w:lineRule="auto"/>
+              <w:cnfStyle w:val="000000000000" w:firstRow="0" w:lastRow="0" w:firstColumn="0" w:lastColumn="0" w:oddVBand="0" w:evenVBand="0" w:oddHBand="0" w:evenHBand="0" w:firstRowFirstColumn="0" w:firstRowLastColumn="0" w:lastRowFirstColumn="0" w:lastRowLastColumn="0"/>
+            </w:pPr>
+            <w:r>
+              <w:t>Real driving emissions (RDE)</w:t>
+            </w:r>
+          </w:p>
+        </w:tc>
+        <w:tc>
+          <w:tcPr>
+            <w:tcW w:w="0" w:type="auto"/>
+            <w:hideMark/>
+          </w:tcPr>
+          <w:p>
+            <w:pPr>
+              <w:spacing w:after="160" w:line="278" w:lineRule="auto"/>
+              <w:cnfStyle w:val="000000000000" w:firstRow="0" w:lastRow="0" w:firstColumn="0" w:lastColumn="0" w:oddVBand="0" w:evenVBand="0" w:oddHBand="0" w:evenHBand="0" w:firstRowFirstColumn="0" w:firstRowLastColumn="0" w:lastRowFirstColumn="0" w:lastRowLastColumn="0"/>
+            </w:pPr>
+            <w:r>
+              <w:t>1.0 (baseline)</w:t>
+            </w:r>
+          </w:p>
+        </w:tc>
+      </w:tr>
+      <w:tr>
+        <w:trPr>
+          <w:cnfStyle w:val="000000100000" w:firstRow="0" w:lastRow="0" w:firstColumn="0" w:lastColumn="0" w:oddVBand="0" w:evenVBand="0" w:oddHBand="1" w:evenHBand="0" w:firstRowFirstColumn="0" w:firstRowLastColumn="0" w:lastRowFirstColumn="0" w:lastRowLastColumn="0"/>
+        </w:trPr>
+        <w:tc>
+          <w:tcPr>
+            <w:cnfStyle w:val="001000000000" w:firstRow="0" w:lastRow="0" w:firstColumn="1" w:lastColumn="0" w:oddVBand="0" w:evenVBand="0" w:oddHBand="0" w:evenHBand="0" w:firstRowFirstColumn="0" w:firstRowLastColumn="0" w:lastRowFirstColumn="0" w:lastRowLastColumn="0"/>
+            <w:tcW w:w="0" w:type="auto"/>
+            <w:hideMark/>
+          </w:tcPr>
+          <w:p>
+            <w:pPr>
+              <w:spacing w:after="160" w:line="278" w:lineRule="auto"/>
+            </w:pPr>
+            <w:r>
+              <w:t>Euro 6d</w:t>
+            </w:r>
+          </w:p>
+        </w:tc>
+        <w:tc>
+          <w:tcPr>
+            <w:tcW w:w="0" w:type="auto"/>
+            <w:hideMark/>
+          </w:tcPr>
+          <w:p>
+            <w:pPr>
+              <w:spacing w:after="160" w:line="278" w:lineRule="auto"/>
+              <w:cnfStyle w:val="000000100000" w:firstRow="0" w:lastRow="0" w:firstColumn="0" w:lastColumn="0" w:oddVBand="0" w:evenVBand="0" w:oddHBand="1" w:evenHBand="0" w:firstRowFirstColumn="0" w:firstRowLastColumn="0" w:lastRowFirstColumn="0" w:lastRowLastColumn="0"/>
+            </w:pPr>
+            <w:r>
+              <w:t>2020</w:t>
+            </w:r>
+          </w:p>
+        </w:tc>
+        <w:tc>
+          <w:tcPr>
+            <w:tcW w:w="0" w:type="auto"/>
+            <w:hideMark/>
+          </w:tcPr>
+          <w:p>
+            <w:pPr>
+              <w:spacing w:after="160" w:line="278" w:lineRule="auto"/>
+              <w:cnfStyle w:val="000000100000" w:firstRow="0" w:lastRow="0" w:firstColumn="0" w:lastColumn="0" w:oddVBand="0" w:evenVBand="0" w:oddHBand="1" w:evenHBand="0" w:firstRowFirstColumn="0" w:firstRowLastColumn="0" w:lastRowFirstColumn="0" w:lastRowLastColumn="0"/>
+            </w:pPr>
+            <w:r>
+              <w:t>Stricter RDE testing</w:t>
+            </w:r>
+          </w:p>
+        </w:tc>
+        <w:tc>
+          <w:tcPr>
+            <w:tcW w:w="0" w:type="auto"/>
+            <w:hideMark/>
+          </w:tcPr>
+          <w:p>
+            <w:pPr>
+              <w:spacing w:after="160" w:line="278" w:lineRule="auto"/>
+              <w:cnfStyle w:val="000000100000" w:firstRow="0" w:lastRow="0" w:firstColumn="0" w:lastColumn="0" w:oddVBand="0" w:evenVBand="0" w:oddHBand="1" w:evenHBand="0" w:firstRowFirstColumn="0" w:firstRowLastColumn="0" w:lastRowFirstColumn="0" w:lastRowLastColumn="0"/>
+            </w:pPr>
+            <w:r>
+              <w:t>1.1</w:t>
+            </w:r>
+          </w:p>
+        </w:tc>
+      </w:tr>
+      <w:tr>
+        <w:tc>
+          <w:tcPr>
+            <w:cnfStyle w:val="001000000000" w:firstRow="0" w:lastRow="0" w:firstColumn="1" w:lastColumn="0" w:oddVBand="0" w:evenVBand="0" w:oddHBand="0" w:evenHBand="0" w:firstRowFirstColumn="0" w:firstRowLastColumn="0" w:lastRowFirstColumn="0" w:lastRowLastColumn="0"/>
+            <w:tcW w:w="0" w:type="auto"/>
+            <w:hideMark/>
+          </w:tcPr>
+          <w:p>
+            <w:pPr>
+              <w:spacing w:after="160" w:line="278" w:lineRule="auto"/>
+            </w:pPr>
+            <w:r>
+              <w:t>Euro 7</w:t>
+            </w:r>
+          </w:p>
+        </w:tc>
+        <w:tc>
+          <w:tcPr>
+            <w:tcW w:w="0" w:type="auto"/>
+            <w:hideMark/>
+          </w:tcPr>
+          <w:p>
+            <w:pPr>
+              <w:spacing w:after="160" w:line="278" w:lineRule="auto"/>
+              <w:cnfStyle w:val="000000000000" w:firstRow="0" w:lastRow="0" w:firstColumn="0" w:lastColumn="0" w:oddVBand="0" w:evenVBand="0" w:oddHBand="0" w:evenHBand="0" w:firstRowFirstColumn="0" w:firstRowLastColumn="0" w:lastRowFirstColumn="0" w:lastRowLastColumn="0"/>
+            </w:pPr>
+            <w:r>
+              <w:t>2025 (expected)</w:t>
+            </w:r>
+          </w:p>
+        </w:tc>
+        <w:tc>
+          <w:tcPr>
+            <w:tcW w:w="0" w:type="auto"/>
+            <w:hideMark/>
+          </w:tcPr>
+          <w:p>
+            <w:pPr>
+              <w:spacing w:after="160" w:line="278" w:lineRule="auto"/>
+              <w:cnfStyle w:val="000000000000" w:firstRow="0" w:lastRow="0" w:firstColumn="0" w:lastColumn="0" w:oddVBand="0" w:evenVBand="0" w:oddHBand="0" w:evenHBand="0" w:firstRowFirstColumn="0" w:firstRowLastColumn="0" w:lastRowFirstColumn="0" w:lastRowLastColumn="0"/>
+            </w:pPr>
+            <w:r>
+              <w:t>EV-focused standards</w:t>
+            </w:r>
+          </w:p>
+        </w:tc>
+        <w:tc>
+          <w:tcPr>
+            <w:tcW w:w="0" w:type="auto"/>
+            <w:hideMark/>
+          </w:tcPr>
+          <w:p>
+            <w:pPr>
+              <w:spacing w:after="160" w:line="278" w:lineRule="auto"/>
+              <w:cnfStyle w:val="000000000000" w:firstRow="0" w:lastRow="0" w:firstColumn="0" w:lastColumn="0" w:oddVBand="0" w:evenVBand="0" w:oddHBand="0" w:evenHBand="0" w:firstRowFirstColumn="0" w:firstRowLastColumn="0" w:lastRowFirstColumn="0" w:lastRowLastColumn="0"/>
+            </w:pPr>
+            <w:r>
+              <w:t>1.2 (projected)</w:t>
+            </w:r>
+          </w:p>
+        </w:tc>
+      </w:tr>
+    </w:tbl>
+    <w:p>
+      <w:pPr>
+        <w:rPr>
+          <w:b/>
+          <w:bCs/>
+        </w:rPr>
+      </w:pPr>
+      <w:r>
+        <w:rPr>
+          <w:b/>
+          <w:bCs/>
+        </w:rPr>
+        <w:t>Appendix D: Revision History</w:t>
+      </w:r>
+    </w:p>
+    <w:p>
+      <w:r>
+        <w:lastRenderedPageBreak/>
+        <w:t>Table: Document Revision History</w:t>
+      </w:r>
+    </w:p>
+    <w:tbl>
+      <w:tblPr>
+        <w:tblStyle w:val="GridTable5Dark-Accent1"/>
+        <w:tblW w:w="0" w:type="auto"/>
+        <w:tblLook w:val="04A0" w:firstRow="1" w:lastRow="0" w:firstColumn="1" w:lastColumn="0" w:noHBand="0" w:noVBand="1"/>
+      </w:tblPr>
+      <w:tblGrid>
+        <w:gridCol w:w="1056"/>
+        <w:gridCol w:w="1225"/>
+        <w:gridCol w:w="1656"/>
+        <w:gridCol w:w="3434"/>
+        <w:gridCol w:w="1979"/>
+      </w:tblGrid>
+      <w:tr>
+        <w:trPr>
+          <w:cnfStyle w:val="100000000000" w:firstRow="1" w:lastRow="0" w:firstColumn="0" w:lastColumn="0" w:oddVBand="0" w:evenVBand="0" w:oddHBand="0" w:evenHBand="0" w:firstRowFirstColumn="0" w:firstRowLastColumn="0" w:lastRowFirstColumn="0" w:lastRowLastColumn="0"/>
+        </w:trPr>
+        <w:tc>
+          <w:tcPr>
+            <w:cnfStyle w:val="001000000000" w:firstRow="0" w:lastRow="0" w:firstColumn="1" w:lastColumn="0" w:oddVBand="0" w:evenVBand="0" w:oddHBand="0" w:evenHBand="0" w:firstRowFirstColumn="0" w:firstRowLastColumn="0" w:lastRowFirstColumn="0" w:lastRowLastColumn="0"/>
+            <w:tcW w:w="0" w:type="auto"/>
+            <w:hideMark/>
+          </w:tcPr>
+          <w:p>
+            <w:pPr>
+              <w:spacing w:after="160" w:line="278" w:lineRule="auto"/>
+            </w:pPr>
+            <w:r>
+              <w:t>Version</w:t>
+            </w:r>
+          </w:p>
+        </w:tc>
+        <w:tc>
+          <w:tcPr>
+            <w:tcW w:w="0" w:type="auto"/>
+            <w:hideMark/>
+          </w:tcPr>
+          <w:p>
+            <w:pPr>
+              <w:spacing w:after="160" w:line="278" w:lineRule="auto"/>
+              <w:cnfStyle w:val="100000000000" w:firstRow="1" w:lastRow="0" w:firstColumn="0" w:lastColumn="0" w:oddVBand="0" w:evenVBand="0" w:oddHBand="0" w:evenHBand="0" w:firstRowFirstColumn="0" w:firstRowLastColumn="0" w:lastRowFirstColumn="0" w:lastRowLastColumn="0"/>
+            </w:pPr>
+            <w:r>
+              <w:t>Date</w:t>
+            </w:r>
+          </w:p>
+        </w:tc>
+        <w:tc>
+          <w:tcPr>
+            <w:tcW w:w="0" w:type="auto"/>
+            <w:hideMark/>
+          </w:tcPr>
+          <w:p>
+            <w:pPr>
+              <w:spacing w:after="160" w:line="278" w:lineRule="auto"/>
+              <w:cnfStyle w:val="100000000000" w:firstRow="1" w:lastRow="0" w:firstColumn="0" w:lastColumn="0" w:oddVBand="0" w:evenVBand="0" w:oddHBand="0" w:evenHBand="0" w:firstRowFirstColumn="0" w:firstRowLastColumn="0" w:lastRowFirstColumn="0" w:lastRowLastColumn="0"/>
+            </w:pPr>
+            <w:r>
+              <w:t>Author</w:t>
+            </w:r>
+          </w:p>
+        </w:tc>
+        <w:tc>
+          <w:tcPr>
+            <w:tcW w:w="0" w:type="auto"/>
+            <w:hideMark/>
+          </w:tcPr>
+          <w:p>
+            <w:pPr>
+              <w:spacing w:after="160" w:line="278" w:lineRule="auto"/>
+              <w:cnfStyle w:val="100000000000" w:firstRow="1" w:lastRow="0" w:firstColumn="0" w:lastColumn="0" w:oddVBand="0" w:evenVBand="0" w:oddHBand="0" w:evenHBand="0" w:firstRowFirstColumn="0" w:firstRowLastColumn="0" w:lastRowFirstColumn="0" w:lastRowLastColumn="0"/>
+            </w:pPr>
+            <w:r>
+              <w:t>Description of Change</w:t>
+            </w:r>
+          </w:p>
+        </w:tc>
+        <w:tc>
+          <w:tcPr>
+            <w:tcW w:w="0" w:type="auto"/>
+            <w:hideMark/>
+          </w:tcPr>
+          <w:p>
+            <w:pPr>
+              <w:spacing w:after="160" w:line="278" w:lineRule="auto"/>
+              <w:cnfStyle w:val="100000000000" w:firstRow="1" w:lastRow="0" w:firstColumn="0" w:lastColumn="0" w:oddVBand="0" w:evenVBand="0" w:oddHBand="0" w:evenHBand="0" w:firstRowFirstColumn="0" w:firstRowLastColumn="0" w:lastRowFirstColumn="0" w:lastRowLastColumn="0"/>
+            </w:pPr>
+            <w:r>
+              <w:t>Approval Status</w:t>
+            </w:r>
+          </w:p>
+        </w:tc>
+      </w:tr>
+      <w:tr>
+        <w:trPr>
+          <w:cnfStyle w:val="000000100000" w:firstRow="0" w:lastRow="0" w:firstColumn="0" w:lastColumn="0" w:oddVBand="0" w:evenVBand="0" w:oddHBand="1" w:evenHBand="0" w:firstRowFirstColumn="0" w:firstRowLastColumn="0" w:lastRowFirstColumn="0" w:lastRowLastColumn="0"/>
+        </w:trPr>
+        <w:tc>
+          <w:tcPr>
+            <w:cnfStyle w:val="001000000000" w:firstRow="0" w:lastRow="0" w:firstColumn="1" w:lastColumn="0" w:oddVBand="0" w:evenVBand="0" w:oddHBand="0" w:evenHBand="0" w:firstRowFirstColumn="0" w:firstRowLastColumn="0" w:lastRowFirstColumn="0" w:lastRowLastColumn="0"/>
+            <w:tcW w:w="0" w:type="auto"/>
+            <w:hideMark/>
+          </w:tcPr>
+          <w:p>
+            <w:pPr>
+              <w:spacing w:after="160" w:line="278" w:lineRule="auto"/>
+            </w:pPr>
+            <w:r>
+              <w:t>1.0 Draft</w:t>
+            </w:r>
+          </w:p>
+        </w:tc>
+        <w:tc>
+          <w:tcPr>
+            <w:tcW w:w="0" w:type="auto"/>
+            <w:hideMark/>
+          </w:tcPr>
+          <w:p>
+            <w:pPr>
+              <w:spacing w:after="160" w:line="278" w:lineRule="auto"/>
+              <w:cnfStyle w:val="000000100000" w:firstRow="0" w:lastRow="0" w:firstColumn="0" w:lastColumn="0" w:oddVBand="0" w:evenVBand="0" w:oddHBand="1" w:evenHBand="0" w:firstRowFirstColumn="0" w:firstRowLastColumn="0" w:lastRowFirstColumn="0" w:lastRowLastColumn="0"/>
+            </w:pPr>
+            <w:r>
+              <w:t>2025-1</w:t>
+            </w:r>
+            <w:r>
+              <w:t>0</w:t>
+            </w:r>
+            <w:r>
+              <w:t>-26</w:t>
+            </w:r>
+          </w:p>
+        </w:tc>
+        <w:tc>
+          <w:tcPr>
+            <w:tcW w:w="0" w:type="auto"/>
+            <w:hideMark/>
+          </w:tcPr>
+          <w:p>
+            <w:pPr>
+              <w:spacing w:after="160" w:line="278" w:lineRule="auto"/>
+              <w:cnfStyle w:val="000000100000" w:firstRow="0" w:lastRow="0" w:firstColumn="0" w:lastColumn="0" w:oddVBand="0" w:evenVBand="0" w:oddHBand="1" w:evenHBand="0" w:firstRowFirstColumn="0" w:firstRowLastColumn="0" w:lastRowFirstColumn="0" w:lastRowLastColumn="0"/>
+            </w:pPr>
+            <w:r>
+              <w:t>[Your Name]</w:t>
+            </w:r>
+          </w:p>
+        </w:tc>
+        <w:tc>
+          <w:tcPr>
+            <w:tcW w:w="0" w:type="auto"/>
+            <w:hideMark/>
+          </w:tcPr>
+          <w:p>
+            <w:pPr>
+              <w:spacing w:after="160" w:line="278" w:lineRule="auto"/>
+              <w:cnfStyle w:val="000000100000" w:firstRow="0" w:lastRow="0" w:firstColumn="0" w:lastColumn="0" w:oddVBand="0" w:evenVBand="0" w:oddHBand="1" w:evenHBand="0" w:firstRowFirstColumn="0" w:firstRowLastColumn="0" w:lastRowFirstColumn="0" w:lastRowLastColumn="0"/>
+            </w:pPr>
+            <w:r>
+              <w:t>Initial creation of FRD for AutoPrice AI</w:t>
+            </w:r>
+          </w:p>
+        </w:tc>
+        <w:tc>
+          <w:tcPr>
+            <w:tcW w:w="0" w:type="auto"/>
+            <w:hideMark/>
+          </w:tcPr>
+          <w:p>
+            <w:pPr>
+              <w:spacing w:after="160" w:line="278" w:lineRule="auto"/>
+              <w:cnfStyle w:val="000000100000" w:firstRow="0" w:lastRow="0" w:firstColumn="0" w:lastColumn="0" w:oddVBand="0" w:evenVBand="0" w:oddHBand="1" w:evenHBand="0" w:firstRowFirstColumn="0" w:firstRowLastColumn="0" w:lastRowFirstColumn="0" w:lastRowLastColumn="0"/>
+            </w:pPr>
+            <w:r>
+              <w:t>Draft for Review</w:t>
+            </w:r>
+          </w:p>
+        </w:tc>
+      </w:tr>
+      <w:tr>
+        <w:tc>
+          <w:tcPr>
+            <w:cnfStyle w:val="001000000000" w:firstRow="0" w:lastRow="0" w:firstColumn="1" w:lastColumn="0" w:oddVBand="0" w:evenVBand="0" w:oddHBand="0" w:evenHBand="0" w:firstRowFirstColumn="0" w:firstRowLastColumn="0" w:lastRowFirstColumn="0" w:lastRowLastColumn="0"/>
+            <w:tcW w:w="0" w:type="auto"/>
+            <w:hideMark/>
+          </w:tcPr>
+          <w:p>
+            <w:pPr>
+              <w:spacing w:after="160" w:line="278" w:lineRule="auto"/>
+            </w:pPr>
+            <w:r>
+              <w:t>0.9</w:t>
+            </w:r>
+          </w:p>
+        </w:tc>
+        <w:tc>
+          <w:tcPr>
+            <w:tcW w:w="0" w:type="auto"/>
+            <w:hideMark/>
+          </w:tcPr>
+          <w:p>
+            <w:pPr>
+              <w:spacing w:after="160" w:line="278" w:lineRule="auto"/>
+              <w:cnfStyle w:val="000000000000" w:firstRow="0" w:lastRow="0" w:firstColumn="0" w:lastColumn="0" w:oddVBand="0" w:evenVBand="0" w:oddHBand="0" w:evenHBand="0" w:firstRowFirstColumn="0" w:firstRowLastColumn="0" w:lastRowFirstColumn="0" w:lastRowLastColumn="0"/>
+            </w:pPr>
+            <w:r>
+              <w:t>2025-1</w:t>
+            </w:r>
+            <w:r>
+              <w:t>0</w:t>
+            </w:r>
+            <w:r>
+              <w:t>-2</w:t>
+            </w:r>
+            <w:r>
+              <w:t>5</w:t>
+            </w:r>
+          </w:p>
+        </w:tc>
+        <w:tc>
+          <w:tcPr>
+            <w:tcW w:w="0" w:type="auto"/>
+            <w:hideMark/>
+          </w:tcPr>
+          <w:p>
+            <w:pPr>
+              <w:spacing w:after="160" w:line="278" w:lineRule="auto"/>
+              <w:cnfStyle w:val="000000000000" w:firstRow="0" w:lastRow="0" w:firstColumn="0" w:lastColumn="0" w:oddVBand="0" w:evenVBand="0" w:oddHBand="0" w:evenHBand="0" w:firstRowFirstColumn="0" w:firstRowLastColumn="0" w:lastRowFirstColumn="0" w:lastRowLastColumn="0"/>
+            </w:pPr>
+            <w:r>
+              <w:t>[Team Member]</w:t>
+            </w:r>
+          </w:p>
+        </w:tc>
+        <w:tc>
+          <w:tcPr>
+            <w:tcW w:w="0" w:type="auto"/>
+            <w:hideMark/>
+          </w:tcPr>
+          <w:p>
+            <w:pPr>
+              <w:spacing w:after="160" w:line="278" w:lineRule="auto"/>
+              <w:cnfStyle w:val="000000000000" w:firstRow="0" w:lastRow="0" w:firstColumn="0" w:lastColumn="0" w:oddVBand="0" w:evenVBand="0" w:oddHBand="0" w:evenHBand="0" w:firstRowFirstColumn="0" w:firstRowLastColumn="0" w:lastRowFirstColumn="0" w:lastRowLastColumn="0"/>
+            </w:pPr>
+            <w:r>
+              <w:t>Initial draft with core requirements</w:t>
+            </w:r>
+          </w:p>
+        </w:tc>
+        <w:tc>
+          <w:tcPr>
+            <w:tcW w:w="0" w:type="auto"/>
+            <w:hideMark/>
+          </w:tcPr>
+          <w:p>
+            <w:pPr>
+              <w:spacing w:after="160" w:line="278" w:lineRule="auto"/>
+              <w:cnfStyle w:val="000000000000" w:firstRow="0" w:lastRow="0" w:firstColumn="0" w:lastColumn="0" w:oddVBand="0" w:evenVBand="0" w:oddHBand="0" w:evenHBand="0" w:firstRowFirstColumn="0" w:firstRowLastColumn="0" w:lastRowFirstColumn="0" w:lastRowLastColumn="0"/>
+            </w:pPr>
+            <w:r>
+              <w:t>Internal Review</w:t>
+            </w:r>
+          </w:p>
+        </w:tc>
+      </w:tr>
+      <w:tr>
+        <w:trPr>
+          <w:cnfStyle w:val="000000100000" w:firstRow="0" w:lastRow="0" w:firstColumn="0" w:lastColumn="0" w:oddVBand="0" w:evenVBand="0" w:oddHBand="1" w:evenHBand="0" w:firstRowFirstColumn="0" w:firstRowLastColumn="0" w:lastRowFirstColumn="0" w:lastRowLastColumn="0"/>
+        </w:trPr>
+        <w:tc>
+          <w:tcPr>
+            <w:cnfStyle w:val="001000000000" w:firstRow="0" w:lastRow="0" w:firstColumn="1" w:lastColumn="0" w:oddVBand="0" w:evenVBand="0" w:oddHBand="0" w:evenHBand="0" w:firstRowFirstColumn="0" w:firstRowLastColumn="0" w:lastRowFirstColumn="0" w:lastRowLastColumn="0"/>
+            <w:tcW w:w="0" w:type="auto"/>
+            <w:hideMark/>
+          </w:tcPr>
+          <w:p>
+            <w:pPr>
+              <w:spacing w:after="160" w:line="278" w:lineRule="auto"/>
+            </w:pPr>
+            <w:r>
+              <w:t>0.8</w:t>
+            </w:r>
+          </w:p>
+        </w:tc>
+        <w:tc>
+          <w:tcPr>
+            <w:tcW w:w="0" w:type="auto"/>
+            <w:hideMark/>
+          </w:tcPr>
+          <w:p>
+            <w:pPr>
+              <w:spacing w:after="160" w:line="278" w:lineRule="auto"/>
+              <w:cnfStyle w:val="000000100000" w:firstRow="0" w:lastRow="0" w:firstColumn="0" w:lastColumn="0" w:oddVBand="0" w:evenVBand="0" w:oddHBand="1" w:evenHBand="0" w:firstRowFirstColumn="0" w:firstRowLastColumn="0" w:lastRowFirstColumn="0" w:lastRowLastColumn="0"/>
+            </w:pPr>
+            <w:r>
+              <w:t>2025-1</w:t>
+            </w:r>
+            <w:r>
+              <w:t>0</w:t>
+            </w:r>
+            <w:r>
+              <w:t>-</w:t>
+            </w:r>
+            <w:r>
+              <w:t>24</w:t>
+            </w:r>
+          </w:p>
+        </w:tc>
+        <w:tc>
+          <w:tcPr>
+            <w:tcW w:w="0" w:type="auto"/>
+            <w:hideMark/>
+          </w:tcPr>
+          <w:p>
+            <w:pPr>
+              <w:spacing w:after="160" w:line="278" w:lineRule="auto"/>
+              <w:cnfStyle w:val="000000100000" w:firstRow="0" w:lastRow="0" w:firstColumn="0" w:lastColumn="0" w:oddVBand="0" w:evenVBand="0" w:oddHBand="1" w:evenHBand="0" w:firstRowFirstColumn="0" w:firstRowLastColumn="0" w:lastRowFirstColumn="0" w:lastRowLastColumn="0"/>
+            </w:pPr>
+            <w:r>
+              <w:t>[Team Member]</w:t>
+            </w:r>
+          </w:p>
+        </w:tc>
+        <w:tc>
+          <w:tcPr>
+            <w:tcW w:w="0" w:type="auto"/>
+            <w:hideMark/>
+          </w:tcPr>
+          <w:p>
+            <w:pPr>
+              <w:spacing w:after="160" w:line="278" w:lineRule="auto"/>
+              <w:cnfStyle w:val="000000100000" w:firstRow="0" w:lastRow="0" w:firstColumn="0" w:lastColumn="0" w:oddVBand="0" w:evenVBand="0" w:oddHBand="1" w:evenHBand="0" w:firstRowFirstColumn="0" w:firstRowLastColumn="0" w:lastRowFirstColumn="0" w:lastRowLastColumn="0"/>
+            </w:pPr>
+            <w:r>
+              <w:t>Added non-functional requirements</w:t>
+            </w:r>
+          </w:p>
+        </w:tc>
+        <w:tc>
+          <w:tcPr>
+            <w:tcW w:w="0" w:type="auto"/>
+            <w:hideMark/>
+          </w:tcPr>
+          <w:p>
+            <w:pPr>
+              <w:spacing w:after="160" w:line="278" w:lineRule="auto"/>
+              <w:cnfStyle w:val="000000100000" w:firstRow="0" w:lastRow="0" w:firstColumn="0" w:lastColumn="0" w:oddVBand="0" w:evenVBand="0" w:oddHBand="1" w:evenHBand="0" w:firstRowFirstColumn="0" w:firstRowLastColumn="0" w:lastRowFirstColumn="0" w:lastRowLastColumn="0"/>
+            </w:pPr>
+            <w:r>
+              <w:t>Technical Review</w:t>
+            </w:r>
+          </w:p>
+        </w:tc>
+      </w:tr>
+      <w:tr>
+        <w:tc>
+          <w:tcPr>
+            <w:cnfStyle w:val="001000000000" w:firstRow="0" w:lastRow="0" w:firstColumn="1" w:lastColumn="0" w:oddVBand="0" w:evenVBand="0" w:oddHBand="0" w:evenHBand="0" w:firstRowFirstColumn="0" w:firstRowLastColumn="0" w:lastRowFirstColumn="0" w:lastRowLastColumn="0"/>
+            <w:tcW w:w="0" w:type="auto"/>
+            <w:hideMark/>
+          </w:tcPr>
+          <w:p>
+            <w:pPr>
+              <w:spacing w:after="160" w:line="278" w:lineRule="auto"/>
+            </w:pPr>
+            <w:r>
+              <w:t>0.7</w:t>
+            </w:r>
+          </w:p>
+        </w:tc>
+        <w:tc>
+          <w:tcPr>
+            <w:tcW w:w="0" w:type="auto"/>
+            <w:hideMark/>
+          </w:tcPr>
+          <w:p>
+            <w:pPr>
+              <w:spacing w:after="160" w:line="278" w:lineRule="auto"/>
+              <w:cnfStyle w:val="000000000000" w:firstRow="0" w:lastRow="0" w:firstColumn="0" w:lastColumn="0" w:oddVBand="0" w:evenVBand="0" w:oddHBand="0" w:evenHBand="0" w:firstRowFirstColumn="0" w:firstRowLastColumn="0" w:lastRowFirstColumn="0" w:lastRowLastColumn="0"/>
+            </w:pPr>
+            <w:r>
+              <w:t>2025-1</w:t>
+            </w:r>
+            <w:r>
+              <w:t>0</w:t>
+            </w:r>
+            <w:r>
+              <w:t>-</w:t>
+            </w:r>
+            <w:r>
+              <w:t>23</w:t>
+            </w:r>
+          </w:p>
+        </w:tc>
+        <w:tc>
+          <w:tcPr>
+            <w:tcW w:w="0" w:type="auto"/>
+            <w:hideMark/>
+          </w:tcPr>
+          <w:p>
+            <w:pPr>
+              <w:spacing w:after="160" w:line="278" w:lineRule="auto"/>
+              <w:cnfStyle w:val="000000000000" w:firstRow="0" w:lastRow="0" w:firstColumn="0" w:lastColumn="0" w:oddVBand="0" w:evenVBand="0" w:oddHBand="0" w:evenHBand="0" w:firstRowFirstColumn="0" w:firstRowLastColumn="0" w:lastRowFirstColumn="0" w:lastRowLastColumn="0"/>
+            </w:pPr>
+            <w:r>
+              <w:t>[Team Member]</w:t>
+            </w:r>
+          </w:p>
+        </w:tc>
+        <w:tc>
+          <w:tcPr>
+            <w:tcW w:w="0" w:type="auto"/>
+            <w:hideMark/>
+          </w:tcPr>
+          <w:p>
+            <w:pPr>
+              <w:spacing w:after="160" w:line="278" w:lineRule="auto"/>
+              <w:cnfStyle w:val="000000000000" w:firstRow="0" w:lastRow="0" w:firstColumn="0" w:lastColumn="0" w:oddVBand="0" w:evenVBand="0" w:oddHBand="0" w:evenHBand="0" w:firstRowFirstColumn="0" w:firstRowLastColumn="0" w:lastRowFirstColumn="0" w:lastRowLastColumn="0"/>
+            </w:pPr>
+            <w:r>
+              <w:t>First complete draft structure</w:t>
+            </w:r>
+          </w:p>
+        </w:tc>
+        <w:tc>
+          <w:tcPr>
+            <w:tcW w:w="0" w:type="auto"/>
+            <w:hideMark/>
+          </w:tcPr>
+          <w:p>
+            <w:pPr>
+              <w:spacing w:after="160" w:line="278" w:lineRule="auto"/>
+              <w:cnfStyle w:val="000000000000" w:firstRow="0" w:lastRow="0" w:firstColumn="0" w:lastColumn="0" w:oddVBand="0" w:evenVBand="0" w:oddHBand="0" w:evenHBand="0" w:firstRowFirstColumn="0" w:firstRowLastColumn="0" w:lastRowFirstColumn="0" w:lastRowLastColumn="0"/>
+            </w:pPr>
+            <w:r>
+              <w:t>Stakeholder Review</w:t>
+            </w:r>
+          </w:p>
+        </w:tc>
+      </w:tr>
+    </w:tbl>
+    <w:p>
+      <w:r>
+        <w:rPr>
+          <w:b/>
+          <w:bCs/>
+        </w:rPr>
+        <w:t>Approval Signatures:</w:t>
+      </w:r>
+    </w:p>
+    <w:p>
+      <w:r>
+        <w:t>Product Owner: ________________________ Date: __________</w:t>
+      </w:r>
+    </w:p>
+    <w:p>
+      <w:r>
+        <w:t>Technical Lead: ________________________ Date: __________</w:t>
+      </w:r>
+    </w:p>
+    <w:p>
+      <w:r>
+        <w:t>Quality Assurance: _____________________ Date: __________</w:t>
+      </w:r>
+    </w:p>
+    <w:p>
+      <w:r>
+        <w:t>Stakeholder Representative: _____________ Date: __________</w:t>
+      </w:r>
+    </w:p>
     <w:p/>
+    <w:p/>
+    <w:p/>
+    <w:p/>
+    <w:p/>
+    <w:p/>
+    <w:p>
+      <w:pPr>
+        <w:tabs>
+          <w:tab w:val="left" w:pos="2660"/>
+        </w:tabs>
+      </w:pPr>
+      <w:r>
+        <w:tab/>
+      </w:r>
+    </w:p>
     <w:sectPr>
       <w:pgSz w:w="12240" w:h="15840"/>
       <w:pgMar w:top="1440" w:right="1440" w:bottom="1440" w:left="1440" w:header="720" w:footer="720" w:gutter="0"/>
@@ -8046,122 +10576,9 @@
     </w:lvl>
   </w:abstractNum>
   <w:abstractNum w:abstractNumId="1" w15:restartNumberingAfterBreak="0">
-    <w:nsid w:val="3DE70DDB"/>
+    <w:nsid w:val="10E26773"/>
     <w:multiLevelType w:val="multilevel"/>
-    <w:tmpl w:val="7A9874E4"/>
-    <w:lvl w:ilvl="0">
-      <w:start w:val="1"/>
-      <w:numFmt w:val="decimal"/>
-      <w:lvlText w:val="%1."/>
-      <w:lvlJc w:val="left"/>
-      <w:pPr>
-        <w:tabs>
-          <w:tab w:val="num" w:pos="720"/>
-        </w:tabs>
-        <w:ind w:left="720" w:hanging="360"/>
-      </w:pPr>
-    </w:lvl>
-    <w:lvl w:ilvl="1" w:tentative="1">
-      <w:start w:val="1"/>
-      <w:numFmt w:val="decimal"/>
-      <w:lvlText w:val="%2."/>
-      <w:lvlJc w:val="left"/>
-      <w:pPr>
-        <w:tabs>
-          <w:tab w:val="num" w:pos="1440"/>
-        </w:tabs>
-        <w:ind w:left="1440" w:hanging="360"/>
-      </w:pPr>
-    </w:lvl>
-    <w:lvl w:ilvl="2" w:tentative="1">
-      <w:start w:val="1"/>
-      <w:numFmt w:val="decimal"/>
-      <w:lvlText w:val="%3."/>
-      <w:lvlJc w:val="left"/>
-      <w:pPr>
-        <w:tabs>
-          <w:tab w:val="num" w:pos="2160"/>
-        </w:tabs>
-        <w:ind w:left="2160" w:hanging="360"/>
-      </w:pPr>
-    </w:lvl>
-    <w:lvl w:ilvl="3" w:tentative="1">
-      <w:start w:val="1"/>
-      <w:numFmt w:val="decimal"/>
-      <w:lvlText w:val="%4."/>
-      <w:lvlJc w:val="left"/>
-      <w:pPr>
-        <w:tabs>
-          <w:tab w:val="num" w:pos="2880"/>
-        </w:tabs>
-        <w:ind w:left="2880" w:hanging="360"/>
-      </w:pPr>
-    </w:lvl>
-    <w:lvl w:ilvl="4" w:tentative="1">
-      <w:start w:val="1"/>
-      <w:numFmt w:val="decimal"/>
-      <w:lvlText w:val="%5."/>
-      <w:lvlJc w:val="left"/>
-      <w:pPr>
-        <w:tabs>
-          <w:tab w:val="num" w:pos="3600"/>
-        </w:tabs>
-        <w:ind w:left="3600" w:hanging="360"/>
-      </w:pPr>
-    </w:lvl>
-    <w:lvl w:ilvl="5" w:tentative="1">
-      <w:start w:val="1"/>
-      <w:numFmt w:val="decimal"/>
-      <w:lvlText w:val="%6."/>
-      <w:lvlJc w:val="left"/>
-      <w:pPr>
-        <w:tabs>
-          <w:tab w:val="num" w:pos="4320"/>
-        </w:tabs>
-        <w:ind w:left="4320" w:hanging="360"/>
-      </w:pPr>
-    </w:lvl>
-    <w:lvl w:ilvl="6" w:tentative="1">
-      <w:start w:val="1"/>
-      <w:numFmt w:val="decimal"/>
-      <w:lvlText w:val="%7."/>
-      <w:lvlJc w:val="left"/>
-      <w:pPr>
-        <w:tabs>
-          <w:tab w:val="num" w:pos="5040"/>
-        </w:tabs>
-        <w:ind w:left="5040" w:hanging="360"/>
-      </w:pPr>
-    </w:lvl>
-    <w:lvl w:ilvl="7" w:tentative="1">
-      <w:start w:val="1"/>
-      <w:numFmt w:val="decimal"/>
-      <w:lvlText w:val="%8."/>
-      <w:lvlJc w:val="left"/>
-      <w:pPr>
-        <w:tabs>
-          <w:tab w:val="num" w:pos="5760"/>
-        </w:tabs>
-        <w:ind w:left="5760" w:hanging="360"/>
-      </w:pPr>
-    </w:lvl>
-    <w:lvl w:ilvl="8" w:tentative="1">
-      <w:start w:val="1"/>
-      <w:numFmt w:val="decimal"/>
-      <w:lvlText w:val="%9."/>
-      <w:lvlJc w:val="left"/>
-      <w:pPr>
-        <w:tabs>
-          <w:tab w:val="num" w:pos="6480"/>
-        </w:tabs>
-        <w:ind w:left="6480" w:hanging="360"/>
-      </w:pPr>
-    </w:lvl>
-  </w:abstractNum>
-  <w:abstractNum w:abstractNumId="2" w15:restartNumberingAfterBreak="0">
-    <w:nsid w:val="3F0615D2"/>
-    <w:multiLevelType w:val="multilevel"/>
-    <w:tmpl w:val="75F47238"/>
+    <w:tmpl w:val="D042F290"/>
     <w:lvl w:ilvl="0">
       <w:start w:val="1"/>
       <w:numFmt w:val="bullet"/>
@@ -8307,10 +10724,10 @@
       </w:rPr>
     </w:lvl>
   </w:abstractNum>
-  <w:abstractNum w:abstractNumId="3" w15:restartNumberingAfterBreak="0">
-    <w:nsid w:val="3F1C5765"/>
+  <w:abstractNum w:abstractNumId="2" w15:restartNumberingAfterBreak="0">
+    <w:nsid w:val="3DE70DDB"/>
     <w:multiLevelType w:val="multilevel"/>
-    <w:tmpl w:val="1FC65CB6"/>
+    <w:tmpl w:val="7A9874E4"/>
     <w:lvl w:ilvl="0">
       <w:start w:val="1"/>
       <w:numFmt w:val="decimal"/>
@@ -8420,10 +10837,10 @@
       </w:pPr>
     </w:lvl>
   </w:abstractNum>
-  <w:abstractNum w:abstractNumId="4" w15:restartNumberingAfterBreak="0">
-    <w:nsid w:val="446C21C1"/>
+  <w:abstractNum w:abstractNumId="3" w15:restartNumberingAfterBreak="0">
+    <w:nsid w:val="3F0615D2"/>
     <w:multiLevelType w:val="multilevel"/>
-    <w:tmpl w:val="37BED126"/>
+    <w:tmpl w:val="75F47238"/>
     <w:lvl w:ilvl="0">
       <w:start w:val="1"/>
       <w:numFmt w:val="bullet"/>
@@ -8569,10 +10986,123 @@
       </w:rPr>
     </w:lvl>
   </w:abstractNum>
+  <w:abstractNum w:abstractNumId="4" w15:restartNumberingAfterBreak="0">
+    <w:nsid w:val="3F1C5765"/>
+    <w:multiLevelType w:val="multilevel"/>
+    <w:tmpl w:val="1FC65CB6"/>
+    <w:lvl w:ilvl="0">
+      <w:start w:val="1"/>
+      <w:numFmt w:val="decimal"/>
+      <w:lvlText w:val="%1."/>
+      <w:lvlJc w:val="left"/>
+      <w:pPr>
+        <w:tabs>
+          <w:tab w:val="num" w:pos="720"/>
+        </w:tabs>
+        <w:ind w:left="720" w:hanging="360"/>
+      </w:pPr>
+    </w:lvl>
+    <w:lvl w:ilvl="1" w:tentative="1">
+      <w:start w:val="1"/>
+      <w:numFmt w:val="decimal"/>
+      <w:lvlText w:val="%2."/>
+      <w:lvlJc w:val="left"/>
+      <w:pPr>
+        <w:tabs>
+          <w:tab w:val="num" w:pos="1440"/>
+        </w:tabs>
+        <w:ind w:left="1440" w:hanging="360"/>
+      </w:pPr>
+    </w:lvl>
+    <w:lvl w:ilvl="2" w:tentative="1">
+      <w:start w:val="1"/>
+      <w:numFmt w:val="decimal"/>
+      <w:lvlText w:val="%3."/>
+      <w:lvlJc w:val="left"/>
+      <w:pPr>
+        <w:tabs>
+          <w:tab w:val="num" w:pos="2160"/>
+        </w:tabs>
+        <w:ind w:left="2160" w:hanging="360"/>
+      </w:pPr>
+    </w:lvl>
+    <w:lvl w:ilvl="3" w:tentative="1">
+      <w:start w:val="1"/>
+      <w:numFmt w:val="decimal"/>
+      <w:lvlText w:val="%4."/>
+      <w:lvlJc w:val="left"/>
+      <w:pPr>
+        <w:tabs>
+          <w:tab w:val="num" w:pos="2880"/>
+        </w:tabs>
+        <w:ind w:left="2880" w:hanging="360"/>
+      </w:pPr>
+    </w:lvl>
+    <w:lvl w:ilvl="4" w:tentative="1">
+      <w:start w:val="1"/>
+      <w:numFmt w:val="decimal"/>
+      <w:lvlText w:val="%5."/>
+      <w:lvlJc w:val="left"/>
+      <w:pPr>
+        <w:tabs>
+          <w:tab w:val="num" w:pos="3600"/>
+        </w:tabs>
+        <w:ind w:left="3600" w:hanging="360"/>
+      </w:pPr>
+    </w:lvl>
+    <w:lvl w:ilvl="5" w:tentative="1">
+      <w:start w:val="1"/>
+      <w:numFmt w:val="decimal"/>
+      <w:lvlText w:val="%6."/>
+      <w:lvlJc w:val="left"/>
+      <w:pPr>
+        <w:tabs>
+          <w:tab w:val="num" w:pos="4320"/>
+        </w:tabs>
+        <w:ind w:left="4320" w:hanging="360"/>
+      </w:pPr>
+    </w:lvl>
+    <w:lvl w:ilvl="6" w:tentative="1">
+      <w:start w:val="1"/>
+      <w:numFmt w:val="decimal"/>
+      <w:lvlText w:val="%7."/>
+      <w:lvlJc w:val="left"/>
+      <w:pPr>
+        <w:tabs>
+          <w:tab w:val="num" w:pos="5040"/>
+        </w:tabs>
+        <w:ind w:left="5040" w:hanging="360"/>
+      </w:pPr>
+    </w:lvl>
+    <w:lvl w:ilvl="7" w:tentative="1">
+      <w:start w:val="1"/>
+      <w:numFmt w:val="decimal"/>
+      <w:lvlText w:val="%8."/>
+      <w:lvlJc w:val="left"/>
+      <w:pPr>
+        <w:tabs>
+          <w:tab w:val="num" w:pos="5760"/>
+        </w:tabs>
+        <w:ind w:left="5760" w:hanging="360"/>
+      </w:pPr>
+    </w:lvl>
+    <w:lvl w:ilvl="8" w:tentative="1">
+      <w:start w:val="1"/>
+      <w:numFmt w:val="decimal"/>
+      <w:lvlText w:val="%9."/>
+      <w:lvlJc w:val="left"/>
+      <w:pPr>
+        <w:tabs>
+          <w:tab w:val="num" w:pos="6480"/>
+        </w:tabs>
+        <w:ind w:left="6480" w:hanging="360"/>
+      </w:pPr>
+    </w:lvl>
+  </w:abstractNum>
   <w:abstractNum w:abstractNumId="5" w15:restartNumberingAfterBreak="0">
-    <w:nsid w:val="51EC0E75"/>
+    <w:nsid w:val="446C21C1"/>
     <w:multiLevelType w:val="multilevel"/>
-    <w:tmpl w:val="89724414"/>
+    <w:tmpl w:val="37BED126"/>
     <w:lvl w:ilvl="0">
       <w:start w:val="1"/>
       <w:numFmt w:val="bullet"/>
@@ -8719,9 +11249,9 @@
     </w:lvl>
   </w:abstractNum>
   <w:abstractNum w:abstractNumId="6" w15:restartNumberingAfterBreak="0">
-    <w:nsid w:val="53CE47D0"/>
+    <w:nsid w:val="51EC0E75"/>
     <w:multiLevelType w:val="multilevel"/>
-    <w:tmpl w:val="592A2B38"/>
+    <w:tmpl w:val="89724414"/>
     <w:lvl w:ilvl="0">
       <w:start w:val="1"/>
       <w:numFmt w:val="bullet"/>
@@ -8868,9 +11398,9 @@
     </w:lvl>
   </w:abstractNum>
   <w:abstractNum w:abstractNumId="7" w15:restartNumberingAfterBreak="0">
-    <w:nsid w:val="55F25E96"/>
+    <w:nsid w:val="53CE47D0"/>
     <w:multiLevelType w:val="multilevel"/>
-    <w:tmpl w:val="E1DAE218"/>
+    <w:tmpl w:val="592A2B38"/>
     <w:lvl w:ilvl="0">
       <w:start w:val="1"/>
       <w:numFmt w:val="bullet"/>
@@ -9017,122 +11547,9 @@
     </w:lvl>
   </w:abstractNum>
   <w:abstractNum w:abstractNumId="8" w15:restartNumberingAfterBreak="0">
-    <w:nsid w:val="59DB6B6B"/>
+    <w:nsid w:val="55F25E96"/>
     <w:multiLevelType w:val="multilevel"/>
-    <w:tmpl w:val="4AFC26CC"/>
-    <w:lvl w:ilvl="0">
-      <w:start w:val="1"/>
-      <w:numFmt w:val="decimal"/>
-      <w:lvlText w:val="%1."/>
-      <w:lvlJc w:val="left"/>
-      <w:pPr>
-        <w:tabs>
-          <w:tab w:val="num" w:pos="720"/>
-        </w:tabs>
-        <w:ind w:left="720" w:hanging="360"/>
-      </w:pPr>
-    </w:lvl>
-    <w:lvl w:ilvl="1" w:tentative="1">
-      <w:start w:val="1"/>
-      <w:numFmt w:val="decimal"/>
-      <w:lvlText w:val="%2."/>
-      <w:lvlJc w:val="left"/>
-      <w:pPr>
-        <w:tabs>
-          <w:tab w:val="num" w:pos="1440"/>
-        </w:tabs>
-        <w:ind w:left="1440" w:hanging="360"/>
-      </w:pPr>
-    </w:lvl>
-    <w:lvl w:ilvl="2" w:tentative="1">
-      <w:start w:val="1"/>
-      <w:numFmt w:val="decimal"/>
-      <w:lvlText w:val="%3."/>
-      <w:lvlJc w:val="left"/>
-      <w:pPr>
-        <w:tabs>
-          <w:tab w:val="num" w:pos="2160"/>
-        </w:tabs>
-        <w:ind w:left="2160" w:hanging="360"/>
-      </w:pPr>
-    </w:lvl>
-    <w:lvl w:ilvl="3" w:tentative="1">
-      <w:start w:val="1"/>
-      <w:numFmt w:val="decimal"/>
-      <w:lvlText w:val="%4."/>
-      <w:lvlJc w:val="left"/>
-      <w:pPr>
-        <w:tabs>
-          <w:tab w:val="num" w:pos="2880"/>
-        </w:tabs>
-        <w:ind w:left="2880" w:hanging="360"/>
-      </w:pPr>
-    </w:lvl>
-    <w:lvl w:ilvl="4" w:tentative="1">
-      <w:start w:val="1"/>
-      <w:numFmt w:val="decimal"/>
-      <w:lvlText w:val="%5."/>
-      <w:lvlJc w:val="left"/>
-      <w:pPr>
-        <w:tabs>
-          <w:tab w:val="num" w:pos="3600"/>
-        </w:tabs>
-        <w:ind w:left="3600" w:hanging="360"/>
-      </w:pPr>
-    </w:lvl>
-    <w:lvl w:ilvl="5" w:tentative="1">
-      <w:start w:val="1"/>
-      <w:numFmt w:val="decimal"/>
-      <w:lvlText w:val="%6."/>
-      <w:lvlJc w:val="left"/>
-      <w:pPr>
-        <w:tabs>
-          <w:tab w:val="num" w:pos="4320"/>
-        </w:tabs>
-        <w:ind w:left="4320" w:hanging="360"/>
-      </w:pPr>
-    </w:lvl>
-    <w:lvl w:ilvl="6" w:tentative="1">
-      <w:start w:val="1"/>
-      <w:numFmt w:val="decimal"/>
-      <w:lvlText w:val="%7."/>
-      <w:lvlJc w:val="left"/>
-      <w:pPr>
-        <w:tabs>
-          <w:tab w:val="num" w:pos="5040"/>
-        </w:tabs>
-        <w:ind w:left="5040" w:hanging="360"/>
-      </w:pPr>
-    </w:lvl>
-    <w:lvl w:ilvl="7" w:tentative="1">
-      <w:start w:val="1"/>
-      <w:numFmt w:val="decimal"/>
-      <w:lvlText w:val="%8."/>
-      <w:lvlJc w:val="left"/>
-      <w:pPr>
-        <w:tabs>
-          <w:tab w:val="num" w:pos="5760"/>
-        </w:tabs>
-        <w:ind w:left="5760" w:hanging="360"/>
-      </w:pPr>
-    </w:lvl>
-    <w:lvl w:ilvl="8" w:tentative="1">
-      <w:start w:val="1"/>
-      <w:numFmt w:val="decimal"/>
-      <w:lvlText w:val="%9."/>
-      <w:lvlJc w:val="left"/>
-      <w:pPr>
-        <w:tabs>
-          <w:tab w:val="num" w:pos="6480"/>
-        </w:tabs>
-        <w:ind w:left="6480" w:hanging="360"/>
-      </w:pPr>
-    </w:lvl>
-  </w:abstractNum>
-  <w:abstractNum w:abstractNumId="9" w15:restartNumberingAfterBreak="0">
-    <w:nsid w:val="67B31B57"/>
-    <w:multiLevelType w:val="multilevel"/>
-    <w:tmpl w:val="2306E378"/>
+    <w:tmpl w:val="E1DAE218"/>
     <w:lvl w:ilvl="0">
       <w:start w:val="1"/>
       <w:numFmt w:val="bullet"/>
@@ -9278,10 +11695,123 @@
       </w:rPr>
     </w:lvl>
   </w:abstractNum>
+  <w:abstractNum w:abstractNumId="9" w15:restartNumberingAfterBreak="0">
+    <w:nsid w:val="59DB6B6B"/>
+    <w:multiLevelType w:val="multilevel"/>
+    <w:tmpl w:val="4AFC26CC"/>
+    <w:lvl w:ilvl="0">
+      <w:start w:val="1"/>
+      <w:numFmt w:val="decimal"/>
+      <w:lvlText w:val="%1."/>
+      <w:lvlJc w:val="left"/>
+      <w:pPr>
+        <w:tabs>
+          <w:tab w:val="num" w:pos="720"/>
+        </w:tabs>
+        <w:ind w:left="720" w:hanging="360"/>
+      </w:pPr>
+    </w:lvl>
+    <w:lvl w:ilvl="1" w:tentative="1">
+      <w:start w:val="1"/>
+      <w:numFmt w:val="decimal"/>
+      <w:lvlText w:val="%2."/>
+      <w:lvlJc w:val="left"/>
+      <w:pPr>
+        <w:tabs>
+          <w:tab w:val="num" w:pos="1440"/>
+        </w:tabs>
+        <w:ind w:left="1440" w:hanging="360"/>
+      </w:pPr>
+    </w:lvl>
+    <w:lvl w:ilvl="2" w:tentative="1">
+      <w:start w:val="1"/>
+      <w:numFmt w:val="decimal"/>
+      <w:lvlText w:val="%3."/>
+      <w:lvlJc w:val="left"/>
+      <w:pPr>
+        <w:tabs>
+          <w:tab w:val="num" w:pos="2160"/>
+        </w:tabs>
+        <w:ind w:left="2160" w:hanging="360"/>
+      </w:pPr>
+    </w:lvl>
+    <w:lvl w:ilvl="3" w:tentative="1">
+      <w:start w:val="1"/>
+      <w:numFmt w:val="decimal"/>
+      <w:lvlText w:val="%4."/>
+      <w:lvlJc w:val="left"/>
+      <w:pPr>
+        <w:tabs>
+          <w:tab w:val="num" w:pos="2880"/>
+        </w:tabs>
+        <w:ind w:left="2880" w:hanging="360"/>
+      </w:pPr>
+    </w:lvl>
+    <w:lvl w:ilvl="4" w:tentative="1">
+      <w:start w:val="1"/>
+      <w:numFmt w:val="decimal"/>
+      <w:lvlText w:val="%5."/>
+      <w:lvlJc w:val="left"/>
+      <w:pPr>
+        <w:tabs>
+          <w:tab w:val="num" w:pos="3600"/>
+        </w:tabs>
+        <w:ind w:left="3600" w:hanging="360"/>
+      </w:pPr>
+    </w:lvl>
+    <w:lvl w:ilvl="5" w:tentative="1">
+      <w:start w:val="1"/>
+      <w:numFmt w:val="decimal"/>
+      <w:lvlText w:val="%6."/>
+      <w:lvlJc w:val="left"/>
+      <w:pPr>
+        <w:tabs>
+          <w:tab w:val="num" w:pos="4320"/>
+        </w:tabs>
+        <w:ind w:left="4320" w:hanging="360"/>
+      </w:pPr>
+    </w:lvl>
+    <w:lvl w:ilvl="6" w:tentative="1">
+      <w:start w:val="1"/>
+      <w:numFmt w:val="decimal"/>
+      <w:lvlText w:val="%7."/>
+      <w:lvlJc w:val="left"/>
+      <w:pPr>
+        <w:tabs>
+          <w:tab w:val="num" w:pos="5040"/>
+        </w:tabs>
+        <w:ind w:left="5040" w:hanging="360"/>
+      </w:pPr>
+    </w:lvl>
+    <w:lvl w:ilvl="7" w:tentative="1">
+      <w:start w:val="1"/>
+      <w:numFmt w:val="decimal"/>
+      <w:lvlText w:val="%8."/>
+      <w:lvlJc w:val="left"/>
+      <w:pPr>
+        <w:tabs>
+          <w:tab w:val="num" w:pos="5760"/>
+        </w:tabs>
+        <w:ind w:left="5760" w:hanging="360"/>
+      </w:pPr>
+    </w:lvl>
+    <w:lvl w:ilvl="8" w:tentative="1">
+      <w:start w:val="1"/>
+      <w:numFmt w:val="decimal"/>
+      <w:lvlText w:val="%9."/>
+      <w:lvlJc w:val="left"/>
+      <w:pPr>
+        <w:tabs>
+          <w:tab w:val="num" w:pos="6480"/>
+        </w:tabs>
+        <w:ind w:left="6480" w:hanging="360"/>
+      </w:pPr>
+    </w:lvl>
+  </w:abstractNum>
   <w:abstractNum w:abstractNumId="10" w15:restartNumberingAfterBreak="0">
-    <w:nsid w:val="691F2805"/>
+    <w:nsid w:val="67B31B57"/>
     <w:multiLevelType w:val="multilevel"/>
-    <w:tmpl w:val="E48C6C58"/>
+    <w:tmpl w:val="2306E378"/>
     <w:lvl w:ilvl="0">
       <w:start w:val="1"/>
       <w:numFmt w:val="bullet"/>
@@ -9428,6 +11958,155 @@
     </w:lvl>
   </w:abstractNum>
   <w:abstractNum w:abstractNumId="11" w15:restartNumberingAfterBreak="0">
+    <w:nsid w:val="691F2805"/>
+    <w:multiLevelType w:val="multilevel"/>
+    <w:tmpl w:val="E48C6C58"/>
+    <w:lvl w:ilvl="0">
+      <w:start w:val="1"/>
+      <w:numFmt w:val="bullet"/>
+      <w:lvlText w:val=""/>
+      <w:lvlJc w:val="left"/>
+      <w:pPr>
+        <w:tabs>
+          <w:tab w:val="num" w:pos="720"/>
+        </w:tabs>
+        <w:ind w:left="720" w:hanging="360"/>
+      </w:pPr>
+      <w:rPr>
+        <w:rFonts w:ascii="Symbol" w:hAnsi="Symbol" w:hint="default"/>
+        <w:sz w:val="20"/>
+      </w:rPr>
+    </w:lvl>
+    <w:lvl w:ilvl="1" w:tentative="1">
+      <w:start w:val="1"/>
+      <w:numFmt w:val="bullet"/>
+      <w:lvlText w:val="o"/>
+      <w:lvlJc w:val="left"/>
+      <w:pPr>
+        <w:tabs>
+          <w:tab w:val="num" w:pos="1440"/>
+        </w:tabs>
+        <w:ind w:left="1440" w:hanging="360"/>
+      </w:pPr>
+      <w:rPr>
+        <w:rFonts w:ascii="Courier New" w:hAnsi="Courier New" w:hint="default"/>
+        <w:sz w:val="20"/>
+      </w:rPr>
+    </w:lvl>
+    <w:lvl w:ilvl="2" w:tentative="1">
+      <w:start w:val="1"/>
+      <w:numFmt w:val="bullet"/>
+      <w:lvlText w:val=""/>
+      <w:lvlJc w:val="left"/>
+      <w:pPr>
+        <w:tabs>
+          <w:tab w:val="num" w:pos="2160"/>
+        </w:tabs>
+        <w:ind w:left="2160" w:hanging="360"/>
+      </w:pPr>
+      <w:rPr>
+        <w:rFonts w:ascii="Wingdings" w:hAnsi="Wingdings" w:hint="default"/>
+        <w:sz w:val="20"/>
+      </w:rPr>
+    </w:lvl>
+    <w:lvl w:ilvl="3" w:tentative="1">
+      <w:start w:val="1"/>
+      <w:numFmt w:val="bullet"/>
+      <w:lvlText w:val=""/>
+      <w:lvlJc w:val="left"/>
+      <w:pPr>
+        <w:tabs>
+          <w:tab w:val="num" w:pos="2880"/>
+        </w:tabs>
+        <w:ind w:left="2880" w:hanging="360"/>
+      </w:pPr>
+      <w:rPr>
+        <w:rFonts w:ascii="Wingdings" w:hAnsi="Wingdings" w:hint="default"/>
+        <w:sz w:val="20"/>
+      </w:rPr>
+    </w:lvl>
+    <w:lvl w:ilvl="4" w:tentative="1">
+      <w:start w:val="1"/>
+      <w:numFmt w:val="bullet"/>
+      <w:lvlText w:val=""/>
+      <w:lvlJc w:val="left"/>
+      <w:pPr>
+        <w:tabs>
+          <w:tab w:val="num" w:pos="3600"/>
+        </w:tabs>
+        <w:ind w:left="3600" w:hanging="360"/>
+      </w:pPr>
+      <w:rPr>
+        <w:rFonts w:ascii="Wingdings" w:hAnsi="Wingdings" w:hint="default"/>
+        <w:sz w:val="20"/>
+      </w:rPr>
+    </w:lvl>
+    <w:lvl w:ilvl="5" w:tentative="1">
+      <w:start w:val="1"/>
+      <w:numFmt w:val="bullet"/>
+      <w:lvlText w:val=""/>
+      <w:lvlJc w:val="left"/>
+      <w:pPr>
+        <w:tabs>
+          <w:tab w:val="num" w:pos="4320"/>
+        </w:tabs>
+        <w:ind w:left="4320" w:hanging="360"/>
+      </w:pPr>
+      <w:rPr>
+        <w:rFonts w:ascii="Wingdings" w:hAnsi="Wingdings" w:hint="default"/>
+        <w:sz w:val="20"/>
+      </w:rPr>
+    </w:lvl>
+    <w:lvl w:ilvl="6" w:tentative="1">
+      <w:start w:val="1"/>
+      <w:numFmt w:val="bullet"/>
+      <w:lvlText w:val=""/>
+      <w:lvlJc w:val="left"/>
+      <w:pPr>
+        <w:tabs>
+          <w:tab w:val="num" w:pos="5040"/>
+        </w:tabs>
+        <w:ind w:left="5040" w:hanging="360"/>
+      </w:pPr>
+      <w:rPr>
+        <w:rFonts w:ascii="Wingdings" w:hAnsi="Wingdings" w:hint="default"/>
+        <w:sz w:val="20"/>
+      </w:rPr>
+    </w:lvl>
+    <w:lvl w:ilvl="7" w:tentative="1">
+      <w:start w:val="1"/>
+      <w:numFmt w:val="bullet"/>
+      <w:lvlText w:val=""/>
+      <w:lvlJc w:val="left"/>
+      <w:pPr>
+        <w:tabs>
+          <w:tab w:val="num" w:pos="5760"/>
+        </w:tabs>
+        <w:ind w:left="5760" w:hanging="360"/>
+      </w:pPr>
+      <w:rPr>
+        <w:rFonts w:ascii="Wingdings" w:hAnsi="Wingdings" w:hint="default"/>
+        <w:sz w:val="20"/>
+      </w:rPr>
+    </w:lvl>
+    <w:lvl w:ilvl="8" w:tentative="1">
+      <w:start w:val="1"/>
+      <w:numFmt w:val="bullet"/>
+      <w:lvlText w:val=""/>
+      <w:lvlJc w:val="left"/>
+      <w:pPr>
+        <w:tabs>
+          <w:tab w:val="num" w:pos="6480"/>
+        </w:tabs>
+        <w:ind w:left="6480" w:hanging="360"/>
+      </w:pPr>
+      <w:rPr>
+        <w:rFonts w:ascii="Wingdings" w:hAnsi="Wingdings" w:hint="default"/>
+        <w:sz w:val="20"/>
+      </w:rPr>
+    </w:lvl>
+  </w:abstractNum>
+  <w:abstractNum w:abstractNumId="12" w15:restartNumberingAfterBreak="0">
     <w:nsid w:val="7B007A9E"/>
     <w:multiLevelType w:val="multilevel"/>
     <w:tmpl w:val="9ACAC570"/>
@@ -9541,40 +12220,43 @@
     </w:lvl>
   </w:abstractNum>
   <w:num w:numId="1" w16cid:durableId="1409226224">
-    <w:abstractNumId w:val="1"/>
+    <w:abstractNumId w:val="2"/>
   </w:num>
   <w:num w:numId="2" w16cid:durableId="455955897">
+    <w:abstractNumId w:val="8"/>
+  </w:num>
+  <w:num w:numId="3" w16cid:durableId="679619228">
     <w:abstractNumId w:val="7"/>
   </w:num>
-  <w:num w:numId="3" w16cid:durableId="679619228">
+  <w:num w:numId="4" w16cid:durableId="1980726475">
+    <w:abstractNumId w:val="12"/>
+  </w:num>
+  <w:num w:numId="5" w16cid:durableId="1735465737">
+    <w:abstractNumId w:val="9"/>
+  </w:num>
+  <w:num w:numId="6" w16cid:durableId="2117478234">
+    <w:abstractNumId w:val="10"/>
+  </w:num>
+  <w:num w:numId="7" w16cid:durableId="184904125">
     <w:abstractNumId w:val="6"/>
   </w:num>
-  <w:num w:numId="4" w16cid:durableId="1980726475">
-    <w:abstractNumId w:val="11"/>
-  </w:num>
-  <w:num w:numId="5" w16cid:durableId="1735465737">
-    <w:abstractNumId w:val="8"/>
-  </w:num>
-  <w:num w:numId="6" w16cid:durableId="2117478234">
-    <w:abstractNumId w:val="9"/>
-  </w:num>
-  <w:num w:numId="7" w16cid:durableId="184904125">
-    <w:abstractNumId w:val="5"/>
-  </w:num>
   <w:num w:numId="8" w16cid:durableId="112285771">
-    <w:abstractNumId w:val="3"/>
+    <w:abstractNumId w:val="4"/>
   </w:num>
   <w:num w:numId="9" w16cid:durableId="1165052498">
     <w:abstractNumId w:val="0"/>
   </w:num>
   <w:num w:numId="10" w16cid:durableId="1897929944">
-    <w:abstractNumId w:val="10"/>
+    <w:abstractNumId w:val="11"/>
   </w:num>
   <w:num w:numId="11" w16cid:durableId="401683991">
-    <w:abstractNumId w:val="2"/>
+    <w:abstractNumId w:val="3"/>
   </w:num>
   <w:num w:numId="12" w16cid:durableId="471485058">
-    <w:abstractNumId w:val="4"/>
+    <w:abstractNumId w:val="5"/>
+  </w:num>
+  <w:num w:numId="13" w16cid:durableId="394398707">
+    <w:abstractNumId w:val="1"/>
   </w:num>
 </w:numbering>
 </file>
@@ -9979,7 +12661,6 @@
   <w:style w:type="paragraph" w:default="1" w:styleId="Normal">
     <w:name w:val="Normal"/>
     <w:qFormat/>
-    <w:rsid w:val="004B4482"/>
   </w:style>
   <w:style w:type="paragraph" w:styleId="Heading1">
     <w:name w:val="heading 1"/>
@@ -9988,7 +12669,7 @@
     <w:link w:val="Heading1Char"/>
     <w:uiPriority w:val="9"/>
     <w:qFormat/>
-    <w:rsid w:val="004B4482"/>
+    <w:rsid w:val="00E06007"/>
     <w:pPr>
       <w:keepNext/>
       <w:keepLines/>
@@ -10011,7 +12692,7 @@
     <w:semiHidden/>
     <w:unhideWhenUsed/>
     <w:qFormat/>
-    <w:rsid w:val="004B4482"/>
+    <w:rsid w:val="00E06007"/>
     <w:pPr>
       <w:keepNext/>
       <w:keepLines/>
@@ -10034,7 +12715,7 @@
     <w:semiHidden/>
     <w:unhideWhenUsed/>
     <w:qFormat/>
-    <w:rsid w:val="004B4482"/>
+    <w:rsid w:val="00E06007"/>
     <w:pPr>
       <w:keepNext/>
       <w:keepLines/>
@@ -10057,7 +12738,7 @@
     <w:semiHidden/>
     <w:unhideWhenUsed/>
     <w:qFormat/>
-    <w:rsid w:val="004B4482"/>
+    <w:rsid w:val="00E06007"/>
     <w:pPr>
       <w:keepNext/>
       <w:keepLines/>
@@ -10080,7 +12761,7 @@
     <w:semiHidden/>
     <w:unhideWhenUsed/>
     <w:qFormat/>
-    <w:rsid w:val="004B4482"/>
+    <w:rsid w:val="00E06007"/>
     <w:pPr>
       <w:keepNext/>
       <w:keepLines/>
@@ -10101,7 +12782,7 @@
     <w:semiHidden/>
     <w:unhideWhenUsed/>
     <w:qFormat/>
-    <w:rsid w:val="004B4482"/>
+    <w:rsid w:val="00E06007"/>
     <w:pPr>
       <w:keepNext/>
       <w:keepLines/>
@@ -10124,7 +12805,7 @@
     <w:semiHidden/>
     <w:unhideWhenUsed/>
     <w:qFormat/>
-    <w:rsid w:val="004B4482"/>
+    <w:rsid w:val="00E06007"/>
     <w:pPr>
       <w:keepNext/>
       <w:keepLines/>
@@ -10145,7 +12826,7 @@
     <w:semiHidden/>
     <w:unhideWhenUsed/>
     <w:qFormat/>
-    <w:rsid w:val="004B4482"/>
+    <w:rsid w:val="00E06007"/>
     <w:pPr>
       <w:keepNext/>
       <w:keepLines/>
@@ -10168,7 +12849,7 @@
     <w:semiHidden/>
     <w:unhideWhenUsed/>
     <w:qFormat/>
-    <w:rsid w:val="004B4482"/>
+    <w:rsid w:val="00E06007"/>
     <w:pPr>
       <w:keepNext/>
       <w:keepLines/>
@@ -10212,7 +12893,7 @@
     <w:basedOn w:val="DefaultParagraphFont"/>
     <w:link w:val="Heading1"/>
     <w:uiPriority w:val="9"/>
-    <w:rsid w:val="004B4482"/>
+    <w:rsid w:val="00E06007"/>
     <w:rPr>
       <w:rFonts w:asciiTheme="majorHAnsi" w:eastAsiaTheme="majorEastAsia" w:hAnsiTheme="majorHAnsi" w:cstheme="majorBidi"/>
       <w:color w:val="2F5496" w:themeColor="accent1" w:themeShade="BF"/>
@@ -10226,7 +12907,7 @@
     <w:link w:val="Heading2"/>
     <w:uiPriority w:val="9"/>
     <w:semiHidden/>
-    <w:rsid w:val="004B4482"/>
+    <w:rsid w:val="00E06007"/>
     <w:rPr>
       <w:rFonts w:asciiTheme="majorHAnsi" w:eastAsiaTheme="majorEastAsia" w:hAnsiTheme="majorHAnsi" w:cstheme="majorBidi"/>
       <w:color w:val="2F5496" w:themeColor="accent1" w:themeShade="BF"/>
@@ -10240,7 +12921,7 @@
     <w:link w:val="Heading3"/>
     <w:uiPriority w:val="9"/>
     <w:semiHidden/>
-    <w:rsid w:val="004B4482"/>
+    <w:rsid w:val="00E06007"/>
     <w:rPr>
       <w:rFonts w:eastAsiaTheme="majorEastAsia" w:cstheme="majorBidi"/>
       <w:color w:val="2F5496" w:themeColor="accent1" w:themeShade="BF"/>
@@ -10254,7 +12935,7 @@
     <w:link w:val="Heading4"/>
     <w:uiPriority w:val="9"/>
     <w:semiHidden/>
-    <w:rsid w:val="004B4482"/>
+    <w:rsid w:val="00E06007"/>
     <w:rPr>
       <w:rFonts w:eastAsiaTheme="majorEastAsia" w:cstheme="majorBidi"/>
       <w:i/>
@@ -10268,7 +12949,7 @@
     <w:link w:val="Heading5"/>
     <w:uiPriority w:val="9"/>
     <w:semiHidden/>
-    <w:rsid w:val="004B4482"/>
+    <w:rsid w:val="00E06007"/>
     <w:rPr>
       <w:rFonts w:eastAsiaTheme="majorEastAsia" w:cstheme="majorBidi"/>
       <w:color w:val="2F5496" w:themeColor="accent1" w:themeShade="BF"/>
@@ -10280,7 +12961,7 @@
     <w:link w:val="Heading6"/>
     <w:uiPriority w:val="9"/>
     <w:semiHidden/>
-    <w:rsid w:val="004B4482"/>
+    <w:rsid w:val="00E06007"/>
     <w:rPr>
       <w:rFonts w:eastAsiaTheme="majorEastAsia" w:cstheme="majorBidi"/>
       <w:i/>
@@ -10294,7 +12975,7 @@
     <w:link w:val="Heading7"/>
     <w:uiPriority w:val="9"/>
     <w:semiHidden/>
-    <w:rsid w:val="004B4482"/>
+    <w:rsid w:val="00E06007"/>
     <w:rPr>
       <w:rFonts w:eastAsiaTheme="majorEastAsia" w:cstheme="majorBidi"/>
       <w:color w:val="595959" w:themeColor="text1" w:themeTint="A6"/>
@@ -10306,7 +12987,7 @@
     <w:link w:val="Heading8"/>
     <w:uiPriority w:val="9"/>
     <w:semiHidden/>
-    <w:rsid w:val="004B4482"/>
+    <w:rsid w:val="00E06007"/>
     <w:rPr>
       <w:rFonts w:eastAsiaTheme="majorEastAsia" w:cstheme="majorBidi"/>
       <w:i/>
@@ -10320,7 +13001,7 @@
     <w:link w:val="Heading9"/>
     <w:uiPriority w:val="9"/>
     <w:semiHidden/>
-    <w:rsid w:val="004B4482"/>
+    <w:rsid w:val="00E06007"/>
     <w:rPr>
       <w:rFonts w:eastAsiaTheme="majorEastAsia" w:cstheme="majorBidi"/>
       <w:color w:val="272727" w:themeColor="text1" w:themeTint="D8"/>
@@ -10333,7 +13014,7 @@
     <w:link w:val="TitleChar"/>
     <w:uiPriority w:val="10"/>
     <w:qFormat/>
-    <w:rsid w:val="004B4482"/>
+    <w:rsid w:val="00E06007"/>
     <w:pPr>
       <w:spacing w:after="80" w:line="240" w:lineRule="auto"/>
       <w:contextualSpacing/>
@@ -10351,7 +13032,7 @@
     <w:basedOn w:val="DefaultParagraphFont"/>
     <w:link w:val="Title"/>
     <w:uiPriority w:val="10"/>
-    <w:rsid w:val="004B4482"/>
+    <w:rsid w:val="00E06007"/>
     <w:rPr>
       <w:rFonts w:asciiTheme="majorHAnsi" w:eastAsiaTheme="majorEastAsia" w:hAnsiTheme="majorHAnsi" w:cstheme="majorBidi"/>
       <w:spacing w:val="-10"/>
@@ -10367,7 +13048,7 @@
     <w:link w:val="SubtitleChar"/>
     <w:uiPriority w:val="11"/>
     <w:qFormat/>
-    <w:rsid w:val="004B4482"/>
+    <w:rsid w:val="00E06007"/>
     <w:pPr>
       <w:numPr>
         <w:ilvl w:val="1"/>
@@ -10386,7 +13067,7 @@
     <w:basedOn w:val="DefaultParagraphFont"/>
     <w:link w:val="Subtitle"/>
     <w:uiPriority w:val="11"/>
-    <w:rsid w:val="004B4482"/>
+    <w:rsid w:val="00E06007"/>
     <w:rPr>
       <w:rFonts w:eastAsiaTheme="majorEastAsia" w:cstheme="majorBidi"/>
       <w:color w:val="595959" w:themeColor="text1" w:themeTint="A6"/>
@@ -10402,7 +13083,7 @@
     <w:link w:val="QuoteChar"/>
     <w:uiPriority w:val="29"/>
     <w:qFormat/>
-    <w:rsid w:val="004B4482"/>
+    <w:rsid w:val="00E06007"/>
     <w:pPr>
       <w:spacing w:before="160"/>
       <w:jc w:val="center"/>
@@ -10418,7 +13099,7 @@
     <w:basedOn w:val="DefaultParagraphFont"/>
     <w:link w:val="Quote"/>
     <w:uiPriority w:val="29"/>
-    <w:rsid w:val="004B4482"/>
+    <w:rsid w:val="00E06007"/>
     <w:rPr>
       <w:i/>
       <w:iCs/>
@@ -10430,7 +13111,7 @@
     <w:basedOn w:val="Normal"/>
     <w:uiPriority w:val="34"/>
     <w:qFormat/>
-    <w:rsid w:val="004B4482"/>
+    <w:rsid w:val="00E06007"/>
     <w:pPr>
       <w:ind w:left="720"/>
       <w:contextualSpacing/>
@@ -10441,7 +13122,7 @@
     <w:basedOn w:val="DefaultParagraphFont"/>
     <w:uiPriority w:val="21"/>
     <w:qFormat/>
-    <w:rsid w:val="004B4482"/>
+    <w:rsid w:val="00E06007"/>
     <w:rPr>
       <w:i/>
       <w:iCs/>
@@ -10455,7 +13136,7 @@
     <w:link w:val="IntenseQuoteChar"/>
     <w:uiPriority w:val="30"/>
     <w:qFormat/>
-    <w:rsid w:val="004B4482"/>
+    <w:rsid w:val="00E06007"/>
     <w:pPr>
       <w:pBdr>
         <w:top w:val="single" w:sz="4" w:space="10" w:color="2F5496" w:themeColor="accent1" w:themeShade="BF"/>
@@ -10476,7 +13157,7 @@
     <w:basedOn w:val="DefaultParagraphFont"/>
     <w:link w:val="IntenseQuote"/>
     <w:uiPriority w:val="30"/>
-    <w:rsid w:val="004B4482"/>
+    <w:rsid w:val="00E06007"/>
     <w:rPr>
       <w:i/>
       <w:iCs/>
@@ -10488,7 +13169,7 @@
     <w:basedOn w:val="DefaultParagraphFont"/>
     <w:uiPriority w:val="32"/>
     <w:qFormat/>
-    <w:rsid w:val="004B4482"/>
+    <w:rsid w:val="00E06007"/>
     <w:rPr>
       <w:b/>
       <w:bCs/>
@@ -10497,11 +13178,117 @@
       <w:spacing w:val="5"/>
     </w:rPr>
   </w:style>
+  <w:style w:type="table" w:styleId="GridTable5Dark-Accent2">
+    <w:name w:val="Grid Table 5 Dark Accent 2"/>
+    <w:basedOn w:val="TableNormal"/>
+    <w:uiPriority w:val="50"/>
+    <w:rsid w:val="00E06007"/>
+    <w:pPr>
+      <w:spacing w:after="0" w:line="240" w:lineRule="auto"/>
+    </w:pPr>
+    <w:tblPr>
+      <w:tblStyleRowBandSize w:val="1"/>
+      <w:tblStyleColBandSize w:val="1"/>
+      <w:tblBorders>
+        <w:top w:val="single" w:sz="4" w:space="0" w:color="FFFFFF" w:themeColor="background1"/>
+        <w:left w:val="single" w:sz="4" w:space="0" w:color="FFFFFF" w:themeColor="background1"/>
+        <w:bottom w:val="single" w:sz="4" w:space="0" w:color="FFFFFF" w:themeColor="background1"/>
+        <w:right w:val="single" w:sz="4" w:space="0" w:color="FFFFFF" w:themeColor="background1"/>
+        <w:insideH w:val="single" w:sz="4" w:space="0" w:color="FFFFFF" w:themeColor="background1"/>
+        <w:insideV w:val="single" w:sz="4" w:space="0" w:color="FFFFFF" w:themeColor="background1"/>
+      </w:tblBorders>
+    </w:tblPr>
+    <w:tcPr>
+      <w:shd w:val="clear" w:color="auto" w:fill="FBE4D5" w:themeFill="accent2" w:themeFillTint="33"/>
+    </w:tcPr>
+    <w:tblStylePr w:type="firstRow">
+      <w:rPr>
+        <w:b/>
+        <w:bCs/>
+        <w:color w:val="FFFFFF" w:themeColor="background1"/>
+      </w:rPr>
+      <w:tblPr/>
+      <w:tcPr>
+        <w:tcBorders>
+          <w:top w:val="single" w:sz="4" w:space="0" w:color="FFFFFF" w:themeColor="background1"/>
+          <w:left w:val="single" w:sz="4" w:space="0" w:color="FFFFFF" w:themeColor="background1"/>
+          <w:right w:val="single" w:sz="4" w:space="0" w:color="FFFFFF" w:themeColor="background1"/>
+          <w:insideH w:val="nil"/>
+          <w:insideV w:val="nil"/>
+        </w:tcBorders>
+        <w:shd w:val="clear" w:color="auto" w:fill="ED7D31" w:themeFill="accent2"/>
+      </w:tcPr>
+    </w:tblStylePr>
+    <w:tblStylePr w:type="lastRow">
+      <w:rPr>
+        <w:b/>
+        <w:bCs/>
+        <w:color w:val="FFFFFF" w:themeColor="background1"/>
+      </w:rPr>
+      <w:tblPr/>
+      <w:tcPr>
+        <w:tcBorders>
+          <w:left w:val="single" w:sz="4" w:space="0" w:color="FFFFFF" w:themeColor="background1"/>
+          <w:bottom w:val="single" w:sz="4" w:space="0" w:color="FFFFFF" w:themeColor="background1"/>
+          <w:right w:val="single" w:sz="4" w:space="0" w:color="FFFFFF" w:themeColor="background1"/>
+          <w:insideH w:val="nil"/>
+          <w:insideV w:val="nil"/>
+        </w:tcBorders>
+        <w:shd w:val="clear" w:color="auto" w:fill="ED7D31" w:themeFill="accent2"/>
+      </w:tcPr>
+    </w:tblStylePr>
+    <w:tblStylePr w:type="firstCol">
+      <w:rPr>
+        <w:b/>
+        <w:bCs/>
+        <w:color w:val="FFFFFF" w:themeColor="background1"/>
+      </w:rPr>
+      <w:tblPr/>
+      <w:tcPr>
+        <w:tcBorders>
+          <w:top w:val="single" w:sz="4" w:space="0" w:color="FFFFFF" w:themeColor="background1"/>
+          <w:left w:val="single" w:sz="4" w:space="0" w:color="FFFFFF" w:themeColor="background1"/>
+          <w:bottom w:val="single" w:sz="4" w:space="0" w:color="FFFFFF" w:themeColor="background1"/>
+          <w:insideV w:val="nil"/>
+        </w:tcBorders>
+        <w:shd w:val="clear" w:color="auto" w:fill="ED7D31" w:themeFill="accent2"/>
+      </w:tcPr>
+    </w:tblStylePr>
+    <w:tblStylePr w:type="lastCol">
+      <w:rPr>
+        <w:b/>
+        <w:bCs/>
+        <w:color w:val="FFFFFF" w:themeColor="background1"/>
+      </w:rPr>
+      <w:tblPr/>
+      <w:tcPr>
+        <w:tcBorders>
+          <w:top w:val="single" w:sz="4" w:space="0" w:color="FFFFFF" w:themeColor="background1"/>
+          <w:bottom w:val="single" w:sz="4" w:space="0" w:color="FFFFFF" w:themeColor="background1"/>
+          <w:right w:val="single" w:sz="4" w:space="0" w:color="FFFFFF" w:themeColor="background1"/>
+          <w:insideV w:val="nil"/>
+        </w:tcBorders>
+        <w:shd w:val="clear" w:color="auto" w:fill="ED7D31" w:themeFill="accent2"/>
+      </w:tcPr>
+    </w:tblStylePr>
+    <w:tblStylePr w:type="band1Vert">
+      <w:tblPr/>
+      <w:tcPr>
+        <w:shd w:val="clear" w:color="auto" w:fill="F7CAAC" w:themeFill="accent2" w:themeFillTint="66"/>
+      </w:tcPr>
+    </w:tblStylePr>
+    <w:tblStylePr w:type="band1Horz">
+      <w:tblPr/>
+      <w:tcPr>
+        <w:shd w:val="clear" w:color="auto" w:fill="F7CAAC" w:themeFill="accent2" w:themeFillTint="66"/>
+      </w:tcPr>
+    </w:tblStylePr>
+  </w:style>
   <w:style w:type="table" w:styleId="GridTable5Dark-Accent1">
     <w:name w:val="Grid Table 5 Dark Accent 1"/>
     <w:basedOn w:val="TableNormal"/>
     <w:uiPriority w:val="50"/>
-    <w:rsid w:val="004B4482"/>
+    <w:rsid w:val="00E06007"/>
     <w:pPr>
       <w:spacing w:after="0" w:line="240" w:lineRule="auto"/>
     </w:pPr>

</xml_diff>